<commit_message>
Document Uploader implemented. Commit before Document Consumer implementation.
</commit_message>
<xml_diff>
--- a/UNISTAD Document Manager - Specification.docx
+++ b/UNISTAD Document Manager - Specification.docx
@@ -464,6 +464,7 @@
                 <w:szCs w:val="20"/>
               </w:rPr>
             </w:pPr>
+            <w:proofErr w:type="spellStart"/>
             <w:r>
               <w:rPr>
                 <w:rFonts w:ascii="Consolas" w:hAnsi="Consolas"/>
@@ -472,6 +473,7 @@
               </w:rPr>
               <w:t>fileName</w:t>
             </w:r>
+            <w:proofErr w:type="spellEnd"/>
           </w:p>
         </w:tc>
         <w:tc>
@@ -761,22 +763,16 @@
                 <w:szCs w:val="20"/>
               </w:rPr>
             </w:pPr>
-            <w:r>
-              <w:rPr>
-                <w:rFonts w:ascii="Consolas" w:hAnsi="Consolas"/>
-                <w:sz w:val="20"/>
-                <w:szCs w:val="20"/>
-              </w:rPr>
-              <w:t>file</w:t>
-            </w:r>
-            <w:r>
-              <w:rPr>
-                <w:rFonts w:ascii="Consolas" w:hAnsi="Consolas"/>
-                <w:sz w:val="20"/>
-                <w:szCs w:val="20"/>
-              </w:rPr>
-              <w:t>Data</w:t>
-            </w:r>
+            <w:proofErr w:type="spellStart"/>
+            <w:r>
+              <w:rPr>
+                <w:rFonts w:ascii="Consolas" w:hAnsi="Consolas"/>
+                <w:sz w:val="20"/>
+                <w:szCs w:val="20"/>
+              </w:rPr>
+              <w:t>fileData</w:t>
+            </w:r>
+            <w:proofErr w:type="spellEnd"/>
           </w:p>
         </w:tc>
         <w:tc>
@@ -903,6 +899,7 @@
               </w:rPr>
               <w:t xml:space="preserve">.NET Type: </w:t>
             </w:r>
+            <w:proofErr w:type="spellStart"/>
             <w:r>
               <w:rPr>
                 <w:rFonts w:ascii="Consolas" w:hAnsi="Consolas"/>
@@ -911,7 +908,18 @@
                 <w:sz w:val="20"/>
                 <w:szCs w:val="20"/>
               </w:rPr>
-              <w:t xml:space="preserve">IFormFile </w:t>
+              <w:t>IFormFile</w:t>
+            </w:r>
+            <w:proofErr w:type="spellEnd"/>
+            <w:r>
+              <w:rPr>
+                <w:rFonts w:ascii="Consolas" w:hAnsi="Consolas"/>
+                <w:b/>
+                <w:bCs/>
+                <w:sz w:val="20"/>
+                <w:szCs w:val="20"/>
+              </w:rPr>
+              <w:t xml:space="preserve"> </w:t>
             </w:r>
           </w:p>
         </w:tc>
@@ -943,7 +951,23 @@
         <w:ind w:left="1212"/>
       </w:pPr>
       <w:r>
-        <w:t>The content type shall be automatically set using the content type provided by IFormFile fileData parameter.</w:t>
+        <w:t xml:space="preserve">The content type shall be automatically set using the content type provided by </w:t>
+      </w:r>
+      <w:proofErr w:type="spellStart"/>
+      <w:r>
+        <w:t>IFormFile</w:t>
+      </w:r>
+      <w:proofErr w:type="spellEnd"/>
+      <w:r>
+        <w:t xml:space="preserve"> </w:t>
+      </w:r>
+      <w:proofErr w:type="spellStart"/>
+      <w:r>
+        <w:t>fileData</w:t>
+      </w:r>
+      <w:proofErr w:type="spellEnd"/>
+      <w:r>
+        <w:t xml:space="preserve"> parameter.</w:t>
       </w:r>
     </w:p>
     <w:p>
@@ -968,7 +992,15 @@
         <w:t>Job</w:t>
       </w:r>
       <w:r>
-        <w:t xml:space="preserve"> shall be generated automatically by your implementation. You shall use a Guid converted to a string for the </w:t>
+        <w:t xml:space="preserve"> shall be generated automatically by your implementation. You shall use a </w:t>
+      </w:r>
+      <w:proofErr w:type="spellStart"/>
+      <w:r>
+        <w:t>Guid</w:t>
+      </w:r>
+      <w:proofErr w:type="spellEnd"/>
+      <w:r>
+        <w:t xml:space="preserve"> converted to a string for the </w:t>
       </w:r>
       <w:r>
         <w:t>Job’s</w:t>
@@ -977,7 +1009,15 @@
         <w:t xml:space="preserve"> id.</w:t>
       </w:r>
       <w:r>
-        <w:t xml:space="preserve"> This id will be added in the Table storage RowKey column and also in the Queued message.</w:t>
+        <w:t xml:space="preserve"> This id will be added in the Table storage </w:t>
+      </w:r>
+      <w:proofErr w:type="spellStart"/>
+      <w:r>
+        <w:t>RowKey</w:t>
+      </w:r>
+      <w:proofErr w:type="spellEnd"/>
+      <w:r>
+        <w:t xml:space="preserve"> column and also in the Queued message.</w:t>
       </w:r>
     </w:p>
     <w:p>
@@ -1064,23 +1104,7 @@
                 <w:bCs/>
               </w:rPr>
               <w:lastRenderedPageBreak/>
-              <w:t>Response</w:t>
-            </w:r>
-            <w:r>
-              <w:rPr>
-                <w:rFonts w:ascii="Consolas" w:hAnsi="Consolas"/>
-                <w:b/>
-                <w:bCs/>
-              </w:rPr>
-              <w:t xml:space="preserve"> </w:t>
-            </w:r>
-            <w:r>
-              <w:rPr>
-                <w:rFonts w:ascii="Consolas" w:hAnsi="Consolas"/>
-                <w:b/>
-                <w:bCs/>
-              </w:rPr>
-              <w:t>201 (Created)</w:t>
+              <w:t>Response 201 (Created)</w:t>
             </w:r>
           </w:p>
         </w:tc>
@@ -1237,7 +1261,23 @@
                 <w:sz w:val="20"/>
                 <w:szCs w:val="20"/>
               </w:rPr>
-              <w:t>.azurewebsites.net/api/v1/</w:t>
+              <w:t>.azurewebsites.net/</w:t>
+            </w:r>
+            <w:proofErr w:type="spellStart"/>
+            <w:r>
+              <w:rPr>
+                <w:sz w:val="20"/>
+                <w:szCs w:val="20"/>
+              </w:rPr>
+              <w:t>api</w:t>
+            </w:r>
+            <w:proofErr w:type="spellEnd"/>
+            <w:r>
+              <w:rPr>
+                <w:sz w:val="20"/>
+                <w:szCs w:val="20"/>
+              </w:rPr>
+              <w:t>/v1/</w:t>
             </w:r>
             <w:r>
               <w:rPr>
@@ -1366,39 +1406,7 @@
                 <w:b/>
                 <w:bCs/>
               </w:rPr>
-              <w:t xml:space="preserve">Response </w:t>
-            </w:r>
-            <w:r>
-              <w:rPr>
-                <w:rFonts w:ascii="Consolas" w:hAnsi="Consolas"/>
-                <w:b/>
-                <w:bCs/>
-              </w:rPr>
-              <w:t>400</w:t>
-            </w:r>
-            <w:r>
-              <w:rPr>
-                <w:rFonts w:ascii="Consolas" w:hAnsi="Consolas"/>
-                <w:b/>
-                <w:bCs/>
-              </w:rPr>
-              <w:t xml:space="preserve"> (</w:t>
-            </w:r>
-            <w:r>
-              <w:rPr>
-                <w:rFonts w:ascii="Consolas" w:hAnsi="Consolas"/>
-                <w:b/>
-                <w:bCs/>
-              </w:rPr>
-              <w:t>Bad Request</w:t>
-            </w:r>
-            <w:r>
-              <w:rPr>
-                <w:rFonts w:ascii="Consolas" w:hAnsi="Consolas"/>
-                <w:b/>
-                <w:bCs/>
-              </w:rPr>
-              <w:t>)</w:t>
+              <w:t>Response 400 (Bad Request)</w:t>
             </w:r>
           </w:p>
         </w:tc>
@@ -1416,13 +1424,7 @@
               <w:adjustRightInd w:val="0"/>
             </w:pPr>
             <w:r>
-              <w:t xml:space="preserve">Returned if the request has </w:t>
-            </w:r>
-            <w:r>
-              <w:t>no file data or already exist a file in the uploaded folder with the same name.</w:t>
-            </w:r>
-            <w:r>
-              <w:t xml:space="preserve"> </w:t>
+              <w:t xml:space="preserve">Returned if the request has no file data or already exist a file in the uploaded folder with the same name. </w:t>
             </w:r>
           </w:p>
           <w:p>
@@ -1499,10 +1501,15 @@
           </w:p>
           <w:p>
             <w:r>
-              <w:t>Return an error response using the ErrorResponse JSON format</w:t>
-            </w:r>
-            <w:r>
-              <w:t xml:space="preserve">, see topic </w:t>
+              <w:t xml:space="preserve">Return an error response using the </w:t>
+            </w:r>
+            <w:proofErr w:type="spellStart"/>
+            <w:r>
+              <w:t>ErrorResponse</w:t>
+            </w:r>
+            <w:proofErr w:type="spellEnd"/>
+            <w:r>
+              <w:t xml:space="preserve"> JSON format, see topic </w:t>
             </w:r>
             <w:r>
               <w:t>about the Error Response topic for further details.</w:t>
@@ -1649,13 +1656,7 @@
         </w:numPr>
       </w:pPr>
       <w:r>
-        <w:t>Storage</w:t>
-      </w:r>
-      <w:r>
-        <w:t xml:space="preserve"> </w:t>
-      </w:r>
-      <w:r>
-        <w:t>Entities</w:t>
+        <w:t>Storage Entities</w:t>
       </w:r>
     </w:p>
     <w:p/>
@@ -1748,6 +1749,7 @@
       <w:r>
         <w:t xml:space="preserve">Table storage name will be </w:t>
       </w:r>
+      <w:proofErr w:type="spellStart"/>
       <w:r>
         <w:rPr>
           <w:b/>
@@ -1755,12 +1757,11 @@
         </w:rPr>
         <w:t>unistadjobs</w:t>
       </w:r>
+      <w:proofErr w:type="spellEnd"/>
       <w:r>
-        <w:t xml:space="preserve">, </w:t>
+        <w:t xml:space="preserve">, If the queue </w:t>
       </w:r>
-      <w:r>
-        <w:t xml:space="preserve">If the queue </w:t>
-      </w:r>
+      <w:proofErr w:type="spellStart"/>
       <w:r>
         <w:rPr>
           <w:b/>
@@ -1768,6 +1769,7 @@
         </w:rPr>
         <w:t>unistadjobs</w:t>
       </w:r>
+      <w:proofErr w:type="spellEnd"/>
       <w:r>
         <w:t xml:space="preserve"> </w:t>
       </w:r>
@@ -1862,12 +1864,14 @@
                 <w:rFonts w:ascii="Consolas" w:hAnsi="Consolas"/>
               </w:rPr>
             </w:pPr>
+            <w:proofErr w:type="spellStart"/>
             <w:r>
               <w:rPr>
                 <w:rFonts w:ascii="Consolas" w:hAnsi="Consolas"/>
               </w:rPr>
               <w:t>PartitionKey</w:t>
             </w:r>
+            <w:proofErr w:type="spellEnd"/>
           </w:p>
         </w:tc>
         <w:tc>
@@ -1954,12 +1958,14 @@
                 <w:rFonts w:ascii="Consolas" w:hAnsi="Consolas"/>
               </w:rPr>
             </w:pPr>
+            <w:proofErr w:type="spellStart"/>
             <w:r>
               <w:rPr>
                 <w:rFonts w:ascii="Consolas" w:hAnsi="Consolas"/>
               </w:rPr>
               <w:t>RowKey</w:t>
             </w:r>
+            <w:proofErr w:type="spellEnd"/>
           </w:p>
         </w:tc>
         <w:tc>
@@ -2030,7 +2036,21 @@
               <w:rPr>
                 <w:rFonts w:ascii="Consolas" w:hAnsi="Consolas"/>
               </w:rPr>
-              <w:t>The id will be a Guid.</w:t>
+              <w:t xml:space="preserve">The id will be a </w:t>
+            </w:r>
+            <w:proofErr w:type="spellStart"/>
+            <w:r>
+              <w:rPr>
+                <w:rFonts w:ascii="Consolas" w:hAnsi="Consolas"/>
+              </w:rPr>
+              <w:t>Guid</w:t>
+            </w:r>
+            <w:proofErr w:type="spellEnd"/>
+            <w:r>
+              <w:rPr>
+                <w:rFonts w:ascii="Consolas" w:hAnsi="Consolas"/>
+              </w:rPr>
+              <w:t>.</w:t>
             </w:r>
           </w:p>
         </w:tc>
@@ -2123,21 +2143,7 @@
                 <w:sz w:val="20"/>
                 <w:szCs w:val="20"/>
               </w:rPr>
-              <w:t xml:space="preserve">1 = </w:t>
-            </w:r>
-            <w:r>
-              <w:rPr>
-                <w:sz w:val="20"/>
-                <w:szCs w:val="20"/>
-              </w:rPr>
-              <w:t>File uploaded</w:t>
-            </w:r>
-            <w:r>
-              <w:rPr>
-                <w:sz w:val="20"/>
-                <w:szCs w:val="20"/>
-              </w:rPr>
-              <w:t xml:space="preserve"> </w:t>
+              <w:t xml:space="preserve">1 = File uploaded </w:t>
             </w:r>
           </w:p>
           <w:p>
@@ -2185,28 +2191,7 @@
                 <w:sz w:val="20"/>
                 <w:szCs w:val="20"/>
               </w:rPr>
-              <w:t>4 = Job failed</w:t>
-            </w:r>
-            <w:r>
-              <w:rPr>
-                <w:sz w:val="20"/>
-                <w:szCs w:val="20"/>
-              </w:rPr>
-              <w:t xml:space="preserve"> </w:t>
-            </w:r>
-            <w:r>
-              <w:rPr>
-                <w:sz w:val="20"/>
-                <w:szCs w:val="20"/>
-              </w:rPr>
-              <w:t xml:space="preserve"> </w:t>
-            </w:r>
-            <w:r>
-              <w:rPr>
-                <w:sz w:val="20"/>
-                <w:szCs w:val="20"/>
-              </w:rPr>
-              <w:t xml:space="preserve"> </w:t>
+              <w:t xml:space="preserve">4 = Job failed   </w:t>
             </w:r>
           </w:p>
         </w:tc>
@@ -2240,12 +2225,14 @@
                 <w:rFonts w:ascii="Consolas" w:hAnsi="Consolas"/>
               </w:rPr>
             </w:pPr>
+            <w:proofErr w:type="spellStart"/>
             <w:r>
               <w:rPr>
                 <w:rFonts w:ascii="Consolas" w:hAnsi="Consolas"/>
               </w:rPr>
               <w:t>StatusDescription</w:t>
             </w:r>
+            <w:proofErr w:type="spellEnd"/>
           </w:p>
         </w:tc>
         <w:tc>
@@ -2317,14 +2304,7 @@
                 <w:sz w:val="20"/>
                 <w:szCs w:val="20"/>
               </w:rPr>
-              <w:t xml:space="preserve">Ex: </w:t>
-            </w:r>
-            <w:r>
-              <w:rPr>
-                <w:sz w:val="20"/>
-                <w:szCs w:val="20"/>
-              </w:rPr>
-              <w:t>File uploaded.</w:t>
+              <w:t>Ex: File uploaded.</w:t>
             </w:r>
           </w:p>
           <w:p>
@@ -2401,12 +2381,14 @@
                 <w:rFonts w:ascii="Consolas" w:hAnsi="Consolas"/>
               </w:rPr>
             </w:pPr>
+            <w:proofErr w:type="spellStart"/>
             <w:r>
               <w:rPr>
                 <w:rFonts w:ascii="Consolas" w:hAnsi="Consolas"/>
               </w:rPr>
               <w:t>FileSource</w:t>
             </w:r>
+            <w:proofErr w:type="spellEnd"/>
           </w:p>
         </w:tc>
         <w:tc>
@@ -2493,12 +2475,14 @@
                 <w:rFonts w:ascii="Consolas" w:hAnsi="Consolas"/>
               </w:rPr>
             </w:pPr>
+            <w:proofErr w:type="spellStart"/>
             <w:r>
               <w:rPr>
                 <w:rFonts w:ascii="Consolas" w:hAnsi="Consolas"/>
               </w:rPr>
               <w:t>FileResult</w:t>
             </w:r>
+            <w:proofErr w:type="spellEnd"/>
           </w:p>
         </w:tc>
         <w:tc>
@@ -2595,19 +2579,7 @@
               <w:rPr>
                 <w:rFonts w:ascii="Consolas" w:hAnsi="Consolas"/>
               </w:rPr>
-              <w:t xml:space="preserve">/HB/Package 1/Base/MS – 2/HB-ACS-HLFD- </w:t>
-            </w:r>
-            <w:r>
-              <w:rPr>
-                <w:rFonts w:ascii="Consolas" w:hAnsi="Consolas"/>
-              </w:rPr>
-              <w:t>SC-I60-CAB-ORD-DBF-IT-00102</w:t>
-            </w:r>
-            <w:r>
-              <w:rPr>
-                <w:rFonts w:ascii="Consolas" w:hAnsi="Consolas"/>
-              </w:rPr>
-              <w:t>.pdf</w:t>
+              <w:t>/HB/Package 1/Base/MS – 2/HB-ACS-HLFD- SC-I60-CAB-ORD-DBF-IT-00102.pdf</w:t>
             </w:r>
           </w:p>
           <w:p>
@@ -2654,13 +2626,7 @@
               <w:rPr>
                 <w:rFonts w:ascii="Consolas" w:hAnsi="Consolas"/>
               </w:rPr>
-              <w:t xml:space="preserve"> </w:t>
-            </w:r>
-            <w:r>
-              <w:rPr>
-                <w:rFonts w:ascii="Consolas" w:hAnsi="Consolas"/>
-              </w:rPr>
-              <w:t>SC-I60-CAB-ORD-DBF-IT-00102.pdf</w:t>
+              <w:t xml:space="preserve"> SC-I60-CAB-ORD-DBF-IT-00102.pdf</w:t>
             </w:r>
           </w:p>
           <w:p>
@@ -2688,10 +2654,7 @@
         </w:numPr>
       </w:pPr>
       <w:r>
-        <w:t>Queue</w:t>
-      </w:r>
-      <w:r>
-        <w:t xml:space="preserve"> Storage Specification</w:t>
+        <w:t>Queue Storage Specification</w:t>
       </w:r>
     </w:p>
     <w:p/>
@@ -2703,38 +2666,7 @@
         <w:t xml:space="preserve">Azure Storage Queue shall be called: </w:t>
       </w:r>
       <w:bookmarkStart w:id="1" w:name="_Hlk77064495"/>
-      <w:r>
-        <w:rPr>
-          <w:b/>
-          <w:bCs/>
-        </w:rPr>
-        <w:t>unistad</w:t>
-      </w:r>
-      <w:r>
-        <w:rPr>
-          <w:b/>
-          <w:bCs/>
-        </w:rPr>
-        <w:t>processqueue</w:t>
-      </w:r>
-      <w:bookmarkEnd w:id="1"/>
-      <w:r>
-        <w:rPr>
-          <w:b/>
-          <w:bCs/>
-        </w:rPr>
-        <w:t>,</w:t>
-      </w:r>
-      <w:r>
-        <w:rPr>
-          <w:b/>
-          <w:bCs/>
-        </w:rPr>
-        <w:t xml:space="preserve"> </w:t>
-      </w:r>
-      <w:r>
-        <w:t xml:space="preserve">If the queue </w:t>
-      </w:r>
+      <w:proofErr w:type="spellStart"/>
       <w:r>
         <w:rPr>
           <w:b/>
@@ -2742,11 +2674,29 @@
         </w:rPr>
         <w:t>unistadprocessqueue</w:t>
       </w:r>
+      <w:bookmarkEnd w:id="1"/>
+      <w:proofErr w:type="spellEnd"/>
       <w:r>
-        <w:t xml:space="preserve"> </w:t>
+        <w:rPr>
+          <w:b/>
+          <w:bCs/>
+        </w:rPr>
+        <w:t xml:space="preserve">, </w:t>
       </w:r>
       <w:r>
-        <w:t>does not exist, then it shall be created.</w:t>
+        <w:t xml:space="preserve">If the queue </w:t>
+      </w:r>
+      <w:proofErr w:type="spellStart"/>
+      <w:r>
+        <w:rPr>
+          <w:b/>
+          <w:bCs/>
+        </w:rPr>
+        <w:t>unistadprocessqueue</w:t>
+      </w:r>
+      <w:proofErr w:type="spellEnd"/>
+      <w:r>
+        <w:t xml:space="preserve"> does not exist, then it shall be created.</w:t>
       </w:r>
     </w:p>
     <w:p>
@@ -2833,6 +2783,7 @@
               </w:rPr>
               <w:t>“</w:t>
             </w:r>
+            <w:proofErr w:type="spellStart"/>
             <w:r>
               <w:rPr>
                 <w:rFonts w:ascii="Consolas" w:hAnsi="Consolas"/>
@@ -2841,6 +2792,7 @@
               </w:rPr>
               <w:t>PartitionKEy</w:t>
             </w:r>
+            <w:proofErr w:type="spellEnd"/>
             <w:r>
               <w:rPr>
                 <w:rFonts w:ascii="Consolas" w:hAnsi="Consolas"/>
@@ -2889,7 +2841,43 @@
                 <w:sz w:val="20"/>
                 <w:szCs w:val="20"/>
               </w:rPr>
-              <w:t xml:space="preserve">“RowId” : “[Guid]” </w:t>
+              <w:t>“</w:t>
+            </w:r>
+            <w:proofErr w:type="spellStart"/>
+            <w:r>
+              <w:rPr>
+                <w:rFonts w:ascii="Consolas" w:hAnsi="Consolas"/>
+                <w:sz w:val="20"/>
+                <w:szCs w:val="20"/>
+              </w:rPr>
+              <w:t>RowId</w:t>
+            </w:r>
+            <w:proofErr w:type="spellEnd"/>
+            <w:r>
+              <w:rPr>
+                <w:rFonts w:ascii="Consolas" w:hAnsi="Consolas"/>
+                <w:sz w:val="20"/>
+                <w:szCs w:val="20"/>
+              </w:rPr>
+              <w:t>” : “[</w:t>
+            </w:r>
+            <w:proofErr w:type="spellStart"/>
+            <w:r>
+              <w:rPr>
+                <w:rFonts w:ascii="Consolas" w:hAnsi="Consolas"/>
+                <w:sz w:val="20"/>
+                <w:szCs w:val="20"/>
+              </w:rPr>
+              <w:t>Guid</w:t>
+            </w:r>
+            <w:proofErr w:type="spellEnd"/>
+            <w:r>
+              <w:rPr>
+                <w:rFonts w:ascii="Consolas" w:hAnsi="Consolas"/>
+                <w:sz w:val="20"/>
+                <w:szCs w:val="20"/>
+              </w:rPr>
+              <w:t xml:space="preserve">]” </w:t>
             </w:r>
           </w:p>
           <w:p>
@@ -2916,7 +2904,25 @@
                 <w:szCs w:val="20"/>
               </w:rPr>
               <w:tab/>
-              <w:t>“FileName” : “[Original file name]”</w:t>
+              <w:t>“</w:t>
+            </w:r>
+            <w:proofErr w:type="spellStart"/>
+            <w:r>
+              <w:rPr>
+                <w:rFonts w:ascii="Consolas" w:hAnsi="Consolas"/>
+                <w:sz w:val="20"/>
+                <w:szCs w:val="20"/>
+              </w:rPr>
+              <w:t>FileName</w:t>
+            </w:r>
+            <w:proofErr w:type="spellEnd"/>
+            <w:r>
+              <w:rPr>
+                <w:rFonts w:ascii="Consolas" w:hAnsi="Consolas"/>
+                <w:sz w:val="20"/>
+                <w:szCs w:val="20"/>
+              </w:rPr>
+              <w:t>” : “[Original file name]”</w:t>
             </w:r>
           </w:p>
           <w:p>
@@ -2954,11 +2960,19 @@
           <w:rFonts w:ascii="Consolas" w:hAnsi="Consolas"/>
         </w:rPr>
       </w:pPr>
+      <w:proofErr w:type="spellStart"/>
       <w:r>
         <w:rPr>
           <w:rFonts w:ascii="Consolas" w:hAnsi="Consolas"/>
         </w:rPr>
-        <w:t>RowId is the link with the Jobs table.</w:t>
+        <w:t>RowId</w:t>
+      </w:r>
+      <w:proofErr w:type="spellEnd"/>
+      <w:r>
+        <w:rPr>
+          <w:rFonts w:ascii="Consolas" w:hAnsi="Consolas"/>
+        </w:rPr>
+        <w:t xml:space="preserve"> is the link with the Jobs table.</w:t>
       </w:r>
     </w:p>
     <w:p>
@@ -2968,11 +2982,19 @@
           <w:rFonts w:ascii="Consolas" w:hAnsi="Consolas"/>
         </w:rPr>
       </w:pPr>
+      <w:proofErr w:type="spellStart"/>
       <w:r>
         <w:rPr>
           <w:rFonts w:ascii="Consolas" w:hAnsi="Consolas"/>
         </w:rPr>
-        <w:t>FileName is the name of the file stored in the uploaded folder.</w:t>
+        <w:t>FileName</w:t>
+      </w:r>
+      <w:proofErr w:type="spellEnd"/>
+      <w:r>
+        <w:rPr>
+          <w:rFonts w:ascii="Consolas" w:hAnsi="Consolas"/>
+        </w:rPr>
+        <w:t xml:space="preserve"> is the name of the file stored in the uploaded folder.</w:t>
       </w:r>
     </w:p>
     <w:p>
@@ -3007,10 +3029,7 @@
         </w:numPr>
       </w:pPr>
       <w:r>
-        <w:t>File</w:t>
-      </w:r>
-      <w:r>
-        <w:t xml:space="preserve"> Storage Specification</w:t>
+        <w:t>File Storage Specification</w:t>
       </w:r>
     </w:p>
     <w:p/>
@@ -3019,16 +3038,7 @@
         <w:ind w:left="360"/>
       </w:pPr>
       <w:r>
-        <w:t xml:space="preserve">Azure Storage </w:t>
-      </w:r>
-      <w:r>
-        <w:t>File</w:t>
-      </w:r>
-      <w:r>
-        <w:t xml:space="preserve"> </w:t>
-      </w:r>
-      <w:r>
-        <w:t>will have the following folders:</w:t>
+        <w:t>Azure Storage File will have the following folders:</w:t>
       </w:r>
     </w:p>
     <w:p>
@@ -3064,7 +3074,15 @@
         </w:numPr>
       </w:pPr>
       <w:r>
-        <w:t xml:space="preserve">/unistad : Folder where the files consumed will be stored. </w:t>
+        <w:t>/</w:t>
+      </w:r>
+      <w:proofErr w:type="spellStart"/>
+      <w:r>
+        <w:t>unistad</w:t>
+      </w:r>
+      <w:proofErr w:type="spellEnd"/>
+      <w:r>
+        <w:t xml:space="preserve"> : Folder where the files consumed will be stored. </w:t>
       </w:r>
     </w:p>
     <w:p>
@@ -3092,7 +3110,23 @@
         <w:t xml:space="preserve"> </w:t>
       </w:r>
       <w:r>
-        <w:t xml:space="preserve">The unistad folder will be organized using the following sub folders: /unistad/[Stadium]/[Package + number]/[*Release name]/[Milestone number]. </w:t>
+        <w:t xml:space="preserve">The </w:t>
+      </w:r>
+      <w:proofErr w:type="spellStart"/>
+      <w:r>
+        <w:t>unistad</w:t>
+      </w:r>
+      <w:proofErr w:type="spellEnd"/>
+      <w:r>
+        <w:t xml:space="preserve"> folder will be organized using the following sub folders: /</w:t>
+      </w:r>
+      <w:proofErr w:type="spellStart"/>
+      <w:r>
+        <w:t>unistad</w:t>
+      </w:r>
+      <w:proofErr w:type="spellEnd"/>
+      <w:r>
+        <w:t xml:space="preserve">/[Stadium]/[Package + number]/[*Release name]/[Milestone number]. </w:t>
       </w:r>
     </w:p>
     <w:p>
@@ -3172,7 +3206,6 @@
         <w:t>, the last 4 characters of the job are added as suffix of the file, as the same file name can be uploaded several times.</w:t>
       </w:r>
     </w:p>
-    <w:p/>
     <w:p/>
     <w:p>
       <w:pPr>
@@ -3249,7 +3282,23 @@
                 <w:sz w:val="20"/>
                 <w:szCs w:val="20"/>
               </w:rPr>
-              <w:t xml:space="preserve">"errorNumber":&lt;error number&gt;, </w:t>
+              <w:t>"</w:t>
+            </w:r>
+            <w:proofErr w:type="spellStart"/>
+            <w:r>
+              <w:rPr>
+                <w:sz w:val="20"/>
+                <w:szCs w:val="20"/>
+              </w:rPr>
+              <w:t>errorNumber</w:t>
+            </w:r>
+            <w:proofErr w:type="spellEnd"/>
+            <w:r>
+              <w:rPr>
+                <w:sz w:val="20"/>
+                <w:szCs w:val="20"/>
+              </w:rPr>
+              <w:t xml:space="preserve">":&lt;error number&gt;, </w:t>
             </w:r>
           </w:p>
           <w:p>
@@ -3265,7 +3314,23 @@
                 <w:sz w:val="20"/>
                 <w:szCs w:val="20"/>
               </w:rPr>
-              <w:t xml:space="preserve">"parameterName":"&lt;name of parameter that caused the error&gt;", </w:t>
+              <w:t>"</w:t>
+            </w:r>
+            <w:proofErr w:type="spellStart"/>
+            <w:r>
+              <w:rPr>
+                <w:sz w:val="20"/>
+                <w:szCs w:val="20"/>
+              </w:rPr>
+              <w:t>parameterName</w:t>
+            </w:r>
+            <w:proofErr w:type="spellEnd"/>
+            <w:r>
+              <w:rPr>
+                <w:sz w:val="20"/>
+                <w:szCs w:val="20"/>
+              </w:rPr>
+              <w:t xml:space="preserve">":"&lt;name of parameter that caused the error&gt;", </w:t>
             </w:r>
           </w:p>
           <w:p>
@@ -3281,7 +3346,23 @@
                 <w:sz w:val="20"/>
                 <w:szCs w:val="20"/>
               </w:rPr>
-              <w:t xml:space="preserve">"parameterValue":"&lt;value of parameter that caused the error&gt;", </w:t>
+              <w:t>"</w:t>
+            </w:r>
+            <w:proofErr w:type="spellStart"/>
+            <w:r>
+              <w:rPr>
+                <w:sz w:val="20"/>
+                <w:szCs w:val="20"/>
+              </w:rPr>
+              <w:t>parameterValue</w:t>
+            </w:r>
+            <w:proofErr w:type="spellEnd"/>
+            <w:r>
+              <w:rPr>
+                <w:sz w:val="20"/>
+                <w:szCs w:val="20"/>
+              </w:rPr>
+              <w:t xml:space="preserve">":"&lt;value of parameter that caused the error&gt;", </w:t>
             </w:r>
           </w:p>
           <w:p>
@@ -3297,7 +3378,23 @@
                 <w:sz w:val="20"/>
                 <w:szCs w:val="20"/>
               </w:rPr>
-              <w:t xml:space="preserve">"errorDescription":"&lt;Description of the error intended developer consumption&gt;" </w:t>
+              <w:t>"</w:t>
+            </w:r>
+            <w:proofErr w:type="spellStart"/>
+            <w:r>
+              <w:rPr>
+                <w:sz w:val="20"/>
+                <w:szCs w:val="20"/>
+              </w:rPr>
+              <w:t>errorDescription</w:t>
+            </w:r>
+            <w:proofErr w:type="spellEnd"/>
+            <w:r>
+              <w:rPr>
+                <w:sz w:val="20"/>
+                <w:szCs w:val="20"/>
+              </w:rPr>
+              <w:t xml:space="preserve">":"&lt;Description of the error intended developer consumption&gt;" </w:t>
             </w:r>
           </w:p>
           <w:p>
@@ -3419,12 +3516,21 @@
                 <w:szCs w:val="20"/>
               </w:rPr>
             </w:pPr>
-            <w:r>
-              <w:rPr>
-                <w:sz w:val="20"/>
-                <w:szCs w:val="20"/>
-              </w:rPr>
-              <w:t xml:space="preserve">errorNumber </w:t>
+            <w:proofErr w:type="spellStart"/>
+            <w:r>
+              <w:rPr>
+                <w:sz w:val="20"/>
+                <w:szCs w:val="20"/>
+              </w:rPr>
+              <w:t>errorNumber</w:t>
+            </w:r>
+            <w:proofErr w:type="spellEnd"/>
+            <w:r>
+              <w:rPr>
+                <w:sz w:val="20"/>
+                <w:szCs w:val="20"/>
+              </w:rPr>
+              <w:t xml:space="preserve"> </w:t>
             </w:r>
           </w:p>
           <w:p>
@@ -3538,12 +3644,21 @@
                 <w:szCs w:val="20"/>
               </w:rPr>
             </w:pPr>
-            <w:r>
-              <w:rPr>
-                <w:sz w:val="20"/>
-                <w:szCs w:val="20"/>
-              </w:rPr>
-              <w:t xml:space="preserve">parameterName </w:t>
+            <w:proofErr w:type="spellStart"/>
+            <w:r>
+              <w:rPr>
+                <w:sz w:val="20"/>
+                <w:szCs w:val="20"/>
+              </w:rPr>
+              <w:t>parameterName</w:t>
+            </w:r>
+            <w:proofErr w:type="spellEnd"/>
+            <w:r>
+              <w:rPr>
+                <w:sz w:val="20"/>
+                <w:szCs w:val="20"/>
+              </w:rPr>
+              <w:t xml:space="preserve"> </w:t>
             </w:r>
           </w:p>
           <w:p>
@@ -3673,12 +3788,21 @@
                 <w:szCs w:val="20"/>
               </w:rPr>
             </w:pPr>
-            <w:r>
-              <w:rPr>
-                <w:sz w:val="20"/>
-                <w:szCs w:val="20"/>
-              </w:rPr>
-              <w:t xml:space="preserve">parameterValue </w:t>
+            <w:proofErr w:type="spellStart"/>
+            <w:r>
+              <w:rPr>
+                <w:sz w:val="20"/>
+                <w:szCs w:val="20"/>
+              </w:rPr>
+              <w:t>parameterValue</w:t>
+            </w:r>
+            <w:proofErr w:type="spellEnd"/>
+            <w:r>
+              <w:rPr>
+                <w:sz w:val="20"/>
+                <w:szCs w:val="20"/>
+              </w:rPr>
+              <w:t xml:space="preserve"> </w:t>
             </w:r>
           </w:p>
           <w:p>
@@ -3810,12 +3934,21 @@
                 <w:szCs w:val="20"/>
               </w:rPr>
             </w:pPr>
-            <w:r>
-              <w:rPr>
-                <w:sz w:val="20"/>
-                <w:szCs w:val="20"/>
-              </w:rPr>
-              <w:t xml:space="preserve">errorDescription </w:t>
+            <w:proofErr w:type="spellStart"/>
+            <w:r>
+              <w:rPr>
+                <w:sz w:val="20"/>
+                <w:szCs w:val="20"/>
+              </w:rPr>
+              <w:t>errorDescription</w:t>
+            </w:r>
+            <w:proofErr w:type="spellEnd"/>
+            <w:r>
+              <w:rPr>
+                <w:sz w:val="20"/>
+                <w:szCs w:val="20"/>
+              </w:rPr>
+              <w:t xml:space="preserve"> </w:t>
             </w:r>
           </w:p>
           <w:p>
@@ -3908,12 +4041,6 @@
                 <w:szCs w:val="20"/>
               </w:rPr>
               <w:tab/>
-            </w:r>
-            <w:r>
-              <w:rPr>
-                <w:sz w:val="20"/>
-                <w:szCs w:val="20"/>
-              </w:rPr>
               <w:t xml:space="preserve">A description of the error, not localized, intended for developer consumption </w:t>
             </w:r>
           </w:p>
@@ -3933,7 +4060,6 @@
                 <w:sz w:val="20"/>
                 <w:szCs w:val="20"/>
               </w:rPr>
-              <w:lastRenderedPageBreak/>
               <w:t xml:space="preserve">.NET Type: string </w:t>
             </w:r>
           </w:p>
@@ -3951,10 +4077,7 @@
         </w:numPr>
       </w:pPr>
       <w:r>
-        <w:t xml:space="preserve">Error Response </w:t>
-      </w:r>
-      <w:r>
-        <w:t>Codes</w:t>
+        <w:t>Error Response Codes</w:t>
       </w:r>
     </w:p>
     <w:p/>
@@ -3992,6 +4115,7 @@
                 <w:szCs w:val="20"/>
               </w:rPr>
             </w:pPr>
+            <w:proofErr w:type="spellStart"/>
             <w:r>
               <w:rPr>
                 <w:b/>
@@ -4001,6 +4125,7 @@
               </w:rPr>
               <w:t>errorNumber</w:t>
             </w:r>
+            <w:proofErr w:type="spellEnd"/>
           </w:p>
           <w:p/>
         </w:tc>
@@ -4010,9 +4135,11 @@
             <w:shd w:val="clear" w:color="auto" w:fill="D9D9D9" w:themeFill="background1" w:themeFillShade="D9"/>
           </w:tcPr>
           <w:p>
+            <w:proofErr w:type="spellStart"/>
             <w:r>
               <w:t>parameterName</w:t>
             </w:r>
+            <w:proofErr w:type="spellEnd"/>
           </w:p>
         </w:tc>
         <w:tc>
@@ -4021,9 +4148,11 @@
             <w:shd w:val="clear" w:color="auto" w:fill="D9D9D9" w:themeFill="background1" w:themeFillShade="D9"/>
           </w:tcPr>
           <w:p>
+            <w:proofErr w:type="spellStart"/>
             <w:r>
               <w:t>parameterValue</w:t>
             </w:r>
+            <w:proofErr w:type="spellEnd"/>
           </w:p>
         </w:tc>
         <w:tc>
@@ -4032,9 +4161,11 @@
             <w:shd w:val="clear" w:color="auto" w:fill="D9D9D9" w:themeFill="background1" w:themeFillShade="D9"/>
           </w:tcPr>
           <w:p>
+            <w:proofErr w:type="spellStart"/>
             <w:r>
               <w:t>errorDescription</w:t>
             </w:r>
+            <w:proofErr w:type="spellEnd"/>
           </w:p>
         </w:tc>
         <w:tc>
@@ -4411,10 +4542,7 @@
     <w:p/>
     <w:p>
       <w:r>
-        <w:t xml:space="preserve">Below are the common codes and error descriptions to be used </w:t>
-      </w:r>
-      <w:r>
-        <w:t>when consuming the document uploaded.</w:t>
+        <w:t>Below are the common codes and error descriptions to be used when consuming the document uploaded.</w:t>
       </w:r>
     </w:p>
     <w:p/>
@@ -4444,6 +4572,7 @@
                 <w:szCs w:val="20"/>
               </w:rPr>
             </w:pPr>
+            <w:proofErr w:type="spellStart"/>
             <w:r>
               <w:rPr>
                 <w:b/>
@@ -4453,6 +4582,7 @@
               </w:rPr>
               <w:t>errorNumber</w:t>
             </w:r>
+            <w:proofErr w:type="spellEnd"/>
           </w:p>
           <w:p/>
         </w:tc>
@@ -4462,9 +4592,11 @@
             <w:shd w:val="clear" w:color="auto" w:fill="D9D9D9" w:themeFill="background1" w:themeFillShade="D9"/>
           </w:tcPr>
           <w:p>
+            <w:proofErr w:type="spellStart"/>
             <w:r>
               <w:t>errorDescription</w:t>
             </w:r>
+            <w:proofErr w:type="spellEnd"/>
           </w:p>
         </w:tc>
         <w:tc>
@@ -4512,13 +4644,7 @@
               <w:rPr>
                 <w:rFonts w:ascii="Consolas" w:hAnsi="Consolas"/>
               </w:rPr>
-              <w:t xml:space="preserve">The </w:t>
-            </w:r>
-            <w:r>
-              <w:rPr>
-                <w:rFonts w:ascii="Consolas" w:hAnsi="Consolas"/>
-              </w:rPr>
-              <w:t>stadium name wasn’t found.</w:t>
+              <w:t>The stadium name wasn’t found.</w:t>
             </w:r>
           </w:p>
         </w:tc>
@@ -4536,19 +4662,7 @@
               <w:rPr>
                 <w:rFonts w:ascii="Consolas" w:hAnsi="Consolas"/>
               </w:rPr>
-              <w:t>Raised</w:t>
-            </w:r>
-            <w:r>
-              <w:rPr>
-                <w:rFonts w:ascii="Consolas" w:hAnsi="Consolas"/>
-              </w:rPr>
-              <w:t xml:space="preserve"> </w:t>
-            </w:r>
-            <w:r>
-              <w:rPr>
-                <w:rFonts w:ascii="Consolas" w:hAnsi="Consolas"/>
-              </w:rPr>
-              <w:t xml:space="preserve">when searching the </w:t>
+              <w:t xml:space="preserve">Raised when searching the </w:t>
             </w:r>
             <w:r>
               <w:rPr>
@@ -4582,13 +4696,7 @@
               <w:rPr>
                 <w:rFonts w:ascii="Consolas" w:hAnsi="Consolas"/>
               </w:rPr>
-              <w:t>2</w:t>
-            </w:r>
-            <w:r>
-              <w:rPr>
-                <w:rFonts w:ascii="Consolas" w:hAnsi="Consolas"/>
-              </w:rPr>
-              <w:t>2</w:t>
+              <w:t>22</w:t>
             </w:r>
           </w:p>
         </w:tc>
@@ -4703,14 +4811,7 @@
               <w:t>document type</w:t>
             </w:r>
             <w:r>
-              <w:t xml:space="preserve"> in the pdf.</w:t>
-            </w:r>
-            <w:r>
-              <w:t xml:space="preserve"> Examples: Business Requirement, High Level </w:t>
-            </w:r>
-            <w:r>
-              <w:lastRenderedPageBreak/>
-              <w:t>Functional Document, etc.</w:t>
+              <w:t xml:space="preserve"> in the pdf. Examples: Business Requirement, High Level Functional Document, etc.</w:t>
             </w:r>
           </w:p>
         </w:tc>
@@ -4772,10 +4873,7 @@
               <w:t>document reference number</w:t>
             </w:r>
             <w:r>
-              <w:t xml:space="preserve"> in the pdf.</w:t>
-            </w:r>
-            <w:r>
-              <w:t xml:space="preserve"> Example : </w:t>
+              <w:t xml:space="preserve"> in the pdf. Example : </w:t>
             </w:r>
             <w:r>
               <w:t>SC-I60-CAB-ORD-DBF-IT-00102</w:t>
@@ -4972,7 +5070,15 @@
         <w:annotationRef/>
       </w:r>
       <w:r>
-        <w:t>Functions or WebJobs???</w:t>
+        <w:t xml:space="preserve">Functions or </w:t>
+      </w:r>
+      <w:proofErr w:type="spellStart"/>
+      <w:r>
+        <w:t>WebJobs</w:t>
+      </w:r>
+      <w:proofErr w:type="spellEnd"/>
+      <w:r>
+        <w:t>???</w:t>
       </w:r>
     </w:p>
   </w:comment>
@@ -9309,6 +9415,15 @@
 </file>
 
 <file path=customXml/item1.xml><?xml version="1.0" encoding="utf-8"?>
+<?mso-contentType ?>
+<FormTemplates xmlns="http://schemas.microsoft.com/sharepoint/v3/contenttype/forms">
+  <Display>DocumentLibraryForm</Display>
+  <Edit>AssetEditForm</Edit>
+  <New>DocumentLibraryForm</New>
+</FormTemplates>
+</file>
+
+<file path=customXml/item2.xml><?xml version="1.0" encoding="utf-8"?>
 <p:properties xmlns:p="http://schemas.microsoft.com/office/2006/metadata/properties" xmlns:xsi="http://www.w3.org/2001/XMLSchema-instance" xmlns:pc="http://schemas.microsoft.com/office/infopath/2007/PartnerControls">
   <documentManagement>
     <APDescription xmlns="4873beb7-5857-4685-be1f-d57550cc96cc" xsi:nil="true"/>
@@ -9434,16 +9549,11 @@
 </p:properties>
 </file>
 
-<file path=customXml/item2.xml><?xml version="1.0" encoding="utf-8"?>
-<?mso-contentType ?>
-<FormTemplates xmlns="http://schemas.microsoft.com/sharepoint/v3/contenttype/forms">
-  <Display>DocumentLibraryForm</Display>
-  <Edit>AssetEditForm</Edit>
-  <New>DocumentLibraryForm</New>
-</FormTemplates>
+<file path=customXml/item3.xml><?xml version="1.0" encoding="utf-8"?>
+<b:Sources xmlns:b="http://schemas.openxmlformats.org/officeDocument/2006/bibliography" xmlns="http://schemas.openxmlformats.org/officeDocument/2006/bibliography" SelectedStyle="\APASixthEditionOfficeOnline.xsl" StyleName="APA" Version="6"/>
 </file>
 
-<file path=customXml/item3.xml><?xml version="1.0" encoding="utf-8"?>
+<file path=customXml/item4.xml><?xml version="1.0" encoding="utf-8"?>
 <ct:contentTypeSchema xmlns:ct="http://schemas.microsoft.com/office/2006/metadata/contentType" xmlns:ma="http://schemas.microsoft.com/office/2006/metadata/properties/metaAttributes" ct:_="" ma:_="" ma:contentTypeName="TemplateFile" ma:contentTypeID="0x0101006EDDDB5EE6D98C44930B742096920B300400F5B6D36B3EF94B4E9A635CDF2A18F5B8" ma:contentTypeVersion="72" ma:contentTypeDescription="Create a new document." ma:contentTypeScope="" ma:versionID="a23e56308344d904b51738559c3d67c9">
   <xsd:schema xmlns:xsd="http://www.w3.org/2001/XMLSchema" xmlns:xs="http://www.w3.org/2001/XMLSchema" xmlns:p="http://schemas.microsoft.com/office/2006/metadata/properties" xmlns:ns2="4873beb7-5857-4685-be1f-d57550cc96cc" targetNamespace="http://schemas.microsoft.com/office/2006/metadata/properties" ma:root="true" ma:fieldsID="cd0908cc4600e77bf5da051303e00c8d" ns2:_="">
     <xsd:import namespace="4873beb7-5857-4685-be1f-d57550cc96cc"/>
@@ -10483,11 +10593,15 @@
 </ct:contentTypeSchema>
 </file>
 
-<file path=customXml/item4.xml><?xml version="1.0" encoding="utf-8"?>
-<b:Sources xmlns:b="http://schemas.openxmlformats.org/officeDocument/2006/bibliography" xmlns="http://schemas.openxmlformats.org/officeDocument/2006/bibliography" SelectedStyle="\APASixthEditionOfficeOnline.xsl" StyleName="APA" Version="6"/>
+<file path=customXml/itemProps1.xml><?xml version="1.0" encoding="utf-8"?>
+<ds:datastoreItem xmlns:ds="http://schemas.openxmlformats.org/officeDocument/2006/customXml" ds:itemID="{499EA1EC-B023-4266-9865-E1EDA122A8C9}">
+  <ds:schemaRefs>
+    <ds:schemaRef ds:uri="http://schemas.microsoft.com/sharepoint/v3/contenttype/forms"/>
+  </ds:schemaRefs>
+</ds:datastoreItem>
 </file>
 
-<file path=customXml/itemProps1.xml><?xml version="1.0" encoding="utf-8"?>
+<file path=customXml/itemProps2.xml><?xml version="1.0" encoding="utf-8"?>
 <ds:datastoreItem xmlns:ds="http://schemas.openxmlformats.org/officeDocument/2006/customXml" ds:itemID="{63671810-3EF7-4C8E-BCBA-248ABE2BAB39}">
   <ds:schemaRefs>
     <ds:schemaRef ds:uri="http://schemas.microsoft.com/office/2006/metadata/properties"/>
@@ -10497,15 +10611,15 @@
 </ds:datastoreItem>
 </file>
 
-<file path=customXml/itemProps2.xml><?xml version="1.0" encoding="utf-8"?>
-<ds:datastoreItem xmlns:ds="http://schemas.openxmlformats.org/officeDocument/2006/customXml" ds:itemID="{499EA1EC-B023-4266-9865-E1EDA122A8C9}">
+<file path=customXml/itemProps3.xml><?xml version="1.0" encoding="utf-8"?>
+<ds:datastoreItem xmlns:ds="http://schemas.openxmlformats.org/officeDocument/2006/customXml" ds:itemID="{F52EDA37-DB49-4FDD-8843-A1A90DA24345}">
   <ds:schemaRefs>
-    <ds:schemaRef ds:uri="http://schemas.microsoft.com/sharepoint/v3/contenttype/forms"/>
+    <ds:schemaRef ds:uri="http://schemas.openxmlformats.org/officeDocument/2006/bibliography"/>
   </ds:schemaRefs>
 </ds:datastoreItem>
 </file>
 
-<file path=customXml/itemProps3.xml><?xml version="1.0" encoding="utf-8"?>
+<file path=customXml/itemProps4.xml><?xml version="1.0" encoding="utf-8"?>
 <ds:datastoreItem xmlns:ds="http://schemas.openxmlformats.org/officeDocument/2006/customXml" ds:itemID="{9332E30D-EFB4-40E8-AB8F-C2E02C2E75EB}">
   <ds:schemaRefs>
     <ds:schemaRef ds:uri="http://schemas.microsoft.com/office/2006/metadata/contentType"/>
@@ -10521,12 +10635,4 @@
     <ds:schemaRef ds:uri="http://schemas.microsoft.com/internal/obd"/>
   </ds:schemaRefs>
 </ds:datastoreItem>
-</file>
-
-<file path=customXml/itemProps4.xml><?xml version="1.0" encoding="utf-8"?>
-<ds:datastoreItem xmlns:ds="http://schemas.openxmlformats.org/officeDocument/2006/customXml" ds:itemID="{F52EDA37-DB49-4FDD-8843-A1A90DA24345}">
-  <ds:schemaRefs>
-    <ds:schemaRef ds:uri="http://schemas.openxmlformats.org/officeDocument/2006/bibliography"/>
-  </ds:schemaRefs>
-</ds:datastoreItem>
 </file>
</xml_diff>

<commit_message>
Ready to test Function Consumer saving files in folders (failed and target location).
</commit_message>
<xml_diff>
--- a/UNISTAD Document Manager - Specification.docx
+++ b/UNISTAD Document Manager - Specification.docx
@@ -1,6 +1,6 @@
 
 <file path=word/document.xml><?xml version="1.0" encoding="utf-8"?>
-<w:document xmlns:wpc="http://schemas.microsoft.com/office/word/2010/wordprocessingCanvas" xmlns:cx="http://schemas.microsoft.com/office/drawing/2014/chartex" xmlns:cx1="http://schemas.microsoft.com/office/drawing/2015/9/8/chartex" xmlns:cx2="http://schemas.microsoft.com/office/drawing/2015/10/21/chartex" xmlns:cx3="http://schemas.microsoft.com/office/drawing/2016/5/9/chartex" xmlns:cx4="http://schemas.microsoft.com/office/drawing/2016/5/10/chartex" xmlns:cx5="http://schemas.microsoft.com/office/drawing/2016/5/11/chartex" xmlns:cx6="http://schemas.microsoft.com/office/drawing/2016/5/12/chartex" xmlns:cx7="http://schemas.microsoft.com/office/drawing/2016/5/13/chartex" xmlns:cx8="http://schemas.microsoft.com/office/drawing/2016/5/14/chartex" xmlns:mc="http://schemas.openxmlformats.org/markup-compatibility/2006" xmlns:aink="http://schemas.microsoft.com/office/drawing/2016/ink" xmlns:am3d="http://schemas.microsoft.com/office/drawing/2017/model3d" xmlns:o="urn:schemas-microsoft-com:office:office" xmlns:r="http://schemas.openxmlformats.org/officeDocument/2006/relationships" xmlns:m="http://schemas.openxmlformats.org/officeDocument/2006/math" xmlns:v="urn:schemas-microsoft-com:vml" xmlns:wp14="http://schemas.microsoft.com/office/word/2010/wordprocessingDrawing" xmlns:wp="http://schemas.openxmlformats.org/drawingml/2006/wordprocessingDrawing" xmlns:w10="urn:schemas-microsoft-com:office:word" xmlns:w="http://schemas.openxmlformats.org/wordprocessingml/2006/main" xmlns:w14="http://schemas.microsoft.com/office/word/2010/wordml" xmlns:w15="http://schemas.microsoft.com/office/word/2012/wordml" xmlns:w16cex="http://schemas.microsoft.com/office/word/2018/wordml/cex" xmlns:w16cid="http://schemas.microsoft.com/office/word/2016/wordml/cid" xmlns:w16="http://schemas.microsoft.com/office/word/2018/wordml" xmlns:w16se="http://schemas.microsoft.com/office/word/2015/wordml/symex" xmlns:wpg="http://schemas.microsoft.com/office/word/2010/wordprocessingGroup" xmlns:wpi="http://schemas.microsoft.com/office/word/2010/wordprocessingInk" xmlns:wne="http://schemas.microsoft.com/office/word/2006/wordml" xmlns:wps="http://schemas.microsoft.com/office/word/2010/wordprocessingShape" mc:Ignorable="w14 w15 w16se w16cid w16 w16cex wp14">
+<w:document xmlns:wpc="http://schemas.microsoft.com/office/word/2010/wordprocessingCanvas" xmlns:cx="http://schemas.microsoft.com/office/drawing/2014/chartex" xmlns:cx1="http://schemas.microsoft.com/office/drawing/2015/9/8/chartex" xmlns:cx2="http://schemas.microsoft.com/office/drawing/2015/10/21/chartex" xmlns:cx3="http://schemas.microsoft.com/office/drawing/2016/5/9/chartex" xmlns:cx4="http://schemas.microsoft.com/office/drawing/2016/5/10/chartex" xmlns:cx5="http://schemas.microsoft.com/office/drawing/2016/5/11/chartex" xmlns:cx6="http://schemas.microsoft.com/office/drawing/2016/5/12/chartex" xmlns:cx7="http://schemas.microsoft.com/office/drawing/2016/5/13/chartex" xmlns:cx8="http://schemas.microsoft.com/office/drawing/2016/5/14/chartex" xmlns:mc="http://schemas.openxmlformats.org/markup-compatibility/2006" xmlns:aink="http://schemas.microsoft.com/office/drawing/2016/ink" xmlns:am3d="http://schemas.microsoft.com/office/drawing/2017/model3d" xmlns:o="urn:schemas-microsoft-com:office:office" xmlns:r="http://schemas.openxmlformats.org/officeDocument/2006/relationships" xmlns:m="http://schemas.openxmlformats.org/officeDocument/2006/math" xmlns:v="urn:schemas-microsoft-com:vml" xmlns:wp14="http://schemas.microsoft.com/office/word/2010/wordprocessingDrawing" xmlns:wp="http://schemas.openxmlformats.org/drawingml/2006/wordprocessingDrawing" xmlns:w10="urn:schemas-microsoft-com:office:word" xmlns:w="http://schemas.openxmlformats.org/wordprocessingml/2006/main" xmlns:w14="http://schemas.microsoft.com/office/word/2010/wordml" xmlns:w15="http://schemas.microsoft.com/office/word/2012/wordml" xmlns:w16cex="http://schemas.microsoft.com/office/word/2018/wordml/cex" xmlns:w16cid="http://schemas.microsoft.com/office/word/2016/wordml/cid" xmlns:w16="http://schemas.microsoft.com/office/word/2018/wordml" xmlns:w16sdtdh="http://schemas.microsoft.com/office/word/2020/wordml/sdtdatahash" xmlns:w16se="http://schemas.microsoft.com/office/word/2015/wordml/symex" xmlns:wpg="http://schemas.microsoft.com/office/word/2010/wordprocessingGroup" xmlns:wpi="http://schemas.microsoft.com/office/word/2010/wordprocessingInk" xmlns:wne="http://schemas.microsoft.com/office/word/2006/wordml" xmlns:wps="http://schemas.microsoft.com/office/word/2010/wordprocessingShape" mc:Ignorable="w14 w15 w16se w16cid w16 w16cex w16sdtdh wp14">
   <w:body>
     <w:p>
       <w:pPr>
@@ -112,10 +112,10 @@
           <w:noProof/>
         </w:rPr>
         <w:drawing>
-          <wp:inline distT="0" distB="0" distL="0" distR="0" wp14:anchorId="4A079508" wp14:editId="3D33B4AD">
-            <wp:extent cx="5943600" cy="3390265"/>
+          <wp:inline distT="0" distB="0" distL="0" distR="0" wp14:anchorId="375F8132" wp14:editId="457D0066">
+            <wp:extent cx="5943600" cy="3523615"/>
             <wp:effectExtent l="0" t="0" r="0" b="635"/>
-            <wp:docPr id="1" name="Picture 1"/>
+            <wp:docPr id="2" name="Picture 2"/>
             <wp:cNvGraphicFramePr>
               <a:graphicFrameLocks xmlns:a="http://schemas.openxmlformats.org/drawingml/2006/main" noChangeAspect="1"/>
             </wp:cNvGraphicFramePr>
@@ -123,11 +123,17 @@
               <a:graphicData uri="http://schemas.openxmlformats.org/drawingml/2006/picture">
                 <pic:pic xmlns:pic="http://schemas.openxmlformats.org/drawingml/2006/picture">
                   <pic:nvPicPr>
-                    <pic:cNvPr id="1" name=""/>
+                    <pic:cNvPr id="2" name="Picture 2"/>
                     <pic:cNvPicPr/>
                   </pic:nvPicPr>
                   <pic:blipFill>
-                    <a:blip r:embed="rId15"/>
+                    <a:blip r:embed="rId15">
+                      <a:extLst>
+                        <a:ext uri="{28A0092B-C50C-407E-A947-70E740481C1C}">
+                          <a14:useLocalDpi xmlns:a14="http://schemas.microsoft.com/office/drawing/2010/main" val="0"/>
+                        </a:ext>
+                      </a:extLst>
+                    </a:blip>
                     <a:stretch>
                       <a:fillRect/>
                     </a:stretch>
@@ -135,7 +141,7 @@
                   <pic:spPr>
                     <a:xfrm>
                       <a:off x="0" y="0"/>
-                      <a:ext cx="5943600" cy="3390265"/>
+                      <a:ext cx="5943600" cy="3523615"/>
                     </a:xfrm>
                     <a:prstGeom prst="rect">
                       <a:avLst/>
@@ -1593,7 +1599,42 @@
       </w:r>
     </w:p>
     <w:p/>
+    <w:p>
+      <w:r>
+        <w:t xml:space="preserve">This </w:t>
+      </w:r>
+      <w:proofErr w:type="spellStart"/>
+      <w:r>
+        <w:t>WebJob</w:t>
+      </w:r>
+      <w:proofErr w:type="spellEnd"/>
+      <w:r>
+        <w:t xml:space="preserve"> is triggered when a new message is queued. The </w:t>
+      </w:r>
+      <w:proofErr w:type="spellStart"/>
+      <w:r>
+        <w:t>WebJob</w:t>
+      </w:r>
+      <w:proofErr w:type="spellEnd"/>
+      <w:r>
+        <w:t xml:space="preserve"> will be responsible to scan the document, identify all elements which produces the correct final file name, if all elements are found the file is moved with the correct name to the correct folder.</w:t>
+      </w:r>
+    </w:p>
     <w:p/>
+    <w:p>
+      <w:r>
+        <w:t>Once the operation is completed</w:t>
+      </w:r>
+      <w:r>
+        <w:t>,</w:t>
+      </w:r>
+      <w:r>
+        <w:t xml:space="preserve"> all details are updated in the record in the Storage Table</w:t>
+      </w:r>
+      <w:r>
+        <w:t xml:space="preserve"> associated to the file (or message).</w:t>
+      </w:r>
+    </w:p>
     <w:p/>
     <w:p>
       <w:pPr>
@@ -2555,6 +2596,7 @@
               <w:rPr>
                 <w:rFonts w:ascii="Consolas" w:hAnsi="Consolas"/>
               </w:rPr>
+              <w:lastRenderedPageBreak/>
               <w:t xml:space="preserve">In case of any failure, the file is </w:t>
             </w:r>
             <w:r>
@@ -2579,7 +2621,15 @@
               <w:rPr>
                 <w:rFonts w:ascii="Consolas" w:hAnsi="Consolas"/>
               </w:rPr>
-              <w:t>/HB/Package 1/Base/MS – 2/HB-ACS-HLFD- SC-I60-CAB-ORD-DBF-IT-00102.pdf</w:t>
+              <w:lastRenderedPageBreak/>
+              <w:t>/HB/Package 1/Base/MS – 2/HB-ACS-HLFD- SC-I60-CAB-ORD-</w:t>
+            </w:r>
+            <w:r>
+              <w:rPr>
+                <w:rFonts w:ascii="Consolas" w:hAnsi="Consolas"/>
+              </w:rPr>
+              <w:lastRenderedPageBreak/>
+              <w:t>DBF-IT-00102.pdf</w:t>
             </w:r>
           </w:p>
           <w:p>
@@ -2619,7 +2669,6 @@
               <w:rPr>
                 <w:rFonts w:ascii="Consolas" w:hAnsi="Consolas"/>
               </w:rPr>
-              <w:lastRenderedPageBreak/>
               <w:t>/_Failed/</w:t>
             </w:r>
             <w:r>
@@ -3050,7 +3099,13 @@
         </w:numPr>
       </w:pPr>
       <w:r>
-        <w:t>/process/uploaded : Folder where the files uploaded are stored temporally.</w:t>
+        <w:t>/</w:t>
+      </w:r>
+      <w:r>
+        <w:t>jobs</w:t>
+      </w:r>
+      <w:r>
+        <w:t>/uploaded : Folder where the files uploaded are stored temporally.</w:t>
       </w:r>
     </w:p>
     <w:p>
@@ -3062,7 +3117,13 @@
         </w:numPr>
       </w:pPr>
       <w:r>
-        <w:t>/process/failed : Folder where the files, where the consuming process failed are stored.</w:t>
+        <w:t>/</w:t>
+      </w:r>
+      <w:r>
+        <w:t>jobs</w:t>
+      </w:r>
+      <w:r>
+        <w:t>/failed : Folder where the files, where the consuming process failed are stored.</w:t>
       </w:r>
     </w:p>
     <w:p>
@@ -3082,7 +3143,13 @@
       </w:r>
       <w:proofErr w:type="spellEnd"/>
       <w:r>
-        <w:t xml:space="preserve"> : Folder where the files consumed will be stored. </w:t>
+        <w:t xml:space="preserve"> : </w:t>
+      </w:r>
+      <w:r>
+        <w:t>Root f</w:t>
+      </w:r>
+      <w:r>
+        <w:t xml:space="preserve">older where the files consumed will be stored. </w:t>
       </w:r>
     </w:p>
     <w:p>
@@ -3095,6 +3162,7 @@
         <w:ind w:left="360"/>
       </w:pPr>
       <w:r>
+        <w:lastRenderedPageBreak/>
         <w:t>Additional Requirements:</w:t>
       </w:r>
     </w:p>
@@ -3138,7 +3206,6 @@
         </w:numPr>
       </w:pPr>
       <w:r>
-        <w:lastRenderedPageBreak/>
         <w:t xml:space="preserve">The “*” means optional, as for Package 2 there are no releases at the moment, so this is omitted. </w:t>
       </w:r>
     </w:p>
@@ -3176,6 +3243,44 @@
       </w:pPr>
       <w:r>
         <w:t>Milestones numbers are MS – 1, MS – 2, MS – 3, …, until MS – 6.</w:t>
+      </w:r>
+    </w:p>
+    <w:p>
+      <w:pPr>
+        <w:pStyle w:val="ListParagraph"/>
+        <w:ind w:left="1224"/>
+      </w:pPr>
+    </w:p>
+    <w:p>
+      <w:pPr>
+        <w:pStyle w:val="ListParagraph"/>
+        <w:numPr>
+          <w:ilvl w:val="2"/>
+          <w:numId w:val="37"/>
+        </w:numPr>
+      </w:pPr>
+      <w:r>
+        <w:t xml:space="preserve">When file is saved in the </w:t>
+      </w:r>
+      <w:r>
+        <w:rPr>
+          <w:b/>
+          <w:bCs/>
+        </w:rPr>
+        <w:t>target</w:t>
+      </w:r>
+      <w:r>
+        <w:rPr>
+          <w:b/>
+          <w:bCs/>
+        </w:rPr>
+        <w:t xml:space="preserve"> folder</w:t>
+      </w:r>
+      <w:r>
+        <w:t xml:space="preserve">, </w:t>
+      </w:r>
+      <w:r>
+        <w:t>in case the file already exists the job will be considered failed, the file will be stored in the filed folder.</w:t>
       </w:r>
     </w:p>
     <w:p>
@@ -3900,6 +4005,7 @@
                 <w:sz w:val="20"/>
                 <w:szCs w:val="20"/>
               </w:rPr>
+              <w:lastRenderedPageBreak/>
               <w:t xml:space="preserve">If the error is not tied to a specific parameter, then this value can be null </w:t>
             </w:r>
           </w:p>
@@ -3940,6 +4046,7 @@
                 <w:sz w:val="20"/>
                 <w:szCs w:val="20"/>
               </w:rPr>
+              <w:lastRenderedPageBreak/>
               <w:t>errorDescription</w:t>
             </w:r>
             <w:proofErr w:type="spellEnd"/>
@@ -4696,6 +4803,7 @@
               <w:rPr>
                 <w:rFonts w:ascii="Consolas" w:hAnsi="Consolas"/>
               </w:rPr>
+              <w:lastRenderedPageBreak/>
               <w:t>22</w:t>
             </w:r>
           </w:p>
@@ -4831,7 +4939,6 @@
               <w:rPr>
                 <w:rFonts w:ascii="Consolas" w:hAnsi="Consolas"/>
               </w:rPr>
-              <w:lastRenderedPageBreak/>
               <w:t>24</w:t>
             </w:r>
           </w:p>
@@ -5042,6 +5149,210 @@
         </w:tc>
       </w:tr>
     </w:tbl>
+    <w:p/>
+    <w:p/>
+    <w:p>
+      <w:pPr>
+        <w:pStyle w:val="Heading1"/>
+        <w:numPr>
+          <w:ilvl w:val="0"/>
+          <w:numId w:val="35"/>
+        </w:numPr>
+      </w:pPr>
+      <w:r>
+        <w:t xml:space="preserve">Class </w:t>
+      </w:r>
+      <w:proofErr w:type="spellStart"/>
+      <w:r>
+        <w:t>Unistad</w:t>
+      </w:r>
+      <w:proofErr w:type="spellEnd"/>
+      <w:r>
+        <w:t xml:space="preserve"> Document</w:t>
+      </w:r>
+    </w:p>
+    <w:p>
+      <w:r>
+        <w:t>Class responsible to implement all operations needed to rename the original uploaded file to the correct naming and convention, it also has the responsibilities to implement the methods required to store the file in the correct folder. This class will make use of the package which implements all operation into pdf file.</w:t>
+      </w:r>
+    </w:p>
+    <w:p/>
+    <w:p>
+      <w:r>
+        <w:t>Constructor</w:t>
+      </w:r>
+    </w:p>
+    <w:p>
+      <w:pPr>
+        <w:pStyle w:val="ListParagraph"/>
+        <w:numPr>
+          <w:ilvl w:val="0"/>
+          <w:numId w:val="46"/>
+        </w:numPr>
+      </w:pPr>
+      <w:proofErr w:type="spellStart"/>
+      <w:r>
+        <w:t>UnistadDocument</w:t>
+      </w:r>
+      <w:proofErr w:type="spellEnd"/>
+      <w:r>
+        <w:t xml:space="preserve"> (</w:t>
+      </w:r>
+      <w:proofErr w:type="spellStart"/>
+      <w:r>
+        <w:t>FileSourceName</w:t>
+      </w:r>
+      <w:proofErr w:type="spellEnd"/>
+      <w:r>
+        <w:t xml:space="preserve">, </w:t>
+      </w:r>
+      <w:proofErr w:type="spellStart"/>
+      <w:r>
+        <w:t>FileShareClient</w:t>
+      </w:r>
+      <w:proofErr w:type="spellEnd"/>
+      <w:r>
+        <w:t>)</w:t>
+      </w:r>
+    </w:p>
+    <w:p>
+      <w:pPr>
+        <w:pStyle w:val="ListParagraph"/>
+      </w:pPr>
+    </w:p>
+    <w:p>
+      <w:r>
+        <w:t>Methods:</w:t>
+      </w:r>
+    </w:p>
+    <w:p>
+      <w:pPr>
+        <w:pStyle w:val="ListParagraph"/>
+        <w:numPr>
+          <w:ilvl w:val="0"/>
+          <w:numId w:val="45"/>
+        </w:numPr>
+      </w:pPr>
+      <w:r>
+        <w:t xml:space="preserve">Private </w:t>
+      </w:r>
+      <w:proofErr w:type="spellStart"/>
+      <w:r>
+        <w:t>GetStadium</w:t>
+      </w:r>
+      <w:r>
+        <w:t>Code</w:t>
+      </w:r>
+      <w:proofErr w:type="spellEnd"/>
+      <w:r>
+        <w:t xml:space="preserve"> </w:t>
+      </w:r>
+    </w:p>
+    <w:p>
+      <w:pPr>
+        <w:pStyle w:val="ListParagraph"/>
+        <w:numPr>
+          <w:ilvl w:val="0"/>
+          <w:numId w:val="45"/>
+        </w:numPr>
+      </w:pPr>
+      <w:r>
+        <w:t xml:space="preserve">Private </w:t>
+      </w:r>
+      <w:proofErr w:type="spellStart"/>
+      <w:r>
+        <w:t>GetServiceCode</w:t>
+      </w:r>
+      <w:proofErr w:type="spellEnd"/>
+    </w:p>
+    <w:p>
+      <w:pPr>
+        <w:pStyle w:val="ListParagraph"/>
+        <w:numPr>
+          <w:ilvl w:val="0"/>
+          <w:numId w:val="45"/>
+        </w:numPr>
+      </w:pPr>
+      <w:r>
+        <w:t xml:space="preserve">Private </w:t>
+      </w:r>
+      <w:proofErr w:type="spellStart"/>
+      <w:r>
+        <w:t>GetDocumentTypeCode</w:t>
+      </w:r>
+      <w:proofErr w:type="spellEnd"/>
+    </w:p>
+    <w:p>
+      <w:pPr>
+        <w:pStyle w:val="ListParagraph"/>
+        <w:numPr>
+          <w:ilvl w:val="0"/>
+          <w:numId w:val="45"/>
+        </w:numPr>
+      </w:pPr>
+      <w:r>
+        <w:t xml:space="preserve">Private </w:t>
+      </w:r>
+      <w:proofErr w:type="spellStart"/>
+      <w:r>
+        <w:t>GetDocumentReference</w:t>
+      </w:r>
+      <w:proofErr w:type="spellEnd"/>
+    </w:p>
+    <w:p>
+      <w:pPr>
+        <w:pStyle w:val="ListParagraph"/>
+        <w:numPr>
+          <w:ilvl w:val="0"/>
+          <w:numId w:val="45"/>
+        </w:numPr>
+      </w:pPr>
+      <w:r>
+        <w:t xml:space="preserve">Private </w:t>
+      </w:r>
+      <w:proofErr w:type="spellStart"/>
+      <w:r>
+        <w:t>GetDocumentName</w:t>
+      </w:r>
+      <w:proofErr w:type="spellEnd"/>
+    </w:p>
+    <w:p>
+      <w:pPr>
+        <w:pStyle w:val="ListParagraph"/>
+        <w:numPr>
+          <w:ilvl w:val="0"/>
+          <w:numId w:val="45"/>
+        </w:numPr>
+      </w:pPr>
+      <w:r>
+        <w:t xml:space="preserve">Private </w:t>
+      </w:r>
+      <w:proofErr w:type="spellStart"/>
+      <w:r>
+        <w:t>GetDocumentFolder</w:t>
+      </w:r>
+      <w:proofErr w:type="spellEnd"/>
+      <w:r>
+        <w:t xml:space="preserve"> </w:t>
+      </w:r>
+    </w:p>
+    <w:p>
+      <w:pPr>
+        <w:pStyle w:val="ListParagraph"/>
+        <w:numPr>
+          <w:ilvl w:val="0"/>
+          <w:numId w:val="45"/>
+        </w:numPr>
+      </w:pPr>
+      <w:r>
+        <w:t xml:space="preserve">Public </w:t>
+      </w:r>
+      <w:proofErr w:type="spellStart"/>
+      <w:r>
+        <w:t>StoreDocument</w:t>
+      </w:r>
+      <w:proofErr w:type="spellEnd"/>
+    </w:p>
     <w:p/>
     <w:p/>
     <w:sectPr>
@@ -5057,7 +5368,7 @@
 </file>
 
 <file path=word/comments.xml><?xml version="1.0" encoding="utf-8"?>
-<w:comments xmlns:wpc="http://schemas.microsoft.com/office/word/2010/wordprocessingCanvas" xmlns:cx="http://schemas.microsoft.com/office/drawing/2014/chartex" xmlns:cx1="http://schemas.microsoft.com/office/drawing/2015/9/8/chartex" xmlns:cx2="http://schemas.microsoft.com/office/drawing/2015/10/21/chartex" xmlns:cx3="http://schemas.microsoft.com/office/drawing/2016/5/9/chartex" xmlns:cx4="http://schemas.microsoft.com/office/drawing/2016/5/10/chartex" xmlns:cx5="http://schemas.microsoft.com/office/drawing/2016/5/11/chartex" xmlns:cx6="http://schemas.microsoft.com/office/drawing/2016/5/12/chartex" xmlns:cx7="http://schemas.microsoft.com/office/drawing/2016/5/13/chartex" xmlns:cx8="http://schemas.microsoft.com/office/drawing/2016/5/14/chartex" xmlns:mc="http://schemas.openxmlformats.org/markup-compatibility/2006" xmlns:aink="http://schemas.microsoft.com/office/drawing/2016/ink" xmlns:am3d="http://schemas.microsoft.com/office/drawing/2017/model3d" xmlns:o="urn:schemas-microsoft-com:office:office" xmlns:r="http://schemas.openxmlformats.org/officeDocument/2006/relationships" xmlns:m="http://schemas.openxmlformats.org/officeDocument/2006/math" xmlns:v="urn:schemas-microsoft-com:vml" xmlns:wp14="http://schemas.microsoft.com/office/word/2010/wordprocessingDrawing" xmlns:wp="http://schemas.openxmlformats.org/drawingml/2006/wordprocessingDrawing" xmlns:w10="urn:schemas-microsoft-com:office:word" xmlns:w="http://schemas.openxmlformats.org/wordprocessingml/2006/main" xmlns:w14="http://schemas.microsoft.com/office/word/2010/wordml" xmlns:w15="http://schemas.microsoft.com/office/word/2012/wordml" xmlns:w16cex="http://schemas.microsoft.com/office/word/2018/wordml/cex" xmlns:w16cid="http://schemas.microsoft.com/office/word/2016/wordml/cid" xmlns:w16="http://schemas.microsoft.com/office/word/2018/wordml" xmlns:w16se="http://schemas.microsoft.com/office/word/2015/wordml/symex" xmlns:wpg="http://schemas.microsoft.com/office/word/2010/wordprocessingGroup" xmlns:wpi="http://schemas.microsoft.com/office/word/2010/wordprocessingInk" xmlns:wne="http://schemas.microsoft.com/office/word/2006/wordml" xmlns:wps="http://schemas.microsoft.com/office/word/2010/wordprocessingShape" mc:Ignorable="w14 w15 w16se w16cid w16 w16cex wp14">
+<w:comments xmlns:wpc="http://schemas.microsoft.com/office/word/2010/wordprocessingCanvas" xmlns:cx="http://schemas.microsoft.com/office/drawing/2014/chartex" xmlns:cx1="http://schemas.microsoft.com/office/drawing/2015/9/8/chartex" xmlns:cx2="http://schemas.microsoft.com/office/drawing/2015/10/21/chartex" xmlns:cx3="http://schemas.microsoft.com/office/drawing/2016/5/9/chartex" xmlns:cx4="http://schemas.microsoft.com/office/drawing/2016/5/10/chartex" xmlns:cx5="http://schemas.microsoft.com/office/drawing/2016/5/11/chartex" xmlns:cx6="http://schemas.microsoft.com/office/drawing/2016/5/12/chartex" xmlns:cx7="http://schemas.microsoft.com/office/drawing/2016/5/13/chartex" xmlns:cx8="http://schemas.microsoft.com/office/drawing/2016/5/14/chartex" xmlns:mc="http://schemas.openxmlformats.org/markup-compatibility/2006" xmlns:aink="http://schemas.microsoft.com/office/drawing/2016/ink" xmlns:am3d="http://schemas.microsoft.com/office/drawing/2017/model3d" xmlns:o="urn:schemas-microsoft-com:office:office" xmlns:r="http://schemas.openxmlformats.org/officeDocument/2006/relationships" xmlns:m="http://schemas.openxmlformats.org/officeDocument/2006/math" xmlns:v="urn:schemas-microsoft-com:vml" xmlns:wp14="http://schemas.microsoft.com/office/word/2010/wordprocessingDrawing" xmlns:wp="http://schemas.openxmlformats.org/drawingml/2006/wordprocessingDrawing" xmlns:w10="urn:schemas-microsoft-com:office:word" xmlns:w="http://schemas.openxmlformats.org/wordprocessingml/2006/main" xmlns:w14="http://schemas.microsoft.com/office/word/2010/wordml" xmlns:w15="http://schemas.microsoft.com/office/word/2012/wordml" xmlns:w16cex="http://schemas.microsoft.com/office/word/2018/wordml/cex" xmlns:w16cid="http://schemas.microsoft.com/office/word/2016/wordml/cid" xmlns:w16="http://schemas.microsoft.com/office/word/2018/wordml" xmlns:w16sdtdh="http://schemas.microsoft.com/office/word/2020/wordml/sdtdatahash" xmlns:w16se="http://schemas.microsoft.com/office/word/2015/wordml/symex" xmlns:wpg="http://schemas.microsoft.com/office/word/2010/wordprocessingGroup" xmlns:wpi="http://schemas.microsoft.com/office/word/2010/wordprocessingInk" xmlns:wne="http://schemas.microsoft.com/office/word/2006/wordml" xmlns:wps="http://schemas.microsoft.com/office/word/2010/wordprocessingShape" mc:Ignorable="w14 w15 w16se w16cid w16 w16cex w16sdtdh wp14">
   <w:comment w:id="0" w:author="Ricardo Frazao" w:date="2021-07-13T09:19:00Z" w:initials="RF">
     <w:p>
       <w:pPr>
@@ -5086,25 +5397,25 @@
 </file>
 
 <file path=word/commentsExtended.xml><?xml version="1.0" encoding="utf-8"?>
-<w15:commentsEx xmlns:wpc="http://schemas.microsoft.com/office/word/2010/wordprocessingCanvas" xmlns:cx="http://schemas.microsoft.com/office/drawing/2014/chartex" xmlns:cx1="http://schemas.microsoft.com/office/drawing/2015/9/8/chartex" xmlns:cx2="http://schemas.microsoft.com/office/drawing/2015/10/21/chartex" xmlns:cx3="http://schemas.microsoft.com/office/drawing/2016/5/9/chartex" xmlns:cx4="http://schemas.microsoft.com/office/drawing/2016/5/10/chartex" xmlns:cx5="http://schemas.microsoft.com/office/drawing/2016/5/11/chartex" xmlns:cx6="http://schemas.microsoft.com/office/drawing/2016/5/12/chartex" xmlns:cx7="http://schemas.microsoft.com/office/drawing/2016/5/13/chartex" xmlns:cx8="http://schemas.microsoft.com/office/drawing/2016/5/14/chartex" xmlns:mc="http://schemas.openxmlformats.org/markup-compatibility/2006" xmlns:aink="http://schemas.microsoft.com/office/drawing/2016/ink" xmlns:am3d="http://schemas.microsoft.com/office/drawing/2017/model3d" xmlns:o="urn:schemas-microsoft-com:office:office" xmlns:r="http://schemas.openxmlformats.org/officeDocument/2006/relationships" xmlns:m="http://schemas.openxmlformats.org/officeDocument/2006/math" xmlns:v="urn:schemas-microsoft-com:vml" xmlns:wp14="http://schemas.microsoft.com/office/word/2010/wordprocessingDrawing" xmlns:wp="http://schemas.openxmlformats.org/drawingml/2006/wordprocessingDrawing" xmlns:w10="urn:schemas-microsoft-com:office:word" xmlns:w="http://schemas.openxmlformats.org/wordprocessingml/2006/main" xmlns:w14="http://schemas.microsoft.com/office/word/2010/wordml" xmlns:w15="http://schemas.microsoft.com/office/word/2012/wordml" xmlns:w16cex="http://schemas.microsoft.com/office/word/2018/wordml/cex" xmlns:w16cid="http://schemas.microsoft.com/office/word/2016/wordml/cid" xmlns:w16="http://schemas.microsoft.com/office/word/2018/wordml" xmlns:w16se="http://schemas.microsoft.com/office/word/2015/wordml/symex" xmlns:wpg="http://schemas.microsoft.com/office/word/2010/wordprocessingGroup" xmlns:wpi="http://schemas.microsoft.com/office/word/2010/wordprocessingInk" xmlns:wne="http://schemas.microsoft.com/office/word/2006/wordml" xmlns:wps="http://schemas.microsoft.com/office/word/2010/wordprocessingShape" mc:Ignorable="w14 w15 w16se w16cid w16 w16cex wp14">
+<w15:commentsEx xmlns:wpc="http://schemas.microsoft.com/office/word/2010/wordprocessingCanvas" xmlns:cx="http://schemas.microsoft.com/office/drawing/2014/chartex" xmlns:cx1="http://schemas.microsoft.com/office/drawing/2015/9/8/chartex" xmlns:cx2="http://schemas.microsoft.com/office/drawing/2015/10/21/chartex" xmlns:cx3="http://schemas.microsoft.com/office/drawing/2016/5/9/chartex" xmlns:cx4="http://schemas.microsoft.com/office/drawing/2016/5/10/chartex" xmlns:cx5="http://schemas.microsoft.com/office/drawing/2016/5/11/chartex" xmlns:cx6="http://schemas.microsoft.com/office/drawing/2016/5/12/chartex" xmlns:cx7="http://schemas.microsoft.com/office/drawing/2016/5/13/chartex" xmlns:cx8="http://schemas.microsoft.com/office/drawing/2016/5/14/chartex" xmlns:mc="http://schemas.openxmlformats.org/markup-compatibility/2006" xmlns:aink="http://schemas.microsoft.com/office/drawing/2016/ink" xmlns:am3d="http://schemas.microsoft.com/office/drawing/2017/model3d" xmlns:o="urn:schemas-microsoft-com:office:office" xmlns:r="http://schemas.openxmlformats.org/officeDocument/2006/relationships" xmlns:m="http://schemas.openxmlformats.org/officeDocument/2006/math" xmlns:v="urn:schemas-microsoft-com:vml" xmlns:wp14="http://schemas.microsoft.com/office/word/2010/wordprocessingDrawing" xmlns:wp="http://schemas.openxmlformats.org/drawingml/2006/wordprocessingDrawing" xmlns:w10="urn:schemas-microsoft-com:office:word" xmlns:w="http://schemas.openxmlformats.org/wordprocessingml/2006/main" xmlns:w14="http://schemas.microsoft.com/office/word/2010/wordml" xmlns:w15="http://schemas.microsoft.com/office/word/2012/wordml" xmlns:w16cex="http://schemas.microsoft.com/office/word/2018/wordml/cex" xmlns:w16cid="http://schemas.microsoft.com/office/word/2016/wordml/cid" xmlns:w16="http://schemas.microsoft.com/office/word/2018/wordml" xmlns:w16sdtdh="http://schemas.microsoft.com/office/word/2020/wordml/sdtdatahash" xmlns:w16se="http://schemas.microsoft.com/office/word/2015/wordml/symex" xmlns:wpg="http://schemas.microsoft.com/office/word/2010/wordprocessingGroup" xmlns:wpi="http://schemas.microsoft.com/office/word/2010/wordprocessingInk" xmlns:wne="http://schemas.microsoft.com/office/word/2006/wordml" xmlns:wps="http://schemas.microsoft.com/office/word/2010/wordprocessingShape" mc:Ignorable="w14 w15 w16se w16cid w16 w16cex w16sdtdh wp14">
   <w15:commentEx w15:paraId="151C7248" w15:done="0"/>
 </w15:commentsEx>
 </file>
 
 <file path=word/commentsExtensible.xml><?xml version="1.0" encoding="utf-8"?>
-<w16cex:commentsExtensible xmlns:wpc="http://schemas.microsoft.com/office/word/2010/wordprocessingCanvas" xmlns:cx="http://schemas.microsoft.com/office/drawing/2014/chartex" xmlns:cx1="http://schemas.microsoft.com/office/drawing/2015/9/8/chartex" xmlns:cx2="http://schemas.microsoft.com/office/drawing/2015/10/21/chartex" xmlns:cx3="http://schemas.microsoft.com/office/drawing/2016/5/9/chartex" xmlns:cx4="http://schemas.microsoft.com/office/drawing/2016/5/10/chartex" xmlns:cx5="http://schemas.microsoft.com/office/drawing/2016/5/11/chartex" xmlns:cx6="http://schemas.microsoft.com/office/drawing/2016/5/12/chartex" xmlns:cx7="http://schemas.microsoft.com/office/drawing/2016/5/13/chartex" xmlns:cx8="http://schemas.microsoft.com/office/drawing/2016/5/14/chartex" xmlns:mc="http://schemas.openxmlformats.org/markup-compatibility/2006" xmlns:aink="http://schemas.microsoft.com/office/drawing/2016/ink" xmlns:am3d="http://schemas.microsoft.com/office/drawing/2017/model3d" xmlns:o="urn:schemas-microsoft-com:office:office" xmlns:r="http://schemas.openxmlformats.org/officeDocument/2006/relationships" xmlns:m="http://schemas.openxmlformats.org/officeDocument/2006/math" xmlns:v="urn:schemas-microsoft-com:vml" xmlns:wp14="http://schemas.microsoft.com/office/word/2010/wordprocessingDrawing" xmlns:wp="http://schemas.openxmlformats.org/drawingml/2006/wordprocessingDrawing" xmlns:w10="urn:schemas-microsoft-com:office:word" xmlns:w="http://schemas.openxmlformats.org/wordprocessingml/2006/main" xmlns:w14="http://schemas.microsoft.com/office/word/2010/wordml" xmlns:w15="http://schemas.microsoft.com/office/word/2012/wordml" xmlns:w16cex="http://schemas.microsoft.com/office/word/2018/wordml/cex" xmlns:w16cid="http://schemas.microsoft.com/office/word/2016/wordml/cid" xmlns:w16="http://schemas.microsoft.com/office/word/2018/wordml" xmlns:w16se="http://schemas.microsoft.com/office/word/2015/wordml/symex" xmlns:wpg="http://schemas.microsoft.com/office/word/2010/wordprocessingGroup" xmlns:wpi="http://schemas.microsoft.com/office/word/2010/wordprocessingInk" xmlns:wne="http://schemas.microsoft.com/office/word/2006/wordml" xmlns:wps="http://schemas.microsoft.com/office/word/2010/wordprocessingShape" mc:Ignorable="w14 w15 w16se w16cid w16 w16cex wp14">
+<w16cex:commentsExtensible xmlns:wpc="http://schemas.microsoft.com/office/word/2010/wordprocessingCanvas" xmlns:cx="http://schemas.microsoft.com/office/drawing/2014/chartex" xmlns:cx1="http://schemas.microsoft.com/office/drawing/2015/9/8/chartex" xmlns:cx2="http://schemas.microsoft.com/office/drawing/2015/10/21/chartex" xmlns:cx3="http://schemas.microsoft.com/office/drawing/2016/5/9/chartex" xmlns:cx4="http://schemas.microsoft.com/office/drawing/2016/5/10/chartex" xmlns:cx5="http://schemas.microsoft.com/office/drawing/2016/5/11/chartex" xmlns:cx6="http://schemas.microsoft.com/office/drawing/2016/5/12/chartex" xmlns:cx7="http://schemas.microsoft.com/office/drawing/2016/5/13/chartex" xmlns:cx8="http://schemas.microsoft.com/office/drawing/2016/5/14/chartex" xmlns:mc="http://schemas.openxmlformats.org/markup-compatibility/2006" xmlns:aink="http://schemas.microsoft.com/office/drawing/2016/ink" xmlns:am3d="http://schemas.microsoft.com/office/drawing/2017/model3d" xmlns:o="urn:schemas-microsoft-com:office:office" xmlns:r="http://schemas.openxmlformats.org/officeDocument/2006/relationships" xmlns:m="http://schemas.openxmlformats.org/officeDocument/2006/math" xmlns:v="urn:schemas-microsoft-com:vml" xmlns:wp14="http://schemas.microsoft.com/office/word/2010/wordprocessingDrawing" xmlns:wp="http://schemas.openxmlformats.org/drawingml/2006/wordprocessingDrawing" xmlns:w10="urn:schemas-microsoft-com:office:word" xmlns:w="http://schemas.openxmlformats.org/wordprocessingml/2006/main" xmlns:w14="http://schemas.microsoft.com/office/word/2010/wordml" xmlns:w15="http://schemas.microsoft.com/office/word/2012/wordml" xmlns:w16cex="http://schemas.microsoft.com/office/word/2018/wordml/cex" xmlns:w16cid="http://schemas.microsoft.com/office/word/2016/wordml/cid" xmlns:w16="http://schemas.microsoft.com/office/word/2018/wordml" xmlns:w16sdtdh="http://schemas.microsoft.com/office/word/2020/wordml/sdtdatahash" xmlns:w16se="http://schemas.microsoft.com/office/word/2015/wordml/symex" xmlns:wpg="http://schemas.microsoft.com/office/word/2010/wordprocessingGroup" xmlns:wpi="http://schemas.microsoft.com/office/word/2010/wordprocessingInk" xmlns:wne="http://schemas.microsoft.com/office/word/2006/wordml" xmlns:wps="http://schemas.microsoft.com/office/word/2010/wordprocessingShape" mc:Ignorable="w14 w15 w16se w16cid w16 w16cex w16sdtdh wp14">
   <w16cex:commentExtensible w16cex:durableId="2497D931" w16cex:dateUtc="2021-07-13T06:19:00Z"/>
 </w16cex:commentsExtensible>
 </file>
 
 <file path=word/commentsIds.xml><?xml version="1.0" encoding="utf-8"?>
-<w16cid:commentsIds xmlns:wpc="http://schemas.microsoft.com/office/word/2010/wordprocessingCanvas" xmlns:cx="http://schemas.microsoft.com/office/drawing/2014/chartex" xmlns:cx1="http://schemas.microsoft.com/office/drawing/2015/9/8/chartex" xmlns:cx2="http://schemas.microsoft.com/office/drawing/2015/10/21/chartex" xmlns:cx3="http://schemas.microsoft.com/office/drawing/2016/5/9/chartex" xmlns:cx4="http://schemas.microsoft.com/office/drawing/2016/5/10/chartex" xmlns:cx5="http://schemas.microsoft.com/office/drawing/2016/5/11/chartex" xmlns:cx6="http://schemas.microsoft.com/office/drawing/2016/5/12/chartex" xmlns:cx7="http://schemas.microsoft.com/office/drawing/2016/5/13/chartex" xmlns:cx8="http://schemas.microsoft.com/office/drawing/2016/5/14/chartex" xmlns:mc="http://schemas.openxmlformats.org/markup-compatibility/2006" xmlns:aink="http://schemas.microsoft.com/office/drawing/2016/ink" xmlns:am3d="http://schemas.microsoft.com/office/drawing/2017/model3d" xmlns:o="urn:schemas-microsoft-com:office:office" xmlns:r="http://schemas.openxmlformats.org/officeDocument/2006/relationships" xmlns:m="http://schemas.openxmlformats.org/officeDocument/2006/math" xmlns:v="urn:schemas-microsoft-com:vml" xmlns:wp14="http://schemas.microsoft.com/office/word/2010/wordprocessingDrawing" xmlns:wp="http://schemas.openxmlformats.org/drawingml/2006/wordprocessingDrawing" xmlns:w10="urn:schemas-microsoft-com:office:word" xmlns:w="http://schemas.openxmlformats.org/wordprocessingml/2006/main" xmlns:w14="http://schemas.microsoft.com/office/word/2010/wordml" xmlns:w15="http://schemas.microsoft.com/office/word/2012/wordml" xmlns:w16cex="http://schemas.microsoft.com/office/word/2018/wordml/cex" xmlns:w16cid="http://schemas.microsoft.com/office/word/2016/wordml/cid" xmlns:w16="http://schemas.microsoft.com/office/word/2018/wordml" xmlns:w16se="http://schemas.microsoft.com/office/word/2015/wordml/symex" xmlns:wpg="http://schemas.microsoft.com/office/word/2010/wordprocessingGroup" xmlns:wpi="http://schemas.microsoft.com/office/word/2010/wordprocessingInk" xmlns:wne="http://schemas.microsoft.com/office/word/2006/wordml" xmlns:wps="http://schemas.microsoft.com/office/word/2010/wordprocessingShape" mc:Ignorable="w14 w15 w16se w16cid w16 w16cex wp14">
+<w16cid:commentsIds xmlns:wpc="http://schemas.microsoft.com/office/word/2010/wordprocessingCanvas" xmlns:cx="http://schemas.microsoft.com/office/drawing/2014/chartex" xmlns:cx1="http://schemas.microsoft.com/office/drawing/2015/9/8/chartex" xmlns:cx2="http://schemas.microsoft.com/office/drawing/2015/10/21/chartex" xmlns:cx3="http://schemas.microsoft.com/office/drawing/2016/5/9/chartex" xmlns:cx4="http://schemas.microsoft.com/office/drawing/2016/5/10/chartex" xmlns:cx5="http://schemas.microsoft.com/office/drawing/2016/5/11/chartex" xmlns:cx6="http://schemas.microsoft.com/office/drawing/2016/5/12/chartex" xmlns:cx7="http://schemas.microsoft.com/office/drawing/2016/5/13/chartex" xmlns:cx8="http://schemas.microsoft.com/office/drawing/2016/5/14/chartex" xmlns:mc="http://schemas.openxmlformats.org/markup-compatibility/2006" xmlns:aink="http://schemas.microsoft.com/office/drawing/2016/ink" xmlns:am3d="http://schemas.microsoft.com/office/drawing/2017/model3d" xmlns:o="urn:schemas-microsoft-com:office:office" xmlns:r="http://schemas.openxmlformats.org/officeDocument/2006/relationships" xmlns:m="http://schemas.openxmlformats.org/officeDocument/2006/math" xmlns:v="urn:schemas-microsoft-com:vml" xmlns:wp14="http://schemas.microsoft.com/office/word/2010/wordprocessingDrawing" xmlns:wp="http://schemas.openxmlformats.org/drawingml/2006/wordprocessingDrawing" xmlns:w10="urn:schemas-microsoft-com:office:word" xmlns:w="http://schemas.openxmlformats.org/wordprocessingml/2006/main" xmlns:w14="http://schemas.microsoft.com/office/word/2010/wordml" xmlns:w15="http://schemas.microsoft.com/office/word/2012/wordml" xmlns:w16cex="http://schemas.microsoft.com/office/word/2018/wordml/cex" xmlns:w16cid="http://schemas.microsoft.com/office/word/2016/wordml/cid" xmlns:w16="http://schemas.microsoft.com/office/word/2018/wordml" xmlns:w16sdtdh="http://schemas.microsoft.com/office/word/2020/wordml/sdtdatahash" xmlns:w16se="http://schemas.microsoft.com/office/word/2015/wordml/symex" xmlns:wpg="http://schemas.microsoft.com/office/word/2010/wordprocessingGroup" xmlns:wpi="http://schemas.microsoft.com/office/word/2010/wordprocessingInk" xmlns:wne="http://schemas.microsoft.com/office/word/2006/wordml" xmlns:wps="http://schemas.microsoft.com/office/word/2010/wordprocessingShape" mc:Ignorable="w14 w15 w16se w16cid w16 w16cex w16sdtdh wp14">
   <w16cid:commentId w16cid:paraId="151C7248" w16cid:durableId="2497D931"/>
 </w16cid:commentsIds>
 </file>
 
 <file path=word/endnotes.xml><?xml version="1.0" encoding="utf-8"?>
-<w:endnotes xmlns:wpc="http://schemas.microsoft.com/office/word/2010/wordprocessingCanvas" xmlns:cx="http://schemas.microsoft.com/office/drawing/2014/chartex" xmlns:cx1="http://schemas.microsoft.com/office/drawing/2015/9/8/chartex" xmlns:cx2="http://schemas.microsoft.com/office/drawing/2015/10/21/chartex" xmlns:cx3="http://schemas.microsoft.com/office/drawing/2016/5/9/chartex" xmlns:cx4="http://schemas.microsoft.com/office/drawing/2016/5/10/chartex" xmlns:cx5="http://schemas.microsoft.com/office/drawing/2016/5/11/chartex" xmlns:cx6="http://schemas.microsoft.com/office/drawing/2016/5/12/chartex" xmlns:cx7="http://schemas.microsoft.com/office/drawing/2016/5/13/chartex" xmlns:cx8="http://schemas.microsoft.com/office/drawing/2016/5/14/chartex" xmlns:mc="http://schemas.openxmlformats.org/markup-compatibility/2006" xmlns:aink="http://schemas.microsoft.com/office/drawing/2016/ink" xmlns:am3d="http://schemas.microsoft.com/office/drawing/2017/model3d" xmlns:o="urn:schemas-microsoft-com:office:office" xmlns:r="http://schemas.openxmlformats.org/officeDocument/2006/relationships" xmlns:m="http://schemas.openxmlformats.org/officeDocument/2006/math" xmlns:v="urn:schemas-microsoft-com:vml" xmlns:wp14="http://schemas.microsoft.com/office/word/2010/wordprocessingDrawing" xmlns:wp="http://schemas.openxmlformats.org/drawingml/2006/wordprocessingDrawing" xmlns:w10="urn:schemas-microsoft-com:office:word" xmlns:w="http://schemas.openxmlformats.org/wordprocessingml/2006/main" xmlns:w14="http://schemas.microsoft.com/office/word/2010/wordml" xmlns:w15="http://schemas.microsoft.com/office/word/2012/wordml" xmlns:w16cex="http://schemas.microsoft.com/office/word/2018/wordml/cex" xmlns:w16cid="http://schemas.microsoft.com/office/word/2016/wordml/cid" xmlns:w16="http://schemas.microsoft.com/office/word/2018/wordml" xmlns:w16se="http://schemas.microsoft.com/office/word/2015/wordml/symex" xmlns:wpg="http://schemas.microsoft.com/office/word/2010/wordprocessingGroup" xmlns:wpi="http://schemas.microsoft.com/office/word/2010/wordprocessingInk" xmlns:wne="http://schemas.microsoft.com/office/word/2006/wordml" xmlns:wps="http://schemas.microsoft.com/office/word/2010/wordprocessingShape" mc:Ignorable="w14 w15 w16se w16cid w16 w16cex wp14">
+<w:endnotes xmlns:wpc="http://schemas.microsoft.com/office/word/2010/wordprocessingCanvas" xmlns:cx="http://schemas.microsoft.com/office/drawing/2014/chartex" xmlns:cx1="http://schemas.microsoft.com/office/drawing/2015/9/8/chartex" xmlns:cx2="http://schemas.microsoft.com/office/drawing/2015/10/21/chartex" xmlns:cx3="http://schemas.microsoft.com/office/drawing/2016/5/9/chartex" xmlns:cx4="http://schemas.microsoft.com/office/drawing/2016/5/10/chartex" xmlns:cx5="http://schemas.microsoft.com/office/drawing/2016/5/11/chartex" xmlns:cx6="http://schemas.microsoft.com/office/drawing/2016/5/12/chartex" xmlns:cx7="http://schemas.microsoft.com/office/drawing/2016/5/13/chartex" xmlns:cx8="http://schemas.microsoft.com/office/drawing/2016/5/14/chartex" xmlns:mc="http://schemas.openxmlformats.org/markup-compatibility/2006" xmlns:aink="http://schemas.microsoft.com/office/drawing/2016/ink" xmlns:am3d="http://schemas.microsoft.com/office/drawing/2017/model3d" xmlns:o="urn:schemas-microsoft-com:office:office" xmlns:r="http://schemas.openxmlformats.org/officeDocument/2006/relationships" xmlns:m="http://schemas.openxmlformats.org/officeDocument/2006/math" xmlns:v="urn:schemas-microsoft-com:vml" xmlns:wp14="http://schemas.microsoft.com/office/word/2010/wordprocessingDrawing" xmlns:wp="http://schemas.openxmlformats.org/drawingml/2006/wordprocessingDrawing" xmlns:w10="urn:schemas-microsoft-com:office:word" xmlns:w="http://schemas.openxmlformats.org/wordprocessingml/2006/main" xmlns:w14="http://schemas.microsoft.com/office/word/2010/wordml" xmlns:w15="http://schemas.microsoft.com/office/word/2012/wordml" xmlns:w16cex="http://schemas.microsoft.com/office/word/2018/wordml/cex" xmlns:w16cid="http://schemas.microsoft.com/office/word/2016/wordml/cid" xmlns:w16="http://schemas.microsoft.com/office/word/2018/wordml" xmlns:w16sdtdh="http://schemas.microsoft.com/office/word/2020/wordml/sdtdatahash" xmlns:w16se="http://schemas.microsoft.com/office/word/2015/wordml/symex" xmlns:wpg="http://schemas.microsoft.com/office/word/2010/wordprocessingGroup" xmlns:wpi="http://schemas.microsoft.com/office/word/2010/wordprocessingInk" xmlns:wne="http://schemas.microsoft.com/office/word/2006/wordml" xmlns:wps="http://schemas.microsoft.com/office/word/2010/wordprocessingShape" mc:Ignorable="w14 w15 w16se w16cid w16 w16cex w16sdtdh wp14">
   <w:endnote w:type="separator" w:id="-1">
     <w:p>
       <w:pPr>
@@ -5129,7 +5440,7 @@
 </file>
 
 <file path=word/footer1.xml><?xml version="1.0" encoding="utf-8"?>
-<w:ftr xmlns:wpc="http://schemas.microsoft.com/office/word/2010/wordprocessingCanvas" xmlns:cx="http://schemas.microsoft.com/office/drawing/2014/chartex" xmlns:cx1="http://schemas.microsoft.com/office/drawing/2015/9/8/chartex" xmlns:cx2="http://schemas.microsoft.com/office/drawing/2015/10/21/chartex" xmlns:cx3="http://schemas.microsoft.com/office/drawing/2016/5/9/chartex" xmlns:cx4="http://schemas.microsoft.com/office/drawing/2016/5/10/chartex" xmlns:cx5="http://schemas.microsoft.com/office/drawing/2016/5/11/chartex" xmlns:cx6="http://schemas.microsoft.com/office/drawing/2016/5/12/chartex" xmlns:cx7="http://schemas.microsoft.com/office/drawing/2016/5/13/chartex" xmlns:cx8="http://schemas.microsoft.com/office/drawing/2016/5/14/chartex" xmlns:mc="http://schemas.openxmlformats.org/markup-compatibility/2006" xmlns:aink="http://schemas.microsoft.com/office/drawing/2016/ink" xmlns:am3d="http://schemas.microsoft.com/office/drawing/2017/model3d" xmlns:o="urn:schemas-microsoft-com:office:office" xmlns:r="http://schemas.openxmlformats.org/officeDocument/2006/relationships" xmlns:m="http://schemas.openxmlformats.org/officeDocument/2006/math" xmlns:v="urn:schemas-microsoft-com:vml" xmlns:wp14="http://schemas.microsoft.com/office/word/2010/wordprocessingDrawing" xmlns:wp="http://schemas.openxmlformats.org/drawingml/2006/wordprocessingDrawing" xmlns:w10="urn:schemas-microsoft-com:office:word" xmlns:w="http://schemas.openxmlformats.org/wordprocessingml/2006/main" xmlns:w14="http://schemas.microsoft.com/office/word/2010/wordml" xmlns:w15="http://schemas.microsoft.com/office/word/2012/wordml" xmlns:w16cex="http://schemas.microsoft.com/office/word/2018/wordml/cex" xmlns:w16cid="http://schemas.microsoft.com/office/word/2016/wordml/cid" xmlns:w16="http://schemas.microsoft.com/office/word/2018/wordml" xmlns:w16se="http://schemas.microsoft.com/office/word/2015/wordml/symex" xmlns:wpg="http://schemas.microsoft.com/office/word/2010/wordprocessingGroup" xmlns:wpi="http://schemas.microsoft.com/office/word/2010/wordprocessingInk" xmlns:wne="http://schemas.microsoft.com/office/word/2006/wordml" xmlns:wps="http://schemas.microsoft.com/office/word/2010/wordprocessingShape" mc:Ignorable="w14 w15 w16se w16cid w16 w16cex wp14">
+<w:ftr xmlns:wpc="http://schemas.microsoft.com/office/word/2010/wordprocessingCanvas" xmlns:cx="http://schemas.microsoft.com/office/drawing/2014/chartex" xmlns:cx1="http://schemas.microsoft.com/office/drawing/2015/9/8/chartex" xmlns:cx2="http://schemas.microsoft.com/office/drawing/2015/10/21/chartex" xmlns:cx3="http://schemas.microsoft.com/office/drawing/2016/5/9/chartex" xmlns:cx4="http://schemas.microsoft.com/office/drawing/2016/5/10/chartex" xmlns:cx5="http://schemas.microsoft.com/office/drawing/2016/5/11/chartex" xmlns:cx6="http://schemas.microsoft.com/office/drawing/2016/5/12/chartex" xmlns:cx7="http://schemas.microsoft.com/office/drawing/2016/5/13/chartex" xmlns:cx8="http://schemas.microsoft.com/office/drawing/2016/5/14/chartex" xmlns:mc="http://schemas.openxmlformats.org/markup-compatibility/2006" xmlns:aink="http://schemas.microsoft.com/office/drawing/2016/ink" xmlns:am3d="http://schemas.microsoft.com/office/drawing/2017/model3d" xmlns:o="urn:schemas-microsoft-com:office:office" xmlns:r="http://schemas.openxmlformats.org/officeDocument/2006/relationships" xmlns:m="http://schemas.openxmlformats.org/officeDocument/2006/math" xmlns:v="urn:schemas-microsoft-com:vml" xmlns:wp14="http://schemas.microsoft.com/office/word/2010/wordprocessingDrawing" xmlns:wp="http://schemas.openxmlformats.org/drawingml/2006/wordprocessingDrawing" xmlns:w10="urn:schemas-microsoft-com:office:word" xmlns:w="http://schemas.openxmlformats.org/wordprocessingml/2006/main" xmlns:w14="http://schemas.microsoft.com/office/word/2010/wordml" xmlns:w15="http://schemas.microsoft.com/office/word/2012/wordml" xmlns:w16cex="http://schemas.microsoft.com/office/word/2018/wordml/cex" xmlns:w16cid="http://schemas.microsoft.com/office/word/2016/wordml/cid" xmlns:w16="http://schemas.microsoft.com/office/word/2018/wordml" xmlns:w16sdtdh="http://schemas.microsoft.com/office/word/2020/wordml/sdtdatahash" xmlns:w16se="http://schemas.microsoft.com/office/word/2015/wordml/symex" xmlns:wpg="http://schemas.microsoft.com/office/word/2010/wordprocessingGroup" xmlns:wpi="http://schemas.microsoft.com/office/word/2010/wordprocessingInk" xmlns:wne="http://schemas.microsoft.com/office/word/2006/wordml" xmlns:wps="http://schemas.microsoft.com/office/word/2010/wordprocessingShape" mc:Ignorable="w14 w15 w16se w16cid w16 w16cex w16sdtdh wp14">
   <w:sdt>
     <w:sdtPr>
       <w:id w:val="97759961"/>
@@ -5176,7 +5487,7 @@
 </file>
 
 <file path=word/footnotes.xml><?xml version="1.0" encoding="utf-8"?>
-<w:footnotes xmlns:wpc="http://schemas.microsoft.com/office/word/2010/wordprocessingCanvas" xmlns:cx="http://schemas.microsoft.com/office/drawing/2014/chartex" xmlns:cx1="http://schemas.microsoft.com/office/drawing/2015/9/8/chartex" xmlns:cx2="http://schemas.microsoft.com/office/drawing/2015/10/21/chartex" xmlns:cx3="http://schemas.microsoft.com/office/drawing/2016/5/9/chartex" xmlns:cx4="http://schemas.microsoft.com/office/drawing/2016/5/10/chartex" xmlns:cx5="http://schemas.microsoft.com/office/drawing/2016/5/11/chartex" xmlns:cx6="http://schemas.microsoft.com/office/drawing/2016/5/12/chartex" xmlns:cx7="http://schemas.microsoft.com/office/drawing/2016/5/13/chartex" xmlns:cx8="http://schemas.microsoft.com/office/drawing/2016/5/14/chartex" xmlns:mc="http://schemas.openxmlformats.org/markup-compatibility/2006" xmlns:aink="http://schemas.microsoft.com/office/drawing/2016/ink" xmlns:am3d="http://schemas.microsoft.com/office/drawing/2017/model3d" xmlns:o="urn:schemas-microsoft-com:office:office" xmlns:r="http://schemas.openxmlformats.org/officeDocument/2006/relationships" xmlns:m="http://schemas.openxmlformats.org/officeDocument/2006/math" xmlns:v="urn:schemas-microsoft-com:vml" xmlns:wp14="http://schemas.microsoft.com/office/word/2010/wordprocessingDrawing" xmlns:wp="http://schemas.openxmlformats.org/drawingml/2006/wordprocessingDrawing" xmlns:w10="urn:schemas-microsoft-com:office:word" xmlns:w="http://schemas.openxmlformats.org/wordprocessingml/2006/main" xmlns:w14="http://schemas.microsoft.com/office/word/2010/wordml" xmlns:w15="http://schemas.microsoft.com/office/word/2012/wordml" xmlns:w16cex="http://schemas.microsoft.com/office/word/2018/wordml/cex" xmlns:w16cid="http://schemas.microsoft.com/office/word/2016/wordml/cid" xmlns:w16="http://schemas.microsoft.com/office/word/2018/wordml" xmlns:w16se="http://schemas.microsoft.com/office/word/2015/wordml/symex" xmlns:wpg="http://schemas.microsoft.com/office/word/2010/wordprocessingGroup" xmlns:wpi="http://schemas.microsoft.com/office/word/2010/wordprocessingInk" xmlns:wne="http://schemas.microsoft.com/office/word/2006/wordml" xmlns:wps="http://schemas.microsoft.com/office/word/2010/wordprocessingShape" mc:Ignorable="w14 w15 w16se w16cid w16 w16cex wp14">
+<w:footnotes xmlns:wpc="http://schemas.microsoft.com/office/word/2010/wordprocessingCanvas" xmlns:cx="http://schemas.microsoft.com/office/drawing/2014/chartex" xmlns:cx1="http://schemas.microsoft.com/office/drawing/2015/9/8/chartex" xmlns:cx2="http://schemas.microsoft.com/office/drawing/2015/10/21/chartex" xmlns:cx3="http://schemas.microsoft.com/office/drawing/2016/5/9/chartex" xmlns:cx4="http://schemas.microsoft.com/office/drawing/2016/5/10/chartex" xmlns:cx5="http://schemas.microsoft.com/office/drawing/2016/5/11/chartex" xmlns:cx6="http://schemas.microsoft.com/office/drawing/2016/5/12/chartex" xmlns:cx7="http://schemas.microsoft.com/office/drawing/2016/5/13/chartex" xmlns:cx8="http://schemas.microsoft.com/office/drawing/2016/5/14/chartex" xmlns:mc="http://schemas.openxmlformats.org/markup-compatibility/2006" xmlns:aink="http://schemas.microsoft.com/office/drawing/2016/ink" xmlns:am3d="http://schemas.microsoft.com/office/drawing/2017/model3d" xmlns:o="urn:schemas-microsoft-com:office:office" xmlns:r="http://schemas.openxmlformats.org/officeDocument/2006/relationships" xmlns:m="http://schemas.openxmlformats.org/officeDocument/2006/math" xmlns:v="urn:schemas-microsoft-com:vml" xmlns:wp14="http://schemas.microsoft.com/office/word/2010/wordprocessingDrawing" xmlns:wp="http://schemas.openxmlformats.org/drawingml/2006/wordprocessingDrawing" xmlns:w10="urn:schemas-microsoft-com:office:word" xmlns:w="http://schemas.openxmlformats.org/wordprocessingml/2006/main" xmlns:w14="http://schemas.microsoft.com/office/word/2010/wordml" xmlns:w15="http://schemas.microsoft.com/office/word/2012/wordml" xmlns:w16cex="http://schemas.microsoft.com/office/word/2018/wordml/cex" xmlns:w16cid="http://schemas.microsoft.com/office/word/2016/wordml/cid" xmlns:w16="http://schemas.microsoft.com/office/word/2018/wordml" xmlns:w16sdtdh="http://schemas.microsoft.com/office/word/2020/wordml/sdtdatahash" xmlns:w16se="http://schemas.microsoft.com/office/word/2015/wordml/symex" xmlns:wpg="http://schemas.microsoft.com/office/word/2010/wordprocessingGroup" xmlns:wpi="http://schemas.microsoft.com/office/word/2010/wordprocessingInk" xmlns:wne="http://schemas.microsoft.com/office/word/2006/wordml" xmlns:wps="http://schemas.microsoft.com/office/word/2010/wordprocessingShape" mc:Ignorable="w14 w15 w16se w16cid w16 w16cex w16sdtdh wp14">
   <w:footnote w:type="separator" w:id="-1">
     <w:p>
       <w:pPr>
@@ -5201,7 +5512,7 @@
 </file>
 
 <file path=word/numbering.xml><?xml version="1.0" encoding="utf-8"?>
-<w:numbering xmlns:wpc="http://schemas.microsoft.com/office/word/2010/wordprocessingCanvas" xmlns:cx="http://schemas.microsoft.com/office/drawing/2014/chartex" xmlns:cx1="http://schemas.microsoft.com/office/drawing/2015/9/8/chartex" xmlns:cx2="http://schemas.microsoft.com/office/drawing/2015/10/21/chartex" xmlns:cx3="http://schemas.microsoft.com/office/drawing/2016/5/9/chartex" xmlns:cx4="http://schemas.microsoft.com/office/drawing/2016/5/10/chartex" xmlns:cx5="http://schemas.microsoft.com/office/drawing/2016/5/11/chartex" xmlns:cx6="http://schemas.microsoft.com/office/drawing/2016/5/12/chartex" xmlns:cx7="http://schemas.microsoft.com/office/drawing/2016/5/13/chartex" xmlns:cx8="http://schemas.microsoft.com/office/drawing/2016/5/14/chartex" xmlns:mc="http://schemas.openxmlformats.org/markup-compatibility/2006" xmlns:aink="http://schemas.microsoft.com/office/drawing/2016/ink" xmlns:am3d="http://schemas.microsoft.com/office/drawing/2017/model3d" xmlns:o="urn:schemas-microsoft-com:office:office" xmlns:r="http://schemas.openxmlformats.org/officeDocument/2006/relationships" xmlns:m="http://schemas.openxmlformats.org/officeDocument/2006/math" xmlns:v="urn:schemas-microsoft-com:vml" xmlns:wp14="http://schemas.microsoft.com/office/word/2010/wordprocessingDrawing" xmlns:wp="http://schemas.openxmlformats.org/drawingml/2006/wordprocessingDrawing" xmlns:w10="urn:schemas-microsoft-com:office:word" xmlns:w="http://schemas.openxmlformats.org/wordprocessingml/2006/main" xmlns:w14="http://schemas.microsoft.com/office/word/2010/wordml" xmlns:w15="http://schemas.microsoft.com/office/word/2012/wordml" xmlns:w16cex="http://schemas.microsoft.com/office/word/2018/wordml/cex" xmlns:w16cid="http://schemas.microsoft.com/office/word/2016/wordml/cid" xmlns:w16="http://schemas.microsoft.com/office/word/2018/wordml" xmlns:w16se="http://schemas.microsoft.com/office/word/2015/wordml/symex" xmlns:wpg="http://schemas.microsoft.com/office/word/2010/wordprocessingGroup" xmlns:wpi="http://schemas.microsoft.com/office/word/2010/wordprocessingInk" xmlns:wne="http://schemas.microsoft.com/office/word/2006/wordml" xmlns:wps="http://schemas.microsoft.com/office/word/2010/wordprocessingShape" mc:Ignorable="w14 w15 w16se w16cid w16 w16cex wp14">
+<w:numbering xmlns:wpc="http://schemas.microsoft.com/office/word/2010/wordprocessingCanvas" xmlns:cx="http://schemas.microsoft.com/office/drawing/2014/chartex" xmlns:cx1="http://schemas.microsoft.com/office/drawing/2015/9/8/chartex" xmlns:cx2="http://schemas.microsoft.com/office/drawing/2015/10/21/chartex" xmlns:cx3="http://schemas.microsoft.com/office/drawing/2016/5/9/chartex" xmlns:cx4="http://schemas.microsoft.com/office/drawing/2016/5/10/chartex" xmlns:cx5="http://schemas.microsoft.com/office/drawing/2016/5/11/chartex" xmlns:cx6="http://schemas.microsoft.com/office/drawing/2016/5/12/chartex" xmlns:cx7="http://schemas.microsoft.com/office/drawing/2016/5/13/chartex" xmlns:cx8="http://schemas.microsoft.com/office/drawing/2016/5/14/chartex" xmlns:mc="http://schemas.openxmlformats.org/markup-compatibility/2006" xmlns:aink="http://schemas.microsoft.com/office/drawing/2016/ink" xmlns:am3d="http://schemas.microsoft.com/office/drawing/2017/model3d" xmlns:o="urn:schemas-microsoft-com:office:office" xmlns:r="http://schemas.openxmlformats.org/officeDocument/2006/relationships" xmlns:m="http://schemas.openxmlformats.org/officeDocument/2006/math" xmlns:v="urn:schemas-microsoft-com:vml" xmlns:wp14="http://schemas.microsoft.com/office/word/2010/wordprocessingDrawing" xmlns:wp="http://schemas.openxmlformats.org/drawingml/2006/wordprocessingDrawing" xmlns:w10="urn:schemas-microsoft-com:office:word" xmlns:w="http://schemas.openxmlformats.org/wordprocessingml/2006/main" xmlns:w14="http://schemas.microsoft.com/office/word/2010/wordml" xmlns:w15="http://schemas.microsoft.com/office/word/2012/wordml" xmlns:w16cex="http://schemas.microsoft.com/office/word/2018/wordml/cex" xmlns:w16cid="http://schemas.microsoft.com/office/word/2016/wordml/cid" xmlns:w16="http://schemas.microsoft.com/office/word/2018/wordml" xmlns:w16sdtdh="http://schemas.microsoft.com/office/word/2020/wordml/sdtdatahash" xmlns:w16se="http://schemas.microsoft.com/office/word/2015/wordml/symex" xmlns:wpg="http://schemas.microsoft.com/office/word/2010/wordprocessingGroup" xmlns:wpi="http://schemas.microsoft.com/office/word/2010/wordprocessingInk" xmlns:wne="http://schemas.microsoft.com/office/word/2006/wordml" xmlns:wps="http://schemas.microsoft.com/office/word/2010/wordprocessingShape" mc:Ignorable="w14 w15 w16se w16cid w16 w16cex w16sdtdh wp14">
   <w:abstractNum w:abstractNumId="0" w15:restartNumberingAfterBreak="0">
     <w:nsid w:val="FFFFFF7C"/>
     <w:multiLevelType w:val="singleLevel"/>
@@ -5474,6 +5785,119 @@
     </w:lvl>
   </w:abstractNum>
   <w:abstractNum w:abstractNumId="11" w15:restartNumberingAfterBreak="0">
+    <w:nsid w:val="07DB0B42"/>
+    <w:multiLevelType w:val="hybridMultilevel"/>
+    <w:tmpl w:val="376CA510"/>
+    <w:lvl w:ilvl="0" w:tplc="04090001">
+      <w:start w:val="1"/>
+      <w:numFmt w:val="bullet"/>
+      <w:lvlText w:val=""/>
+      <w:lvlJc w:val="left"/>
+      <w:pPr>
+        <w:ind w:left="720" w:hanging="360"/>
+      </w:pPr>
+      <w:rPr>
+        <w:rFonts w:ascii="Symbol" w:hAnsi="Symbol" w:hint="default"/>
+      </w:rPr>
+    </w:lvl>
+    <w:lvl w:ilvl="1" w:tplc="04090003" w:tentative="1">
+      <w:start w:val="1"/>
+      <w:numFmt w:val="bullet"/>
+      <w:lvlText w:val="o"/>
+      <w:lvlJc w:val="left"/>
+      <w:pPr>
+        <w:ind w:left="1440" w:hanging="360"/>
+      </w:pPr>
+      <w:rPr>
+        <w:rFonts w:ascii="Courier New" w:hAnsi="Courier New" w:cs="Courier New" w:hint="default"/>
+      </w:rPr>
+    </w:lvl>
+    <w:lvl w:ilvl="2" w:tplc="04090005" w:tentative="1">
+      <w:start w:val="1"/>
+      <w:numFmt w:val="bullet"/>
+      <w:lvlText w:val=""/>
+      <w:lvlJc w:val="left"/>
+      <w:pPr>
+        <w:ind w:left="2160" w:hanging="360"/>
+      </w:pPr>
+      <w:rPr>
+        <w:rFonts w:ascii="Wingdings" w:hAnsi="Wingdings" w:hint="default"/>
+      </w:rPr>
+    </w:lvl>
+    <w:lvl w:ilvl="3" w:tplc="04090001" w:tentative="1">
+      <w:start w:val="1"/>
+      <w:numFmt w:val="bullet"/>
+      <w:lvlText w:val=""/>
+      <w:lvlJc w:val="left"/>
+      <w:pPr>
+        <w:ind w:left="2880" w:hanging="360"/>
+      </w:pPr>
+      <w:rPr>
+        <w:rFonts w:ascii="Symbol" w:hAnsi="Symbol" w:hint="default"/>
+      </w:rPr>
+    </w:lvl>
+    <w:lvl w:ilvl="4" w:tplc="04090003" w:tentative="1">
+      <w:start w:val="1"/>
+      <w:numFmt w:val="bullet"/>
+      <w:lvlText w:val="o"/>
+      <w:lvlJc w:val="left"/>
+      <w:pPr>
+        <w:ind w:left="3600" w:hanging="360"/>
+      </w:pPr>
+      <w:rPr>
+        <w:rFonts w:ascii="Courier New" w:hAnsi="Courier New" w:cs="Courier New" w:hint="default"/>
+      </w:rPr>
+    </w:lvl>
+    <w:lvl w:ilvl="5" w:tplc="04090005" w:tentative="1">
+      <w:start w:val="1"/>
+      <w:numFmt w:val="bullet"/>
+      <w:lvlText w:val=""/>
+      <w:lvlJc w:val="left"/>
+      <w:pPr>
+        <w:ind w:left="4320" w:hanging="360"/>
+      </w:pPr>
+      <w:rPr>
+        <w:rFonts w:ascii="Wingdings" w:hAnsi="Wingdings" w:hint="default"/>
+      </w:rPr>
+    </w:lvl>
+    <w:lvl w:ilvl="6" w:tplc="04090001" w:tentative="1">
+      <w:start w:val="1"/>
+      <w:numFmt w:val="bullet"/>
+      <w:lvlText w:val=""/>
+      <w:lvlJc w:val="left"/>
+      <w:pPr>
+        <w:ind w:left="5040" w:hanging="360"/>
+      </w:pPr>
+      <w:rPr>
+        <w:rFonts w:ascii="Symbol" w:hAnsi="Symbol" w:hint="default"/>
+      </w:rPr>
+    </w:lvl>
+    <w:lvl w:ilvl="7" w:tplc="04090003" w:tentative="1">
+      <w:start w:val="1"/>
+      <w:numFmt w:val="bullet"/>
+      <w:lvlText w:val="o"/>
+      <w:lvlJc w:val="left"/>
+      <w:pPr>
+        <w:ind w:left="5760" w:hanging="360"/>
+      </w:pPr>
+      <w:rPr>
+        <w:rFonts w:ascii="Courier New" w:hAnsi="Courier New" w:cs="Courier New" w:hint="default"/>
+      </w:rPr>
+    </w:lvl>
+    <w:lvl w:ilvl="8" w:tplc="04090005" w:tentative="1">
+      <w:start w:val="1"/>
+      <w:numFmt w:val="bullet"/>
+      <w:lvlText w:val=""/>
+      <w:lvlJc w:val="left"/>
+      <w:pPr>
+        <w:ind w:left="6480" w:hanging="360"/>
+      </w:pPr>
+      <w:rPr>
+        <w:rFonts w:ascii="Wingdings" w:hAnsi="Wingdings" w:hint="default"/>
+      </w:rPr>
+    </w:lvl>
+  </w:abstractNum>
+  <w:abstractNum w:abstractNumId="12" w15:restartNumberingAfterBreak="0">
     <w:nsid w:val="0A42467A"/>
     <w:multiLevelType w:val="multilevel"/>
     <w:tmpl w:val="32C64BCA"/>
@@ -5560,7 +5984,7 @@
       </w:pPr>
     </w:lvl>
   </w:abstractNum>
-  <w:abstractNum w:abstractNumId="12" w15:restartNumberingAfterBreak="0">
+  <w:abstractNum w:abstractNumId="13" w15:restartNumberingAfterBreak="0">
     <w:nsid w:val="0B086CCA"/>
     <w:multiLevelType w:val="multilevel"/>
     <w:tmpl w:val="04090023"/>
@@ -5647,7 +6071,7 @@
       </w:pPr>
     </w:lvl>
   </w:abstractNum>
-  <w:abstractNum w:abstractNumId="13" w15:restartNumberingAfterBreak="0">
+  <w:abstractNum w:abstractNumId="14" w15:restartNumberingAfterBreak="0">
     <w:nsid w:val="0DBE68A0"/>
     <w:multiLevelType w:val="multilevel"/>
     <w:tmpl w:val="0409001F"/>
@@ -5733,7 +6157,7 @@
       </w:pPr>
     </w:lvl>
   </w:abstractNum>
-  <w:abstractNum w:abstractNumId="14" w15:restartNumberingAfterBreak="0">
+  <w:abstractNum w:abstractNumId="15" w15:restartNumberingAfterBreak="0">
     <w:nsid w:val="14320431"/>
     <w:multiLevelType w:val="multilevel"/>
     <w:tmpl w:val="E07A3B30"/>
@@ -5825,7 +6249,7 @@
       </w:pPr>
     </w:lvl>
   </w:abstractNum>
-  <w:abstractNum w:abstractNumId="15" w15:restartNumberingAfterBreak="0">
+  <w:abstractNum w:abstractNumId="16" w15:restartNumberingAfterBreak="0">
     <w:nsid w:val="1482775B"/>
     <w:multiLevelType w:val="multilevel"/>
     <w:tmpl w:val="0EBA3C40"/>
@@ -5911,7 +6335,7 @@
       </w:pPr>
     </w:lvl>
   </w:abstractNum>
-  <w:abstractNum w:abstractNumId="16" w15:restartNumberingAfterBreak="0">
+  <w:abstractNum w:abstractNumId="17" w15:restartNumberingAfterBreak="0">
     <w:nsid w:val="15116C02"/>
     <w:multiLevelType w:val="multilevel"/>
     <w:tmpl w:val="0409001F"/>
@@ -5997,7 +6421,7 @@
       </w:pPr>
     </w:lvl>
   </w:abstractNum>
-  <w:abstractNum w:abstractNumId="17" w15:restartNumberingAfterBreak="0">
+  <w:abstractNum w:abstractNumId="18" w15:restartNumberingAfterBreak="0">
     <w:nsid w:val="157272BF"/>
     <w:multiLevelType w:val="multilevel"/>
     <w:tmpl w:val="0409001D"/>
@@ -6083,7 +6507,7 @@
       </w:pPr>
     </w:lvl>
   </w:abstractNum>
-  <w:abstractNum w:abstractNumId="18" w15:restartNumberingAfterBreak="0">
+  <w:abstractNum w:abstractNumId="19" w15:restartNumberingAfterBreak="0">
     <w:nsid w:val="1F8D1966"/>
     <w:multiLevelType w:val="hybridMultilevel"/>
     <w:tmpl w:val="03226768"/>
@@ -6169,7 +6593,7 @@
       </w:pPr>
     </w:lvl>
   </w:abstractNum>
-  <w:abstractNum w:abstractNumId="19" w15:restartNumberingAfterBreak="0">
+  <w:abstractNum w:abstractNumId="20" w15:restartNumberingAfterBreak="0">
     <w:nsid w:val="1FF66549"/>
     <w:multiLevelType w:val="hybridMultilevel"/>
     <w:tmpl w:val="CB98327A"/>
@@ -6255,7 +6679,7 @@
       </w:pPr>
     </w:lvl>
   </w:abstractNum>
-  <w:abstractNum w:abstractNumId="20" w15:restartNumberingAfterBreak="0">
+  <w:abstractNum w:abstractNumId="21" w15:restartNumberingAfterBreak="0">
     <w:nsid w:val="21EE7156"/>
     <w:multiLevelType w:val="hybridMultilevel"/>
     <w:tmpl w:val="6B8A1564"/>
@@ -6368,7 +6792,7 @@
       </w:rPr>
     </w:lvl>
   </w:abstractNum>
-  <w:abstractNum w:abstractNumId="21" w15:restartNumberingAfterBreak="0">
+  <w:abstractNum w:abstractNumId="22" w15:restartNumberingAfterBreak="0">
     <w:nsid w:val="2519645F"/>
     <w:multiLevelType w:val="multilevel"/>
     <w:tmpl w:val="DC08CF28"/>
@@ -6457,7 +6881,7 @@
       </w:pPr>
     </w:lvl>
   </w:abstractNum>
-  <w:abstractNum w:abstractNumId="22" w15:restartNumberingAfterBreak="0">
+  <w:abstractNum w:abstractNumId="23" w15:restartNumberingAfterBreak="0">
     <w:nsid w:val="3B2D628A"/>
     <w:multiLevelType w:val="hybridMultilevel"/>
     <w:tmpl w:val="88046B68"/>
@@ -6546,7 +6970,7 @@
       </w:pPr>
     </w:lvl>
   </w:abstractNum>
-  <w:abstractNum w:abstractNumId="23" w15:restartNumberingAfterBreak="0">
+  <w:abstractNum w:abstractNumId="24" w15:restartNumberingAfterBreak="0">
     <w:nsid w:val="3F9A3F7E"/>
     <w:multiLevelType w:val="multilevel"/>
     <w:tmpl w:val="04090023"/>
@@ -6633,7 +7057,7 @@
       </w:pPr>
     </w:lvl>
   </w:abstractNum>
-  <w:abstractNum w:abstractNumId="24" w15:restartNumberingAfterBreak="0">
+  <w:abstractNum w:abstractNumId="25" w15:restartNumberingAfterBreak="0">
     <w:nsid w:val="47F96E2F"/>
     <w:multiLevelType w:val="multilevel"/>
     <w:tmpl w:val="0409001F"/>
@@ -6746,7 +7170,7 @@
       </w:rPr>
     </w:lvl>
   </w:abstractNum>
-  <w:abstractNum w:abstractNumId="25" w15:restartNumberingAfterBreak="0">
+  <w:abstractNum w:abstractNumId="26" w15:restartNumberingAfterBreak="0">
     <w:nsid w:val="4986523D"/>
     <w:multiLevelType w:val="multilevel"/>
     <w:tmpl w:val="0409001D"/>
@@ -6832,7 +7256,7 @@
       </w:pPr>
     </w:lvl>
   </w:abstractNum>
-  <w:abstractNum w:abstractNumId="26" w15:restartNumberingAfterBreak="0">
+  <w:abstractNum w:abstractNumId="27" w15:restartNumberingAfterBreak="0">
     <w:nsid w:val="4B083BD7"/>
     <w:multiLevelType w:val="hybridMultilevel"/>
     <w:tmpl w:val="CB8A28B2"/>
@@ -6945,7 +7369,7 @@
       </w:rPr>
     </w:lvl>
   </w:abstractNum>
-  <w:abstractNum w:abstractNumId="27" w15:restartNumberingAfterBreak="0">
+  <w:abstractNum w:abstractNumId="28" w15:restartNumberingAfterBreak="0">
     <w:nsid w:val="4B2E6CA7"/>
     <w:multiLevelType w:val="hybridMultilevel"/>
     <w:tmpl w:val="28989B84"/>
@@ -7058,7 +7482,7 @@
       </w:rPr>
     </w:lvl>
   </w:abstractNum>
-  <w:abstractNum w:abstractNumId="28" w15:restartNumberingAfterBreak="0">
+  <w:abstractNum w:abstractNumId="29" w15:restartNumberingAfterBreak="0">
     <w:nsid w:val="560829D6"/>
     <w:multiLevelType w:val="hybridMultilevel"/>
     <w:tmpl w:val="3EBE80FA"/>
@@ -7171,7 +7595,120 @@
       </w:rPr>
     </w:lvl>
   </w:abstractNum>
-  <w:abstractNum w:abstractNumId="29" w15:restartNumberingAfterBreak="0">
+  <w:abstractNum w:abstractNumId="30" w15:restartNumberingAfterBreak="0">
+    <w:nsid w:val="595F5B1C"/>
+    <w:multiLevelType w:val="hybridMultilevel"/>
+    <w:tmpl w:val="1B12E286"/>
+    <w:lvl w:ilvl="0" w:tplc="04090001">
+      <w:start w:val="1"/>
+      <w:numFmt w:val="bullet"/>
+      <w:lvlText w:val=""/>
+      <w:lvlJc w:val="left"/>
+      <w:pPr>
+        <w:ind w:left="720" w:hanging="360"/>
+      </w:pPr>
+      <w:rPr>
+        <w:rFonts w:ascii="Symbol" w:hAnsi="Symbol" w:hint="default"/>
+      </w:rPr>
+    </w:lvl>
+    <w:lvl w:ilvl="1" w:tplc="04090003" w:tentative="1">
+      <w:start w:val="1"/>
+      <w:numFmt w:val="bullet"/>
+      <w:lvlText w:val="o"/>
+      <w:lvlJc w:val="left"/>
+      <w:pPr>
+        <w:ind w:left="1440" w:hanging="360"/>
+      </w:pPr>
+      <w:rPr>
+        <w:rFonts w:ascii="Courier New" w:hAnsi="Courier New" w:cs="Courier New" w:hint="default"/>
+      </w:rPr>
+    </w:lvl>
+    <w:lvl w:ilvl="2" w:tplc="04090005" w:tentative="1">
+      <w:start w:val="1"/>
+      <w:numFmt w:val="bullet"/>
+      <w:lvlText w:val=""/>
+      <w:lvlJc w:val="left"/>
+      <w:pPr>
+        <w:ind w:left="2160" w:hanging="360"/>
+      </w:pPr>
+      <w:rPr>
+        <w:rFonts w:ascii="Wingdings" w:hAnsi="Wingdings" w:hint="default"/>
+      </w:rPr>
+    </w:lvl>
+    <w:lvl w:ilvl="3" w:tplc="04090001" w:tentative="1">
+      <w:start w:val="1"/>
+      <w:numFmt w:val="bullet"/>
+      <w:lvlText w:val=""/>
+      <w:lvlJc w:val="left"/>
+      <w:pPr>
+        <w:ind w:left="2880" w:hanging="360"/>
+      </w:pPr>
+      <w:rPr>
+        <w:rFonts w:ascii="Symbol" w:hAnsi="Symbol" w:hint="default"/>
+      </w:rPr>
+    </w:lvl>
+    <w:lvl w:ilvl="4" w:tplc="04090003" w:tentative="1">
+      <w:start w:val="1"/>
+      <w:numFmt w:val="bullet"/>
+      <w:lvlText w:val="o"/>
+      <w:lvlJc w:val="left"/>
+      <w:pPr>
+        <w:ind w:left="3600" w:hanging="360"/>
+      </w:pPr>
+      <w:rPr>
+        <w:rFonts w:ascii="Courier New" w:hAnsi="Courier New" w:cs="Courier New" w:hint="default"/>
+      </w:rPr>
+    </w:lvl>
+    <w:lvl w:ilvl="5" w:tplc="04090005" w:tentative="1">
+      <w:start w:val="1"/>
+      <w:numFmt w:val="bullet"/>
+      <w:lvlText w:val=""/>
+      <w:lvlJc w:val="left"/>
+      <w:pPr>
+        <w:ind w:left="4320" w:hanging="360"/>
+      </w:pPr>
+      <w:rPr>
+        <w:rFonts w:ascii="Wingdings" w:hAnsi="Wingdings" w:hint="default"/>
+      </w:rPr>
+    </w:lvl>
+    <w:lvl w:ilvl="6" w:tplc="04090001" w:tentative="1">
+      <w:start w:val="1"/>
+      <w:numFmt w:val="bullet"/>
+      <w:lvlText w:val=""/>
+      <w:lvlJc w:val="left"/>
+      <w:pPr>
+        <w:ind w:left="5040" w:hanging="360"/>
+      </w:pPr>
+      <w:rPr>
+        <w:rFonts w:ascii="Symbol" w:hAnsi="Symbol" w:hint="default"/>
+      </w:rPr>
+    </w:lvl>
+    <w:lvl w:ilvl="7" w:tplc="04090003" w:tentative="1">
+      <w:start w:val="1"/>
+      <w:numFmt w:val="bullet"/>
+      <w:lvlText w:val="o"/>
+      <w:lvlJc w:val="left"/>
+      <w:pPr>
+        <w:ind w:left="5760" w:hanging="360"/>
+      </w:pPr>
+      <w:rPr>
+        <w:rFonts w:ascii="Courier New" w:hAnsi="Courier New" w:cs="Courier New" w:hint="default"/>
+      </w:rPr>
+    </w:lvl>
+    <w:lvl w:ilvl="8" w:tplc="04090005" w:tentative="1">
+      <w:start w:val="1"/>
+      <w:numFmt w:val="bullet"/>
+      <w:lvlText w:val=""/>
+      <w:lvlJc w:val="left"/>
+      <w:pPr>
+        <w:ind w:left="6480" w:hanging="360"/>
+      </w:pPr>
+      <w:rPr>
+        <w:rFonts w:ascii="Wingdings" w:hAnsi="Wingdings" w:hint="default"/>
+      </w:rPr>
+    </w:lvl>
+  </w:abstractNum>
+  <w:abstractNum w:abstractNumId="31" w15:restartNumberingAfterBreak="0">
     <w:nsid w:val="61485836"/>
     <w:multiLevelType w:val="hybridMultilevel"/>
     <w:tmpl w:val="C5AC100A"/>
@@ -7284,7 +7821,7 @@
       </w:rPr>
     </w:lvl>
   </w:abstractNum>
-  <w:abstractNum w:abstractNumId="30" w15:restartNumberingAfterBreak="0">
+  <w:abstractNum w:abstractNumId="32" w15:restartNumberingAfterBreak="0">
     <w:nsid w:val="67AA2B55"/>
     <w:multiLevelType w:val="multilevel"/>
     <w:tmpl w:val="0409001F"/>
@@ -7370,7 +7907,7 @@
       </w:pPr>
     </w:lvl>
   </w:abstractNum>
-  <w:abstractNum w:abstractNumId="31" w15:restartNumberingAfterBreak="0">
+  <w:abstractNum w:abstractNumId="33" w15:restartNumberingAfterBreak="0">
     <w:nsid w:val="70F81B1B"/>
     <w:multiLevelType w:val="hybridMultilevel"/>
     <w:tmpl w:val="154087C0"/>
@@ -7483,7 +8020,7 @@
       </w:rPr>
     </w:lvl>
   </w:abstractNum>
-  <w:abstractNum w:abstractNumId="32" w15:restartNumberingAfterBreak="0">
+  <w:abstractNum w:abstractNumId="34" w15:restartNumberingAfterBreak="0">
     <w:nsid w:val="7D1F6D9F"/>
     <w:multiLevelType w:val="multilevel"/>
     <w:tmpl w:val="0409001F"/>
@@ -7570,10 +8107,10 @@
     </w:lvl>
   </w:abstractNum>
   <w:num w:numId="1">
-    <w:abstractNumId w:val="15"/>
+    <w:abstractNumId w:val="16"/>
   </w:num>
   <w:num w:numId="2">
-    <w:abstractNumId w:val="15"/>
+    <w:abstractNumId w:val="16"/>
     <w:lvlOverride w:ilvl="0">
       <w:startOverride w:val="1"/>
     </w:lvlOverride>
@@ -7603,46 +8140,46 @@
     </w:lvlOverride>
   </w:num>
   <w:num w:numId="3">
-    <w:abstractNumId w:val="15"/>
+    <w:abstractNumId w:val="16"/>
   </w:num>
   <w:num w:numId="4">
-    <w:abstractNumId w:val="15"/>
+    <w:abstractNumId w:val="16"/>
   </w:num>
   <w:num w:numId="5">
-    <w:abstractNumId w:val="15"/>
+    <w:abstractNumId w:val="16"/>
   </w:num>
   <w:num w:numId="6">
-    <w:abstractNumId w:val="15"/>
+    <w:abstractNumId w:val="16"/>
   </w:num>
   <w:num w:numId="7">
-    <w:abstractNumId w:val="15"/>
+    <w:abstractNumId w:val="16"/>
   </w:num>
   <w:num w:numId="8">
-    <w:abstractNumId w:val="15"/>
+    <w:abstractNumId w:val="16"/>
   </w:num>
   <w:num w:numId="9">
-    <w:abstractNumId w:val="15"/>
+    <w:abstractNumId w:val="16"/>
   </w:num>
   <w:num w:numId="10">
-    <w:abstractNumId w:val="15"/>
+    <w:abstractNumId w:val="16"/>
   </w:num>
   <w:num w:numId="11">
-    <w:abstractNumId w:val="15"/>
+    <w:abstractNumId w:val="16"/>
   </w:num>
   <w:num w:numId="12">
-    <w:abstractNumId w:val="15"/>
+    <w:abstractNumId w:val="16"/>
   </w:num>
   <w:num w:numId="13">
     <w:abstractNumId w:val="10"/>
   </w:num>
   <w:num w:numId="14">
-    <w:abstractNumId w:val="25"/>
+    <w:abstractNumId w:val="26"/>
   </w:num>
   <w:num w:numId="15">
-    <w:abstractNumId w:val="11"/>
+    <w:abstractNumId w:val="12"/>
   </w:num>
   <w:num w:numId="16">
-    <w:abstractNumId w:val="12"/>
+    <w:abstractNumId w:val="13"/>
   </w:num>
   <w:num w:numId="17">
     <w:abstractNumId w:val="9"/>
@@ -7675,64 +8212,70 @@
     <w:abstractNumId w:val="0"/>
   </w:num>
   <w:num w:numId="27">
-    <w:abstractNumId w:val="13"/>
+    <w:abstractNumId w:val="14"/>
   </w:num>
   <w:num w:numId="28">
+    <w:abstractNumId w:val="18"/>
+  </w:num>
+  <w:num w:numId="29">
+    <w:abstractNumId w:val="24"/>
+  </w:num>
+  <w:num w:numId="30">
+    <w:abstractNumId w:val="28"/>
+  </w:num>
+  <w:num w:numId="31">
     <w:abstractNumId w:val="17"/>
   </w:num>
-  <w:num w:numId="29">
+  <w:num w:numId="32">
     <w:abstractNumId w:val="23"/>
   </w:num>
-  <w:num w:numId="30">
+  <w:num w:numId="33">
+    <w:abstractNumId w:val="25"/>
+  </w:num>
+  <w:num w:numId="34">
+    <w:abstractNumId w:val="34"/>
+  </w:num>
+  <w:num w:numId="35">
+    <w:abstractNumId w:val="19"/>
+  </w:num>
+  <w:num w:numId="36">
+    <w:abstractNumId w:val="20"/>
+  </w:num>
+  <w:num w:numId="37">
+    <w:abstractNumId w:val="32"/>
+  </w:num>
+  <w:num w:numId="38">
     <w:abstractNumId w:val="27"/>
   </w:num>
-  <w:num w:numId="31">
-    <w:abstractNumId w:val="16"/>
+  <w:num w:numId="39">
+    <w:abstractNumId w:val="33"/>
   </w:num>
-  <w:num w:numId="32">
+  <w:num w:numId="40">
+    <w:abstractNumId w:val="31"/>
+  </w:num>
+  <w:num w:numId="41">
+    <w:abstractNumId w:val="21"/>
+  </w:num>
+  <w:num w:numId="42">
+    <w:abstractNumId w:val="29"/>
+  </w:num>
+  <w:num w:numId="43">
     <w:abstractNumId w:val="22"/>
   </w:num>
-  <w:num w:numId="33">
-    <w:abstractNumId w:val="24"/>
+  <w:num w:numId="44">
+    <w:abstractNumId w:val="15"/>
   </w:num>
-  <w:num w:numId="34">
-    <w:abstractNumId w:val="32"/>
-  </w:num>
-  <w:num w:numId="35">
-    <w:abstractNumId w:val="18"/>
-  </w:num>
-  <w:num w:numId="36">
-    <w:abstractNumId w:val="19"/>
-  </w:num>
-  <w:num w:numId="37">
+  <w:num w:numId="45">
     <w:abstractNumId w:val="30"/>
   </w:num>
-  <w:num w:numId="38">
-    <w:abstractNumId w:val="26"/>
-  </w:num>
-  <w:num w:numId="39">
-    <w:abstractNumId w:val="31"/>
-  </w:num>
-  <w:num w:numId="40">
-    <w:abstractNumId w:val="29"/>
-  </w:num>
-  <w:num w:numId="41">
-    <w:abstractNumId w:val="20"/>
-  </w:num>
-  <w:num w:numId="42">
-    <w:abstractNumId w:val="28"/>
-  </w:num>
-  <w:num w:numId="43">
-    <w:abstractNumId w:val="21"/>
-  </w:num>
-  <w:num w:numId="44">
-    <w:abstractNumId w:val="14"/>
+  <w:num w:numId="46">
+    <w:abstractNumId w:val="11"/>
   </w:num>
 </w:numbering>
 </file>
 
 <file path=word/people.xml><?xml version="1.0" encoding="utf-8"?>
-<w15:people xmlns:wpc="http://schemas.microsoft.com/office/word/2010/wordprocessingCanvas" xmlns:cx="http://schemas.microsoft.com/office/drawing/2014/chartex" xmlns:cx1="http://schemas.microsoft.com/office/drawing/2015/9/8/chartex" xmlns:cx2="http://schemas.microsoft.com/office/drawing/2015/10/21/chartex" xmlns:cx3="http://schemas.microsoft.com/office/drawing/2016/5/9/chartex" xmlns:cx4="http://schemas.microsoft.com/office/drawing/2016/5/10/chartex" xmlns:cx5="http://schemas.microsoft.com/office/drawing/2016/5/11/chartex" xmlns:cx6="http://schemas.microsoft.com/office/drawing/2016/5/12/chartex" xmlns:cx7="http://schemas.microsoft.com/office/drawing/2016/5/13/chartex" xmlns:cx8="http://schemas.microsoft.com/office/drawing/2016/5/14/chartex" xmlns:mc="http://schemas.openxmlformats.org/markup-compatibility/2006" xmlns:aink="http://schemas.microsoft.com/office/drawing/2016/ink" xmlns:am3d="http://schemas.microsoft.com/office/drawing/2017/model3d" xmlns:o="urn:schemas-microsoft-com:office:office" xmlns:r="http://schemas.openxmlformats.org/officeDocument/2006/relationships" xmlns:m="http://schemas.openxmlformats.org/officeDocument/2006/math" xmlns:v="urn:schemas-microsoft-com:vml" xmlns:wp14="http://schemas.microsoft.com/office/word/2010/wordprocessingDrawing" xmlns:wp="http://schemas.openxmlformats.org/drawingml/2006/wordprocessingDrawing" xmlns:w10="urn:schemas-microsoft-com:office:word" xmlns:w="http://schemas.openxmlformats.org/wordprocessingml/2006/main" xmlns:w14="http://schemas.microsoft.com/office/word/2010/wordml" xmlns:w15="http://schemas.microsoft.com/office/word/2012/wordml" xmlns:w16cex="http://schemas.microsoft.com/office/word/2018/wordml/cex" xmlns:w16cid="http://schemas.microsoft.com/office/word/2016/wordml/cid" xmlns:w16="http://schemas.microsoft.com/office/word/2018/wordml" xmlns:w16se="http://schemas.microsoft.com/office/word/2015/wordml/symex" xmlns:wpg="http://schemas.microsoft.com/office/word/2010/wordprocessingGroup" xmlns:wpi="http://schemas.microsoft.com/office/word/2010/wordprocessingInk" xmlns:wne="http://schemas.microsoft.com/office/word/2006/wordml" xmlns:wps="http://schemas.microsoft.com/office/word/2010/wordprocessingShape" mc:Ignorable="w14 w15 w16se w16cid w16 w16cex wp14">
+<w15:people xmlns:wpc="http://schemas.microsoft.com/office/word/2010/wordprocessingCanvas" xmlns:cx="http://schemas.microsoft.com/office/drawing/2014/chartex" xmlns:cx1="http://schemas.microsoft.com/office/drawing/2015/9/8/chartex" xmlns:cx2="http://schemas.microsoft.com/office/drawing/2015/10/21/chartex" xmlns:cx3="http://schemas.microsoft.com/office/drawing/2016/5/9/chartex" xmlns:cx4="http://schemas.microsoft.com/office/drawing/2016/5/10/chartex" xmlns:cx5="http://schemas.microsoft.com/office/drawing/2016/5/11/chartex" xmlns:cx6="http://schemas.microsoft.com/office/drawing/2016/5/12/chartex" xmlns:cx7="http://schemas.microsoft.com/office/drawing/2016/5/13/chartex" xmlns:cx8="http://schemas.microsoft.com/office/drawing/2016/5/14/chartex" xmlns:mc="http://schemas.openxmlformats.org/markup-compatibility/2006" xmlns:aink="http://schemas.microsoft.com/office/drawing/2016/ink" xmlns:am3d="http://schemas.microsoft.com/office/drawing/2017/model3d" xmlns:o="urn:schemas-microsoft-com:office:office" xmlns:r="http://schemas.openxmlformats.org/officeDocument/2006/relationships" xmlns:m="http://schemas.openxmlformats.org/officeDocument/2006/math" xmlns:v="urn:schemas-microsoft-com:vml" xmlns:wp14="http://schemas.microsoft.com/office/word/2010/wordprocessingDrawing" xmlns:wp="http://schemas.openxmlformats.org/drawingml/2006/wordprocessingDrawing" xmlns:w10="urn:schemas-microsoft-com:office:word" xmlns:w="http://schemas.openxmlformats.org/wordprocessingml/2006/main" xmlns:w14="http://schemas.microsoft.com/office/word/2010/wordml" xmlns:w15="http://schemas.microsoft.com/office/word/2012/wordml" xmlns:w16cex="http://schemas.microsoft.com/office/word/2018/wordml/cex" xmlns:w16cid="http://schemas.microsoft.com/office/word/2016/wordml/cid" xmlns:w16="http://schemas.microsoft.com/office/word/2018/wordml" xmlns:w16sdtdh="http://schemas.microsoft.com/office/word/2020/wordml/sdtdatahash" xmlns:w16se="http://schemas.microsoft.com/office/word/2015/wordml/symex" xmlns:wpg="http://schemas.microsoft.com/office/word/2010/wordprocessingGroup" xmlns:wpi="http://schemas.microsoft.com/office/word/2010/wordprocessingInk" xmlns:wne="http://schemas.microsoft.com/office/word/2006/wordml" xmlns:wps="http://schemas.microsoft.com/office/word/2010/wordprocessingShape" mc:Ignorable="w14 w15 w16se w16cid w16 w16cex w16sdtdh wp14">
   <w15:person w15:author="Ricardo Frazao">
     <w15:presenceInfo w15:providerId="Windows Live" w15:userId="7cfb5dd5d8362a08"/>
   </w15:person>
@@ -7740,7 +8283,7 @@
 </file>
 
 <file path=word/styles.xml><?xml version="1.0" encoding="utf-8"?>
-<w:styles xmlns:mc="http://schemas.openxmlformats.org/markup-compatibility/2006" xmlns:r="http://schemas.openxmlformats.org/officeDocument/2006/relationships" xmlns:w="http://schemas.openxmlformats.org/wordprocessingml/2006/main" xmlns:w14="http://schemas.microsoft.com/office/word/2010/wordml" xmlns:w15="http://schemas.microsoft.com/office/word/2012/wordml" xmlns:w16cex="http://schemas.microsoft.com/office/word/2018/wordml/cex" xmlns:w16cid="http://schemas.microsoft.com/office/word/2016/wordml/cid" xmlns:w16="http://schemas.microsoft.com/office/word/2018/wordml" xmlns:w16se="http://schemas.microsoft.com/office/word/2015/wordml/symex" mc:Ignorable="w14 w15 w16se w16cid w16 w16cex">
+<w:styles xmlns:mc="http://schemas.openxmlformats.org/markup-compatibility/2006" xmlns:r="http://schemas.openxmlformats.org/officeDocument/2006/relationships" xmlns:w="http://schemas.openxmlformats.org/wordprocessingml/2006/main" xmlns:w14="http://schemas.microsoft.com/office/word/2010/wordml" xmlns:w15="http://schemas.microsoft.com/office/word/2012/wordml" xmlns:w16cex="http://schemas.microsoft.com/office/word/2018/wordml/cex" xmlns:w16cid="http://schemas.microsoft.com/office/word/2016/wordml/cid" xmlns:w16="http://schemas.microsoft.com/office/word/2018/wordml" xmlns:w16sdtdh="http://schemas.microsoft.com/office/word/2020/wordml/sdtdatahash" xmlns:w16se="http://schemas.microsoft.com/office/word/2015/wordml/symex" mc:Ignorable="w14 w15 w16se w16cid w16 w16cex w16sdtdh">
   <w:docDefaults>
     <w:rPrDefault>
       <w:rPr>
@@ -9415,12 +9958,7 @@
 </file>
 
 <file path=customXml/item1.xml><?xml version="1.0" encoding="utf-8"?>
-<?mso-contentType ?>
-<FormTemplates xmlns="http://schemas.microsoft.com/sharepoint/v3/contenttype/forms">
-  <Display>DocumentLibraryForm</Display>
-  <Edit>AssetEditForm</Edit>
-  <New>DocumentLibraryForm</New>
-</FormTemplates>
+<b:Sources xmlns:b="http://schemas.openxmlformats.org/officeDocument/2006/bibliography" xmlns="http://schemas.openxmlformats.org/officeDocument/2006/bibliography" SelectedStyle="\APASixthEditionOfficeOnline.xsl" StyleName="APA" Version="6"/>
 </file>
 
 <file path=customXml/item2.xml><?xml version="1.0" encoding="utf-8"?>
@@ -9550,7 +10088,12 @@
 </file>
 
 <file path=customXml/item3.xml><?xml version="1.0" encoding="utf-8"?>
-<b:Sources xmlns:b="http://schemas.openxmlformats.org/officeDocument/2006/bibliography" xmlns="http://schemas.openxmlformats.org/officeDocument/2006/bibliography" SelectedStyle="\APASixthEditionOfficeOnline.xsl" StyleName="APA" Version="6"/>
+<?mso-contentType ?>
+<FormTemplates xmlns="http://schemas.microsoft.com/sharepoint/v3/contenttype/forms">
+  <Display>DocumentLibraryForm</Display>
+  <Edit>AssetEditForm</Edit>
+  <New>DocumentLibraryForm</New>
+</FormTemplates>
 </file>
 
 <file path=customXml/item4.xml><?xml version="1.0" encoding="utf-8"?>
@@ -10594,9 +11137,9 @@
 </file>
 
 <file path=customXml/itemProps1.xml><?xml version="1.0" encoding="utf-8"?>
-<ds:datastoreItem xmlns:ds="http://schemas.openxmlformats.org/officeDocument/2006/customXml" ds:itemID="{499EA1EC-B023-4266-9865-E1EDA122A8C9}">
+<ds:datastoreItem xmlns:ds="http://schemas.openxmlformats.org/officeDocument/2006/customXml" ds:itemID="{F52EDA37-DB49-4FDD-8843-A1A90DA24345}">
   <ds:schemaRefs>
-    <ds:schemaRef ds:uri="http://schemas.microsoft.com/sharepoint/v3/contenttype/forms"/>
+    <ds:schemaRef ds:uri="http://schemas.openxmlformats.org/officeDocument/2006/bibliography"/>
   </ds:schemaRefs>
 </ds:datastoreItem>
 </file>
@@ -10612,9 +11155,9 @@
 </file>
 
 <file path=customXml/itemProps3.xml><?xml version="1.0" encoding="utf-8"?>
-<ds:datastoreItem xmlns:ds="http://schemas.openxmlformats.org/officeDocument/2006/customXml" ds:itemID="{F52EDA37-DB49-4FDD-8843-A1A90DA24345}">
+<ds:datastoreItem xmlns:ds="http://schemas.openxmlformats.org/officeDocument/2006/customXml" ds:itemID="{499EA1EC-B023-4266-9865-E1EDA122A8C9}">
   <ds:schemaRefs>
-    <ds:schemaRef ds:uri="http://schemas.openxmlformats.org/officeDocument/2006/bibliography"/>
+    <ds:schemaRef ds:uri="http://schemas.microsoft.com/sharepoint/v3/contenttype/forms"/>
   </ds:schemaRefs>
 </ds:datastoreItem>
 </file>

</xml_diff>

<commit_message>
Minor warning messages fixed. Pending test using Azure File Share.
</commit_message>
<xml_diff>
--- a/UNISTAD Document Manager - Specification.docx
+++ b/UNISTAD Document Manager - Specification.docx
@@ -4,7 +4,7 @@
   <w:body>
     <w:p>
       <w:pPr>
-        <w:pStyle w:val="Title"/>
+        <w:pStyle w:val="Ttulo"/>
       </w:pPr>
       <w:r>
         <w:t>UNISTAD Document Manager</w:t>
@@ -12,7 +12,7 @@
     </w:p>
     <w:p>
       <w:pPr>
-        <w:pStyle w:val="Heading1"/>
+        <w:pStyle w:val="Ttulo1"/>
       </w:pPr>
       <w:r>
         <w:t>Overview</w:t>
@@ -30,7 +30,7 @@
     </w:p>
     <w:p>
       <w:pPr>
-        <w:pStyle w:val="ListParagraph"/>
+        <w:pStyle w:val="PargrafodaLista"/>
         <w:numPr>
           <w:ilvl w:val="0"/>
           <w:numId w:val="30"/>
@@ -42,7 +42,7 @@
     </w:p>
     <w:p>
       <w:pPr>
-        <w:pStyle w:val="ListParagraph"/>
+        <w:pStyle w:val="PargrafodaLista"/>
         <w:numPr>
           <w:ilvl w:val="0"/>
           <w:numId w:val="30"/>
@@ -79,14 +79,14 @@
       <w:commentRangeEnd w:id="0"/>
       <w:r>
         <w:rPr>
-          <w:rStyle w:val="CommentReference"/>
+          <w:rStyle w:val="Refdecomentrio"/>
         </w:rPr>
         <w:commentReference w:id="0"/>
       </w:r>
     </w:p>
     <w:p>
       <w:pPr>
-        <w:pStyle w:val="ListParagraph"/>
+        <w:pStyle w:val="PargrafodaLista"/>
         <w:numPr>
           <w:ilvl w:val="0"/>
           <w:numId w:val="30"/>
@@ -99,7 +99,7 @@
     <w:p/>
     <w:p>
       <w:pPr>
-        <w:pStyle w:val="Heading1"/>
+        <w:pStyle w:val="Ttulo1"/>
       </w:pPr>
       <w:r>
         <w:t>Architecture</w:t>
@@ -168,7 +168,7 @@
     </w:p>
     <w:p>
       <w:pPr>
-        <w:pStyle w:val="Heading1"/>
+        <w:pStyle w:val="Ttulo1"/>
         <w:numPr>
           <w:ilvl w:val="0"/>
           <w:numId w:val="34"/>
@@ -187,7 +187,7 @@
     </w:p>
     <w:p>
       <w:pPr>
-        <w:pStyle w:val="Heading2"/>
+        <w:pStyle w:val="Ttulo2"/>
         <w:numPr>
           <w:ilvl w:val="1"/>
           <w:numId w:val="31"/>
@@ -217,7 +217,7 @@
     </w:p>
     <w:tbl>
       <w:tblPr>
-        <w:tblStyle w:val="TableGrid"/>
+        <w:tblStyle w:val="Tabelacomgrade"/>
         <w:tblW w:w="0" w:type="auto"/>
         <w:tblInd w:w="360" w:type="dxa"/>
         <w:tblLook w:val="04A0" w:firstRow="1" w:lastRow="0" w:firstColumn="1" w:lastColumn="0" w:noHBand="0" w:noVBand="1"/>
@@ -268,7 +268,23 @@
                 <w:sz w:val="20"/>
                 <w:szCs w:val="20"/>
               </w:rPr>
-              <w:t>https://[servicename].azurewebsites.net/api/v1/uploadedimage?</w:t>
+              <w:t>https://[servicename</w:t>
+            </w:r>
+            <w:proofErr w:type="gramStart"/>
+            <w:r>
+              <w:rPr>
+                <w:sz w:val="20"/>
+                <w:szCs w:val="20"/>
+              </w:rPr>
+              <w:t>].azurewebsites.net</w:t>
+            </w:r>
+            <w:proofErr w:type="gramEnd"/>
+            <w:r>
+              <w:rPr>
+                <w:sz w:val="20"/>
+                <w:szCs w:val="20"/>
+              </w:rPr>
+              <w:t>/api/v1/uploadedimage?</w:t>
             </w:r>
             <w:r>
               <w:rPr>
@@ -302,7 +318,7 @@
     </w:p>
     <w:tbl>
       <w:tblPr>
-        <w:tblStyle w:val="TableGrid"/>
+        <w:tblStyle w:val="Tabelacomgrade"/>
         <w:tblW w:w="0" w:type="auto"/>
         <w:tblInd w:w="360" w:type="dxa"/>
         <w:tblLook w:val="04A0" w:firstRow="1" w:lastRow="0" w:firstColumn="1" w:lastColumn="0" w:noHBand="0" w:noVBand="1"/>
@@ -601,7 +617,7 @@
     </w:p>
     <w:tbl>
       <w:tblPr>
-        <w:tblStyle w:val="TableGrid"/>
+        <w:tblStyle w:val="Tabelacomgrade"/>
         <w:tblW w:w="0" w:type="auto"/>
         <w:tblInd w:w="360" w:type="dxa"/>
         <w:tblLook w:val="04A0" w:firstRow="1" w:lastRow="0" w:firstColumn="1" w:lastColumn="0" w:noHBand="0" w:noVBand="1"/>
@@ -949,7 +965,7 @@
     </w:p>
     <w:p>
       <w:pPr>
-        <w:pStyle w:val="ListParagraph"/>
+        <w:pStyle w:val="PargrafodaLista"/>
         <w:numPr>
           <w:ilvl w:val="2"/>
           <w:numId w:val="33"/>
@@ -978,13 +994,13 @@
     </w:p>
     <w:p>
       <w:pPr>
-        <w:pStyle w:val="ListParagraph"/>
+        <w:pStyle w:val="PargrafodaLista"/>
         <w:ind w:left="1212"/>
       </w:pPr>
     </w:p>
     <w:p>
       <w:pPr>
-        <w:pStyle w:val="ListParagraph"/>
+        <w:pStyle w:val="PargrafodaLista"/>
         <w:numPr>
           <w:ilvl w:val="2"/>
           <w:numId w:val="33"/>
@@ -1028,13 +1044,13 @@
     </w:p>
     <w:p>
       <w:pPr>
-        <w:pStyle w:val="ListParagraph"/>
+        <w:pStyle w:val="PargrafodaLista"/>
         <w:ind w:left="1212"/>
       </w:pPr>
     </w:p>
     <w:p>
       <w:pPr>
-        <w:pStyle w:val="ListParagraph"/>
+        <w:pStyle w:val="PargrafodaLista"/>
         <w:numPr>
           <w:ilvl w:val="2"/>
           <w:numId w:val="33"/>
@@ -1047,13 +1063,13 @@
     </w:p>
     <w:p>
       <w:pPr>
-        <w:pStyle w:val="ListParagraph"/>
+        <w:pStyle w:val="PargrafodaLista"/>
         <w:ind w:left="1212"/>
       </w:pPr>
     </w:p>
     <w:p>
       <w:pPr>
-        <w:pStyle w:val="ListParagraph"/>
+        <w:pStyle w:val="PargrafodaLista"/>
         <w:numPr>
           <w:ilvl w:val="2"/>
           <w:numId w:val="33"/>
@@ -1081,7 +1097,7 @@
     </w:p>
     <w:tbl>
       <w:tblPr>
-        <w:tblStyle w:val="TableGrid"/>
+        <w:tblStyle w:val="Tabelacomgrade"/>
         <w:tblW w:w="0" w:type="auto"/>
         <w:tblInd w:w="360" w:type="dxa"/>
         <w:tblLook w:val="04A0" w:firstRow="1" w:lastRow="0" w:firstColumn="1" w:lastColumn="0" w:noHBand="0" w:noVBand="1"/>
@@ -1260,14 +1276,32 @@
                 <w:sz w:val="20"/>
                 <w:szCs w:val="20"/>
               </w:rPr>
-              <w:t xml:space="preserve"> name]</w:t>
-            </w:r>
-            <w:r>
-              <w:rPr>
-                <w:sz w:val="20"/>
-                <w:szCs w:val="20"/>
-              </w:rPr>
-              <w:t>.azurewebsites.net/</w:t>
+              <w:t xml:space="preserve"> name</w:t>
+            </w:r>
+            <w:proofErr w:type="gramStart"/>
+            <w:r>
+              <w:rPr>
+                <w:b/>
+                <w:bCs/>
+                <w:sz w:val="20"/>
+                <w:szCs w:val="20"/>
+              </w:rPr>
+              <w:t>]</w:t>
+            </w:r>
+            <w:r>
+              <w:rPr>
+                <w:sz w:val="20"/>
+                <w:szCs w:val="20"/>
+              </w:rPr>
+              <w:t>.azurewebsites.net</w:t>
+            </w:r>
+            <w:proofErr w:type="gramEnd"/>
+            <w:r>
+              <w:rPr>
+                <w:sz w:val="20"/>
+                <w:szCs w:val="20"/>
+              </w:rPr>
+              <w:t>/</w:t>
             </w:r>
             <w:proofErr w:type="spellStart"/>
             <w:r>
@@ -1384,7 +1418,7 @@
     </w:p>
     <w:tbl>
       <w:tblPr>
-        <w:tblStyle w:val="TableGrid"/>
+        <w:tblStyle w:val="Tabelacomgrade"/>
         <w:tblW w:w="0" w:type="auto"/>
         <w:tblInd w:w="360" w:type="dxa"/>
         <w:tblLook w:val="04A0" w:firstRow="1" w:lastRow="0" w:firstColumn="1" w:lastColumn="0" w:noHBand="0" w:noVBand="1"/>
@@ -1562,7 +1596,7 @@
     </w:p>
     <w:p>
       <w:pPr>
-        <w:pStyle w:val="ListParagraph"/>
+        <w:pStyle w:val="PargrafodaLista"/>
         <w:keepNext/>
         <w:keepLines/>
         <w:numPr>
@@ -1588,7 +1622,7 @@
     </w:p>
     <w:p>
       <w:pPr>
-        <w:pStyle w:val="Heading1"/>
+        <w:pStyle w:val="Ttulo1"/>
         <w:numPr>
           <w:ilvl w:val="0"/>
           <w:numId w:val="36"/>
@@ -1638,7 +1672,7 @@
     <w:p/>
     <w:p>
       <w:pPr>
-        <w:pStyle w:val="ListParagraph"/>
+        <w:pStyle w:val="PargrafodaLista"/>
         <w:keepNext/>
         <w:keepLines/>
         <w:numPr>
@@ -1664,7 +1698,7 @@
     </w:p>
     <w:p>
       <w:pPr>
-        <w:pStyle w:val="ListParagraph"/>
+        <w:pStyle w:val="PargrafodaLista"/>
         <w:keepNext/>
         <w:keepLines/>
         <w:numPr>
@@ -1690,7 +1724,7 @@
     </w:p>
     <w:p>
       <w:pPr>
-        <w:pStyle w:val="Heading1"/>
+        <w:pStyle w:val="Ttulo1"/>
         <w:numPr>
           <w:ilvl w:val="0"/>
           <w:numId w:val="35"/>
@@ -1703,7 +1737,7 @@
     <w:p/>
     <w:p>
       <w:pPr>
-        <w:pStyle w:val="ListParagraph"/>
+        <w:pStyle w:val="PargrafodaLista"/>
         <w:keepNext/>
         <w:keepLines/>
         <w:numPr>
@@ -1726,7 +1760,7 @@
     </w:p>
     <w:p>
       <w:pPr>
-        <w:pStyle w:val="ListParagraph"/>
+        <w:pStyle w:val="PargrafodaLista"/>
         <w:keepNext/>
         <w:keepLines/>
         <w:numPr>
@@ -1749,7 +1783,7 @@
     </w:p>
     <w:p>
       <w:pPr>
-        <w:pStyle w:val="ListParagraph"/>
+        <w:pStyle w:val="PargrafodaLista"/>
         <w:keepNext/>
         <w:keepLines/>
         <w:numPr>
@@ -1772,7 +1806,7 @@
     </w:p>
     <w:p>
       <w:pPr>
-        <w:pStyle w:val="Heading2"/>
+        <w:pStyle w:val="Ttulo2"/>
         <w:numPr>
           <w:ilvl w:val="1"/>
           <w:numId w:val="37"/>
@@ -1825,7 +1859,7 @@
     </w:p>
     <w:tbl>
       <w:tblPr>
-        <w:tblStyle w:val="TableGrid"/>
+        <w:tblStyle w:val="Tabelacomgrade"/>
         <w:tblW w:w="9350" w:type="dxa"/>
         <w:tblInd w:w="360" w:type="dxa"/>
         <w:tblLook w:val="04A0" w:firstRow="1" w:lastRow="0" w:firstColumn="1" w:lastColumn="0" w:noHBand="0" w:noVBand="1"/>
@@ -2696,7 +2730,7 @@
     <w:p/>
     <w:p>
       <w:pPr>
-        <w:pStyle w:val="Heading2"/>
+        <w:pStyle w:val="Ttulo2"/>
         <w:numPr>
           <w:ilvl w:val="1"/>
           <w:numId w:val="37"/>
@@ -2766,7 +2800,7 @@
     </w:p>
     <w:tbl>
       <w:tblPr>
-        <w:tblStyle w:val="TableGrid"/>
+        <w:tblStyle w:val="Tabelacomgrade"/>
         <w:tblW w:w="0" w:type="auto"/>
         <w:tblInd w:w="360" w:type="dxa"/>
         <w:tblLook w:val="04A0" w:firstRow="1" w:lastRow="0" w:firstColumn="1" w:lastColumn="0" w:noHBand="0" w:noVBand="1"/>
@@ -2842,13 +2876,23 @@
               <w:t>PartitionKEy</w:t>
             </w:r>
             <w:proofErr w:type="spellEnd"/>
-            <w:r>
-              <w:rPr>
-                <w:rFonts w:ascii="Consolas" w:hAnsi="Consolas"/>
-                <w:sz w:val="20"/>
-                <w:szCs w:val="20"/>
-              </w:rPr>
-              <w:t>” : “</w:t>
+            <w:proofErr w:type="gramStart"/>
+            <w:r>
+              <w:rPr>
+                <w:rFonts w:ascii="Consolas" w:hAnsi="Consolas"/>
+                <w:sz w:val="20"/>
+                <w:szCs w:val="20"/>
+              </w:rPr>
+              <w:t>” :</w:t>
+            </w:r>
+            <w:proofErr w:type="gramEnd"/>
+            <w:r>
+              <w:rPr>
+                <w:rFonts w:ascii="Consolas" w:hAnsi="Consolas"/>
+                <w:sz w:val="20"/>
+                <w:szCs w:val="20"/>
+              </w:rPr>
+              <w:t xml:space="preserve"> “</w:t>
             </w:r>
             <w:r>
               <w:rPr>
@@ -2902,13 +2946,23 @@
               <w:t>RowId</w:t>
             </w:r>
             <w:proofErr w:type="spellEnd"/>
-            <w:r>
-              <w:rPr>
-                <w:rFonts w:ascii="Consolas" w:hAnsi="Consolas"/>
-                <w:sz w:val="20"/>
-                <w:szCs w:val="20"/>
-              </w:rPr>
-              <w:t>” : “[</w:t>
+            <w:proofErr w:type="gramStart"/>
+            <w:r>
+              <w:rPr>
+                <w:rFonts w:ascii="Consolas" w:hAnsi="Consolas"/>
+                <w:sz w:val="20"/>
+                <w:szCs w:val="20"/>
+              </w:rPr>
+              <w:t>” :</w:t>
+            </w:r>
+            <w:proofErr w:type="gramEnd"/>
+            <w:r>
+              <w:rPr>
+                <w:rFonts w:ascii="Consolas" w:hAnsi="Consolas"/>
+                <w:sz w:val="20"/>
+                <w:szCs w:val="20"/>
+              </w:rPr>
+              <w:t xml:space="preserve"> “[</w:t>
             </w:r>
             <w:proofErr w:type="spellStart"/>
             <w:r>
@@ -2965,13 +3019,23 @@
               <w:t>FileName</w:t>
             </w:r>
             <w:proofErr w:type="spellEnd"/>
-            <w:r>
-              <w:rPr>
-                <w:rFonts w:ascii="Consolas" w:hAnsi="Consolas"/>
-                <w:sz w:val="20"/>
-                <w:szCs w:val="20"/>
-              </w:rPr>
-              <w:t>” : “[Original file name]”</w:t>
+            <w:proofErr w:type="gramStart"/>
+            <w:r>
+              <w:rPr>
+                <w:rFonts w:ascii="Consolas" w:hAnsi="Consolas"/>
+                <w:sz w:val="20"/>
+                <w:szCs w:val="20"/>
+              </w:rPr>
+              <w:t>” :</w:t>
+            </w:r>
+            <w:proofErr w:type="gramEnd"/>
+            <w:r>
+              <w:rPr>
+                <w:rFonts w:ascii="Consolas" w:hAnsi="Consolas"/>
+                <w:sz w:val="20"/>
+                <w:szCs w:val="20"/>
+              </w:rPr>
+              <w:t xml:space="preserve"> “[Original file name]”</w:t>
             </w:r>
           </w:p>
           <w:p>
@@ -3071,7 +3135,7 @@
     <w:p/>
     <w:p>
       <w:pPr>
-        <w:pStyle w:val="Heading2"/>
+        <w:pStyle w:val="Ttulo2"/>
         <w:numPr>
           <w:ilvl w:val="1"/>
           <w:numId w:val="37"/>
@@ -3092,7 +3156,7 @@
     </w:p>
     <w:p>
       <w:pPr>
-        <w:pStyle w:val="ListParagraph"/>
+        <w:pStyle w:val="PargrafodaLista"/>
         <w:numPr>
           <w:ilvl w:val="0"/>
           <w:numId w:val="38"/>
@@ -3105,12 +3169,20 @@
         <w:t>jobs</w:t>
       </w:r>
       <w:r>
-        <w:t>/uploaded : Folder where the files uploaded are stored temporally.</w:t>
+        <w:t>/</w:t>
+      </w:r>
+      <w:proofErr w:type="gramStart"/>
+      <w:r>
+        <w:t>uploaded :</w:t>
+      </w:r>
+      <w:proofErr w:type="gramEnd"/>
+      <w:r>
+        <w:t xml:space="preserve"> Folder where the files uploaded are stored temporally.</w:t>
       </w:r>
     </w:p>
     <w:p>
       <w:pPr>
-        <w:pStyle w:val="ListParagraph"/>
+        <w:pStyle w:val="PargrafodaLista"/>
         <w:numPr>
           <w:ilvl w:val="0"/>
           <w:numId w:val="38"/>
@@ -3123,12 +3195,20 @@
         <w:t>jobs</w:t>
       </w:r>
       <w:r>
-        <w:t>/failed : Folder where the files, where the consuming process failed are stored.</w:t>
+        <w:t>/</w:t>
+      </w:r>
+      <w:proofErr w:type="gramStart"/>
+      <w:r>
+        <w:t>failed :</w:t>
+      </w:r>
+      <w:proofErr w:type="gramEnd"/>
+      <w:r>
+        <w:t xml:space="preserve"> Folder where the files, where the consuming process failed are stored.</w:t>
       </w:r>
     </w:p>
     <w:p>
       <w:pPr>
-        <w:pStyle w:val="ListParagraph"/>
+        <w:pStyle w:val="PargrafodaLista"/>
         <w:numPr>
           <w:ilvl w:val="0"/>
           <w:numId w:val="38"/>
@@ -3138,12 +3218,17 @@
         <w:t>/</w:t>
       </w:r>
       <w:proofErr w:type="spellStart"/>
+      <w:proofErr w:type="gramStart"/>
       <w:r>
         <w:t>unistad</w:t>
       </w:r>
       <w:proofErr w:type="spellEnd"/>
       <w:r>
-        <w:t xml:space="preserve"> : </w:t>
+        <w:t xml:space="preserve"> :</w:t>
+      </w:r>
+      <w:proofErr w:type="gramEnd"/>
+      <w:r>
+        <w:t xml:space="preserve"> </w:t>
       </w:r>
       <w:r>
         <w:t>Root f</w:t>
@@ -3168,7 +3253,7 @@
     </w:p>
     <w:p>
       <w:pPr>
-        <w:pStyle w:val="ListParagraph"/>
+        <w:pStyle w:val="PargrafodaLista"/>
         <w:numPr>
           <w:ilvl w:val="2"/>
           <w:numId w:val="37"/>
@@ -3194,12 +3279,20 @@
       </w:r>
       <w:proofErr w:type="spellEnd"/>
       <w:r>
-        <w:t xml:space="preserve">/[Stadium]/[Package + number]/[*Release name]/[Milestone number]. </w:t>
+        <w:t>/[Stadium]</w:t>
+      </w:r>
+      <w:proofErr w:type="gramStart"/>
+      <w:r>
+        <w:t>/[</w:t>
+      </w:r>
+      <w:proofErr w:type="gramEnd"/>
+      <w:r>
+        <w:t xml:space="preserve">Package + number]/[*Release name]/[Milestone number]. </w:t>
       </w:r>
     </w:p>
     <w:p>
       <w:pPr>
-        <w:pStyle w:val="ListParagraph"/>
+        <w:pStyle w:val="PargrafodaLista"/>
         <w:numPr>
           <w:ilvl w:val="3"/>
           <w:numId w:val="44"/>
@@ -3211,7 +3304,7 @@
     </w:p>
     <w:p>
       <w:pPr>
-        <w:pStyle w:val="ListParagraph"/>
+        <w:pStyle w:val="PargrafodaLista"/>
         <w:numPr>
           <w:ilvl w:val="3"/>
           <w:numId w:val="44"/>
@@ -3223,7 +3316,7 @@
     </w:p>
     <w:p>
       <w:pPr>
-        <w:pStyle w:val="ListParagraph"/>
+        <w:pStyle w:val="PargrafodaLista"/>
         <w:numPr>
           <w:ilvl w:val="3"/>
           <w:numId w:val="44"/>
@@ -3235,7 +3328,7 @@
     </w:p>
     <w:p>
       <w:pPr>
-        <w:pStyle w:val="ListParagraph"/>
+        <w:pStyle w:val="PargrafodaLista"/>
         <w:numPr>
           <w:ilvl w:val="3"/>
           <w:numId w:val="44"/>
@@ -3247,13 +3340,13 @@
     </w:p>
     <w:p>
       <w:pPr>
-        <w:pStyle w:val="ListParagraph"/>
+        <w:pStyle w:val="PargrafodaLista"/>
         <w:ind w:left="1224"/>
       </w:pPr>
     </w:p>
     <w:p>
       <w:pPr>
-        <w:pStyle w:val="ListParagraph"/>
+        <w:pStyle w:val="PargrafodaLista"/>
         <w:numPr>
           <w:ilvl w:val="2"/>
           <w:numId w:val="37"/>
@@ -3277,21 +3370,18 @@
         <w:t xml:space="preserve"> folder</w:t>
       </w:r>
       <w:r>
-        <w:t xml:space="preserve">, </w:t>
-      </w:r>
-      <w:r>
-        <w:t>in case the file already exists the job will be considered failed, the file will be stored in the filed folder.</w:t>
+        <w:t>, in case the file already exists the job will be considered failed, the file will be stored in the filed folder.</w:t>
       </w:r>
     </w:p>
     <w:p>
       <w:pPr>
-        <w:pStyle w:val="ListParagraph"/>
+        <w:pStyle w:val="PargrafodaLista"/>
         <w:ind w:left="1224"/>
       </w:pPr>
     </w:p>
     <w:p>
       <w:pPr>
-        <w:pStyle w:val="ListParagraph"/>
+        <w:pStyle w:val="PargrafodaLista"/>
         <w:numPr>
           <w:ilvl w:val="2"/>
           <w:numId w:val="37"/>
@@ -3314,7 +3404,7 @@
     <w:p/>
     <w:p>
       <w:pPr>
-        <w:pStyle w:val="Heading1"/>
+        <w:pStyle w:val="Ttulo1"/>
         <w:numPr>
           <w:ilvl w:val="0"/>
           <w:numId w:val="35"/>
@@ -3336,7 +3426,7 @@
     </w:p>
     <w:tbl>
       <w:tblPr>
-        <w:tblStyle w:val="TableGrid"/>
+        <w:tblStyle w:val="Tabelacomgrade"/>
         <w:tblW w:w="0" w:type="auto"/>
         <w:tblLook w:val="04A0" w:firstRow="1" w:lastRow="0" w:firstColumn="1" w:lastColumn="0" w:noHBand="0" w:noVBand="1"/>
       </w:tblPr>
@@ -3525,7 +3615,7 @@
     <w:p/>
     <w:tbl>
       <w:tblPr>
-        <w:tblStyle w:val="TableGrid"/>
+        <w:tblStyle w:val="Tabelacomgrade"/>
         <w:tblW w:w="8744" w:type="dxa"/>
         <w:tblInd w:w="-113" w:type="dxa"/>
         <w:tblLook w:val="04A0" w:firstRow="1" w:lastRow="0" w:firstColumn="1" w:lastColumn="0" w:noHBand="0" w:noVBand="1"/>
@@ -4177,13 +4267,16 @@
     <w:p/>
     <w:p>
       <w:pPr>
-        <w:pStyle w:val="Heading1"/>
+        <w:pStyle w:val="Ttulo1"/>
         <w:numPr>
           <w:ilvl w:val="0"/>
           <w:numId w:val="35"/>
         </w:numPr>
       </w:pPr>
       <w:r>
+        <w:t xml:space="preserve">API </w:t>
+      </w:r>
+      <w:r>
         <w:t>Error Response Codes</w:t>
       </w:r>
     </w:p>
@@ -4196,7 +4289,7 @@
     <w:p/>
     <w:tbl>
       <w:tblPr>
-        <w:tblStyle w:val="TableGrid"/>
+        <w:tblStyle w:val="Tabelacomgrade"/>
         <w:tblW w:w="8744" w:type="dxa"/>
         <w:tblInd w:w="-113" w:type="dxa"/>
         <w:tblLook w:val="04A0" w:firstRow="1" w:lastRow="0" w:firstColumn="1" w:lastColumn="0" w:noHBand="0" w:noVBand="1"/>
@@ -4655,7 +4748,7 @@
     <w:p/>
     <w:tbl>
       <w:tblPr>
-        <w:tblStyle w:val="TableGrid"/>
+        <w:tblStyle w:val="Tabelacomgrade"/>
         <w:tblW w:w="8755" w:type="dxa"/>
         <w:tblInd w:w="-113" w:type="dxa"/>
         <w:tblLook w:val="04A0" w:firstRow="1" w:lastRow="0" w:firstColumn="1" w:lastColumn="0" w:noHBand="0" w:noVBand="1"/>
@@ -4980,7 +5073,15 @@
               <w:t>document reference number</w:t>
             </w:r>
             <w:r>
-              <w:t xml:space="preserve"> in the pdf. Example : </w:t>
+              <w:t xml:space="preserve"> in the pdf. </w:t>
+            </w:r>
+            <w:proofErr w:type="gramStart"/>
+            <w:r>
+              <w:t>Example :</w:t>
+            </w:r>
+            <w:proofErr w:type="gramEnd"/>
+            <w:r>
+              <w:t xml:space="preserve"> </w:t>
             </w:r>
             <w:r>
               <w:t>SC-I60-CAB-ORD-DBF-IT-00102</w:t>
@@ -5143,7 +5244,1488 @@
                 <w:sz w:val="20"/>
                 <w:szCs w:val="20"/>
               </w:rPr>
-              <w:t xml:space="preserve">When the file result already exist in the folder. </w:t>
+              <w:t xml:space="preserve">When the file result already </w:t>
+            </w:r>
+            <w:proofErr w:type="gramStart"/>
+            <w:r>
+              <w:rPr>
+                <w:sz w:val="20"/>
+                <w:szCs w:val="20"/>
+              </w:rPr>
+              <w:t>exist</w:t>
+            </w:r>
+            <w:proofErr w:type="gramEnd"/>
+            <w:r>
+              <w:rPr>
+                <w:sz w:val="20"/>
+                <w:szCs w:val="20"/>
+              </w:rPr>
+              <w:t xml:space="preserve"> in the folder. </w:t>
+            </w:r>
+          </w:p>
+        </w:tc>
+      </w:tr>
+    </w:tbl>
+    <w:p/>
+    <w:p/>
+    <w:p/>
+    <w:p>
+      <w:pPr>
+        <w:pStyle w:val="Ttulo1"/>
+        <w:numPr>
+          <w:ilvl w:val="0"/>
+          <w:numId w:val="35"/>
+        </w:numPr>
+      </w:pPr>
+      <w:r>
+        <w:t xml:space="preserve">Log </w:t>
+      </w:r>
+      <w:r>
+        <w:t>Error Codes</w:t>
+      </w:r>
+    </w:p>
+    <w:p/>
+    <w:p>
+      <w:r>
+        <w:t>This is the list of errors listed in the log</w:t>
+      </w:r>
+      <w:r>
+        <w:t>.</w:t>
+      </w:r>
+      <w:r>
+        <w:t xml:space="preserve"> The codes follow this </w:t>
+      </w:r>
+      <w:proofErr w:type="gramStart"/>
+      <w:r>
+        <w:t>pattern :</w:t>
+      </w:r>
+      <w:proofErr w:type="gramEnd"/>
+    </w:p>
+    <w:p>
+      <w:r>
+        <w:t>100-1</w:t>
+      </w:r>
+      <w:r>
+        <w:t>49</w:t>
+      </w:r>
+      <w:r>
+        <w:t xml:space="preserve"> </w:t>
+      </w:r>
+      <w:r>
+        <w:tab/>
+        <w:t xml:space="preserve">: Errors at the </w:t>
+      </w:r>
+      <w:proofErr w:type="spellStart"/>
+      <w:r>
+        <w:t>UnistadDocumentLibrary</w:t>
+      </w:r>
+      <w:proofErr w:type="spellEnd"/>
+      <w:r>
+        <w:t xml:space="preserve"> Project.</w:t>
+      </w:r>
+    </w:p>
+    <w:p>
+      <w:r>
+        <w:t>200-2</w:t>
+      </w:r>
+      <w:r>
+        <w:t>49</w:t>
+      </w:r>
+      <w:r>
+        <w:t xml:space="preserve"> </w:t>
+      </w:r>
+      <w:r>
+        <w:tab/>
+        <w:t xml:space="preserve">: Errors at the </w:t>
+      </w:r>
+      <w:proofErr w:type="spellStart"/>
+      <w:r>
+        <w:t>DocumentConsumer</w:t>
+      </w:r>
+      <w:proofErr w:type="spellEnd"/>
+      <w:r>
+        <w:t xml:space="preserve"> Project.</w:t>
+      </w:r>
+    </w:p>
+    <w:p>
+      <w:r>
+        <w:t>2</w:t>
+      </w:r>
+      <w:r>
+        <w:t>50</w:t>
+      </w:r>
+      <w:r>
+        <w:t>-2</w:t>
+      </w:r>
+      <w:r>
+        <w:t>99</w:t>
+      </w:r>
+      <w:r>
+        <w:t xml:space="preserve"> </w:t>
+      </w:r>
+      <w:r>
+        <w:tab/>
+        <w:t xml:space="preserve">: Errors at the </w:t>
+      </w:r>
+      <w:proofErr w:type="spellStart"/>
+      <w:r>
+        <w:t>StorageLibrary</w:t>
+      </w:r>
+      <w:proofErr w:type="spellEnd"/>
+      <w:r>
+        <w:t xml:space="preserve"> Project.</w:t>
+      </w:r>
+    </w:p>
+    <w:p/>
+    <w:p/>
+    <w:p/>
+    <w:p/>
+    <w:p/>
+    <w:tbl>
+      <w:tblPr>
+        <w:tblStyle w:val="Tabelacomgrade"/>
+        <w:tblW w:w="9464" w:type="dxa"/>
+        <w:tblInd w:w="-113" w:type="dxa"/>
+        <w:tblLook w:val="04A0" w:firstRow="1" w:lastRow="0" w:firstColumn="1" w:lastColumn="0" w:noHBand="0" w:noVBand="1"/>
+      </w:tblPr>
+      <w:tblGrid>
+        <w:gridCol w:w="944"/>
+        <w:gridCol w:w="1998"/>
+        <w:gridCol w:w="3206"/>
+        <w:gridCol w:w="3316"/>
+      </w:tblGrid>
+      <w:tr>
+        <w:trPr>
+          <w:tblHeader/>
+        </w:trPr>
+        <w:tc>
+          <w:tcPr>
+            <w:tcW w:w="959" w:type="dxa"/>
+            <w:shd w:val="clear" w:color="auto" w:fill="D9D9D9" w:themeFill="background1" w:themeFillShade="D9"/>
+          </w:tcPr>
+          <w:p>
+            <w:pPr>
+              <w:pStyle w:val="Default"/>
+              <w:rPr>
+                <w:b/>
+                <w:bCs/>
+                <w:sz w:val="20"/>
+                <w:szCs w:val="20"/>
+              </w:rPr>
+            </w:pPr>
+            <w:r>
+              <w:rPr>
+                <w:b/>
+                <w:bCs/>
+                <w:sz w:val="20"/>
+                <w:szCs w:val="20"/>
+              </w:rPr>
+              <w:lastRenderedPageBreak/>
+              <w:t xml:space="preserve">Error </w:t>
+            </w:r>
+            <w:r>
+              <w:rPr>
+                <w:b/>
+                <w:bCs/>
+                <w:sz w:val="20"/>
+                <w:szCs w:val="20"/>
+              </w:rPr>
+              <w:t>Number</w:t>
+            </w:r>
+          </w:p>
+          <w:p>
+            <w:pPr>
+              <w:rPr>
+                <w:b/>
+                <w:bCs/>
+              </w:rPr>
+            </w:pPr>
+          </w:p>
+        </w:tc>
+        <w:tc>
+          <w:tcPr>
+            <w:tcW w:w="1276" w:type="dxa"/>
+            <w:shd w:val="clear" w:color="auto" w:fill="D9D9D9" w:themeFill="background1" w:themeFillShade="D9"/>
+          </w:tcPr>
+          <w:p>
+            <w:pPr>
+              <w:rPr>
+                <w:b/>
+                <w:bCs/>
+              </w:rPr>
+            </w:pPr>
+            <w:r>
+              <w:rPr>
+                <w:b/>
+                <w:bCs/>
+              </w:rPr>
+              <w:t>Location</w:t>
+            </w:r>
+          </w:p>
+        </w:tc>
+        <w:tc>
+          <w:tcPr>
+            <w:tcW w:w="3527" w:type="dxa"/>
+            <w:shd w:val="clear" w:color="auto" w:fill="D9D9D9" w:themeFill="background1" w:themeFillShade="D9"/>
+          </w:tcPr>
+          <w:p>
+            <w:pPr>
+              <w:rPr>
+                <w:b/>
+                <w:bCs/>
+              </w:rPr>
+            </w:pPr>
+            <w:r>
+              <w:rPr>
+                <w:b/>
+                <w:bCs/>
+              </w:rPr>
+              <w:t>Raised When</w:t>
+            </w:r>
+          </w:p>
+        </w:tc>
+        <w:tc>
+          <w:tcPr>
+            <w:tcW w:w="3702" w:type="dxa"/>
+            <w:shd w:val="clear" w:color="auto" w:fill="D9D9D9" w:themeFill="background1" w:themeFillShade="D9"/>
+          </w:tcPr>
+          <w:p>
+            <w:pPr>
+              <w:rPr>
+                <w:b/>
+                <w:bCs/>
+              </w:rPr>
+            </w:pPr>
+            <w:r>
+              <w:rPr>
+                <w:b/>
+                <w:bCs/>
+              </w:rPr>
+              <w:t>Cause</w:t>
+            </w:r>
+          </w:p>
+        </w:tc>
+      </w:tr>
+      <w:tr>
+        <w:trPr>
+          <w:tblHeader/>
+        </w:trPr>
+        <w:tc>
+          <w:tcPr>
+            <w:tcW w:w="959" w:type="dxa"/>
+          </w:tcPr>
+          <w:p>
+            <w:pPr>
+              <w:rPr>
+                <w:rFonts w:ascii="Consolas" w:hAnsi="Consolas"/>
+                <w:sz w:val="18"/>
+                <w:szCs w:val="18"/>
+              </w:rPr>
+            </w:pPr>
+            <w:r>
+              <w:rPr>
+                <w:rFonts w:ascii="Consolas" w:hAnsi="Consolas"/>
+                <w:sz w:val="18"/>
+                <w:szCs w:val="18"/>
+              </w:rPr>
+              <w:t>114</w:t>
+            </w:r>
+          </w:p>
+        </w:tc>
+        <w:tc>
+          <w:tcPr>
+            <w:tcW w:w="1276" w:type="dxa"/>
+          </w:tcPr>
+          <w:p>
+            <w:pPr>
+              <w:rPr>
+                <w:rFonts w:ascii="Consolas" w:hAnsi="Consolas"/>
+                <w:sz w:val="18"/>
+                <w:szCs w:val="18"/>
+              </w:rPr>
+            </w:pPr>
+            <w:proofErr w:type="spellStart"/>
+            <w:r>
+              <w:rPr>
+                <w:rFonts w:ascii="Consolas" w:hAnsi="Consolas"/>
+                <w:sz w:val="18"/>
+                <w:szCs w:val="18"/>
+              </w:rPr>
+              <w:t>Unistad</w:t>
+            </w:r>
+            <w:proofErr w:type="spellEnd"/>
+            <w:r>
+              <w:rPr>
+                <w:rFonts w:ascii="Consolas" w:hAnsi="Consolas"/>
+                <w:sz w:val="18"/>
+                <w:szCs w:val="18"/>
+              </w:rPr>
+              <w:t xml:space="preserve"> </w:t>
+            </w:r>
+            <w:r>
+              <w:rPr>
+                <w:rFonts w:ascii="Consolas" w:hAnsi="Consolas"/>
+                <w:sz w:val="18"/>
+                <w:szCs w:val="18"/>
+              </w:rPr>
+              <w:t>Document</w:t>
+            </w:r>
+            <w:r>
+              <w:rPr>
+                <w:rFonts w:ascii="Consolas" w:hAnsi="Consolas"/>
+                <w:sz w:val="18"/>
+                <w:szCs w:val="18"/>
+              </w:rPr>
+              <w:t xml:space="preserve"> </w:t>
+            </w:r>
+            <w:proofErr w:type="gramStart"/>
+            <w:r>
+              <w:rPr>
+                <w:rFonts w:ascii="Consolas" w:hAnsi="Consolas"/>
+                <w:sz w:val="18"/>
+                <w:szCs w:val="18"/>
+              </w:rPr>
+              <w:t>Library</w:t>
+            </w:r>
+            <w:r>
+              <w:rPr>
+                <w:rFonts w:ascii="Consolas" w:hAnsi="Consolas"/>
+                <w:sz w:val="18"/>
+                <w:szCs w:val="18"/>
+              </w:rPr>
+              <w:t xml:space="preserve"> :</w:t>
+            </w:r>
+            <w:proofErr w:type="gramEnd"/>
+            <w:r>
+              <w:rPr>
+                <w:rFonts w:ascii="Consolas" w:hAnsi="Consolas"/>
+                <w:sz w:val="18"/>
+                <w:szCs w:val="18"/>
+              </w:rPr>
+              <w:t xml:space="preserve"> </w:t>
+            </w:r>
+          </w:p>
+          <w:p>
+            <w:pPr>
+              <w:rPr>
+                <w:rFonts w:ascii="Consolas" w:hAnsi="Consolas"/>
+                <w:sz w:val="18"/>
+                <w:szCs w:val="18"/>
+              </w:rPr>
+            </w:pPr>
+            <w:proofErr w:type="spellStart"/>
+            <w:r>
+              <w:rPr>
+                <w:rFonts w:ascii="Consolas" w:hAnsi="Consolas"/>
+                <w:sz w:val="18"/>
+                <w:szCs w:val="18"/>
+              </w:rPr>
+              <w:t>UnistadDocument</w:t>
+            </w:r>
+            <w:proofErr w:type="spellEnd"/>
+            <w:r>
+              <w:rPr>
+                <w:rFonts w:ascii="Consolas" w:hAnsi="Consolas"/>
+                <w:sz w:val="18"/>
+                <w:szCs w:val="18"/>
+              </w:rPr>
+              <w:t xml:space="preserve"> Class</w:t>
+            </w:r>
+          </w:p>
+        </w:tc>
+        <w:tc>
+          <w:tcPr>
+            <w:tcW w:w="3527" w:type="dxa"/>
+          </w:tcPr>
+          <w:p>
+            <w:pPr>
+              <w:rPr>
+                <w:rFonts w:ascii="Consolas" w:hAnsi="Consolas"/>
+                <w:sz w:val="18"/>
+                <w:szCs w:val="18"/>
+              </w:rPr>
+            </w:pPr>
+            <w:r>
+              <w:rPr>
+                <w:rFonts w:ascii="Consolas" w:hAnsi="Consolas"/>
+                <w:sz w:val="18"/>
+                <w:szCs w:val="18"/>
+              </w:rPr>
+              <w:t>N</w:t>
+            </w:r>
+            <w:r>
+              <w:rPr>
+                <w:rFonts w:ascii="Consolas" w:hAnsi="Consolas"/>
+                <w:sz w:val="18"/>
+                <w:szCs w:val="18"/>
+              </w:rPr>
+              <w:t>ot found in the pdf the following information: Stadium, Service, or Document Type.</w:t>
+            </w:r>
+            <w:r>
+              <w:rPr>
+                <w:rFonts w:ascii="Consolas" w:hAnsi="Consolas"/>
+                <w:sz w:val="18"/>
+                <w:szCs w:val="18"/>
+              </w:rPr>
+              <w:t xml:space="preserve"> The application is not able to work out the document name.</w:t>
+            </w:r>
+          </w:p>
+        </w:tc>
+        <w:tc>
+          <w:tcPr>
+            <w:tcW w:w="3702" w:type="dxa"/>
+          </w:tcPr>
+          <w:p>
+            <w:pPr>
+              <w:rPr>
+                <w:rFonts w:ascii="Consolas" w:hAnsi="Consolas"/>
+                <w:sz w:val="18"/>
+                <w:szCs w:val="18"/>
+              </w:rPr>
+            </w:pPr>
+            <w:r>
+              <w:rPr>
+                <w:rFonts w:ascii="Consolas" w:hAnsi="Consolas"/>
+                <w:sz w:val="18"/>
+                <w:szCs w:val="18"/>
+              </w:rPr>
+              <w:t xml:space="preserve">Document is not an UNISTAD document </w:t>
+            </w:r>
+            <w:r>
+              <w:rPr>
+                <w:rFonts w:ascii="Consolas" w:hAnsi="Consolas"/>
+                <w:sz w:val="18"/>
+                <w:szCs w:val="18"/>
+              </w:rPr>
+              <w:t>managed by the application</w:t>
+            </w:r>
+            <w:r>
+              <w:rPr>
+                <w:rFonts w:ascii="Consolas" w:hAnsi="Consolas"/>
+                <w:sz w:val="18"/>
+                <w:szCs w:val="18"/>
+              </w:rPr>
+              <w:t>.</w:t>
+            </w:r>
+            <w:r>
+              <w:rPr>
+                <w:rFonts w:ascii="Consolas" w:hAnsi="Consolas"/>
+                <w:sz w:val="18"/>
+                <w:szCs w:val="18"/>
+              </w:rPr>
+              <w:t xml:space="preserve"> </w:t>
+            </w:r>
+            <w:proofErr w:type="spellStart"/>
+            <w:r>
+              <w:rPr>
+                <w:rFonts w:ascii="Consolas" w:hAnsi="Consolas"/>
+                <w:sz w:val="18"/>
+                <w:szCs w:val="18"/>
+              </w:rPr>
+              <w:t>Ex:PM</w:t>
+            </w:r>
+            <w:proofErr w:type="spellEnd"/>
+            <w:r>
+              <w:rPr>
+                <w:rFonts w:ascii="Consolas" w:hAnsi="Consolas"/>
+                <w:sz w:val="18"/>
+                <w:szCs w:val="18"/>
+              </w:rPr>
+              <w:t xml:space="preserve"> &amp; DM Plan.</w:t>
+            </w:r>
+          </w:p>
+          <w:p>
+            <w:pPr>
+              <w:rPr>
+                <w:rFonts w:ascii="Consolas" w:hAnsi="Consolas"/>
+                <w:sz w:val="18"/>
+                <w:szCs w:val="18"/>
+              </w:rPr>
+            </w:pPr>
+          </w:p>
+          <w:p>
+            <w:pPr>
+              <w:rPr>
+                <w:rFonts w:ascii="Consolas" w:hAnsi="Consolas"/>
+                <w:sz w:val="18"/>
+                <w:szCs w:val="18"/>
+              </w:rPr>
+            </w:pPr>
+            <w:r>
+              <w:rPr>
+                <w:rFonts w:ascii="Consolas" w:hAnsi="Consolas"/>
+                <w:sz w:val="18"/>
+                <w:szCs w:val="18"/>
+              </w:rPr>
+              <w:t xml:space="preserve">Missing a configuration related to the mapping between value and code in the </w:t>
+            </w:r>
+            <w:proofErr w:type="spellStart"/>
+            <w:proofErr w:type="gramStart"/>
+            <w:r>
+              <w:rPr>
+                <w:rFonts w:ascii="Consolas" w:hAnsi="Consolas"/>
+                <w:sz w:val="18"/>
+                <w:szCs w:val="18"/>
+              </w:rPr>
+              <w:t>host.json</w:t>
+            </w:r>
+            <w:proofErr w:type="spellEnd"/>
+            <w:proofErr w:type="gramEnd"/>
+            <w:r>
+              <w:rPr>
+                <w:rFonts w:ascii="Consolas" w:hAnsi="Consolas"/>
+                <w:sz w:val="18"/>
+                <w:szCs w:val="18"/>
+              </w:rPr>
+              <w:t>.</w:t>
+            </w:r>
+          </w:p>
+        </w:tc>
+      </w:tr>
+      <w:tr>
+        <w:trPr>
+          <w:tblHeader/>
+        </w:trPr>
+        <w:tc>
+          <w:tcPr>
+            <w:tcW w:w="959" w:type="dxa"/>
+          </w:tcPr>
+          <w:p>
+            <w:pPr>
+              <w:rPr>
+                <w:rFonts w:ascii="Consolas" w:hAnsi="Consolas"/>
+                <w:sz w:val="18"/>
+                <w:szCs w:val="18"/>
+              </w:rPr>
+            </w:pPr>
+            <w:r>
+              <w:rPr>
+                <w:rFonts w:ascii="Consolas" w:hAnsi="Consolas"/>
+                <w:sz w:val="18"/>
+                <w:szCs w:val="18"/>
+              </w:rPr>
+              <w:t>115</w:t>
+            </w:r>
+          </w:p>
+        </w:tc>
+        <w:tc>
+          <w:tcPr>
+            <w:tcW w:w="1276" w:type="dxa"/>
+          </w:tcPr>
+          <w:p>
+            <w:pPr>
+              <w:rPr>
+                <w:rFonts w:ascii="Consolas" w:hAnsi="Consolas"/>
+                <w:sz w:val="18"/>
+                <w:szCs w:val="18"/>
+              </w:rPr>
+            </w:pPr>
+            <w:proofErr w:type="spellStart"/>
+            <w:r>
+              <w:rPr>
+                <w:rFonts w:ascii="Consolas" w:hAnsi="Consolas"/>
+                <w:sz w:val="18"/>
+                <w:szCs w:val="18"/>
+              </w:rPr>
+              <w:t>Unistad</w:t>
+            </w:r>
+            <w:proofErr w:type="spellEnd"/>
+            <w:r>
+              <w:rPr>
+                <w:rFonts w:ascii="Consolas" w:hAnsi="Consolas"/>
+                <w:sz w:val="18"/>
+                <w:szCs w:val="18"/>
+              </w:rPr>
+              <w:t xml:space="preserve"> Document </w:t>
+            </w:r>
+            <w:proofErr w:type="gramStart"/>
+            <w:r>
+              <w:rPr>
+                <w:rFonts w:ascii="Consolas" w:hAnsi="Consolas"/>
+                <w:sz w:val="18"/>
+                <w:szCs w:val="18"/>
+              </w:rPr>
+              <w:t>Library :</w:t>
+            </w:r>
+            <w:proofErr w:type="gramEnd"/>
+            <w:r>
+              <w:rPr>
+                <w:rFonts w:ascii="Consolas" w:hAnsi="Consolas"/>
+                <w:sz w:val="18"/>
+                <w:szCs w:val="18"/>
+              </w:rPr>
+              <w:t xml:space="preserve"> </w:t>
+            </w:r>
+          </w:p>
+          <w:p>
+            <w:pPr>
+              <w:rPr>
+                <w:rFonts w:ascii="Consolas" w:hAnsi="Consolas"/>
+                <w:sz w:val="18"/>
+                <w:szCs w:val="18"/>
+              </w:rPr>
+            </w:pPr>
+            <w:proofErr w:type="spellStart"/>
+            <w:r>
+              <w:rPr>
+                <w:rFonts w:ascii="Consolas" w:hAnsi="Consolas"/>
+                <w:sz w:val="18"/>
+                <w:szCs w:val="18"/>
+              </w:rPr>
+              <w:t>UnistadDocument</w:t>
+            </w:r>
+            <w:proofErr w:type="spellEnd"/>
+            <w:r>
+              <w:rPr>
+                <w:rFonts w:ascii="Consolas" w:hAnsi="Consolas"/>
+                <w:sz w:val="18"/>
+                <w:szCs w:val="18"/>
+              </w:rPr>
+              <w:t xml:space="preserve"> Class</w:t>
+            </w:r>
+          </w:p>
+        </w:tc>
+        <w:tc>
+          <w:tcPr>
+            <w:tcW w:w="3527" w:type="dxa"/>
+          </w:tcPr>
+          <w:p>
+            <w:pPr>
+              <w:rPr>
+                <w:rFonts w:ascii="Consolas" w:hAnsi="Consolas"/>
+                <w:sz w:val="18"/>
+                <w:szCs w:val="18"/>
+              </w:rPr>
+            </w:pPr>
+            <w:r>
+              <w:rPr>
+                <w:rFonts w:ascii="Consolas" w:hAnsi="Consolas"/>
+                <w:sz w:val="18"/>
+                <w:szCs w:val="18"/>
+              </w:rPr>
+              <w:t xml:space="preserve">Not able to find the mapping between the code (stadium, service, document type) and target folder or sub-folder to store the file. </w:t>
+            </w:r>
+          </w:p>
+          <w:p>
+            <w:pPr>
+              <w:rPr>
+                <w:rFonts w:ascii="Consolas" w:hAnsi="Consolas"/>
+                <w:sz w:val="18"/>
+                <w:szCs w:val="18"/>
+              </w:rPr>
+            </w:pPr>
+            <w:r>
+              <w:rPr>
+                <w:rFonts w:ascii="Consolas" w:hAnsi="Consolas"/>
+                <w:sz w:val="18"/>
+                <w:szCs w:val="18"/>
+              </w:rPr>
+              <w:t>When 114 is raised 115 is raised also as the code wasn’t found</w:t>
+            </w:r>
+          </w:p>
+        </w:tc>
+        <w:tc>
+          <w:tcPr>
+            <w:tcW w:w="3702" w:type="dxa"/>
+          </w:tcPr>
+          <w:p>
+            <w:pPr>
+              <w:rPr>
+                <w:rFonts w:ascii="Consolas" w:hAnsi="Consolas"/>
+                <w:sz w:val="18"/>
+                <w:szCs w:val="18"/>
+              </w:rPr>
+            </w:pPr>
+            <w:r>
+              <w:rPr>
+                <w:rFonts w:ascii="Consolas" w:hAnsi="Consolas"/>
+                <w:sz w:val="18"/>
+                <w:szCs w:val="18"/>
+              </w:rPr>
+              <w:t>When error 114 is raised, the error 115 is raised also.</w:t>
+            </w:r>
+          </w:p>
+          <w:p>
+            <w:pPr>
+              <w:rPr>
+                <w:rFonts w:ascii="Consolas" w:hAnsi="Consolas"/>
+                <w:sz w:val="18"/>
+                <w:szCs w:val="18"/>
+              </w:rPr>
+            </w:pPr>
+          </w:p>
+          <w:p>
+            <w:pPr>
+              <w:rPr>
+                <w:rFonts w:ascii="Consolas" w:hAnsi="Consolas"/>
+                <w:sz w:val="18"/>
+                <w:szCs w:val="18"/>
+              </w:rPr>
+            </w:pPr>
+            <w:r>
+              <w:rPr>
+                <w:rFonts w:ascii="Consolas" w:hAnsi="Consolas"/>
+                <w:sz w:val="18"/>
+                <w:szCs w:val="18"/>
+              </w:rPr>
+              <w:t>Missing a configuration related to the mapping between</w:t>
+            </w:r>
+            <w:r>
+              <w:rPr>
+                <w:rFonts w:ascii="Consolas" w:hAnsi="Consolas"/>
+                <w:sz w:val="18"/>
+                <w:szCs w:val="18"/>
+              </w:rPr>
+              <w:t xml:space="preserve"> code and folder location in the </w:t>
+            </w:r>
+            <w:proofErr w:type="spellStart"/>
+            <w:r>
+              <w:rPr>
+                <w:rFonts w:ascii="Consolas" w:hAnsi="Consolas"/>
+                <w:sz w:val="18"/>
+                <w:szCs w:val="18"/>
+              </w:rPr>
+              <w:t>host.json</w:t>
+            </w:r>
+            <w:proofErr w:type="spellEnd"/>
+            <w:r>
+              <w:rPr>
+                <w:rFonts w:ascii="Consolas" w:hAnsi="Consolas"/>
+                <w:sz w:val="18"/>
+                <w:szCs w:val="18"/>
+              </w:rPr>
+              <w:t xml:space="preserve"> file.</w:t>
+            </w:r>
+          </w:p>
+        </w:tc>
+      </w:tr>
+      <w:tr>
+        <w:trPr>
+          <w:tblHeader/>
+        </w:trPr>
+        <w:tc>
+          <w:tcPr>
+            <w:tcW w:w="959" w:type="dxa"/>
+          </w:tcPr>
+          <w:p>
+            <w:pPr>
+              <w:rPr>
+                <w:rFonts w:ascii="Consolas" w:hAnsi="Consolas"/>
+                <w:sz w:val="18"/>
+                <w:szCs w:val="18"/>
+              </w:rPr>
+            </w:pPr>
+            <w:r>
+              <w:rPr>
+                <w:rFonts w:ascii="Consolas" w:hAnsi="Consolas"/>
+                <w:sz w:val="18"/>
+                <w:szCs w:val="18"/>
+              </w:rPr>
+              <w:t>200</w:t>
+            </w:r>
+          </w:p>
+        </w:tc>
+        <w:tc>
+          <w:tcPr>
+            <w:tcW w:w="1276" w:type="dxa"/>
+          </w:tcPr>
+          <w:p>
+            <w:pPr>
+              <w:rPr>
+                <w:rFonts w:ascii="Consolas" w:hAnsi="Consolas"/>
+                <w:sz w:val="18"/>
+                <w:szCs w:val="18"/>
+              </w:rPr>
+            </w:pPr>
+            <w:proofErr w:type="spellStart"/>
+            <w:proofErr w:type="gramStart"/>
+            <w:r>
+              <w:rPr>
+                <w:rFonts w:ascii="Consolas" w:hAnsi="Consolas"/>
+                <w:sz w:val="18"/>
+                <w:szCs w:val="18"/>
+              </w:rPr>
+              <w:t>DocumentConsumer</w:t>
+            </w:r>
+            <w:proofErr w:type="spellEnd"/>
+            <w:r>
+              <w:rPr>
+                <w:rFonts w:ascii="Consolas" w:hAnsi="Consolas"/>
+                <w:sz w:val="18"/>
+                <w:szCs w:val="18"/>
+              </w:rPr>
+              <w:t xml:space="preserve"> :</w:t>
+            </w:r>
+            <w:proofErr w:type="gramEnd"/>
+            <w:r>
+              <w:rPr>
+                <w:rFonts w:ascii="Consolas" w:hAnsi="Consolas"/>
+                <w:sz w:val="18"/>
+                <w:szCs w:val="18"/>
+              </w:rPr>
+              <w:t xml:space="preserve"> </w:t>
+            </w:r>
+            <w:proofErr w:type="spellStart"/>
+            <w:r>
+              <w:rPr>
+                <w:rFonts w:ascii="Consolas" w:hAnsi="Consolas"/>
+                <w:sz w:val="18"/>
+                <w:szCs w:val="18"/>
+              </w:rPr>
+              <w:t>DocumentConsumer</w:t>
+            </w:r>
+            <w:proofErr w:type="spellEnd"/>
+            <w:r>
+              <w:rPr>
+                <w:rFonts w:ascii="Consolas" w:hAnsi="Consolas"/>
+                <w:sz w:val="18"/>
+                <w:szCs w:val="18"/>
+              </w:rPr>
+              <w:t xml:space="preserve"> Class</w:t>
+            </w:r>
+          </w:p>
+        </w:tc>
+        <w:tc>
+          <w:tcPr>
+            <w:tcW w:w="3527" w:type="dxa"/>
+          </w:tcPr>
+          <w:p>
+            <w:pPr>
+              <w:rPr>
+                <w:rFonts w:ascii="Consolas" w:hAnsi="Consolas"/>
+                <w:sz w:val="18"/>
+                <w:szCs w:val="18"/>
+              </w:rPr>
+            </w:pPr>
+            <w:r>
+              <w:rPr>
+                <w:rFonts w:ascii="Consolas" w:hAnsi="Consolas"/>
+                <w:sz w:val="18"/>
+                <w:szCs w:val="18"/>
+              </w:rPr>
+              <w:t xml:space="preserve">Unknown error raised when </w:t>
+            </w:r>
+            <w:proofErr w:type="spellStart"/>
+            <w:r>
+              <w:rPr>
+                <w:rFonts w:ascii="Consolas" w:hAnsi="Consolas"/>
+                <w:sz w:val="18"/>
+                <w:szCs w:val="18"/>
+              </w:rPr>
+              <w:t>UnistadConsumer</w:t>
+            </w:r>
+            <w:proofErr w:type="spellEnd"/>
+            <w:r>
+              <w:rPr>
+                <w:rFonts w:ascii="Consolas" w:hAnsi="Consolas"/>
+                <w:sz w:val="18"/>
+                <w:szCs w:val="18"/>
+              </w:rPr>
+              <w:t xml:space="preserve"> function was processing the file provided in the triggered queued message. </w:t>
+            </w:r>
+          </w:p>
+        </w:tc>
+        <w:tc>
+          <w:tcPr>
+            <w:tcW w:w="3702" w:type="dxa"/>
+          </w:tcPr>
+          <w:p>
+            <w:pPr>
+              <w:pStyle w:val="Default"/>
+              <w:rPr>
+                <w:sz w:val="18"/>
+                <w:szCs w:val="18"/>
+              </w:rPr>
+            </w:pPr>
+            <w:r>
+              <w:rPr>
+                <w:sz w:val="18"/>
+                <w:szCs w:val="18"/>
+              </w:rPr>
+              <w:t>Check it out the log. More details of this errors are recorded.</w:t>
+            </w:r>
+          </w:p>
+        </w:tc>
+      </w:tr>
+      <w:tr>
+        <w:trPr>
+          <w:tblHeader/>
+        </w:trPr>
+        <w:tc>
+          <w:tcPr>
+            <w:tcW w:w="959" w:type="dxa"/>
+          </w:tcPr>
+          <w:p>
+            <w:pPr>
+              <w:rPr>
+                <w:rFonts w:ascii="Consolas" w:hAnsi="Consolas"/>
+                <w:sz w:val="18"/>
+                <w:szCs w:val="18"/>
+              </w:rPr>
+            </w:pPr>
+            <w:r>
+              <w:rPr>
+                <w:rFonts w:ascii="Consolas" w:hAnsi="Consolas"/>
+                <w:sz w:val="18"/>
+                <w:szCs w:val="18"/>
+              </w:rPr>
+              <w:t>201</w:t>
+            </w:r>
+          </w:p>
+        </w:tc>
+        <w:tc>
+          <w:tcPr>
+            <w:tcW w:w="1276" w:type="dxa"/>
+          </w:tcPr>
+          <w:p>
+            <w:pPr>
+              <w:rPr>
+                <w:rFonts w:ascii="Consolas" w:hAnsi="Consolas"/>
+                <w:sz w:val="18"/>
+                <w:szCs w:val="18"/>
+              </w:rPr>
+            </w:pPr>
+            <w:proofErr w:type="spellStart"/>
+            <w:proofErr w:type="gramStart"/>
+            <w:r>
+              <w:rPr>
+                <w:rFonts w:ascii="Consolas" w:hAnsi="Consolas"/>
+                <w:sz w:val="18"/>
+                <w:szCs w:val="18"/>
+              </w:rPr>
+              <w:t>DocumentConsumer</w:t>
+            </w:r>
+            <w:proofErr w:type="spellEnd"/>
+            <w:r>
+              <w:rPr>
+                <w:rFonts w:ascii="Consolas" w:hAnsi="Consolas"/>
+                <w:sz w:val="18"/>
+                <w:szCs w:val="18"/>
+              </w:rPr>
+              <w:t xml:space="preserve"> :</w:t>
+            </w:r>
+            <w:proofErr w:type="gramEnd"/>
+            <w:r>
+              <w:rPr>
+                <w:rFonts w:ascii="Consolas" w:hAnsi="Consolas"/>
+                <w:sz w:val="18"/>
+                <w:szCs w:val="18"/>
+              </w:rPr>
+              <w:t xml:space="preserve"> </w:t>
+            </w:r>
+            <w:proofErr w:type="spellStart"/>
+            <w:r>
+              <w:rPr>
+                <w:rFonts w:ascii="Consolas" w:hAnsi="Consolas"/>
+                <w:sz w:val="18"/>
+                <w:szCs w:val="18"/>
+              </w:rPr>
+              <w:t>DocumentConsumer</w:t>
+            </w:r>
+            <w:proofErr w:type="spellEnd"/>
+            <w:r>
+              <w:rPr>
+                <w:rFonts w:ascii="Consolas" w:hAnsi="Consolas"/>
+                <w:sz w:val="18"/>
+                <w:szCs w:val="18"/>
+              </w:rPr>
+              <w:t xml:space="preserve"> Class</w:t>
+            </w:r>
+          </w:p>
+        </w:tc>
+        <w:tc>
+          <w:tcPr>
+            <w:tcW w:w="3527" w:type="dxa"/>
+          </w:tcPr>
+          <w:p>
+            <w:pPr>
+              <w:rPr>
+                <w:rFonts w:ascii="Consolas" w:hAnsi="Consolas"/>
+                <w:sz w:val="18"/>
+                <w:szCs w:val="18"/>
+                <w:u w:val="single"/>
+              </w:rPr>
+            </w:pPr>
+            <w:r>
+              <w:rPr>
+                <w:rFonts w:ascii="Consolas" w:hAnsi="Consolas"/>
+                <w:sz w:val="18"/>
+                <w:szCs w:val="18"/>
+              </w:rPr>
+              <w:t xml:space="preserve">When </w:t>
+            </w:r>
+            <w:r>
+              <w:rPr>
+                <w:rFonts w:ascii="Consolas" w:hAnsi="Consolas"/>
+                <w:sz w:val="18"/>
+                <w:szCs w:val="18"/>
+              </w:rPr>
+              <w:t>archiving</w:t>
+            </w:r>
+            <w:r>
+              <w:rPr>
+                <w:rFonts w:ascii="Consolas" w:hAnsi="Consolas"/>
+                <w:sz w:val="18"/>
+                <w:szCs w:val="18"/>
+              </w:rPr>
+              <w:t xml:space="preserve"> the file at the target </w:t>
+            </w:r>
+            <w:r>
+              <w:rPr>
+                <w:rFonts w:ascii="Consolas" w:hAnsi="Consolas"/>
+                <w:sz w:val="18"/>
+                <w:szCs w:val="18"/>
+              </w:rPr>
+              <w:t>folder</w:t>
+            </w:r>
+            <w:r>
+              <w:rPr>
+                <w:rFonts w:ascii="Consolas" w:hAnsi="Consolas"/>
+                <w:sz w:val="18"/>
+                <w:szCs w:val="18"/>
+              </w:rPr>
+              <w:t xml:space="preserve">, </w:t>
+            </w:r>
+            <w:r>
+              <w:rPr>
+                <w:rFonts w:ascii="Consolas" w:hAnsi="Consolas"/>
+                <w:sz w:val="18"/>
+                <w:szCs w:val="18"/>
+              </w:rPr>
+              <w:t xml:space="preserve">a file with the same name already exists in the target folder. In this case the process fails, the file being processed is stored in the Failed folder, using the original name + 5 last GUID letters. </w:t>
+            </w:r>
+          </w:p>
+        </w:tc>
+        <w:tc>
+          <w:tcPr>
+            <w:tcW w:w="3702" w:type="dxa"/>
+          </w:tcPr>
+          <w:p>
+            <w:pPr>
+              <w:pStyle w:val="Default"/>
+              <w:tabs>
+                <w:tab w:val="center" w:pos="1609"/>
+              </w:tabs>
+              <w:rPr>
+                <w:sz w:val="18"/>
+                <w:szCs w:val="18"/>
+              </w:rPr>
+            </w:pPr>
+            <w:r>
+              <w:rPr>
+                <w:sz w:val="18"/>
+                <w:szCs w:val="18"/>
+              </w:rPr>
+              <w:t>Same file was already uploaded before.</w:t>
+            </w:r>
+          </w:p>
+          <w:p>
+            <w:pPr>
+              <w:pStyle w:val="Default"/>
+              <w:tabs>
+                <w:tab w:val="center" w:pos="1609"/>
+              </w:tabs>
+              <w:rPr>
+                <w:sz w:val="18"/>
+                <w:szCs w:val="18"/>
+              </w:rPr>
+            </w:pPr>
+          </w:p>
+          <w:p>
+            <w:pPr>
+              <w:pStyle w:val="Default"/>
+              <w:tabs>
+                <w:tab w:val="center" w:pos="1609"/>
+              </w:tabs>
+              <w:rPr>
+                <w:sz w:val="18"/>
+                <w:szCs w:val="18"/>
+              </w:rPr>
+            </w:pPr>
+            <w:r>
+              <w:rPr>
+                <w:sz w:val="18"/>
+                <w:szCs w:val="18"/>
+              </w:rPr>
+              <w:t>Application wasn’t able to define correctly the name of the file. Possible cause can be the version or service name.</w:t>
+            </w:r>
+          </w:p>
+        </w:tc>
+      </w:tr>
+      <w:tr>
+        <w:trPr>
+          <w:tblHeader/>
+        </w:trPr>
+        <w:tc>
+          <w:tcPr>
+            <w:tcW w:w="959" w:type="dxa"/>
+          </w:tcPr>
+          <w:p>
+            <w:pPr>
+              <w:rPr>
+                <w:rFonts w:ascii="Consolas" w:hAnsi="Consolas"/>
+                <w:sz w:val="18"/>
+                <w:szCs w:val="18"/>
+              </w:rPr>
+            </w:pPr>
+            <w:r>
+              <w:rPr>
+                <w:rFonts w:ascii="Consolas" w:hAnsi="Consolas"/>
+                <w:sz w:val="18"/>
+                <w:szCs w:val="18"/>
+              </w:rPr>
+              <w:t>251</w:t>
+            </w:r>
+          </w:p>
+        </w:tc>
+        <w:tc>
+          <w:tcPr>
+            <w:tcW w:w="1276" w:type="dxa"/>
+          </w:tcPr>
+          <w:p>
+            <w:pPr>
+              <w:rPr>
+                <w:rFonts w:ascii="Consolas" w:hAnsi="Consolas"/>
+                <w:sz w:val="18"/>
+                <w:szCs w:val="18"/>
+              </w:rPr>
+            </w:pPr>
+            <w:proofErr w:type="spellStart"/>
+            <w:proofErr w:type="gramStart"/>
+            <w:r>
+              <w:rPr>
+                <w:rFonts w:ascii="Consolas" w:hAnsi="Consolas"/>
+                <w:sz w:val="18"/>
+                <w:szCs w:val="18"/>
+              </w:rPr>
+              <w:t>StorageLibrary</w:t>
+            </w:r>
+            <w:proofErr w:type="spellEnd"/>
+            <w:r>
+              <w:rPr>
+                <w:rFonts w:ascii="Consolas" w:hAnsi="Consolas"/>
+                <w:sz w:val="18"/>
+                <w:szCs w:val="18"/>
+              </w:rPr>
+              <w:t xml:space="preserve"> :</w:t>
+            </w:r>
+            <w:proofErr w:type="gramEnd"/>
+            <w:r>
+              <w:rPr>
+                <w:rFonts w:ascii="Consolas" w:hAnsi="Consolas"/>
+                <w:sz w:val="18"/>
+                <w:szCs w:val="18"/>
+              </w:rPr>
+              <w:t xml:space="preserve"> Repositories. </w:t>
+            </w:r>
+            <w:proofErr w:type="spellStart"/>
+            <w:r>
+              <w:rPr>
+                <w:rFonts w:ascii="Consolas" w:hAnsi="Consolas"/>
+                <w:sz w:val="18"/>
+                <w:szCs w:val="18"/>
+              </w:rPr>
+              <w:t>FileSystem</w:t>
+            </w:r>
+            <w:proofErr w:type="spellEnd"/>
+          </w:p>
+        </w:tc>
+        <w:tc>
+          <w:tcPr>
+            <w:tcW w:w="3527" w:type="dxa"/>
+          </w:tcPr>
+          <w:p>
+            <w:pPr>
+              <w:rPr>
+                <w:rFonts w:ascii="Consolas" w:hAnsi="Consolas"/>
+                <w:sz w:val="18"/>
+                <w:szCs w:val="18"/>
+              </w:rPr>
+            </w:pPr>
+            <w:r>
+              <w:rPr>
+                <w:rFonts w:ascii="Consolas" w:hAnsi="Consolas"/>
+                <w:sz w:val="18"/>
+                <w:szCs w:val="18"/>
+              </w:rPr>
+              <w:t xml:space="preserve">The file to be deleted </w:t>
+            </w:r>
+            <w:r>
+              <w:rPr>
+                <w:rFonts w:ascii="Consolas" w:hAnsi="Consolas"/>
+                <w:sz w:val="18"/>
+                <w:szCs w:val="18"/>
+              </w:rPr>
+              <w:t xml:space="preserve">or moved </w:t>
+            </w:r>
+            <w:r>
+              <w:rPr>
+                <w:rFonts w:ascii="Consolas" w:hAnsi="Consolas"/>
+                <w:sz w:val="18"/>
+                <w:szCs w:val="18"/>
+              </w:rPr>
+              <w:t>can’t be found.</w:t>
+            </w:r>
+          </w:p>
+          <w:p>
+            <w:pPr>
+              <w:rPr>
+                <w:rFonts w:ascii="Consolas" w:hAnsi="Consolas"/>
+                <w:sz w:val="18"/>
+                <w:szCs w:val="18"/>
+              </w:rPr>
+            </w:pPr>
+          </w:p>
+          <w:p>
+            <w:pPr>
+              <w:rPr>
+                <w:rFonts w:ascii="Consolas" w:hAnsi="Consolas"/>
+                <w:sz w:val="18"/>
+                <w:szCs w:val="18"/>
+              </w:rPr>
+            </w:pPr>
+            <w:r>
+              <w:rPr>
+                <w:rFonts w:ascii="Consolas" w:hAnsi="Consolas"/>
+                <w:sz w:val="18"/>
+                <w:szCs w:val="18"/>
+              </w:rPr>
+              <w:t xml:space="preserve">I don’t believe this error </w:t>
+            </w:r>
+            <w:r>
+              <w:rPr>
+                <w:rFonts w:ascii="Consolas" w:hAnsi="Consolas"/>
+                <w:sz w:val="18"/>
+                <w:szCs w:val="18"/>
+              </w:rPr>
+              <w:t>will</w:t>
+            </w:r>
+            <w:r>
+              <w:rPr>
+                <w:rFonts w:ascii="Consolas" w:hAnsi="Consolas"/>
+                <w:sz w:val="18"/>
+                <w:szCs w:val="18"/>
+              </w:rPr>
+              <w:t xml:space="preserve"> happen, but when removing the file from the Source Uploaded Folder after being process</w:t>
+            </w:r>
+            <w:r>
+              <w:rPr>
+                <w:rFonts w:ascii="Consolas" w:hAnsi="Consolas"/>
+                <w:sz w:val="18"/>
+                <w:szCs w:val="18"/>
+              </w:rPr>
+              <w:t>, the file wasn’t found.</w:t>
+            </w:r>
+          </w:p>
+        </w:tc>
+        <w:tc>
+          <w:tcPr>
+            <w:tcW w:w="3702" w:type="dxa"/>
+          </w:tcPr>
+          <w:p>
+            <w:pPr>
+              <w:pStyle w:val="Default"/>
+              <w:tabs>
+                <w:tab w:val="center" w:pos="1609"/>
+              </w:tabs>
+              <w:rPr>
+                <w:sz w:val="18"/>
+                <w:szCs w:val="18"/>
+              </w:rPr>
+            </w:pPr>
+            <w:r>
+              <w:rPr>
+                <w:sz w:val="18"/>
+                <w:szCs w:val="18"/>
+              </w:rPr>
+              <w:t>The file was removed by another process.</w:t>
+            </w:r>
+          </w:p>
+          <w:p>
+            <w:pPr>
+              <w:pStyle w:val="Default"/>
+              <w:tabs>
+                <w:tab w:val="center" w:pos="1609"/>
+              </w:tabs>
+              <w:rPr>
+                <w:sz w:val="18"/>
+                <w:szCs w:val="18"/>
+              </w:rPr>
+            </w:pPr>
+          </w:p>
+          <w:p>
+            <w:pPr>
+              <w:pStyle w:val="Default"/>
+              <w:tabs>
+                <w:tab w:val="center" w:pos="1609"/>
+              </w:tabs>
+              <w:rPr>
+                <w:sz w:val="18"/>
+                <w:szCs w:val="18"/>
+              </w:rPr>
+            </w:pPr>
+            <w:r>
+              <w:rPr>
+                <w:sz w:val="18"/>
+                <w:szCs w:val="18"/>
+              </w:rPr>
+              <w:t>The folder or file was renamed while file was being processed.</w:t>
+            </w:r>
+          </w:p>
+          <w:p>
+            <w:pPr>
+              <w:pStyle w:val="Default"/>
+              <w:tabs>
+                <w:tab w:val="center" w:pos="1609"/>
+              </w:tabs>
+              <w:rPr>
+                <w:sz w:val="18"/>
+                <w:szCs w:val="18"/>
+              </w:rPr>
+            </w:pPr>
+          </w:p>
+          <w:p>
+            <w:pPr>
+              <w:pStyle w:val="Default"/>
+              <w:tabs>
+                <w:tab w:val="center" w:pos="1609"/>
+              </w:tabs>
+              <w:rPr>
+                <w:sz w:val="18"/>
+                <w:szCs w:val="18"/>
+              </w:rPr>
+            </w:pPr>
+            <w:r>
+              <w:rPr>
+                <w:sz w:val="18"/>
+                <w:szCs w:val="18"/>
+              </w:rPr>
+              <w:t>Please analyze carefully as this error wouldn’t happen.</w:t>
+            </w:r>
+          </w:p>
+        </w:tc>
+      </w:tr>
+      <w:tr>
+        <w:trPr>
+          <w:tblHeader/>
+        </w:trPr>
+        <w:tc>
+          <w:tcPr>
+            <w:tcW w:w="959" w:type="dxa"/>
+          </w:tcPr>
+          <w:p>
+            <w:pPr>
+              <w:rPr>
+                <w:rFonts w:ascii="Consolas" w:hAnsi="Consolas"/>
+                <w:sz w:val="18"/>
+                <w:szCs w:val="18"/>
+              </w:rPr>
+            </w:pPr>
+            <w:r>
+              <w:rPr>
+                <w:rFonts w:ascii="Consolas" w:hAnsi="Consolas"/>
+                <w:sz w:val="18"/>
+                <w:szCs w:val="18"/>
+              </w:rPr>
+              <w:t>253</w:t>
+            </w:r>
+          </w:p>
+        </w:tc>
+        <w:tc>
+          <w:tcPr>
+            <w:tcW w:w="1276" w:type="dxa"/>
+          </w:tcPr>
+          <w:p>
+            <w:pPr>
+              <w:rPr>
+                <w:rFonts w:ascii="Consolas" w:hAnsi="Consolas"/>
+                <w:sz w:val="18"/>
+                <w:szCs w:val="18"/>
+              </w:rPr>
+            </w:pPr>
+            <w:proofErr w:type="spellStart"/>
+            <w:proofErr w:type="gramStart"/>
+            <w:r>
+              <w:rPr>
+                <w:rFonts w:ascii="Consolas" w:hAnsi="Consolas"/>
+                <w:sz w:val="18"/>
+                <w:szCs w:val="18"/>
+              </w:rPr>
+              <w:t>StorageLibrary</w:t>
+            </w:r>
+            <w:proofErr w:type="spellEnd"/>
+            <w:r>
+              <w:rPr>
+                <w:rFonts w:ascii="Consolas" w:hAnsi="Consolas"/>
+                <w:sz w:val="18"/>
+                <w:szCs w:val="18"/>
+              </w:rPr>
+              <w:t xml:space="preserve"> :</w:t>
+            </w:r>
+            <w:proofErr w:type="gramEnd"/>
+            <w:r>
+              <w:rPr>
+                <w:rFonts w:ascii="Consolas" w:hAnsi="Consolas"/>
+                <w:sz w:val="18"/>
+                <w:szCs w:val="18"/>
+              </w:rPr>
+              <w:t xml:space="preserve"> Repositories. </w:t>
+            </w:r>
+            <w:proofErr w:type="spellStart"/>
+            <w:r>
+              <w:rPr>
+                <w:rFonts w:ascii="Consolas" w:hAnsi="Consolas"/>
+                <w:sz w:val="18"/>
+                <w:szCs w:val="18"/>
+              </w:rPr>
+              <w:t>FileSystem</w:t>
+            </w:r>
+            <w:proofErr w:type="spellEnd"/>
+          </w:p>
+        </w:tc>
+        <w:tc>
+          <w:tcPr>
+            <w:tcW w:w="3527" w:type="dxa"/>
+          </w:tcPr>
+          <w:p>
+            <w:pPr>
+              <w:rPr>
+                <w:rFonts w:ascii="Consolas" w:hAnsi="Consolas"/>
+                <w:sz w:val="18"/>
+                <w:szCs w:val="18"/>
+              </w:rPr>
+            </w:pPr>
+            <w:r>
+              <w:rPr>
+                <w:rFonts w:ascii="Consolas" w:hAnsi="Consolas"/>
+                <w:sz w:val="18"/>
+                <w:szCs w:val="18"/>
+              </w:rPr>
+              <w:t>Unknown error moving the file.</w:t>
+            </w:r>
+          </w:p>
+        </w:tc>
+        <w:tc>
+          <w:tcPr>
+            <w:tcW w:w="3702" w:type="dxa"/>
+          </w:tcPr>
+          <w:p>
+            <w:pPr>
+              <w:pStyle w:val="Default"/>
+              <w:tabs>
+                <w:tab w:val="center" w:pos="1609"/>
+              </w:tabs>
+              <w:rPr>
+                <w:sz w:val="18"/>
+                <w:szCs w:val="18"/>
+              </w:rPr>
+            </w:pPr>
+            <w:r>
+              <w:rPr>
+                <w:sz w:val="18"/>
+                <w:szCs w:val="18"/>
+              </w:rPr>
+              <w:t>Check error log for further details.</w:t>
             </w:r>
           </w:p>
         </w:tc>
@@ -5153,7 +6735,7 @@
     <w:p/>
     <w:p>
       <w:pPr>
-        <w:pStyle w:val="Heading1"/>
+        <w:pStyle w:val="Ttulo1"/>
         <w:numPr>
           <w:ilvl w:val="0"/>
           <w:numId w:val="35"/>
@@ -5179,12 +6761,13 @@
     <w:p/>
     <w:p>
       <w:r>
+        <w:lastRenderedPageBreak/>
         <w:t>Constructor</w:t>
       </w:r>
     </w:p>
     <w:p>
       <w:pPr>
-        <w:pStyle w:val="ListParagraph"/>
+        <w:pStyle w:val="PargrafodaLista"/>
         <w:numPr>
           <w:ilvl w:val="0"/>
           <w:numId w:val="46"/>
@@ -5217,7 +6800,7 @@
     </w:p>
     <w:p>
       <w:pPr>
-        <w:pStyle w:val="ListParagraph"/>
+        <w:pStyle w:val="PargrafodaLista"/>
       </w:pPr>
     </w:p>
     <w:p>
@@ -5227,7 +6810,7 @@
     </w:p>
     <w:p>
       <w:pPr>
-        <w:pStyle w:val="ListParagraph"/>
+        <w:pStyle w:val="PargrafodaLista"/>
         <w:numPr>
           <w:ilvl w:val="0"/>
           <w:numId w:val="45"/>
@@ -5250,7 +6833,7 @@
     </w:p>
     <w:p>
       <w:pPr>
-        <w:pStyle w:val="ListParagraph"/>
+        <w:pStyle w:val="PargrafodaLista"/>
         <w:numPr>
           <w:ilvl w:val="0"/>
           <w:numId w:val="45"/>
@@ -5267,7 +6850,7 @@
     </w:p>
     <w:p>
       <w:pPr>
-        <w:pStyle w:val="ListParagraph"/>
+        <w:pStyle w:val="PargrafodaLista"/>
         <w:numPr>
           <w:ilvl w:val="0"/>
           <w:numId w:val="45"/>
@@ -5284,7 +6867,7 @@
     </w:p>
     <w:p>
       <w:pPr>
-        <w:pStyle w:val="ListParagraph"/>
+        <w:pStyle w:val="PargrafodaLista"/>
         <w:numPr>
           <w:ilvl w:val="0"/>
           <w:numId w:val="45"/>
@@ -5301,7 +6884,7 @@
     </w:p>
     <w:p>
       <w:pPr>
-        <w:pStyle w:val="ListParagraph"/>
+        <w:pStyle w:val="PargrafodaLista"/>
         <w:numPr>
           <w:ilvl w:val="0"/>
           <w:numId w:val="45"/>
@@ -5318,7 +6901,7 @@
     </w:p>
     <w:p>
       <w:pPr>
-        <w:pStyle w:val="ListParagraph"/>
+        <w:pStyle w:val="PargrafodaLista"/>
         <w:numPr>
           <w:ilvl w:val="0"/>
           <w:numId w:val="45"/>
@@ -5338,7 +6921,7 @@
     </w:p>
     <w:p>
       <w:pPr>
-        <w:pStyle w:val="ListParagraph"/>
+        <w:pStyle w:val="PargrafodaLista"/>
         <w:numPr>
           <w:ilvl w:val="0"/>
           <w:numId w:val="45"/>
@@ -5372,11 +6955,11 @@
   <w:comment w:id="0" w:author="Ricardo Frazao" w:date="2021-07-13T09:19:00Z" w:initials="RF">
     <w:p>
       <w:pPr>
-        <w:pStyle w:val="CommentText"/>
+        <w:pStyle w:val="Textodecomentrio"/>
       </w:pPr>
       <w:r>
         <w:rPr>
-          <w:rStyle w:val="CommentReference"/>
+          <w:rStyle w:val="Refdecomentrio"/>
         </w:rPr>
         <w:annotationRef/>
       </w:r>
@@ -5457,7 +7040,7 @@
     <w:sdtContent>
       <w:p>
         <w:pPr>
-          <w:pStyle w:val="Footer"/>
+          <w:pStyle w:val="Rodap"/>
         </w:pPr>
         <w:r>
           <w:fldChar w:fldCharType="begin"/>
@@ -8682,11 +10265,11 @@
     <w:qFormat/>
     <w:rsid w:val="00FD262C"/>
   </w:style>
-  <w:style w:type="paragraph" w:styleId="Heading1">
+  <w:style w:type="paragraph" w:styleId="Ttulo1">
     <w:name w:val="heading 1"/>
     <w:basedOn w:val="Normal"/>
     <w:next w:val="Normal"/>
-    <w:link w:val="Heading1Char"/>
+    <w:link w:val="Ttulo1Char"/>
     <w:uiPriority w:val="9"/>
     <w:qFormat/>
     <w:rsid w:val="00FD262C"/>
@@ -8708,11 +10291,11 @@
       <w:szCs w:val="36"/>
     </w:rPr>
   </w:style>
-  <w:style w:type="paragraph" w:styleId="Heading2">
+  <w:style w:type="paragraph" w:styleId="Ttulo2">
     <w:name w:val="heading 2"/>
     <w:basedOn w:val="Normal"/>
     <w:next w:val="Normal"/>
-    <w:link w:val="Heading2Char"/>
+    <w:link w:val="Ttulo2Char"/>
     <w:uiPriority w:val="9"/>
     <w:unhideWhenUsed/>
     <w:qFormat/>
@@ -8732,11 +10315,11 @@
       <w:szCs w:val="28"/>
     </w:rPr>
   </w:style>
-  <w:style w:type="paragraph" w:styleId="Heading3">
+  <w:style w:type="paragraph" w:styleId="Ttulo3">
     <w:name w:val="heading 3"/>
     <w:basedOn w:val="Normal"/>
     <w:next w:val="Normal"/>
-    <w:link w:val="Heading3Char"/>
+    <w:link w:val="Ttulo3Char"/>
     <w:uiPriority w:val="9"/>
     <w:unhideWhenUsed/>
     <w:qFormat/>
@@ -8753,11 +10336,11 @@
       <w:bCs/>
     </w:rPr>
   </w:style>
-  <w:style w:type="paragraph" w:styleId="Heading4">
+  <w:style w:type="paragraph" w:styleId="Ttulo4">
     <w:name w:val="heading 4"/>
     <w:basedOn w:val="Normal"/>
     <w:next w:val="Normal"/>
-    <w:link w:val="Heading4Char"/>
+    <w:link w:val="Ttulo4Char"/>
     <w:uiPriority w:val="9"/>
     <w:semiHidden/>
     <w:unhideWhenUsed/>
@@ -8777,11 +10360,11 @@
       <w:iCs/>
     </w:rPr>
   </w:style>
-  <w:style w:type="paragraph" w:styleId="Heading5">
+  <w:style w:type="paragraph" w:styleId="Ttulo5">
     <w:name w:val="heading 5"/>
     <w:basedOn w:val="Normal"/>
     <w:next w:val="Normal"/>
-    <w:link w:val="Heading5Char"/>
+    <w:link w:val="Ttulo5Char"/>
     <w:uiPriority w:val="9"/>
     <w:semiHidden/>
     <w:unhideWhenUsed/>
@@ -8798,11 +10381,11 @@
       <w:color w:val="404040" w:themeColor="text1" w:themeTint="BF"/>
     </w:rPr>
   </w:style>
-  <w:style w:type="paragraph" w:styleId="Heading6">
+  <w:style w:type="paragraph" w:styleId="Ttulo6">
     <w:name w:val="heading 6"/>
     <w:basedOn w:val="Normal"/>
     <w:next w:val="Normal"/>
-    <w:link w:val="Heading6Char"/>
+    <w:link w:val="Ttulo6Char"/>
     <w:uiPriority w:val="9"/>
     <w:semiHidden/>
     <w:unhideWhenUsed/>
@@ -8821,11 +10404,11 @@
       <w:color w:val="404040" w:themeColor="text1" w:themeTint="BF"/>
     </w:rPr>
   </w:style>
-  <w:style w:type="paragraph" w:styleId="Heading7">
+  <w:style w:type="paragraph" w:styleId="Ttulo7">
     <w:name w:val="heading 7"/>
     <w:basedOn w:val="Normal"/>
     <w:next w:val="Normal"/>
-    <w:link w:val="Heading7Char"/>
+    <w:link w:val="Ttulo7Char"/>
     <w:uiPriority w:val="9"/>
     <w:semiHidden/>
     <w:unhideWhenUsed/>
@@ -8844,11 +10427,11 @@
       <w:color w:val="404040" w:themeColor="text1" w:themeTint="BF"/>
     </w:rPr>
   </w:style>
-  <w:style w:type="paragraph" w:styleId="Heading8">
+  <w:style w:type="paragraph" w:styleId="Ttulo8">
     <w:name w:val="heading 8"/>
     <w:basedOn w:val="Normal"/>
     <w:next w:val="Normal"/>
-    <w:link w:val="Heading8Char"/>
+    <w:link w:val="Ttulo8Char"/>
     <w:uiPriority w:val="9"/>
     <w:semiHidden/>
     <w:unhideWhenUsed/>
@@ -8866,11 +10449,11 @@
       <w:szCs w:val="20"/>
     </w:rPr>
   </w:style>
-  <w:style w:type="paragraph" w:styleId="Heading9">
+  <w:style w:type="paragraph" w:styleId="Ttulo9">
     <w:name w:val="heading 9"/>
     <w:basedOn w:val="Normal"/>
     <w:next w:val="Normal"/>
-    <w:link w:val="Heading9Char"/>
+    <w:link w:val="Ttulo9Char"/>
     <w:uiPriority w:val="9"/>
     <w:semiHidden/>
     <w:unhideWhenUsed/>
@@ -8890,13 +10473,13 @@
       <w:szCs w:val="20"/>
     </w:rPr>
   </w:style>
-  <w:style w:type="character" w:default="1" w:styleId="DefaultParagraphFont">
+  <w:style w:type="character" w:default="1" w:styleId="Fontepargpadro">
     <w:name w:val="Default Paragraph Font"/>
     <w:uiPriority w:val="1"/>
     <w:semiHidden/>
     <w:unhideWhenUsed/>
   </w:style>
-  <w:style w:type="table" w:default="1" w:styleId="TableNormal">
+  <w:style w:type="table" w:default="1" w:styleId="Tabelanormal">
     <w:name w:val="Normal Table"/>
     <w:uiPriority w:val="99"/>
     <w:semiHidden/>
@@ -8911,16 +10494,16 @@
       </w:tblCellMar>
     </w:tblPr>
   </w:style>
-  <w:style w:type="numbering" w:default="1" w:styleId="NoList">
+  <w:style w:type="numbering" w:default="1" w:styleId="Semlista">
     <w:name w:val="No List"/>
     <w:uiPriority w:val="99"/>
     <w:semiHidden/>
     <w:unhideWhenUsed/>
   </w:style>
-  <w:style w:type="paragraph" w:styleId="Title">
+  <w:style w:type="paragraph" w:styleId="Ttulo">
     <w:name w:val="Title"/>
     <w:basedOn w:val="Normal"/>
-    <w:link w:val="TitleChar"/>
+    <w:link w:val="TtuloChar"/>
     <w:uiPriority w:val="1"/>
     <w:qFormat/>
     <w:rsid w:val="00FD262C"/>
@@ -8934,10 +10517,10 @@
       <w:szCs w:val="56"/>
     </w:rPr>
   </w:style>
-  <w:style w:type="character" w:customStyle="1" w:styleId="TitleChar">
-    <w:name w:val="Title Char"/>
-    <w:basedOn w:val="DefaultParagraphFont"/>
-    <w:link w:val="Title"/>
+  <w:style w:type="character" w:customStyle="1" w:styleId="TtuloChar">
+    <w:name w:val="Título Char"/>
+    <w:basedOn w:val="Fontepargpadro"/>
+    <w:link w:val="Ttulo"/>
     <w:uiPriority w:val="1"/>
     <w:rsid w:val="00FD262C"/>
     <w:rPr>
@@ -8946,10 +10529,10 @@
       <w:szCs w:val="56"/>
     </w:rPr>
   </w:style>
-  <w:style w:type="paragraph" w:styleId="Header">
+  <w:style w:type="paragraph" w:styleId="Cabealho">
     <w:name w:val="header"/>
     <w:basedOn w:val="Normal"/>
-    <w:link w:val="HeaderChar"/>
+    <w:link w:val="CabealhoChar"/>
     <w:uiPriority w:val="99"/>
     <w:unhideWhenUsed/>
     <w:rsid w:val="00855982"/>
@@ -8957,17 +10540,17 @@
       <w:spacing w:after="0" w:line="240" w:lineRule="auto"/>
     </w:pPr>
   </w:style>
-  <w:style w:type="character" w:customStyle="1" w:styleId="HeaderChar">
-    <w:name w:val="Header Char"/>
-    <w:basedOn w:val="DefaultParagraphFont"/>
-    <w:link w:val="Header"/>
+  <w:style w:type="character" w:customStyle="1" w:styleId="CabealhoChar">
+    <w:name w:val="Cabeçalho Char"/>
+    <w:basedOn w:val="Fontepargpadro"/>
+    <w:link w:val="Cabealho"/>
     <w:uiPriority w:val="99"/>
     <w:rsid w:val="00855982"/>
   </w:style>
-  <w:style w:type="character" w:customStyle="1" w:styleId="Heading1Char">
-    <w:name w:val="Heading 1 Char"/>
-    <w:basedOn w:val="DefaultParagraphFont"/>
-    <w:link w:val="Heading1"/>
+  <w:style w:type="character" w:customStyle="1" w:styleId="Ttulo1Char">
+    <w:name w:val="Título 1 Char"/>
+    <w:basedOn w:val="Fontepargpadro"/>
+    <w:link w:val="Ttulo1"/>
     <w:uiPriority w:val="9"/>
     <w:rsid w:val="00FD262C"/>
     <w:rPr>
@@ -8979,10 +10562,10 @@
       <w:szCs w:val="36"/>
     </w:rPr>
   </w:style>
-  <w:style w:type="character" w:customStyle="1" w:styleId="Heading2Char">
-    <w:name w:val="Heading 2 Char"/>
-    <w:basedOn w:val="DefaultParagraphFont"/>
-    <w:link w:val="Heading2"/>
+  <w:style w:type="character" w:customStyle="1" w:styleId="Ttulo2Char">
+    <w:name w:val="Título 2 Char"/>
+    <w:basedOn w:val="Fontepargpadro"/>
+    <w:link w:val="Ttulo2"/>
     <w:uiPriority w:val="9"/>
     <w:rsid w:val="00FD262C"/>
     <w:rPr>
@@ -8994,10 +10577,10 @@
       <w:szCs w:val="28"/>
     </w:rPr>
   </w:style>
-  <w:style w:type="character" w:customStyle="1" w:styleId="Heading3Char">
-    <w:name w:val="Heading 3 Char"/>
-    <w:basedOn w:val="DefaultParagraphFont"/>
-    <w:link w:val="Heading3"/>
+  <w:style w:type="character" w:customStyle="1" w:styleId="Ttulo3Char">
+    <w:name w:val="Título 3 Char"/>
+    <w:basedOn w:val="Fontepargpadro"/>
+    <w:link w:val="Ttulo3"/>
     <w:uiPriority w:val="9"/>
     <w:rsid w:val="00FD262C"/>
     <w:rPr>
@@ -9006,10 +10589,10 @@
       <w:bCs/>
     </w:rPr>
   </w:style>
-  <w:style w:type="character" w:customStyle="1" w:styleId="Heading4Char">
-    <w:name w:val="Heading 4 Char"/>
-    <w:basedOn w:val="DefaultParagraphFont"/>
-    <w:link w:val="Heading4"/>
+  <w:style w:type="character" w:customStyle="1" w:styleId="Ttulo4Char">
+    <w:name w:val="Título 4 Char"/>
+    <w:basedOn w:val="Fontepargpadro"/>
+    <w:link w:val="Ttulo4"/>
     <w:uiPriority w:val="9"/>
     <w:semiHidden/>
     <w:rsid w:val="00FD262C"/>
@@ -9021,10 +10604,10 @@
       <w:iCs/>
     </w:rPr>
   </w:style>
-  <w:style w:type="character" w:customStyle="1" w:styleId="Heading5Char">
-    <w:name w:val="Heading 5 Char"/>
-    <w:basedOn w:val="DefaultParagraphFont"/>
-    <w:link w:val="Heading5"/>
+  <w:style w:type="character" w:customStyle="1" w:styleId="Ttulo5Char">
+    <w:name w:val="Título 5 Char"/>
+    <w:basedOn w:val="Fontepargpadro"/>
+    <w:link w:val="Ttulo5"/>
     <w:uiPriority w:val="9"/>
     <w:semiHidden/>
     <w:rsid w:val="00FD262C"/>
@@ -9033,10 +10616,10 @@
       <w:color w:val="404040" w:themeColor="text1" w:themeTint="BF"/>
     </w:rPr>
   </w:style>
-  <w:style w:type="character" w:customStyle="1" w:styleId="Heading6Char">
-    <w:name w:val="Heading 6 Char"/>
-    <w:basedOn w:val="DefaultParagraphFont"/>
-    <w:link w:val="Heading6"/>
+  <w:style w:type="character" w:customStyle="1" w:styleId="Ttulo6Char">
+    <w:name w:val="Título 6 Char"/>
+    <w:basedOn w:val="Fontepargpadro"/>
+    <w:link w:val="Ttulo6"/>
     <w:uiPriority w:val="9"/>
     <w:semiHidden/>
     <w:rsid w:val="00FD262C"/>
@@ -9047,10 +10630,10 @@
       <w:color w:val="404040" w:themeColor="text1" w:themeTint="BF"/>
     </w:rPr>
   </w:style>
-  <w:style w:type="character" w:customStyle="1" w:styleId="Heading7Char">
-    <w:name w:val="Heading 7 Char"/>
-    <w:basedOn w:val="DefaultParagraphFont"/>
-    <w:link w:val="Heading7"/>
+  <w:style w:type="character" w:customStyle="1" w:styleId="Ttulo7Char">
+    <w:name w:val="Título 7 Char"/>
+    <w:basedOn w:val="Fontepargpadro"/>
+    <w:link w:val="Ttulo7"/>
     <w:uiPriority w:val="9"/>
     <w:semiHidden/>
     <w:rPr>
@@ -9060,10 +10643,10 @@
       <w:color w:val="404040" w:themeColor="text1" w:themeTint="BF"/>
     </w:rPr>
   </w:style>
-  <w:style w:type="character" w:customStyle="1" w:styleId="Heading8Char">
-    <w:name w:val="Heading 8 Char"/>
-    <w:basedOn w:val="DefaultParagraphFont"/>
-    <w:link w:val="Heading8"/>
+  <w:style w:type="character" w:customStyle="1" w:styleId="Ttulo8Char">
+    <w:name w:val="Título 8 Char"/>
+    <w:basedOn w:val="Fontepargpadro"/>
+    <w:link w:val="Ttulo8"/>
     <w:uiPriority w:val="9"/>
     <w:semiHidden/>
     <w:rsid w:val="001D4362"/>
@@ -9073,10 +10656,10 @@
       <w:szCs w:val="20"/>
     </w:rPr>
   </w:style>
-  <w:style w:type="character" w:customStyle="1" w:styleId="Heading9Char">
-    <w:name w:val="Heading 9 Char"/>
-    <w:basedOn w:val="DefaultParagraphFont"/>
-    <w:link w:val="Heading9"/>
+  <w:style w:type="character" w:customStyle="1" w:styleId="Ttulo9Char">
+    <w:name w:val="Título 9 Char"/>
+    <w:basedOn w:val="Fontepargpadro"/>
+    <w:link w:val="Ttulo9"/>
     <w:uiPriority w:val="9"/>
     <w:semiHidden/>
     <w:rsid w:val="001D4362"/>
@@ -9088,10 +10671,10 @@
       <w:szCs w:val="20"/>
     </w:rPr>
   </w:style>
-  <w:style w:type="paragraph" w:styleId="Footer">
+  <w:style w:type="paragraph" w:styleId="Rodap">
     <w:name w:val="footer"/>
     <w:basedOn w:val="Normal"/>
-    <w:link w:val="FooterChar"/>
+    <w:link w:val="RodapChar"/>
     <w:uiPriority w:val="99"/>
     <w:unhideWhenUsed/>
     <w:rsid w:val="00855982"/>
@@ -9099,14 +10682,14 @@
       <w:spacing w:after="0" w:line="240" w:lineRule="auto"/>
     </w:pPr>
   </w:style>
-  <w:style w:type="character" w:customStyle="1" w:styleId="FooterChar">
-    <w:name w:val="Footer Char"/>
-    <w:basedOn w:val="DefaultParagraphFont"/>
-    <w:link w:val="Footer"/>
+  <w:style w:type="character" w:customStyle="1" w:styleId="RodapChar">
+    <w:name w:val="Rodapé Char"/>
+    <w:basedOn w:val="Fontepargpadro"/>
+    <w:link w:val="Rodap"/>
     <w:uiPriority w:val="99"/>
     <w:rsid w:val="00855982"/>
   </w:style>
-  <w:style w:type="paragraph" w:styleId="Caption">
+  <w:style w:type="paragraph" w:styleId="Legenda">
     <w:name w:val="caption"/>
     <w:basedOn w:val="Normal"/>
     <w:next w:val="Normal"/>
@@ -9125,9 +10708,9 @@
       <w:szCs w:val="18"/>
     </w:rPr>
   </w:style>
-  <w:style w:type="paragraph" w:styleId="TOCHeading">
+  <w:style w:type="paragraph" w:styleId="CabealhodoSumrio">
     <w:name w:val="TOC Heading"/>
-    <w:basedOn w:val="Heading1"/>
+    <w:basedOn w:val="Ttulo1"/>
     <w:next w:val="Normal"/>
     <w:uiPriority w:val="39"/>
     <w:semiHidden/>
@@ -9137,10 +10720,10 @@
       <w:outlineLvl w:val="9"/>
     </w:pPr>
   </w:style>
-  <w:style w:type="paragraph" w:styleId="BalloonText">
+  <w:style w:type="paragraph" w:styleId="Textodebalo">
     <w:name w:val="Balloon Text"/>
     <w:basedOn w:val="Normal"/>
-    <w:link w:val="BalloonTextChar"/>
+    <w:link w:val="TextodebaloChar"/>
     <w:uiPriority w:val="99"/>
     <w:semiHidden/>
     <w:unhideWhenUsed/>
@@ -9153,10 +10736,10 @@
       <w:szCs w:val="18"/>
     </w:rPr>
   </w:style>
-  <w:style w:type="character" w:customStyle="1" w:styleId="BalloonTextChar">
-    <w:name w:val="Balloon Text Char"/>
-    <w:basedOn w:val="DefaultParagraphFont"/>
-    <w:link w:val="BalloonText"/>
+  <w:style w:type="character" w:customStyle="1" w:styleId="TextodebaloChar">
+    <w:name w:val="Texto de balão Char"/>
+    <w:basedOn w:val="Fontepargpadro"/>
+    <w:link w:val="Textodebalo"/>
     <w:uiPriority w:val="99"/>
     <w:semiHidden/>
     <w:rsid w:val="001D4362"/>
@@ -9165,10 +10748,10 @@
       <w:szCs w:val="18"/>
     </w:rPr>
   </w:style>
-  <w:style w:type="paragraph" w:styleId="BodyText3">
+  <w:style w:type="paragraph" w:styleId="Corpodetexto3">
     <w:name w:val="Body Text 3"/>
     <w:basedOn w:val="Normal"/>
-    <w:link w:val="BodyText3Char"/>
+    <w:link w:val="Corpodetexto3Char"/>
     <w:uiPriority w:val="99"/>
     <w:semiHidden/>
     <w:unhideWhenUsed/>
@@ -9180,10 +10763,10 @@
       <w:szCs w:val="16"/>
     </w:rPr>
   </w:style>
-  <w:style w:type="character" w:customStyle="1" w:styleId="BodyText3Char">
-    <w:name w:val="Body Text 3 Char"/>
-    <w:basedOn w:val="DefaultParagraphFont"/>
-    <w:link w:val="BodyText3"/>
+  <w:style w:type="character" w:customStyle="1" w:styleId="Corpodetexto3Char">
+    <w:name w:val="Corpo de texto 3 Char"/>
+    <w:basedOn w:val="Fontepargpadro"/>
+    <w:link w:val="Corpodetexto3"/>
     <w:uiPriority w:val="99"/>
     <w:semiHidden/>
     <w:rsid w:val="001D4362"/>
@@ -9191,10 +10774,10 @@
       <w:szCs w:val="16"/>
     </w:rPr>
   </w:style>
-  <w:style w:type="paragraph" w:styleId="BodyTextIndent3">
+  <w:style w:type="paragraph" w:styleId="Recuodecorpodetexto3">
     <w:name w:val="Body Text Indent 3"/>
     <w:basedOn w:val="Normal"/>
-    <w:link w:val="BodyTextIndent3Char"/>
+    <w:link w:val="Recuodecorpodetexto3Char"/>
     <w:uiPriority w:val="99"/>
     <w:semiHidden/>
     <w:unhideWhenUsed/>
@@ -9207,10 +10790,10 @@
       <w:szCs w:val="16"/>
     </w:rPr>
   </w:style>
-  <w:style w:type="character" w:customStyle="1" w:styleId="BodyTextIndent3Char">
-    <w:name w:val="Body Text Indent 3 Char"/>
-    <w:basedOn w:val="DefaultParagraphFont"/>
-    <w:link w:val="BodyTextIndent3"/>
+  <w:style w:type="character" w:customStyle="1" w:styleId="Recuodecorpodetexto3Char">
+    <w:name w:val="Recuo de corpo de texto 3 Char"/>
+    <w:basedOn w:val="Fontepargpadro"/>
+    <w:link w:val="Recuodecorpodetexto3"/>
     <w:uiPriority w:val="99"/>
     <w:semiHidden/>
     <w:rsid w:val="001D4362"/>
@@ -9218,9 +10801,9 @@
       <w:szCs w:val="16"/>
     </w:rPr>
   </w:style>
-  <w:style w:type="character" w:styleId="CommentReference">
+  <w:style w:type="character" w:styleId="Refdecomentrio">
     <w:name w:val="annotation reference"/>
-    <w:basedOn w:val="DefaultParagraphFont"/>
+    <w:basedOn w:val="Fontepargpadro"/>
     <w:uiPriority w:val="99"/>
     <w:semiHidden/>
     <w:unhideWhenUsed/>
@@ -9230,10 +10813,10 @@
       <w:szCs w:val="16"/>
     </w:rPr>
   </w:style>
-  <w:style w:type="paragraph" w:styleId="CommentText">
+  <w:style w:type="paragraph" w:styleId="Textodecomentrio">
     <w:name w:val="annotation text"/>
     <w:basedOn w:val="Normal"/>
-    <w:link w:val="CommentTextChar"/>
+    <w:link w:val="TextodecomentrioChar"/>
     <w:uiPriority w:val="99"/>
     <w:semiHidden/>
     <w:unhideWhenUsed/>
@@ -9245,10 +10828,10 @@
       <w:szCs w:val="20"/>
     </w:rPr>
   </w:style>
-  <w:style w:type="character" w:customStyle="1" w:styleId="CommentTextChar">
-    <w:name w:val="Comment Text Char"/>
-    <w:basedOn w:val="DefaultParagraphFont"/>
-    <w:link w:val="CommentText"/>
+  <w:style w:type="character" w:customStyle="1" w:styleId="TextodecomentrioChar">
+    <w:name w:val="Texto de comentário Char"/>
+    <w:basedOn w:val="Fontepargpadro"/>
+    <w:link w:val="Textodecomentrio"/>
     <w:uiPriority w:val="99"/>
     <w:semiHidden/>
     <w:rsid w:val="001D4362"/>
@@ -9256,11 +10839,11 @@
       <w:szCs w:val="20"/>
     </w:rPr>
   </w:style>
-  <w:style w:type="paragraph" w:styleId="CommentSubject">
+  <w:style w:type="paragraph" w:styleId="Assuntodocomentrio">
     <w:name w:val="annotation subject"/>
-    <w:basedOn w:val="CommentText"/>
-    <w:next w:val="CommentText"/>
-    <w:link w:val="CommentSubjectChar"/>
+    <w:basedOn w:val="Textodecomentrio"/>
+    <w:next w:val="Textodecomentrio"/>
+    <w:link w:val="AssuntodocomentrioChar"/>
     <w:uiPriority w:val="99"/>
     <w:semiHidden/>
     <w:unhideWhenUsed/>
@@ -9270,10 +10853,10 @@
       <w:bCs/>
     </w:rPr>
   </w:style>
-  <w:style w:type="character" w:customStyle="1" w:styleId="CommentSubjectChar">
-    <w:name w:val="Comment Subject Char"/>
-    <w:basedOn w:val="CommentTextChar"/>
-    <w:link w:val="CommentSubject"/>
+  <w:style w:type="character" w:customStyle="1" w:styleId="AssuntodocomentrioChar">
+    <w:name w:val="Assunto do comentário Char"/>
+    <w:basedOn w:val="TextodecomentrioChar"/>
+    <w:link w:val="Assuntodocomentrio"/>
     <w:uiPriority w:val="99"/>
     <w:semiHidden/>
     <w:rsid w:val="001D4362"/>
@@ -9283,10 +10866,10 @@
       <w:szCs w:val="20"/>
     </w:rPr>
   </w:style>
-  <w:style w:type="paragraph" w:styleId="DocumentMap">
+  <w:style w:type="paragraph" w:styleId="MapadoDocumento">
     <w:name w:val="Document Map"/>
     <w:basedOn w:val="Normal"/>
-    <w:link w:val="DocumentMapChar"/>
+    <w:link w:val="MapadoDocumentoChar"/>
     <w:uiPriority w:val="99"/>
     <w:semiHidden/>
     <w:unhideWhenUsed/>
@@ -9299,10 +10882,10 @@
       <w:szCs w:val="16"/>
     </w:rPr>
   </w:style>
-  <w:style w:type="character" w:customStyle="1" w:styleId="DocumentMapChar">
-    <w:name w:val="Document Map Char"/>
-    <w:basedOn w:val="DefaultParagraphFont"/>
-    <w:link w:val="DocumentMap"/>
+  <w:style w:type="character" w:customStyle="1" w:styleId="MapadoDocumentoChar">
+    <w:name w:val="Mapa do Documento Char"/>
+    <w:basedOn w:val="Fontepargpadro"/>
+    <w:link w:val="MapadoDocumento"/>
     <w:uiPriority w:val="99"/>
     <w:semiHidden/>
     <w:rsid w:val="001D4362"/>
@@ -9311,10 +10894,10 @@
       <w:szCs w:val="16"/>
     </w:rPr>
   </w:style>
-  <w:style w:type="paragraph" w:styleId="EndnoteText">
+  <w:style w:type="paragraph" w:styleId="Textodenotadefim">
     <w:name w:val="endnote text"/>
     <w:basedOn w:val="Normal"/>
-    <w:link w:val="EndnoteTextChar"/>
+    <w:link w:val="TextodenotadefimChar"/>
     <w:uiPriority w:val="99"/>
     <w:semiHidden/>
     <w:unhideWhenUsed/>
@@ -9326,10 +10909,10 @@
       <w:szCs w:val="20"/>
     </w:rPr>
   </w:style>
-  <w:style w:type="character" w:customStyle="1" w:styleId="EndnoteTextChar">
-    <w:name w:val="Endnote Text Char"/>
-    <w:basedOn w:val="DefaultParagraphFont"/>
-    <w:link w:val="EndnoteText"/>
+  <w:style w:type="character" w:customStyle="1" w:styleId="TextodenotadefimChar">
+    <w:name w:val="Texto de nota de fim Char"/>
+    <w:basedOn w:val="Fontepargpadro"/>
+    <w:link w:val="Textodenotadefim"/>
     <w:uiPriority w:val="99"/>
     <w:semiHidden/>
     <w:rsid w:val="001D4362"/>
@@ -9337,7 +10920,7 @@
       <w:szCs w:val="20"/>
     </w:rPr>
   </w:style>
-  <w:style w:type="paragraph" w:styleId="EnvelopeReturn">
+  <w:style w:type="paragraph" w:styleId="Remetente">
     <w:name w:val="envelope return"/>
     <w:basedOn w:val="Normal"/>
     <w:uiPriority w:val="99"/>
@@ -9352,10 +10935,10 @@
       <w:szCs w:val="20"/>
     </w:rPr>
   </w:style>
-  <w:style w:type="paragraph" w:styleId="FootnoteText">
+  <w:style w:type="paragraph" w:styleId="Textodenotaderodap">
     <w:name w:val="footnote text"/>
     <w:basedOn w:val="Normal"/>
-    <w:link w:val="FootnoteTextChar"/>
+    <w:link w:val="TextodenotaderodapChar"/>
     <w:uiPriority w:val="99"/>
     <w:semiHidden/>
     <w:unhideWhenUsed/>
@@ -9367,10 +10950,10 @@
       <w:szCs w:val="20"/>
     </w:rPr>
   </w:style>
-  <w:style w:type="character" w:customStyle="1" w:styleId="FootnoteTextChar">
-    <w:name w:val="Footnote Text Char"/>
-    <w:basedOn w:val="DefaultParagraphFont"/>
-    <w:link w:val="FootnoteText"/>
+  <w:style w:type="character" w:customStyle="1" w:styleId="TextodenotaderodapChar">
+    <w:name w:val="Texto de nota de rodapé Char"/>
+    <w:basedOn w:val="Fontepargpadro"/>
+    <w:link w:val="Textodenotaderodap"/>
     <w:uiPriority w:val="99"/>
     <w:semiHidden/>
     <w:rsid w:val="001D4362"/>
@@ -9378,9 +10961,9 @@
       <w:szCs w:val="20"/>
     </w:rPr>
   </w:style>
-  <w:style w:type="character" w:styleId="HTMLCode">
+  <w:style w:type="character" w:styleId="CdigoHTML">
     <w:name w:val="HTML Code"/>
-    <w:basedOn w:val="DefaultParagraphFont"/>
+    <w:basedOn w:val="Fontepargpadro"/>
     <w:uiPriority w:val="99"/>
     <w:semiHidden/>
     <w:unhideWhenUsed/>
@@ -9391,9 +10974,9 @@
       <w:szCs w:val="20"/>
     </w:rPr>
   </w:style>
-  <w:style w:type="character" w:styleId="HTMLKeyboard">
+  <w:style w:type="character" w:styleId="TecladoHTML">
     <w:name w:val="HTML Keyboard"/>
-    <w:basedOn w:val="DefaultParagraphFont"/>
+    <w:basedOn w:val="Fontepargpadro"/>
     <w:uiPriority w:val="99"/>
     <w:semiHidden/>
     <w:unhideWhenUsed/>
@@ -9404,10 +10987,10 @@
       <w:szCs w:val="20"/>
     </w:rPr>
   </w:style>
-  <w:style w:type="paragraph" w:styleId="HTMLPreformatted">
+  <w:style w:type="paragraph" w:styleId="Pr-formataoHTML">
     <w:name w:val="HTML Preformatted"/>
     <w:basedOn w:val="Normal"/>
-    <w:link w:val="HTMLPreformattedChar"/>
+    <w:link w:val="Pr-formataoHTMLChar"/>
     <w:uiPriority w:val="99"/>
     <w:semiHidden/>
     <w:unhideWhenUsed/>
@@ -9420,10 +11003,10 @@
       <w:szCs w:val="20"/>
     </w:rPr>
   </w:style>
-  <w:style w:type="character" w:customStyle="1" w:styleId="HTMLPreformattedChar">
-    <w:name w:val="HTML Preformatted Char"/>
-    <w:basedOn w:val="DefaultParagraphFont"/>
-    <w:link w:val="HTMLPreformatted"/>
+  <w:style w:type="character" w:customStyle="1" w:styleId="Pr-formataoHTMLChar">
+    <w:name w:val="Pré-formatação HTML Char"/>
+    <w:basedOn w:val="Fontepargpadro"/>
+    <w:link w:val="Pr-formataoHTML"/>
     <w:uiPriority w:val="99"/>
     <w:semiHidden/>
     <w:rsid w:val="001D4362"/>
@@ -9432,9 +11015,9 @@
       <w:szCs w:val="20"/>
     </w:rPr>
   </w:style>
-  <w:style w:type="character" w:styleId="HTMLTypewriter">
+  <w:style w:type="character" w:styleId="MquinadeescreverHTML">
     <w:name w:val="HTML Typewriter"/>
-    <w:basedOn w:val="DefaultParagraphFont"/>
+    <w:basedOn w:val="Fontepargpadro"/>
     <w:uiPriority w:val="99"/>
     <w:semiHidden/>
     <w:unhideWhenUsed/>
@@ -9445,9 +11028,9 @@
       <w:szCs w:val="20"/>
     </w:rPr>
   </w:style>
-  <w:style w:type="paragraph" w:styleId="MacroText">
+  <w:style w:type="paragraph" w:styleId="Textodemacro">
     <w:name w:val="macro"/>
-    <w:link w:val="MacroTextChar"/>
+    <w:link w:val="TextodemacroChar"/>
     <w:uiPriority w:val="99"/>
     <w:semiHidden/>
     <w:unhideWhenUsed/>
@@ -9471,10 +11054,10 @@
       <w:szCs w:val="20"/>
     </w:rPr>
   </w:style>
-  <w:style w:type="character" w:customStyle="1" w:styleId="MacroTextChar">
-    <w:name w:val="Macro Text Char"/>
-    <w:basedOn w:val="DefaultParagraphFont"/>
-    <w:link w:val="MacroText"/>
+  <w:style w:type="character" w:customStyle="1" w:styleId="TextodemacroChar">
+    <w:name w:val="Texto de macro Char"/>
+    <w:basedOn w:val="Fontepargpadro"/>
+    <w:link w:val="Textodemacro"/>
     <w:uiPriority w:val="99"/>
     <w:semiHidden/>
     <w:rsid w:val="001D4362"/>
@@ -9483,10 +11066,10 @@
       <w:szCs w:val="20"/>
     </w:rPr>
   </w:style>
-  <w:style w:type="paragraph" w:styleId="PlainText">
+  <w:style w:type="paragraph" w:styleId="TextosemFormatao">
     <w:name w:val="Plain Text"/>
     <w:basedOn w:val="Normal"/>
-    <w:link w:val="PlainTextChar"/>
+    <w:link w:val="TextosemFormataoChar"/>
     <w:uiPriority w:val="99"/>
     <w:semiHidden/>
     <w:unhideWhenUsed/>
@@ -9499,10 +11082,10 @@
       <w:szCs w:val="21"/>
     </w:rPr>
   </w:style>
-  <w:style w:type="character" w:customStyle="1" w:styleId="PlainTextChar">
-    <w:name w:val="Plain Text Char"/>
-    <w:basedOn w:val="DefaultParagraphFont"/>
-    <w:link w:val="PlainText"/>
+  <w:style w:type="character" w:customStyle="1" w:styleId="TextosemFormataoChar">
+    <w:name w:val="Texto sem Formatação Char"/>
+    <w:basedOn w:val="Fontepargpadro"/>
+    <w:link w:val="TextosemFormatao"/>
     <w:uiPriority w:val="99"/>
     <w:semiHidden/>
     <w:rsid w:val="001D4362"/>
@@ -9511,7 +11094,7 @@
       <w:szCs w:val="21"/>
     </w:rPr>
   </w:style>
-  <w:style w:type="paragraph" w:styleId="BlockText">
+  <w:style w:type="paragraph" w:styleId="Textoembloco">
     <w:name w:val="Block Text"/>
     <w:basedOn w:val="Normal"/>
     <w:uiPriority w:val="99"/>
@@ -9533,9 +11116,9 @@
       <w:color w:val="783F04" w:themeColor="accent1" w:themeShade="80"/>
     </w:rPr>
   </w:style>
-  <w:style w:type="character" w:styleId="FollowedHyperlink">
+  <w:style w:type="character" w:styleId="HiperlinkVisitado">
     <w:name w:val="FollowedHyperlink"/>
-    <w:basedOn w:val="DefaultParagraphFont"/>
+    <w:basedOn w:val="Fontepargpadro"/>
     <w:uiPriority w:val="99"/>
     <w:semiHidden/>
     <w:unhideWhenUsed/>
@@ -9547,7 +11130,7 @@
   </w:style>
   <w:style w:type="character" w:styleId="Hyperlink">
     <w:name w:val="Hyperlink"/>
-    <w:basedOn w:val="DefaultParagraphFont"/>
+    <w:basedOn w:val="Fontepargpadro"/>
     <w:uiPriority w:val="99"/>
     <w:unhideWhenUsed/>
     <w:rsid w:val="007833A7"/>
@@ -9556,9 +11139,9 @@
       <w:u w:val="single"/>
     </w:rPr>
   </w:style>
-  <w:style w:type="character" w:styleId="PlaceholderText">
+  <w:style w:type="character" w:styleId="TextodoEspaoReservado">
     <w:name w:val="Placeholder Text"/>
-    <w:basedOn w:val="DefaultParagraphFont"/>
+    <w:basedOn w:val="Fontepargpadro"/>
     <w:uiPriority w:val="99"/>
     <w:semiHidden/>
     <w:rsid w:val="007833A7"/>
@@ -9566,9 +11149,9 @@
       <w:color w:val="595959" w:themeColor="text1" w:themeTint="A6"/>
     </w:rPr>
   </w:style>
-  <w:style w:type="character" w:styleId="IntenseEmphasis">
+  <w:style w:type="character" w:styleId="nfaseIntensa">
     <w:name w:val="Intense Emphasis"/>
-    <w:basedOn w:val="DefaultParagraphFont"/>
+    <w:basedOn w:val="Fontepargpadro"/>
     <w:uiPriority w:val="21"/>
     <w:semiHidden/>
     <w:unhideWhenUsed/>
@@ -9580,11 +11163,11 @@
       <w:color w:val="B35E06" w:themeColor="accent1" w:themeShade="BF"/>
     </w:rPr>
   </w:style>
-  <w:style w:type="paragraph" w:styleId="IntenseQuote">
+  <w:style w:type="paragraph" w:styleId="CitaoIntensa">
     <w:name w:val="Intense Quote"/>
     <w:basedOn w:val="Normal"/>
     <w:next w:val="Normal"/>
-    <w:link w:val="IntenseQuoteChar"/>
+    <w:link w:val="CitaoIntensaChar"/>
     <w:uiPriority w:val="30"/>
     <w:semiHidden/>
     <w:unhideWhenUsed/>
@@ -9604,10 +11187,10 @@
       <w:color w:val="B35E06" w:themeColor="accent1" w:themeShade="BF"/>
     </w:rPr>
   </w:style>
-  <w:style w:type="character" w:customStyle="1" w:styleId="IntenseQuoteChar">
-    <w:name w:val="Intense Quote Char"/>
-    <w:basedOn w:val="DefaultParagraphFont"/>
-    <w:link w:val="IntenseQuote"/>
+  <w:style w:type="character" w:customStyle="1" w:styleId="CitaoIntensaChar">
+    <w:name w:val="Citação Intensa Char"/>
+    <w:basedOn w:val="Fontepargpadro"/>
+    <w:link w:val="CitaoIntensa"/>
     <w:uiPriority w:val="30"/>
     <w:semiHidden/>
     <w:rsid w:val="00FD262C"/>
@@ -9617,9 +11200,9 @@
       <w:color w:val="B35E06" w:themeColor="accent1" w:themeShade="BF"/>
     </w:rPr>
   </w:style>
-  <w:style w:type="character" w:styleId="IntenseReference">
+  <w:style w:type="character" w:styleId="RefernciaIntensa">
     <w:name w:val="Intense Reference"/>
-    <w:basedOn w:val="DefaultParagraphFont"/>
+    <w:basedOn w:val="Fontepargpadro"/>
     <w:uiPriority w:val="32"/>
     <w:semiHidden/>
     <w:unhideWhenUsed/>
@@ -9634,7 +11217,7 @@
       <w:spacing w:val="5"/>
     </w:rPr>
   </w:style>
-  <w:style w:type="paragraph" w:styleId="ListParagraph">
+  <w:style w:type="paragraph" w:styleId="PargrafodaLista">
     <w:name w:val="List Paragraph"/>
     <w:basedOn w:val="Normal"/>
     <w:uiPriority w:val="34"/>
@@ -9646,9 +11229,9 @@
       <w:contextualSpacing/>
     </w:pPr>
   </w:style>
-  <w:style w:type="table" w:styleId="TableGrid">
+  <w:style w:type="table" w:styleId="Tabelacomgrade">
     <w:name w:val="Table Grid"/>
-    <w:basedOn w:val="TableNormal"/>
+    <w:basedOn w:val="Tabelanormal"/>
     <w:uiPriority w:val="39"/>
     <w:rsid w:val="00A94DEC"/>
     <w:pPr>
@@ -9681,9 +11264,9 @@
       <w:szCs w:val="24"/>
     </w:rPr>
   </w:style>
-  <w:style w:type="character" w:styleId="UnresolvedMention">
+  <w:style w:type="character" w:styleId="MenoPendente">
     <w:name w:val="Unresolved Mention"/>
-    <w:basedOn w:val="DefaultParagraphFont"/>
+    <w:basedOn w:val="Fontepargpadro"/>
     <w:uiPriority w:val="99"/>
     <w:semiHidden/>
     <w:unhideWhenUsed/>
@@ -9958,10 +11541,6 @@
 </file>
 
 <file path=customXml/item1.xml><?xml version="1.0" encoding="utf-8"?>
-<b:Sources xmlns:b="http://schemas.openxmlformats.org/officeDocument/2006/bibliography" xmlns="http://schemas.openxmlformats.org/officeDocument/2006/bibliography" SelectedStyle="\APASixthEditionOfficeOnline.xsl" StyleName="APA" Version="6"/>
-</file>
-
-<file path=customXml/item2.xml><?xml version="1.0" encoding="utf-8"?>
 <p:properties xmlns:p="http://schemas.microsoft.com/office/2006/metadata/properties" xmlns:xsi="http://www.w3.org/2001/XMLSchema-instance" xmlns:pc="http://schemas.microsoft.com/office/infopath/2007/PartnerControls">
   <documentManagement>
     <APDescription xmlns="4873beb7-5857-4685-be1f-d57550cc96cc" xsi:nil="true"/>
@@ -10087,16 +11666,11 @@
 </p:properties>
 </file>
 
-<file path=customXml/item3.xml><?xml version="1.0" encoding="utf-8"?>
-<?mso-contentType ?>
-<FormTemplates xmlns="http://schemas.microsoft.com/sharepoint/v3/contenttype/forms">
-  <Display>DocumentLibraryForm</Display>
-  <Edit>AssetEditForm</Edit>
-  <New>DocumentLibraryForm</New>
-</FormTemplates>
+<file path=customXml/item2.xml><?xml version="1.0" encoding="utf-8"?>
+<b:Sources xmlns:b="http://schemas.openxmlformats.org/officeDocument/2006/bibliography" xmlns="http://schemas.openxmlformats.org/officeDocument/2006/bibliography" SelectedStyle="\APASixthEditionOfficeOnline.xsl" StyleName="APA" Version="6"/>
 </file>
 
-<file path=customXml/item4.xml><?xml version="1.0" encoding="utf-8"?>
+<file path=customXml/item3.xml><?xml version="1.0" encoding="utf-8"?>
 <ct:contentTypeSchema xmlns:ct="http://schemas.microsoft.com/office/2006/metadata/contentType" xmlns:ma="http://schemas.microsoft.com/office/2006/metadata/properties/metaAttributes" ct:_="" ma:_="" ma:contentTypeName="TemplateFile" ma:contentTypeID="0x0101006EDDDB5EE6D98C44930B742096920B300400F5B6D36B3EF94B4E9A635CDF2A18F5B8" ma:contentTypeVersion="72" ma:contentTypeDescription="Create a new document." ma:contentTypeScope="" ma:versionID="a23e56308344d904b51738559c3d67c9">
   <xsd:schema xmlns:xsd="http://www.w3.org/2001/XMLSchema" xmlns:xs="http://www.w3.org/2001/XMLSchema" xmlns:p="http://schemas.microsoft.com/office/2006/metadata/properties" xmlns:ns2="4873beb7-5857-4685-be1f-d57550cc96cc" targetNamespace="http://schemas.microsoft.com/office/2006/metadata/properties" ma:root="true" ma:fieldsID="cd0908cc4600e77bf5da051303e00c8d" ns2:_="">
     <xsd:import namespace="4873beb7-5857-4685-be1f-d57550cc96cc"/>
@@ -11136,15 +12710,16 @@
 </ct:contentTypeSchema>
 </file>
 
-<file path=customXml/itemProps1.xml><?xml version="1.0" encoding="utf-8"?>
-<ds:datastoreItem xmlns:ds="http://schemas.openxmlformats.org/officeDocument/2006/customXml" ds:itemID="{F52EDA37-DB49-4FDD-8843-A1A90DA24345}">
-  <ds:schemaRefs>
-    <ds:schemaRef ds:uri="http://schemas.openxmlformats.org/officeDocument/2006/bibliography"/>
-  </ds:schemaRefs>
-</ds:datastoreItem>
+<file path=customXml/item4.xml><?xml version="1.0" encoding="utf-8"?>
+<?mso-contentType ?>
+<FormTemplates xmlns="http://schemas.microsoft.com/sharepoint/v3/contenttype/forms">
+  <Display>DocumentLibraryForm</Display>
+  <Edit>AssetEditForm</Edit>
+  <New>DocumentLibraryForm</New>
+</FormTemplates>
 </file>
 
-<file path=customXml/itemProps2.xml><?xml version="1.0" encoding="utf-8"?>
+<file path=customXml/itemProps1.xml><?xml version="1.0" encoding="utf-8"?>
 <ds:datastoreItem xmlns:ds="http://schemas.openxmlformats.org/officeDocument/2006/customXml" ds:itemID="{63671810-3EF7-4C8E-BCBA-248ABE2BAB39}">
   <ds:schemaRefs>
     <ds:schemaRef ds:uri="http://schemas.microsoft.com/office/2006/metadata/properties"/>
@@ -11154,15 +12729,15 @@
 </ds:datastoreItem>
 </file>
 
-<file path=customXml/itemProps3.xml><?xml version="1.0" encoding="utf-8"?>
-<ds:datastoreItem xmlns:ds="http://schemas.openxmlformats.org/officeDocument/2006/customXml" ds:itemID="{499EA1EC-B023-4266-9865-E1EDA122A8C9}">
+<file path=customXml/itemProps2.xml><?xml version="1.0" encoding="utf-8"?>
+<ds:datastoreItem xmlns:ds="http://schemas.openxmlformats.org/officeDocument/2006/customXml" ds:itemID="{F52EDA37-DB49-4FDD-8843-A1A90DA24345}">
   <ds:schemaRefs>
-    <ds:schemaRef ds:uri="http://schemas.microsoft.com/sharepoint/v3/contenttype/forms"/>
+    <ds:schemaRef ds:uri="http://schemas.openxmlformats.org/officeDocument/2006/bibliography"/>
   </ds:schemaRefs>
 </ds:datastoreItem>
 </file>
 
-<file path=customXml/itemProps4.xml><?xml version="1.0" encoding="utf-8"?>
+<file path=customXml/itemProps3.xml><?xml version="1.0" encoding="utf-8"?>
 <ds:datastoreItem xmlns:ds="http://schemas.openxmlformats.org/officeDocument/2006/customXml" ds:itemID="{9332E30D-EFB4-40E8-AB8F-C2E02C2E75EB}">
   <ds:schemaRefs>
     <ds:schemaRef ds:uri="http://schemas.microsoft.com/office/2006/metadata/contentType"/>
@@ -11178,4 +12753,12 @@
     <ds:schemaRef ds:uri="http://schemas.microsoft.com/internal/obd"/>
   </ds:schemaRefs>
 </ds:datastoreItem>
+</file>
+
+<file path=customXml/itemProps4.xml><?xml version="1.0" encoding="utf-8"?>
+<ds:datastoreItem xmlns:ds="http://schemas.openxmlformats.org/officeDocument/2006/customXml" ds:itemID="{499EA1EC-B023-4266-9865-E1EDA122A8C9}">
+  <ds:schemaRefs>
+    <ds:schemaRef ds:uri="http://schemas.microsoft.com/sharepoint/v3/contenttype/forms"/>
+  </ds:schemaRefs>
+</ds:datastoreItem>
 </file>
</xml_diff>

<commit_message>
Almost completed, final test phase.
</commit_message>
<xml_diff>
--- a/UNISTAD Document Manager - Specification.docx
+++ b/UNISTAD Document Manager - Specification.docx
@@ -194,10 +194,13 @@
         </w:numPr>
       </w:pPr>
       <w:r>
-        <w:t xml:space="preserve"> API </w:t>
+        <w:t xml:space="preserve"> </w:t>
       </w:r>
       <w:r>
         <w:t>CREATE Operation</w:t>
+      </w:r>
+      <w:r>
+        <w:t xml:space="preserve"> uploads a document.</w:t>
       </w:r>
     </w:p>
     <w:p/>
@@ -268,23 +271,7 @@
                 <w:sz w:val="20"/>
                 <w:szCs w:val="20"/>
               </w:rPr>
-              <w:t>https://[servicename</w:t>
-            </w:r>
-            <w:proofErr w:type="gramStart"/>
-            <w:r>
-              <w:rPr>
-                <w:sz w:val="20"/>
-                <w:szCs w:val="20"/>
-              </w:rPr>
-              <w:t>].azurewebsites.net</w:t>
-            </w:r>
-            <w:proofErr w:type="gramEnd"/>
-            <w:r>
-              <w:rPr>
-                <w:sz w:val="20"/>
-                <w:szCs w:val="20"/>
-              </w:rPr>
-              <w:t>/api/v1/uploadedimage?</w:t>
+              <w:t>https://[servicename].azurewebsites.net/api/v1/uploadedimage?</w:t>
             </w:r>
             <w:r>
               <w:rPr>
@@ -1276,32 +1263,14 @@
                 <w:sz w:val="20"/>
                 <w:szCs w:val="20"/>
               </w:rPr>
-              <w:t xml:space="preserve"> name</w:t>
-            </w:r>
-            <w:proofErr w:type="gramStart"/>
-            <w:r>
-              <w:rPr>
-                <w:b/>
-                <w:bCs/>
-                <w:sz w:val="20"/>
-                <w:szCs w:val="20"/>
-              </w:rPr>
-              <w:t>]</w:t>
-            </w:r>
-            <w:r>
-              <w:rPr>
-                <w:sz w:val="20"/>
-                <w:szCs w:val="20"/>
-              </w:rPr>
-              <w:t>.azurewebsites.net</w:t>
-            </w:r>
-            <w:proofErr w:type="gramEnd"/>
-            <w:r>
-              <w:rPr>
-                <w:sz w:val="20"/>
-                <w:szCs w:val="20"/>
-              </w:rPr>
-              <w:t>/</w:t>
+              <w:t xml:space="preserve"> name]</w:t>
+            </w:r>
+            <w:r>
+              <w:rPr>
+                <w:sz w:val="20"/>
+                <w:szCs w:val="20"/>
+              </w:rPr>
+              <w:t>.azurewebsites.net/</w:t>
             </w:r>
             <w:proofErr w:type="spellStart"/>
             <w:r>
@@ -1579,6 +1548,1294 @@
         </w:tc>
       </w:tr>
     </w:tbl>
+    <w:p>
+      <w:pPr>
+        <w:ind w:left="360"/>
+      </w:pPr>
+    </w:p>
+    <w:p>
+      <w:pPr>
+        <w:ind w:left="360"/>
+      </w:pPr>
+    </w:p>
+    <w:p>
+      <w:pPr>
+        <w:pStyle w:val="Ttulo2"/>
+        <w:numPr>
+          <w:ilvl w:val="1"/>
+          <w:numId w:val="31"/>
+        </w:numPr>
+      </w:pPr>
+      <w:r>
+        <w:t>API GET Operation returns the job message stored in the queue</w:t>
+      </w:r>
+    </w:p>
+    <w:p/>
+    <w:p>
+      <w:pPr>
+        <w:ind w:left="360"/>
+      </w:pPr>
+      <w:r>
+        <w:t xml:space="preserve">Creates the file uploaded in the File Storage. There is a default folder where the files uploaded are stored (see topic Storage Entities -&gt; File Storage for details about the folders). Create a record in the table storage to track the status of the job. Enqueues a message in the Storage Queue indicating the file was uploaded, so the job needs to be processed </w:t>
+      </w:r>
+      <w:r>
+        <w:rPr>
+          <w:highlight w:val="yellow"/>
+        </w:rPr>
+        <w:t>by the Web Jobs.</w:t>
+      </w:r>
+    </w:p>
+    <w:tbl>
+      <w:tblPr>
+        <w:tblStyle w:val="Tabelacomgrade"/>
+        <w:tblW w:w="0" w:type="auto"/>
+        <w:tblInd w:w="360" w:type="dxa"/>
+        <w:tblLook w:val="04A0" w:firstRow="1" w:lastRow="0" w:firstColumn="1" w:lastColumn="0" w:noHBand="0" w:noVBand="1"/>
+      </w:tblPr>
+      <w:tblGrid>
+        <w:gridCol w:w="8990"/>
+      </w:tblGrid>
+      <w:tr>
+        <w:tc>
+          <w:tcPr>
+            <w:tcW w:w="9350" w:type="dxa"/>
+            <w:shd w:val="clear" w:color="auto" w:fill="D9D9D9" w:themeFill="background1" w:themeFillShade="D9"/>
+          </w:tcPr>
+          <w:p>
+            <w:pPr>
+              <w:rPr>
+                <w:rFonts w:ascii="Consolas" w:hAnsi="Consolas"/>
+                <w:b/>
+                <w:bCs/>
+              </w:rPr>
+            </w:pPr>
+            <w:r>
+              <w:rPr>
+                <w:rFonts w:ascii="Consolas" w:hAnsi="Consolas"/>
+                <w:b/>
+                <w:bCs/>
+              </w:rPr>
+              <w:t xml:space="preserve">HTTP </w:t>
+            </w:r>
+            <w:r>
+              <w:rPr>
+                <w:rFonts w:ascii="Consolas" w:hAnsi="Consolas"/>
+                <w:b/>
+                <w:bCs/>
+              </w:rPr>
+              <w:t>GET</w:t>
+            </w:r>
+          </w:p>
+        </w:tc>
+      </w:tr>
+      <w:tr>
+        <w:tc>
+          <w:tcPr>
+            <w:tcW w:w="9350" w:type="dxa"/>
+          </w:tcPr>
+          <w:p>
+            <w:pPr>
+              <w:pStyle w:val="Default"/>
+            </w:pPr>
+            <w:r>
+              <w:rPr>
+                <w:sz w:val="20"/>
+                <w:szCs w:val="20"/>
+              </w:rPr>
+              <w:t>https://[servicename].azurewebsites.net/api/v1/</w:t>
+            </w:r>
+            <w:r>
+              <w:rPr>
+                <w:sz w:val="20"/>
+                <w:szCs w:val="20"/>
+              </w:rPr>
+              <w:t>job/{id}</w:t>
+            </w:r>
+          </w:p>
+        </w:tc>
+      </w:tr>
+    </w:tbl>
+    <w:p>
+      <w:pPr>
+        <w:ind w:left="360"/>
+      </w:pPr>
+    </w:p>
+    <w:tbl>
+      <w:tblPr>
+        <w:tblStyle w:val="Tabelacomgrade"/>
+        <w:tblW w:w="0" w:type="auto"/>
+        <w:tblInd w:w="360" w:type="dxa"/>
+        <w:tblLook w:val="04A0" w:firstRow="1" w:lastRow="0" w:firstColumn="1" w:lastColumn="0" w:noHBand="0" w:noVBand="1"/>
+      </w:tblPr>
+      <w:tblGrid>
+        <w:gridCol w:w="1488"/>
+        <w:gridCol w:w="1489"/>
+        <w:gridCol w:w="1481"/>
+        <w:gridCol w:w="1125"/>
+        <w:gridCol w:w="1426"/>
+        <w:gridCol w:w="1981"/>
+      </w:tblGrid>
+      <w:tr>
+        <w:tc>
+          <w:tcPr>
+            <w:tcW w:w="8990" w:type="dxa"/>
+            <w:gridSpan w:val="6"/>
+            <w:shd w:val="clear" w:color="auto" w:fill="D9D9D9" w:themeFill="background1" w:themeFillShade="D9"/>
+          </w:tcPr>
+          <w:p>
+            <w:pPr>
+              <w:rPr>
+                <w:rFonts w:ascii="Consolas" w:hAnsi="Consolas"/>
+                <w:b/>
+                <w:bCs/>
+              </w:rPr>
+            </w:pPr>
+            <w:r>
+              <w:rPr>
+                <w:rFonts w:ascii="Consolas" w:hAnsi="Consolas"/>
+                <w:b/>
+                <w:bCs/>
+              </w:rPr>
+              <w:t>URI Parameters</w:t>
+            </w:r>
+          </w:p>
+        </w:tc>
+      </w:tr>
+      <w:tr>
+        <w:tc>
+          <w:tcPr>
+            <w:tcW w:w="1490" w:type="dxa"/>
+            <w:shd w:val="clear" w:color="auto" w:fill="D9D9D9" w:themeFill="background1" w:themeFillShade="D9"/>
+          </w:tcPr>
+          <w:p>
+            <w:pPr>
+              <w:rPr>
+                <w:rFonts w:ascii="Consolas" w:hAnsi="Consolas"/>
+              </w:rPr>
+            </w:pPr>
+            <w:r>
+              <w:rPr>
+                <w:rFonts w:ascii="Consolas" w:hAnsi="Consolas"/>
+              </w:rPr>
+              <w:t>Name</w:t>
+            </w:r>
+          </w:p>
+        </w:tc>
+        <w:tc>
+          <w:tcPr>
+            <w:tcW w:w="1490" w:type="dxa"/>
+            <w:shd w:val="clear" w:color="auto" w:fill="D9D9D9" w:themeFill="background1" w:themeFillShade="D9"/>
+          </w:tcPr>
+          <w:p>
+            <w:pPr>
+              <w:rPr>
+                <w:rFonts w:ascii="Consolas" w:hAnsi="Consolas"/>
+              </w:rPr>
+            </w:pPr>
+            <w:r>
+              <w:rPr>
+                <w:rFonts w:ascii="Consolas" w:hAnsi="Consolas"/>
+              </w:rPr>
+              <w:t>Required</w:t>
+            </w:r>
+          </w:p>
+        </w:tc>
+        <w:tc>
+          <w:tcPr>
+            <w:tcW w:w="1483" w:type="dxa"/>
+            <w:shd w:val="clear" w:color="auto" w:fill="D9D9D9" w:themeFill="background1" w:themeFillShade="D9"/>
+          </w:tcPr>
+          <w:p>
+            <w:pPr>
+              <w:rPr>
+                <w:rFonts w:ascii="Consolas" w:hAnsi="Consolas"/>
+              </w:rPr>
+            </w:pPr>
+            <w:r>
+              <w:rPr>
+                <w:rFonts w:ascii="Consolas" w:hAnsi="Consolas"/>
+              </w:rPr>
+              <w:t>Data Type</w:t>
+            </w:r>
+          </w:p>
+        </w:tc>
+        <w:tc>
+          <w:tcPr>
+            <w:tcW w:w="1126" w:type="dxa"/>
+            <w:shd w:val="clear" w:color="auto" w:fill="D9D9D9" w:themeFill="background1" w:themeFillShade="D9"/>
+          </w:tcPr>
+          <w:p>
+            <w:pPr>
+              <w:rPr>
+                <w:rFonts w:ascii="Consolas" w:hAnsi="Consolas"/>
+              </w:rPr>
+            </w:pPr>
+            <w:r>
+              <w:rPr>
+                <w:rFonts w:ascii="Consolas" w:hAnsi="Consolas"/>
+              </w:rPr>
+              <w:t>Length</w:t>
+            </w:r>
+          </w:p>
+        </w:tc>
+        <w:tc>
+          <w:tcPr>
+            <w:tcW w:w="1419" w:type="dxa"/>
+            <w:shd w:val="clear" w:color="auto" w:fill="D9D9D9" w:themeFill="background1" w:themeFillShade="D9"/>
+          </w:tcPr>
+          <w:p>
+            <w:pPr>
+              <w:rPr>
+                <w:rFonts w:ascii="Consolas" w:hAnsi="Consolas"/>
+              </w:rPr>
+            </w:pPr>
+            <w:r>
+              <w:rPr>
+                <w:rFonts w:ascii="Consolas" w:hAnsi="Consolas"/>
+              </w:rPr>
+              <w:t>Constrains</w:t>
+            </w:r>
+          </w:p>
+        </w:tc>
+        <w:tc>
+          <w:tcPr>
+            <w:tcW w:w="1982" w:type="dxa"/>
+            <w:shd w:val="clear" w:color="auto" w:fill="D9D9D9" w:themeFill="background1" w:themeFillShade="D9"/>
+          </w:tcPr>
+          <w:p>
+            <w:pPr>
+              <w:rPr>
+                <w:rFonts w:ascii="Consolas" w:hAnsi="Consolas"/>
+              </w:rPr>
+            </w:pPr>
+            <w:r>
+              <w:rPr>
+                <w:rFonts w:ascii="Consolas" w:hAnsi="Consolas"/>
+              </w:rPr>
+              <w:t>Description</w:t>
+            </w:r>
+          </w:p>
+        </w:tc>
+      </w:tr>
+      <w:tr>
+        <w:tc>
+          <w:tcPr>
+            <w:tcW w:w="1490" w:type="dxa"/>
+          </w:tcPr>
+          <w:p>
+            <w:pPr>
+              <w:rPr>
+                <w:rFonts w:ascii="Consolas" w:hAnsi="Consolas"/>
+                <w:sz w:val="20"/>
+                <w:szCs w:val="20"/>
+              </w:rPr>
+            </w:pPr>
+            <w:r>
+              <w:rPr>
+                <w:rFonts w:ascii="Consolas" w:hAnsi="Consolas"/>
+                <w:sz w:val="20"/>
+                <w:szCs w:val="20"/>
+              </w:rPr>
+              <w:t>id</w:t>
+            </w:r>
+          </w:p>
+        </w:tc>
+        <w:tc>
+          <w:tcPr>
+            <w:tcW w:w="1490" w:type="dxa"/>
+          </w:tcPr>
+          <w:p>
+            <w:pPr>
+              <w:rPr>
+                <w:rFonts w:ascii="Consolas" w:hAnsi="Consolas"/>
+                <w:sz w:val="20"/>
+                <w:szCs w:val="20"/>
+              </w:rPr>
+            </w:pPr>
+            <w:r>
+              <w:rPr>
+                <w:rFonts w:ascii="Consolas" w:hAnsi="Consolas"/>
+                <w:sz w:val="20"/>
+                <w:szCs w:val="20"/>
+              </w:rPr>
+              <w:t>True</w:t>
+            </w:r>
+          </w:p>
+        </w:tc>
+        <w:tc>
+          <w:tcPr>
+            <w:tcW w:w="1483" w:type="dxa"/>
+          </w:tcPr>
+          <w:p>
+            <w:pPr>
+              <w:rPr>
+                <w:rFonts w:ascii="Consolas" w:hAnsi="Consolas"/>
+                <w:sz w:val="20"/>
+                <w:szCs w:val="20"/>
+              </w:rPr>
+            </w:pPr>
+            <w:r>
+              <w:rPr>
+                <w:rFonts w:ascii="Consolas" w:hAnsi="Consolas"/>
+                <w:sz w:val="20"/>
+                <w:szCs w:val="20"/>
+              </w:rPr>
+              <w:t>String</w:t>
+            </w:r>
+          </w:p>
+        </w:tc>
+        <w:tc>
+          <w:tcPr>
+            <w:tcW w:w="1126" w:type="dxa"/>
+          </w:tcPr>
+          <w:p>
+            <w:pPr>
+              <w:rPr>
+                <w:rFonts w:ascii="Consolas" w:hAnsi="Consolas"/>
+                <w:sz w:val="20"/>
+                <w:szCs w:val="20"/>
+              </w:rPr>
+            </w:pPr>
+            <w:r>
+              <w:rPr>
+                <w:rFonts w:ascii="Consolas" w:hAnsi="Consolas"/>
+                <w:sz w:val="20"/>
+                <w:szCs w:val="20"/>
+              </w:rPr>
+              <w:t>200</w:t>
+            </w:r>
+          </w:p>
+        </w:tc>
+        <w:tc>
+          <w:tcPr>
+            <w:tcW w:w="1419" w:type="dxa"/>
+          </w:tcPr>
+          <w:p>
+            <w:pPr>
+              <w:rPr>
+                <w:rFonts w:ascii="Consolas" w:hAnsi="Consolas"/>
+                <w:sz w:val="20"/>
+                <w:szCs w:val="20"/>
+              </w:rPr>
+            </w:pPr>
+          </w:p>
+        </w:tc>
+        <w:tc>
+          <w:tcPr>
+            <w:tcW w:w="1982" w:type="dxa"/>
+          </w:tcPr>
+          <w:p>
+            <w:pPr>
+              <w:rPr>
+                <w:rFonts w:ascii="Consolas" w:hAnsi="Consolas"/>
+                <w:sz w:val="20"/>
+                <w:szCs w:val="20"/>
+              </w:rPr>
+            </w:pPr>
+            <w:r>
+              <w:rPr>
+                <w:rFonts w:ascii="Consolas" w:hAnsi="Consolas"/>
+                <w:sz w:val="20"/>
+                <w:szCs w:val="20"/>
+              </w:rPr>
+              <w:t>GUID of the job.</w:t>
+            </w:r>
+          </w:p>
+        </w:tc>
+      </w:tr>
+    </w:tbl>
+    <w:p>
+      <w:pPr>
+        <w:ind w:left="360"/>
+      </w:pPr>
+    </w:p>
+    <w:tbl>
+      <w:tblPr>
+        <w:tblStyle w:val="Tabelacomgrade"/>
+        <w:tblW w:w="0" w:type="auto"/>
+        <w:tblInd w:w="360" w:type="dxa"/>
+        <w:tblLook w:val="04A0" w:firstRow="1" w:lastRow="0" w:firstColumn="1" w:lastColumn="0" w:noHBand="0" w:noVBand="1"/>
+      </w:tblPr>
+      <w:tblGrid>
+        <w:gridCol w:w="1488"/>
+        <w:gridCol w:w="1489"/>
+        <w:gridCol w:w="1481"/>
+        <w:gridCol w:w="1125"/>
+        <w:gridCol w:w="1426"/>
+        <w:gridCol w:w="1981"/>
+      </w:tblGrid>
+      <w:tr>
+        <w:tc>
+          <w:tcPr>
+            <w:tcW w:w="8990" w:type="dxa"/>
+            <w:gridSpan w:val="6"/>
+            <w:shd w:val="clear" w:color="auto" w:fill="D9D9D9" w:themeFill="background1" w:themeFillShade="D9"/>
+          </w:tcPr>
+          <w:p>
+            <w:pPr>
+              <w:rPr>
+                <w:rFonts w:ascii="Consolas" w:hAnsi="Consolas"/>
+                <w:b/>
+                <w:bCs/>
+              </w:rPr>
+            </w:pPr>
+            <w:r>
+              <w:rPr>
+                <w:rFonts w:ascii="Consolas" w:hAnsi="Consolas"/>
+                <w:b/>
+                <w:bCs/>
+              </w:rPr>
+              <w:lastRenderedPageBreak/>
+              <w:t>Request Body</w:t>
+            </w:r>
+          </w:p>
+        </w:tc>
+      </w:tr>
+      <w:tr>
+        <w:tc>
+          <w:tcPr>
+            <w:tcW w:w="1490" w:type="dxa"/>
+            <w:shd w:val="clear" w:color="auto" w:fill="D9D9D9" w:themeFill="background1" w:themeFillShade="D9"/>
+          </w:tcPr>
+          <w:p>
+            <w:pPr>
+              <w:rPr>
+                <w:rFonts w:ascii="Consolas" w:hAnsi="Consolas"/>
+              </w:rPr>
+            </w:pPr>
+            <w:r>
+              <w:rPr>
+                <w:rFonts w:ascii="Consolas" w:hAnsi="Consolas"/>
+              </w:rPr>
+              <w:t>Name</w:t>
+            </w:r>
+          </w:p>
+        </w:tc>
+        <w:tc>
+          <w:tcPr>
+            <w:tcW w:w="1490" w:type="dxa"/>
+            <w:shd w:val="clear" w:color="auto" w:fill="D9D9D9" w:themeFill="background1" w:themeFillShade="D9"/>
+          </w:tcPr>
+          <w:p>
+            <w:pPr>
+              <w:rPr>
+                <w:rFonts w:ascii="Consolas" w:hAnsi="Consolas"/>
+              </w:rPr>
+            </w:pPr>
+            <w:r>
+              <w:rPr>
+                <w:rFonts w:ascii="Consolas" w:hAnsi="Consolas"/>
+              </w:rPr>
+              <w:t>Required</w:t>
+            </w:r>
+          </w:p>
+        </w:tc>
+        <w:tc>
+          <w:tcPr>
+            <w:tcW w:w="1483" w:type="dxa"/>
+            <w:shd w:val="clear" w:color="auto" w:fill="D9D9D9" w:themeFill="background1" w:themeFillShade="D9"/>
+          </w:tcPr>
+          <w:p>
+            <w:pPr>
+              <w:rPr>
+                <w:rFonts w:ascii="Consolas" w:hAnsi="Consolas"/>
+              </w:rPr>
+            </w:pPr>
+            <w:r>
+              <w:rPr>
+                <w:rFonts w:ascii="Consolas" w:hAnsi="Consolas"/>
+              </w:rPr>
+              <w:t>Data Type</w:t>
+            </w:r>
+          </w:p>
+        </w:tc>
+        <w:tc>
+          <w:tcPr>
+            <w:tcW w:w="1126" w:type="dxa"/>
+            <w:shd w:val="clear" w:color="auto" w:fill="D9D9D9" w:themeFill="background1" w:themeFillShade="D9"/>
+          </w:tcPr>
+          <w:p>
+            <w:pPr>
+              <w:rPr>
+                <w:rFonts w:ascii="Consolas" w:hAnsi="Consolas"/>
+              </w:rPr>
+            </w:pPr>
+            <w:r>
+              <w:rPr>
+                <w:rFonts w:ascii="Consolas" w:hAnsi="Consolas"/>
+              </w:rPr>
+              <w:t>Length</w:t>
+            </w:r>
+          </w:p>
+        </w:tc>
+        <w:tc>
+          <w:tcPr>
+            <w:tcW w:w="1419" w:type="dxa"/>
+            <w:shd w:val="clear" w:color="auto" w:fill="D9D9D9" w:themeFill="background1" w:themeFillShade="D9"/>
+          </w:tcPr>
+          <w:p>
+            <w:pPr>
+              <w:rPr>
+                <w:rFonts w:ascii="Consolas" w:hAnsi="Consolas"/>
+              </w:rPr>
+            </w:pPr>
+            <w:r>
+              <w:rPr>
+                <w:rFonts w:ascii="Consolas" w:hAnsi="Consolas"/>
+              </w:rPr>
+              <w:t>Constrains</w:t>
+            </w:r>
+          </w:p>
+        </w:tc>
+        <w:tc>
+          <w:tcPr>
+            <w:tcW w:w="1982" w:type="dxa"/>
+            <w:shd w:val="clear" w:color="auto" w:fill="D9D9D9" w:themeFill="background1" w:themeFillShade="D9"/>
+          </w:tcPr>
+          <w:p>
+            <w:pPr>
+              <w:rPr>
+                <w:rFonts w:ascii="Consolas" w:hAnsi="Consolas"/>
+              </w:rPr>
+            </w:pPr>
+            <w:r>
+              <w:rPr>
+                <w:rFonts w:ascii="Consolas" w:hAnsi="Consolas"/>
+              </w:rPr>
+              <w:t>Description</w:t>
+            </w:r>
+          </w:p>
+        </w:tc>
+      </w:tr>
+      <w:tr>
+        <w:tc>
+          <w:tcPr>
+            <w:tcW w:w="1490" w:type="dxa"/>
+          </w:tcPr>
+          <w:p>
+            <w:pPr>
+              <w:rPr>
+                <w:rFonts w:ascii="Consolas" w:hAnsi="Consolas"/>
+                <w:sz w:val="20"/>
+                <w:szCs w:val="20"/>
+              </w:rPr>
+            </w:pPr>
+            <w:r>
+              <w:rPr>
+                <w:rFonts w:ascii="Consolas" w:hAnsi="Consolas"/>
+                <w:sz w:val="20"/>
+                <w:szCs w:val="20"/>
+              </w:rPr>
+              <w:t>Not used.</w:t>
+            </w:r>
+          </w:p>
+        </w:tc>
+        <w:tc>
+          <w:tcPr>
+            <w:tcW w:w="1490" w:type="dxa"/>
+          </w:tcPr>
+          <w:p>
+            <w:pPr>
+              <w:rPr>
+                <w:rFonts w:ascii="Consolas" w:hAnsi="Consolas"/>
+                <w:sz w:val="20"/>
+                <w:szCs w:val="20"/>
+              </w:rPr>
+            </w:pPr>
+            <w:r>
+              <w:rPr>
+                <w:rFonts w:ascii="Consolas" w:hAnsi="Consolas"/>
+                <w:sz w:val="20"/>
+                <w:szCs w:val="20"/>
+              </w:rPr>
+              <w:t>Not used.</w:t>
+            </w:r>
+          </w:p>
+        </w:tc>
+        <w:tc>
+          <w:tcPr>
+            <w:tcW w:w="1483" w:type="dxa"/>
+          </w:tcPr>
+          <w:p>
+            <w:pPr>
+              <w:rPr>
+                <w:rFonts w:ascii="Consolas" w:hAnsi="Consolas"/>
+                <w:sz w:val="20"/>
+                <w:szCs w:val="20"/>
+              </w:rPr>
+            </w:pPr>
+            <w:r>
+              <w:rPr>
+                <w:rFonts w:ascii="Consolas" w:hAnsi="Consolas"/>
+                <w:sz w:val="20"/>
+                <w:szCs w:val="20"/>
+              </w:rPr>
+              <w:t>Not used.</w:t>
+            </w:r>
+          </w:p>
+        </w:tc>
+        <w:tc>
+          <w:tcPr>
+            <w:tcW w:w="1126" w:type="dxa"/>
+          </w:tcPr>
+          <w:p>
+            <w:pPr>
+              <w:rPr>
+                <w:rFonts w:ascii="Consolas" w:hAnsi="Consolas"/>
+                <w:sz w:val="20"/>
+                <w:szCs w:val="20"/>
+              </w:rPr>
+            </w:pPr>
+            <w:r>
+              <w:rPr>
+                <w:rFonts w:ascii="Consolas" w:hAnsi="Consolas"/>
+                <w:sz w:val="20"/>
+                <w:szCs w:val="20"/>
+              </w:rPr>
+              <w:t>Not used.</w:t>
+            </w:r>
+          </w:p>
+        </w:tc>
+        <w:tc>
+          <w:tcPr>
+            <w:tcW w:w="1419" w:type="dxa"/>
+          </w:tcPr>
+          <w:p>
+            <w:pPr>
+              <w:rPr>
+                <w:rFonts w:ascii="Consolas" w:hAnsi="Consolas"/>
+                <w:sz w:val="20"/>
+                <w:szCs w:val="20"/>
+              </w:rPr>
+            </w:pPr>
+            <w:r>
+              <w:rPr>
+                <w:rFonts w:ascii="Consolas" w:hAnsi="Consolas"/>
+                <w:sz w:val="20"/>
+                <w:szCs w:val="20"/>
+              </w:rPr>
+              <w:t>Not used.</w:t>
+            </w:r>
+          </w:p>
+        </w:tc>
+        <w:tc>
+          <w:tcPr>
+            <w:tcW w:w="1982" w:type="dxa"/>
+          </w:tcPr>
+          <w:p>
+            <w:pPr>
+              <w:rPr>
+                <w:rFonts w:ascii="Consolas" w:hAnsi="Consolas"/>
+                <w:sz w:val="20"/>
+                <w:szCs w:val="20"/>
+              </w:rPr>
+            </w:pPr>
+            <w:r>
+              <w:rPr>
+                <w:rFonts w:ascii="Consolas" w:hAnsi="Consolas"/>
+                <w:sz w:val="20"/>
+                <w:szCs w:val="20"/>
+              </w:rPr>
+              <w:t>Not used.</w:t>
+            </w:r>
+            <w:r>
+              <w:rPr>
+                <w:rFonts w:ascii="Consolas" w:hAnsi="Consolas"/>
+                <w:b/>
+                <w:bCs/>
+                <w:sz w:val="20"/>
+                <w:szCs w:val="20"/>
+              </w:rPr>
+              <w:t xml:space="preserve"> </w:t>
+            </w:r>
+          </w:p>
+        </w:tc>
+      </w:tr>
+    </w:tbl>
+    <w:p>
+      <w:pPr>
+        <w:ind w:left="360"/>
+      </w:pPr>
+    </w:p>
+    <w:p>
+      <w:pPr>
+        <w:ind w:left="360"/>
+      </w:pPr>
+      <w:r>
+        <w:t>Additional Requirements:</w:t>
+      </w:r>
+    </w:p>
+    <w:p>
+      <w:pPr>
+        <w:pStyle w:val="PargrafodaLista"/>
+        <w:numPr>
+          <w:ilvl w:val="2"/>
+          <w:numId w:val="33"/>
+        </w:numPr>
+        <w:ind w:left="1212"/>
+      </w:pPr>
+      <w:r>
+        <w:t xml:space="preserve">The content type shall be automatically set using the content type provided by </w:t>
+      </w:r>
+      <w:proofErr w:type="spellStart"/>
+      <w:r>
+        <w:t>IFormFile</w:t>
+      </w:r>
+      <w:proofErr w:type="spellEnd"/>
+      <w:r>
+        <w:t xml:space="preserve"> </w:t>
+      </w:r>
+      <w:proofErr w:type="spellStart"/>
+      <w:r>
+        <w:t>fileData</w:t>
+      </w:r>
+      <w:proofErr w:type="spellEnd"/>
+      <w:r>
+        <w:t xml:space="preserve"> parameter.</w:t>
+      </w:r>
+    </w:p>
+    <w:p>
+      <w:pPr>
+        <w:pStyle w:val="PargrafodaLista"/>
+        <w:ind w:left="1212"/>
+      </w:pPr>
+    </w:p>
+    <w:p>
+      <w:pPr>
+        <w:pStyle w:val="PargrafodaLista"/>
+        <w:numPr>
+          <w:ilvl w:val="2"/>
+          <w:numId w:val="33"/>
+        </w:numPr>
+        <w:ind w:left="1212"/>
+      </w:pPr>
+      <w:r>
+        <w:t xml:space="preserve">The id assigned to the Job shall be generated automatically by your implementation. You shall use a </w:t>
+      </w:r>
+      <w:proofErr w:type="spellStart"/>
+      <w:r>
+        <w:t>Guid</w:t>
+      </w:r>
+      <w:proofErr w:type="spellEnd"/>
+      <w:r>
+        <w:t xml:space="preserve"> converted to a string for the Job’s id. This id will be added in the Table storage </w:t>
+      </w:r>
+      <w:proofErr w:type="spellStart"/>
+      <w:r>
+        <w:t>RowKey</w:t>
+      </w:r>
+      <w:proofErr w:type="spellEnd"/>
+      <w:r>
+        <w:t xml:space="preserve"> column and also in the Queued message.</w:t>
+      </w:r>
+    </w:p>
+    <w:p>
+      <w:pPr>
+        <w:pStyle w:val="PargrafodaLista"/>
+        <w:ind w:left="1212"/>
+      </w:pPr>
+    </w:p>
+    <w:p>
+      <w:pPr>
+        <w:pStyle w:val="PargrafodaLista"/>
+        <w:numPr>
+          <w:ilvl w:val="2"/>
+          <w:numId w:val="33"/>
+        </w:numPr>
+        <w:ind w:left="1212"/>
+      </w:pPr>
+      <w:r>
+        <w:t>Each file uploaded will be considered a Job.</w:t>
+      </w:r>
+    </w:p>
+    <w:p>
+      <w:pPr>
+        <w:pStyle w:val="PargrafodaLista"/>
+        <w:ind w:left="1212"/>
+      </w:pPr>
+    </w:p>
+    <w:p>
+      <w:pPr>
+        <w:pStyle w:val="PargrafodaLista"/>
+        <w:numPr>
+          <w:ilvl w:val="2"/>
+          <w:numId w:val="33"/>
+        </w:numPr>
+        <w:ind w:left="1212"/>
+      </w:pPr>
+      <w:r>
+        <w:t>See Topic Storage Entities to get all details about the File Storage, Table Storage, and Queue Storage.</w:t>
+      </w:r>
+    </w:p>
+    <w:p>
+      <w:pPr>
+        <w:ind w:left="360"/>
+      </w:pPr>
+    </w:p>
+    <w:p>
+      <w:pPr>
+        <w:ind w:left="360"/>
+      </w:pPr>
+    </w:p>
+    <w:p>
+      <w:pPr>
+        <w:ind w:left="360"/>
+      </w:pPr>
+    </w:p>
+    <w:tbl>
+      <w:tblPr>
+        <w:tblStyle w:val="Tabelacomgrade"/>
+        <w:tblW w:w="0" w:type="auto"/>
+        <w:tblInd w:w="360" w:type="dxa"/>
+        <w:tblLook w:val="04A0" w:firstRow="1" w:lastRow="0" w:firstColumn="1" w:lastColumn="0" w:noHBand="0" w:noVBand="1"/>
+      </w:tblPr>
+      <w:tblGrid>
+        <w:gridCol w:w="8990"/>
+      </w:tblGrid>
+      <w:tr>
+        <w:tc>
+          <w:tcPr>
+            <w:tcW w:w="8990" w:type="dxa"/>
+            <w:shd w:val="clear" w:color="auto" w:fill="D9D9D9" w:themeFill="background1" w:themeFillShade="D9"/>
+          </w:tcPr>
+          <w:p>
+            <w:pPr>
+              <w:rPr>
+                <w:rFonts w:ascii="Consolas" w:hAnsi="Consolas"/>
+                <w:b/>
+                <w:bCs/>
+              </w:rPr>
+            </w:pPr>
+            <w:r>
+              <w:rPr>
+                <w:rFonts w:ascii="Consolas" w:hAnsi="Consolas"/>
+                <w:b/>
+                <w:bCs/>
+              </w:rPr>
+              <w:t>Response 201 (Created)</w:t>
+            </w:r>
+          </w:p>
+        </w:tc>
+      </w:tr>
+      <w:tr>
+        <w:tc>
+          <w:tcPr>
+            <w:tcW w:w="8990" w:type="dxa"/>
+            <w:shd w:val="clear" w:color="auto" w:fill="auto"/>
+          </w:tcPr>
+          <w:p>
+            <w:pPr>
+              <w:autoSpaceDE w:val="0"/>
+              <w:autoSpaceDN w:val="0"/>
+              <w:adjustRightInd w:val="0"/>
+              <w:rPr>
+                <w:rFonts w:ascii="Calibri" w:hAnsi="Calibri" w:cs="Calibri"/>
+                <w:color w:val="000000"/>
+              </w:rPr>
+            </w:pPr>
+            <w:r>
+              <w:rPr>
+                <w:rFonts w:ascii="Calibri" w:hAnsi="Calibri" w:cs="Calibri"/>
+                <w:color w:val="000000"/>
+              </w:rPr>
+              <w:t xml:space="preserve">Returned if the </w:t>
+            </w:r>
+            <w:r>
+              <w:rPr>
+                <w:rFonts w:ascii="Calibri" w:hAnsi="Calibri" w:cs="Calibri"/>
+                <w:color w:val="000000"/>
+              </w:rPr>
+              <w:t>file</w:t>
+            </w:r>
+            <w:r>
+              <w:rPr>
+                <w:rFonts w:ascii="Calibri" w:hAnsi="Calibri" w:cs="Calibri"/>
+                <w:color w:val="000000"/>
+              </w:rPr>
+              <w:t xml:space="preserve"> was </w:t>
+            </w:r>
+            <w:r>
+              <w:rPr>
+                <w:rFonts w:ascii="Calibri" w:hAnsi="Calibri" w:cs="Calibri"/>
+                <w:color w:val="000000"/>
+              </w:rPr>
+              <w:t xml:space="preserve">stored in the uploaded folder </w:t>
+            </w:r>
+            <w:r>
+              <w:rPr>
+                <w:rFonts w:ascii="Calibri" w:hAnsi="Calibri" w:cs="Calibri"/>
+                <w:color w:val="000000"/>
+              </w:rPr>
+              <w:t>successfully</w:t>
+            </w:r>
+            <w:r>
+              <w:rPr>
+                <w:rFonts w:ascii="Calibri" w:hAnsi="Calibri" w:cs="Calibri"/>
+                <w:color w:val="000000"/>
+              </w:rPr>
+              <w:t>. Table job row was created, and a message was added to the Queue.</w:t>
+            </w:r>
+          </w:p>
+          <w:p>
+            <w:pPr>
+              <w:autoSpaceDE w:val="0"/>
+              <w:autoSpaceDN w:val="0"/>
+              <w:adjustRightInd w:val="0"/>
+              <w:rPr>
+                <w:rFonts w:ascii="Calibri" w:hAnsi="Calibri" w:cs="Calibri"/>
+                <w:color w:val="000000"/>
+              </w:rPr>
+            </w:pPr>
+          </w:p>
+          <w:p>
+            <w:pPr>
+              <w:rPr>
+                <w:rFonts w:ascii="Consolas" w:hAnsi="Consolas" w:cs="Consolas"/>
+                <w:b/>
+                <w:bCs/>
+                <w:color w:val="000000"/>
+                <w:sz w:val="20"/>
+                <w:szCs w:val="20"/>
+              </w:rPr>
+            </w:pPr>
+            <w:r>
+              <w:rPr>
+                <w:rFonts w:ascii="Consolas" w:hAnsi="Consolas" w:cs="Consolas"/>
+                <w:b/>
+                <w:bCs/>
+                <w:color w:val="000000"/>
+                <w:sz w:val="20"/>
+                <w:szCs w:val="20"/>
+              </w:rPr>
+              <w:t xml:space="preserve">Headers </w:t>
+            </w:r>
+          </w:p>
+          <w:p>
+            <w:pPr>
+              <w:rPr>
+                <w:sz w:val="20"/>
+                <w:szCs w:val="20"/>
+              </w:rPr>
+            </w:pPr>
+            <w:r>
+              <w:rPr>
+                <w:b/>
+                <w:bCs/>
+                <w:sz w:val="20"/>
+                <w:szCs w:val="20"/>
+              </w:rPr>
+              <w:t xml:space="preserve">Location: contains the storage address to the file uploaded, example </w:t>
+            </w:r>
+            <w:hyperlink r:id="rId17" w:history="1">
+              <w:r>
+                <w:rPr>
+                  <w:rStyle w:val="Hyperlink"/>
+                  <w:sz w:val="20"/>
+                  <w:szCs w:val="20"/>
+                </w:rPr>
+                <w:t>https://</w:t>
+              </w:r>
+              <w:r>
+                <w:rPr>
+                  <w:rStyle w:val="Hyperlink"/>
+                  <w:b/>
+                  <w:bCs/>
+                  <w:sz w:val="20"/>
+                  <w:szCs w:val="20"/>
+                </w:rPr>
+                <w:t>[service</w:t>
+              </w:r>
+            </w:hyperlink>
+            <w:r>
+              <w:rPr>
+                <w:b/>
+                <w:bCs/>
+                <w:sz w:val="20"/>
+                <w:szCs w:val="20"/>
+              </w:rPr>
+              <w:t xml:space="preserve"> name]</w:t>
+            </w:r>
+            <w:r>
+              <w:rPr>
+                <w:sz w:val="20"/>
+                <w:szCs w:val="20"/>
+              </w:rPr>
+              <w:t>.azurewebsites.net/</w:t>
+            </w:r>
+            <w:proofErr w:type="spellStart"/>
+            <w:r>
+              <w:rPr>
+                <w:sz w:val="20"/>
+                <w:szCs w:val="20"/>
+              </w:rPr>
+              <w:t>api</w:t>
+            </w:r>
+            <w:proofErr w:type="spellEnd"/>
+            <w:r>
+              <w:rPr>
+                <w:sz w:val="20"/>
+                <w:szCs w:val="20"/>
+              </w:rPr>
+              <w:t>/v1/[uploaded folder name]/[file name uploaded]</w:t>
+            </w:r>
+          </w:p>
+          <w:p>
+            <w:pPr>
+              <w:rPr>
+                <w:rFonts w:ascii="Consolas" w:hAnsi="Consolas" w:cs="Consolas"/>
+                <w:color w:val="000000"/>
+                <w:sz w:val="20"/>
+                <w:szCs w:val="20"/>
+              </w:rPr>
+            </w:pPr>
+          </w:p>
+          <w:p>
+            <w:pPr>
+              <w:rPr>
+                <w:rFonts w:ascii="Consolas" w:hAnsi="Consolas" w:cs="Consolas"/>
+                <w:color w:val="000000"/>
+                <w:sz w:val="20"/>
+                <w:szCs w:val="20"/>
+              </w:rPr>
+            </w:pPr>
+            <w:r>
+              <w:rPr>
+                <w:rFonts w:ascii="Consolas" w:hAnsi="Consolas" w:cs="Consolas"/>
+                <w:color w:val="000000"/>
+                <w:sz w:val="20"/>
+                <w:szCs w:val="20"/>
+              </w:rPr>
+              <w:t>See Storage topic for further details about the folders name used for the uploaded files.</w:t>
+            </w:r>
+          </w:p>
+          <w:p>
+            <w:pPr>
+              <w:rPr>
+                <w:rFonts w:ascii="Consolas" w:hAnsi="Consolas" w:cs="Consolas"/>
+                <w:color w:val="000000"/>
+                <w:sz w:val="20"/>
+                <w:szCs w:val="20"/>
+              </w:rPr>
+            </w:pPr>
+          </w:p>
+          <w:p>
+            <w:pPr>
+              <w:rPr>
+                <w:rFonts w:ascii="Consolas" w:hAnsi="Consolas" w:cs="Consolas"/>
+                <w:b/>
+                <w:bCs/>
+                <w:color w:val="000000"/>
+                <w:sz w:val="20"/>
+                <w:szCs w:val="20"/>
+              </w:rPr>
+            </w:pPr>
+            <w:r>
+              <w:rPr>
+                <w:rFonts w:ascii="Consolas" w:hAnsi="Consolas" w:cs="Consolas"/>
+                <w:b/>
+                <w:bCs/>
+                <w:color w:val="000000"/>
+                <w:sz w:val="20"/>
+                <w:szCs w:val="20"/>
+              </w:rPr>
+              <w:t>Body</w:t>
+            </w:r>
+          </w:p>
+          <w:p>
+            <w:r>
+              <w:t>Empty (no content)</w:t>
+            </w:r>
+          </w:p>
+          <w:p>
+            <w:pPr>
+              <w:rPr>
+                <w:rFonts w:ascii="Consolas" w:hAnsi="Consolas"/>
+                <w:b/>
+                <w:bCs/>
+              </w:rPr>
+            </w:pPr>
+          </w:p>
+        </w:tc>
+      </w:tr>
+    </w:tbl>
+    <w:p>
+      <w:pPr>
+        <w:ind w:left="360"/>
+      </w:pPr>
+    </w:p>
+    <w:p>
+      <w:pPr>
+        <w:ind w:left="360"/>
+      </w:pPr>
+    </w:p>
+    <w:tbl>
+      <w:tblPr>
+        <w:tblStyle w:val="Tabelacomgrade"/>
+        <w:tblW w:w="0" w:type="auto"/>
+        <w:tblInd w:w="360" w:type="dxa"/>
+        <w:tblLook w:val="04A0" w:firstRow="1" w:lastRow="0" w:firstColumn="1" w:lastColumn="0" w:noHBand="0" w:noVBand="1"/>
+      </w:tblPr>
+      <w:tblGrid>
+        <w:gridCol w:w="8990"/>
+      </w:tblGrid>
+      <w:tr>
+        <w:tc>
+          <w:tcPr>
+            <w:tcW w:w="8990" w:type="dxa"/>
+            <w:shd w:val="clear" w:color="auto" w:fill="D9D9D9" w:themeFill="background1" w:themeFillShade="D9"/>
+          </w:tcPr>
+          <w:p>
+            <w:pPr>
+              <w:rPr>
+                <w:rFonts w:ascii="Consolas" w:hAnsi="Consolas"/>
+                <w:b/>
+                <w:bCs/>
+              </w:rPr>
+            </w:pPr>
+            <w:r>
+              <w:rPr>
+                <w:rFonts w:ascii="Consolas" w:hAnsi="Consolas"/>
+                <w:b/>
+                <w:bCs/>
+              </w:rPr>
+              <w:t>Response 400 (Bad Request)</w:t>
+            </w:r>
+          </w:p>
+        </w:tc>
+      </w:tr>
+      <w:tr>
+        <w:tc>
+          <w:tcPr>
+            <w:tcW w:w="8990" w:type="dxa"/>
+            <w:shd w:val="clear" w:color="auto" w:fill="auto"/>
+          </w:tcPr>
+          <w:p>
+            <w:pPr>
+              <w:autoSpaceDE w:val="0"/>
+              <w:autoSpaceDN w:val="0"/>
+              <w:adjustRightInd w:val="0"/>
+            </w:pPr>
+            <w:r>
+              <w:t xml:space="preserve">Returned if the request has no file data or already exist a file in the uploaded folder with the same name. </w:t>
+            </w:r>
+          </w:p>
+          <w:p>
+            <w:pPr>
+              <w:autoSpaceDE w:val="0"/>
+              <w:autoSpaceDN w:val="0"/>
+              <w:adjustRightInd w:val="0"/>
+              <w:rPr>
+                <w:rFonts w:ascii="Calibri" w:hAnsi="Calibri" w:cs="Calibri"/>
+                <w:color w:val="000000"/>
+              </w:rPr>
+            </w:pPr>
+          </w:p>
+          <w:p>
+            <w:pPr>
+              <w:rPr>
+                <w:rFonts w:ascii="Consolas" w:hAnsi="Consolas" w:cs="Consolas"/>
+                <w:b/>
+                <w:bCs/>
+                <w:color w:val="000000"/>
+                <w:sz w:val="20"/>
+                <w:szCs w:val="20"/>
+              </w:rPr>
+            </w:pPr>
+            <w:r>
+              <w:rPr>
+                <w:rFonts w:ascii="Consolas" w:hAnsi="Consolas" w:cs="Consolas"/>
+                <w:b/>
+                <w:bCs/>
+                <w:color w:val="000000"/>
+                <w:sz w:val="20"/>
+                <w:szCs w:val="20"/>
+              </w:rPr>
+              <w:t xml:space="preserve">Headers </w:t>
+            </w:r>
+          </w:p>
+          <w:p>
+            <w:r>
+              <w:t xml:space="preserve">None, beyond standard </w:t>
+            </w:r>
+          </w:p>
+          <w:p>
+            <w:pPr>
+              <w:rPr>
+                <w:rFonts w:ascii="Consolas" w:hAnsi="Consolas" w:cs="Consolas"/>
+                <w:color w:val="000000"/>
+                <w:sz w:val="20"/>
+                <w:szCs w:val="20"/>
+              </w:rPr>
+            </w:pPr>
+          </w:p>
+          <w:p>
+            <w:pPr>
+              <w:rPr>
+                <w:rFonts w:ascii="Consolas" w:hAnsi="Consolas" w:cs="Consolas"/>
+                <w:b/>
+                <w:bCs/>
+                <w:color w:val="000000"/>
+                <w:sz w:val="20"/>
+                <w:szCs w:val="20"/>
+              </w:rPr>
+            </w:pPr>
+            <w:r>
+              <w:rPr>
+                <w:rFonts w:ascii="Consolas" w:hAnsi="Consolas" w:cs="Consolas"/>
+                <w:b/>
+                <w:bCs/>
+                <w:color w:val="000000"/>
+                <w:sz w:val="20"/>
+                <w:szCs w:val="20"/>
+              </w:rPr>
+              <w:lastRenderedPageBreak/>
+              <w:t>Body</w:t>
+            </w:r>
+          </w:p>
+          <w:p>
+            <w:r>
+              <w:t xml:space="preserve">Return an error response using the </w:t>
+            </w:r>
+            <w:proofErr w:type="spellStart"/>
+            <w:r>
+              <w:t>ErrorResponse</w:t>
+            </w:r>
+            <w:proofErr w:type="spellEnd"/>
+            <w:r>
+              <w:t xml:space="preserve"> JSON format, see topic about the Error Response topic for further details. </w:t>
+            </w:r>
+          </w:p>
+          <w:p>
+            <w:pPr>
+              <w:rPr>
+                <w:rFonts w:ascii="Consolas" w:hAnsi="Consolas"/>
+                <w:b/>
+                <w:bCs/>
+              </w:rPr>
+            </w:pPr>
+          </w:p>
+          <w:p>
+            <w:pPr>
+              <w:rPr>
+                <w:rFonts w:ascii="Consolas" w:hAnsi="Consolas"/>
+                <w:b/>
+                <w:bCs/>
+              </w:rPr>
+            </w:pPr>
+          </w:p>
+        </w:tc>
+      </w:tr>
+    </w:tbl>
+    <w:p>
+      <w:pPr>
+        <w:ind w:left="360"/>
+      </w:pPr>
+    </w:p>
+    <w:p>
+      <w:pPr>
+        <w:ind w:left="360"/>
+      </w:pPr>
+    </w:p>
     <w:p>
       <w:pPr>
         <w:ind w:left="360"/>
@@ -1654,7 +2911,6 @@
         <w:t xml:space="preserve"> will be responsible to scan the document, identify all elements which produces the correct final file name, if all elements are found the file is moved with the correct name to the correct folder.</w:t>
       </w:r>
     </w:p>
-    <w:p/>
     <w:p>
       <w:r>
         <w:t>Once the operation is completed</w:t>
@@ -1669,7 +2925,6 @@
         <w:t xml:space="preserve"> associated to the file (or message).</w:t>
       </w:r>
     </w:p>
-    <w:p/>
     <w:p>
       <w:pPr>
         <w:pStyle w:val="PargrafodaLista"/>
@@ -2266,6 +3521,7 @@
                 <w:sz w:val="20"/>
                 <w:szCs w:val="20"/>
               </w:rPr>
+              <w:lastRenderedPageBreak/>
               <w:t xml:space="preserve">4 = Job failed   </w:t>
             </w:r>
           </w:p>
@@ -2284,6 +3540,7 @@
               <w:rPr>
                 <w:rFonts w:ascii="Consolas" w:hAnsi="Consolas"/>
               </w:rPr>
+              <w:lastRenderedPageBreak/>
               <w:t>1</w:t>
             </w:r>
           </w:p>
@@ -2630,7 +3887,6 @@
               <w:rPr>
                 <w:rFonts w:ascii="Consolas" w:hAnsi="Consolas"/>
               </w:rPr>
-              <w:lastRenderedPageBreak/>
               <w:t xml:space="preserve">In case of any failure, the file is </w:t>
             </w:r>
             <w:r>
@@ -2655,15 +3911,7 @@
               <w:rPr>
                 <w:rFonts w:ascii="Consolas" w:hAnsi="Consolas"/>
               </w:rPr>
-              <w:lastRenderedPageBreak/>
-              <w:t>/HB/Package 1/Base/MS – 2/HB-ACS-HLFD- SC-I60-CAB-ORD-</w:t>
-            </w:r>
-            <w:r>
-              <w:rPr>
-                <w:rFonts w:ascii="Consolas" w:hAnsi="Consolas"/>
-              </w:rPr>
-              <w:lastRenderedPageBreak/>
-              <w:t>DBF-IT-00102.pdf</w:t>
+              <w:t>/HB/Package 1/Base/MS – 2/HB-ACS-HLFD- SC-I60-CAB-ORD-DBF-IT-00102.pdf</w:t>
             </w:r>
           </w:p>
           <w:p>
@@ -2848,6 +4096,7 @@
                 <w:sz w:val="20"/>
                 <w:szCs w:val="20"/>
               </w:rPr>
+              <w:lastRenderedPageBreak/>
               <w:tab/>
             </w:r>
             <w:r>
@@ -2876,23 +4125,13 @@
               <w:t>PartitionKEy</w:t>
             </w:r>
             <w:proofErr w:type="spellEnd"/>
-            <w:proofErr w:type="gramStart"/>
-            <w:r>
-              <w:rPr>
-                <w:rFonts w:ascii="Consolas" w:hAnsi="Consolas"/>
-                <w:sz w:val="20"/>
-                <w:szCs w:val="20"/>
-              </w:rPr>
-              <w:t>” :</w:t>
-            </w:r>
-            <w:proofErr w:type="gramEnd"/>
-            <w:r>
-              <w:rPr>
-                <w:rFonts w:ascii="Consolas" w:hAnsi="Consolas"/>
-                <w:sz w:val="20"/>
-                <w:szCs w:val="20"/>
-              </w:rPr>
-              <w:t xml:space="preserve"> “</w:t>
+            <w:r>
+              <w:rPr>
+                <w:rFonts w:ascii="Consolas" w:hAnsi="Consolas"/>
+                <w:sz w:val="20"/>
+                <w:szCs w:val="20"/>
+              </w:rPr>
+              <w:t>” : “</w:t>
             </w:r>
             <w:r>
               <w:rPr>
@@ -2946,23 +4185,13 @@
               <w:t>RowId</w:t>
             </w:r>
             <w:proofErr w:type="spellEnd"/>
-            <w:proofErr w:type="gramStart"/>
-            <w:r>
-              <w:rPr>
-                <w:rFonts w:ascii="Consolas" w:hAnsi="Consolas"/>
-                <w:sz w:val="20"/>
-                <w:szCs w:val="20"/>
-              </w:rPr>
-              <w:t>” :</w:t>
-            </w:r>
-            <w:proofErr w:type="gramEnd"/>
-            <w:r>
-              <w:rPr>
-                <w:rFonts w:ascii="Consolas" w:hAnsi="Consolas"/>
-                <w:sz w:val="20"/>
-                <w:szCs w:val="20"/>
-              </w:rPr>
-              <w:t xml:space="preserve"> “[</w:t>
+            <w:r>
+              <w:rPr>
+                <w:rFonts w:ascii="Consolas" w:hAnsi="Consolas"/>
+                <w:sz w:val="20"/>
+                <w:szCs w:val="20"/>
+              </w:rPr>
+              <w:t>” : “[</w:t>
             </w:r>
             <w:proofErr w:type="spellStart"/>
             <w:r>
@@ -3019,23 +4248,13 @@
               <w:t>FileName</w:t>
             </w:r>
             <w:proofErr w:type="spellEnd"/>
-            <w:proofErr w:type="gramStart"/>
-            <w:r>
-              <w:rPr>
-                <w:rFonts w:ascii="Consolas" w:hAnsi="Consolas"/>
-                <w:sz w:val="20"/>
-                <w:szCs w:val="20"/>
-              </w:rPr>
-              <w:t>” :</w:t>
-            </w:r>
-            <w:proofErr w:type="gramEnd"/>
-            <w:r>
-              <w:rPr>
-                <w:rFonts w:ascii="Consolas" w:hAnsi="Consolas"/>
-                <w:sz w:val="20"/>
-                <w:szCs w:val="20"/>
-              </w:rPr>
-              <w:t xml:space="preserve"> “[Original file name]”</w:t>
+            <w:r>
+              <w:rPr>
+                <w:rFonts w:ascii="Consolas" w:hAnsi="Consolas"/>
+                <w:sz w:val="20"/>
+                <w:szCs w:val="20"/>
+              </w:rPr>
+              <w:t>” : “[Original file name]”</w:t>
             </w:r>
           </w:p>
           <w:p>
@@ -3169,15 +4388,7 @@
         <w:t>jobs</w:t>
       </w:r>
       <w:r>
-        <w:t>/</w:t>
-      </w:r>
-      <w:proofErr w:type="gramStart"/>
-      <w:r>
-        <w:t>uploaded :</w:t>
-      </w:r>
-      <w:proofErr w:type="gramEnd"/>
-      <w:r>
-        <w:t xml:space="preserve"> Folder where the files uploaded are stored temporally.</w:t>
+        <w:t>/uploaded : Folder where the files uploaded are stored temporally.</w:t>
       </w:r>
     </w:p>
     <w:p>
@@ -3195,15 +4406,7 @@
         <w:t>jobs</w:t>
       </w:r>
       <w:r>
-        <w:t>/</w:t>
-      </w:r>
-      <w:proofErr w:type="gramStart"/>
-      <w:r>
-        <w:t>failed :</w:t>
-      </w:r>
-      <w:proofErr w:type="gramEnd"/>
-      <w:r>
-        <w:t xml:space="preserve"> Folder where the files, where the consuming process failed are stored.</w:t>
+        <w:t>/failed : Folder where the files, where the consuming process failed are stored.</w:t>
       </w:r>
     </w:p>
     <w:p>
@@ -3218,17 +4421,12 @@
         <w:t>/</w:t>
       </w:r>
       <w:proofErr w:type="spellStart"/>
-      <w:proofErr w:type="gramStart"/>
       <w:r>
         <w:t>unistad</w:t>
       </w:r>
       <w:proofErr w:type="spellEnd"/>
       <w:r>
-        <w:t xml:space="preserve"> :</w:t>
-      </w:r>
-      <w:proofErr w:type="gramEnd"/>
-      <w:r>
-        <w:t xml:space="preserve"> </w:t>
+        <w:t xml:space="preserve"> : </w:t>
       </w:r>
       <w:r>
         <w:t>Root f</w:t>
@@ -3247,7 +4445,6 @@
         <w:ind w:left="360"/>
       </w:pPr>
       <w:r>
-        <w:lastRenderedPageBreak/>
         <w:t>Additional Requirements:</w:t>
       </w:r>
     </w:p>
@@ -3279,15 +4476,7 @@
       </w:r>
       <w:proofErr w:type="spellEnd"/>
       <w:r>
-        <w:t>/[Stadium]</w:t>
-      </w:r>
-      <w:proofErr w:type="gramStart"/>
-      <w:r>
-        <w:t>/[</w:t>
-      </w:r>
-      <w:proofErr w:type="gramEnd"/>
-      <w:r>
-        <w:t xml:space="preserve">Package + number]/[*Release name]/[Milestone number]. </w:t>
+        <w:t xml:space="preserve">/[Stadium]/[Package + number]/[*Release name]/[Milestone number]. </w:t>
       </w:r>
     </w:p>
     <w:p>
@@ -3401,6 +4590,1724 @@
         <w:t>, the last 4 characters of the job are added as suffix of the file, as the same file name can be uploaded several times.</w:t>
       </w:r>
     </w:p>
+    <w:p/>
+    <w:p/>
+    <w:p/>
+    <w:p>
+      <w:pPr>
+        <w:pStyle w:val="Ttulo1"/>
+        <w:numPr>
+          <w:ilvl w:val="0"/>
+          <w:numId w:val="35"/>
+        </w:numPr>
+      </w:pPr>
+      <w:r>
+        <w:lastRenderedPageBreak/>
+        <w:t>Configurations</w:t>
+      </w:r>
+    </w:p>
+    <w:p/>
+    <w:p>
+      <w:pPr>
+        <w:rPr>
+          <w:b/>
+          <w:bCs/>
+          <w:u w:val="single"/>
+        </w:rPr>
+      </w:pPr>
+      <w:r>
+        <w:rPr>
+          <w:b/>
+          <w:bCs/>
+          <w:u w:val="single"/>
+        </w:rPr>
+        <w:t xml:space="preserve">UNISTAD </w:t>
+      </w:r>
+      <w:r>
+        <w:rPr>
+          <w:b/>
+          <w:bCs/>
+          <w:u w:val="single"/>
+        </w:rPr>
+        <w:t xml:space="preserve">Document </w:t>
+      </w:r>
+      <w:r>
+        <w:rPr>
+          <w:b/>
+          <w:bCs/>
+          <w:u w:val="single"/>
+        </w:rPr>
+        <w:t>Manager</w:t>
+      </w:r>
+      <w:r>
+        <w:rPr>
+          <w:b/>
+          <w:bCs/>
+          <w:u w:val="single"/>
+        </w:rPr>
+        <w:t xml:space="preserve"> </w:t>
+      </w:r>
+      <w:r>
+        <w:rPr>
+          <w:b/>
+          <w:bCs/>
+          <w:u w:val="single"/>
+        </w:rPr>
+        <w:t>(Web App)</w:t>
+      </w:r>
+      <w:r>
+        <w:rPr>
+          <w:b/>
+          <w:bCs/>
+          <w:u w:val="single"/>
+        </w:rPr>
+        <w:t xml:space="preserve"> – </w:t>
+      </w:r>
+      <w:proofErr w:type="spellStart"/>
+      <w:r>
+        <w:rPr>
+          <w:b/>
+          <w:bCs/>
+          <w:highlight w:val="yellow"/>
+          <w:u w:val="single"/>
+        </w:rPr>
+        <w:t>appsettings.json</w:t>
+      </w:r>
+      <w:proofErr w:type="spellEnd"/>
+      <w:r>
+        <w:rPr>
+          <w:b/>
+          <w:bCs/>
+          <w:highlight w:val="yellow"/>
+          <w:u w:val="single"/>
+        </w:rPr>
+        <w:t xml:space="preserve"> or </w:t>
+      </w:r>
+      <w:proofErr w:type="spellStart"/>
+      <w:r>
+        <w:rPr>
+          <w:b/>
+          <w:bCs/>
+          <w:highlight w:val="yellow"/>
+          <w:u w:val="single"/>
+        </w:rPr>
+        <w:t>appsettings.</w:t>
+      </w:r>
+      <w:r>
+        <w:rPr>
+          <w:b/>
+          <w:bCs/>
+          <w:highlight w:val="yellow"/>
+          <w:u w:val="single"/>
+        </w:rPr>
+        <w:t>development.</w:t>
+      </w:r>
+      <w:r>
+        <w:rPr>
+          <w:b/>
+          <w:bCs/>
+          <w:highlight w:val="yellow"/>
+          <w:u w:val="single"/>
+        </w:rPr>
+        <w:t>json</w:t>
+      </w:r>
+      <w:proofErr w:type="spellEnd"/>
+      <w:r>
+        <w:rPr>
+          <w:b/>
+          <w:bCs/>
+          <w:highlight w:val="yellow"/>
+          <w:u w:val="single"/>
+        </w:rPr>
+        <w:t xml:space="preserve"> file</w:t>
+      </w:r>
+    </w:p>
+    <w:tbl>
+      <w:tblPr>
+        <w:tblStyle w:val="Tabelacomgrade"/>
+        <w:tblW w:w="0" w:type="auto"/>
+        <w:tblLook w:val="04A0" w:firstRow="1" w:lastRow="0" w:firstColumn="1" w:lastColumn="0" w:noHBand="0" w:noVBand="1"/>
+      </w:tblPr>
+      <w:tblGrid>
+        <w:gridCol w:w="2689"/>
+        <w:gridCol w:w="1134"/>
+        <w:gridCol w:w="5527"/>
+      </w:tblGrid>
+      <w:tr>
+        <w:tc>
+          <w:tcPr>
+            <w:tcW w:w="2689" w:type="dxa"/>
+            <w:shd w:val="clear" w:color="auto" w:fill="C00000"/>
+          </w:tcPr>
+          <w:p>
+            <w:r>
+              <w:t>Parameter</w:t>
+            </w:r>
+          </w:p>
+        </w:tc>
+        <w:tc>
+          <w:tcPr>
+            <w:tcW w:w="1134" w:type="dxa"/>
+            <w:shd w:val="clear" w:color="auto" w:fill="C00000"/>
+          </w:tcPr>
+          <w:p>
+            <w:r>
+              <w:t>Type</w:t>
+            </w:r>
+          </w:p>
+        </w:tc>
+        <w:tc>
+          <w:tcPr>
+            <w:tcW w:w="5527" w:type="dxa"/>
+            <w:shd w:val="clear" w:color="auto" w:fill="C00000"/>
+          </w:tcPr>
+          <w:p>
+            <w:r>
+              <w:t>Description</w:t>
+            </w:r>
+          </w:p>
+        </w:tc>
+      </w:tr>
+      <w:tr>
+        <w:tc>
+          <w:tcPr>
+            <w:tcW w:w="2689" w:type="dxa"/>
+          </w:tcPr>
+          <w:p>
+            <w:proofErr w:type="spellStart"/>
+            <w:r>
+              <w:t>ApiConsumerUrl</w:t>
+            </w:r>
+            <w:proofErr w:type="spellEnd"/>
+          </w:p>
+        </w:tc>
+        <w:tc>
+          <w:tcPr>
+            <w:tcW w:w="1134" w:type="dxa"/>
+          </w:tcPr>
+          <w:p>
+            <w:r>
+              <w:t>URL</w:t>
+            </w:r>
+          </w:p>
+        </w:tc>
+        <w:tc>
+          <w:tcPr>
+            <w:tcW w:w="5527" w:type="dxa"/>
+          </w:tcPr>
+          <w:p>
+            <w:r>
+              <w:t>Consumer API URL end point.</w:t>
+            </w:r>
+          </w:p>
+          <w:p/>
+          <w:p>
+            <w:r>
+              <w:t xml:space="preserve">Example development environment : </w:t>
+            </w:r>
+            <w:r>
+              <w:t>https://localhost:44326/api/v1/</w:t>
+            </w:r>
+            <w:r>
+              <w:rPr>
+                <w:b/>
+                <w:bCs/>
+              </w:rPr>
+              <w:t>upload</w:t>
+            </w:r>
+          </w:p>
+        </w:tc>
+      </w:tr>
+    </w:tbl>
+    <w:p/>
+    <w:p/>
+    <w:p>
+      <w:pPr>
+        <w:rPr>
+          <w:b/>
+          <w:bCs/>
+          <w:u w:val="single"/>
+        </w:rPr>
+      </w:pPr>
+      <w:r>
+        <w:rPr>
+          <w:b/>
+          <w:bCs/>
+          <w:u w:val="single"/>
+        </w:rPr>
+        <w:t>Document Uploader Project</w:t>
+      </w:r>
+      <w:r>
+        <w:rPr>
+          <w:b/>
+          <w:bCs/>
+          <w:u w:val="single"/>
+        </w:rPr>
+        <w:t xml:space="preserve"> (Web API)</w:t>
+      </w:r>
+      <w:r>
+        <w:rPr>
+          <w:b/>
+          <w:bCs/>
+          <w:u w:val="single"/>
+        </w:rPr>
+        <w:t xml:space="preserve"> - </w:t>
+      </w:r>
+      <w:proofErr w:type="spellStart"/>
+      <w:r>
+        <w:rPr>
+          <w:b/>
+          <w:bCs/>
+          <w:highlight w:val="yellow"/>
+          <w:u w:val="single"/>
+        </w:rPr>
+        <w:t>appsettings.json</w:t>
+      </w:r>
+      <w:proofErr w:type="spellEnd"/>
+      <w:r>
+        <w:rPr>
+          <w:b/>
+          <w:bCs/>
+          <w:highlight w:val="yellow"/>
+          <w:u w:val="single"/>
+        </w:rPr>
+        <w:t xml:space="preserve"> or </w:t>
+      </w:r>
+      <w:proofErr w:type="spellStart"/>
+      <w:r>
+        <w:rPr>
+          <w:b/>
+          <w:bCs/>
+          <w:highlight w:val="yellow"/>
+          <w:u w:val="single"/>
+        </w:rPr>
+        <w:t>appsettings.development.json</w:t>
+      </w:r>
+      <w:proofErr w:type="spellEnd"/>
+      <w:r>
+        <w:rPr>
+          <w:b/>
+          <w:bCs/>
+          <w:highlight w:val="yellow"/>
+          <w:u w:val="single"/>
+        </w:rPr>
+        <w:t xml:space="preserve"> file</w:t>
+      </w:r>
+    </w:p>
+    <w:tbl>
+      <w:tblPr>
+        <w:tblStyle w:val="Tabelacomgrade"/>
+        <w:tblW w:w="0" w:type="auto"/>
+        <w:tblLook w:val="04A0" w:firstRow="1" w:lastRow="0" w:firstColumn="1" w:lastColumn="0" w:noHBand="0" w:noVBand="1"/>
+      </w:tblPr>
+      <w:tblGrid>
+        <w:gridCol w:w="2809"/>
+        <w:gridCol w:w="1014"/>
+        <w:gridCol w:w="5527"/>
+      </w:tblGrid>
+      <w:tr>
+        <w:tc>
+          <w:tcPr>
+            <w:tcW w:w="2809" w:type="dxa"/>
+            <w:shd w:val="clear" w:color="auto" w:fill="C00000"/>
+          </w:tcPr>
+          <w:p>
+            <w:r>
+              <w:t>Parameter</w:t>
+            </w:r>
+          </w:p>
+        </w:tc>
+        <w:tc>
+          <w:tcPr>
+            <w:tcW w:w="1014" w:type="dxa"/>
+            <w:shd w:val="clear" w:color="auto" w:fill="C00000"/>
+          </w:tcPr>
+          <w:p>
+            <w:r>
+              <w:t>Type</w:t>
+            </w:r>
+          </w:p>
+        </w:tc>
+        <w:tc>
+          <w:tcPr>
+            <w:tcW w:w="5527" w:type="dxa"/>
+            <w:shd w:val="clear" w:color="auto" w:fill="C00000"/>
+          </w:tcPr>
+          <w:p>
+            <w:r>
+              <w:t>Description</w:t>
+            </w:r>
+          </w:p>
+        </w:tc>
+      </w:tr>
+      <w:tr>
+        <w:tc>
+          <w:tcPr>
+            <w:tcW w:w="2809" w:type="dxa"/>
+          </w:tcPr>
+          <w:p>
+            <w:proofErr w:type="spellStart"/>
+            <w:r>
+              <w:t>ApplicationSettings</w:t>
+            </w:r>
+            <w:proofErr w:type="spellEnd"/>
+            <w:r>
+              <w:t xml:space="preserve"> </w:t>
+            </w:r>
+            <w:r>
+              <w:t>:</w:t>
+            </w:r>
+            <w:r>
+              <w:t xml:space="preserve"> </w:t>
+            </w:r>
+            <w:proofErr w:type="spellStart"/>
+            <w:r>
+              <w:t>UseDevelopmentStorage</w:t>
+            </w:r>
+            <w:proofErr w:type="spellEnd"/>
+            <w:r>
+              <w:t xml:space="preserve"> </w:t>
+            </w:r>
+          </w:p>
+          <w:p/>
+        </w:tc>
+        <w:tc>
+          <w:tcPr>
+            <w:tcW w:w="1014" w:type="dxa"/>
+          </w:tcPr>
+          <w:p>
+            <w:r>
+              <w:t>True or false</w:t>
+            </w:r>
+          </w:p>
+        </w:tc>
+        <w:tc>
+          <w:tcPr>
+            <w:tcW w:w="5527" w:type="dxa"/>
+          </w:tcPr>
+          <w:p>
+            <w:r>
+              <w:t>True means the solution will use the local file system to store the files uploaded and converted. This is used for local test when the Azure is not available.</w:t>
+            </w:r>
+          </w:p>
+          <w:p/>
+          <w:p>
+            <w:r>
+              <w:t>False means the Azure File Share is used.</w:t>
+            </w:r>
+          </w:p>
+        </w:tc>
+      </w:tr>
+      <w:tr>
+        <w:tc>
+          <w:tcPr>
+            <w:tcW w:w="2809" w:type="dxa"/>
+          </w:tcPr>
+          <w:p>
+            <w:proofErr w:type="spellStart"/>
+            <w:r>
+              <w:t>ApplicationSettings</w:t>
+            </w:r>
+            <w:proofErr w:type="spellEnd"/>
+            <w:r>
+              <w:t xml:space="preserve"> </w:t>
+            </w:r>
+            <w:r>
+              <w:t>:</w:t>
+            </w:r>
+            <w:r>
+              <w:t xml:space="preserve"> </w:t>
+            </w:r>
+            <w:proofErr w:type="spellStart"/>
+            <w:r>
+              <w:t>DevelopmentFileSystemRoot</w:t>
+            </w:r>
+            <w:proofErr w:type="spellEnd"/>
+            <w:r>
+              <w:t xml:space="preserve"> </w:t>
+            </w:r>
+          </w:p>
+          <w:p/>
+        </w:tc>
+        <w:tc>
+          <w:tcPr>
+            <w:tcW w:w="1014" w:type="dxa"/>
+          </w:tcPr>
+          <w:p>
+            <w:r>
+              <w:t>String</w:t>
+            </w:r>
+          </w:p>
+        </w:tc>
+        <w:tc>
+          <w:tcPr>
+            <w:tcW w:w="5527" w:type="dxa"/>
+          </w:tcPr>
+          <w:p>
+            <w:r>
+              <w:t>Local folder where the files are going to be stored.</w:t>
+            </w:r>
+          </w:p>
+          <w:p>
+            <w:r>
+              <w:t>Example: “</w:t>
+            </w:r>
+            <w:r>
+              <w:t>c:\\azurite\\</w:t>
+            </w:r>
+            <w:r>
+              <w:t>”, this is used when needed to test the solution locally.</w:t>
+            </w:r>
+          </w:p>
+        </w:tc>
+      </w:tr>
+      <w:tr>
+        <w:tc>
+          <w:tcPr>
+            <w:tcW w:w="2809" w:type="dxa"/>
+          </w:tcPr>
+          <w:p>
+            <w:proofErr w:type="spellStart"/>
+            <w:r>
+              <w:t>ApplicationSettings</w:t>
+            </w:r>
+            <w:proofErr w:type="spellEnd"/>
+            <w:r>
+              <w:t xml:space="preserve"> </w:t>
+            </w:r>
+            <w:r>
+              <w:t>:</w:t>
+            </w:r>
+            <w:r>
+              <w:t xml:space="preserve"> </w:t>
+            </w:r>
+            <w:proofErr w:type="spellStart"/>
+            <w:r>
+              <w:t>DefaultVisibilityInSeconds</w:t>
+            </w:r>
+            <w:proofErr w:type="spellEnd"/>
+            <w:r>
+              <w:t xml:space="preserve"> </w:t>
+            </w:r>
+          </w:p>
+          <w:p/>
+        </w:tc>
+        <w:tc>
+          <w:tcPr>
+            <w:tcW w:w="1014" w:type="dxa"/>
+          </w:tcPr>
+          <w:p>
+            <w:r>
+              <w:t>Integer</w:t>
+            </w:r>
+          </w:p>
+        </w:tc>
+        <w:tc>
+          <w:tcPr>
+            <w:tcW w:w="5527" w:type="dxa"/>
+          </w:tcPr>
+          <w:p>
+            <w:r>
+              <w:t>Visibility time for the message in the Queue.</w:t>
+            </w:r>
+          </w:p>
+        </w:tc>
+      </w:tr>
+      <w:tr>
+        <w:tc>
+          <w:tcPr>
+            <w:tcW w:w="2809" w:type="dxa"/>
+          </w:tcPr>
+          <w:p>
+            <w:proofErr w:type="spellStart"/>
+            <w:r>
+              <w:t>ApplicationSettings</w:t>
+            </w:r>
+            <w:proofErr w:type="spellEnd"/>
+            <w:r>
+              <w:t xml:space="preserve"> </w:t>
+            </w:r>
+            <w:r>
+              <w:t>:</w:t>
+            </w:r>
+            <w:r>
+              <w:t xml:space="preserve"> </w:t>
+            </w:r>
+            <w:proofErr w:type="spellStart"/>
+            <w:r>
+              <w:t>DefaultTimeToLiveInSeconds</w:t>
+            </w:r>
+            <w:proofErr w:type="spellEnd"/>
+          </w:p>
+          <w:p/>
+        </w:tc>
+        <w:tc>
+          <w:tcPr>
+            <w:tcW w:w="1014" w:type="dxa"/>
+          </w:tcPr>
+          <w:p>
+            <w:r>
+              <w:t>Integer</w:t>
+            </w:r>
+          </w:p>
+        </w:tc>
+        <w:tc>
+          <w:tcPr>
+            <w:tcW w:w="5527" w:type="dxa"/>
+          </w:tcPr>
+          <w:p>
+            <w:r>
+              <w:t>Duration the message will be live in the Queue. In this application should be a long period.</w:t>
+            </w:r>
+          </w:p>
+        </w:tc>
+      </w:tr>
+      <w:tr>
+        <w:tc>
+          <w:tcPr>
+            <w:tcW w:w="2809" w:type="dxa"/>
+          </w:tcPr>
+          <w:p>
+            <w:proofErr w:type="spellStart"/>
+            <w:r>
+              <w:t>ConnectionStrings</w:t>
+            </w:r>
+            <w:proofErr w:type="spellEnd"/>
+            <w:r>
+              <w:t xml:space="preserve"> </w:t>
+            </w:r>
+            <w:r>
+              <w:t>:</w:t>
+            </w:r>
+            <w:r>
+              <w:t xml:space="preserve"> </w:t>
+            </w:r>
+            <w:proofErr w:type="spellStart"/>
+            <w:r>
+              <w:t>DefaultStorageConnectio</w:t>
+            </w:r>
+            <w:r>
+              <w:t>n</w:t>
+            </w:r>
+            <w:proofErr w:type="spellEnd"/>
+            <w:r>
+              <w:t xml:space="preserve"> </w:t>
+            </w:r>
+          </w:p>
+          <w:p/>
+        </w:tc>
+        <w:tc>
+          <w:tcPr>
+            <w:tcW w:w="1014" w:type="dxa"/>
+          </w:tcPr>
+          <w:p>
+            <w:r>
+              <w:t>String</w:t>
+            </w:r>
+          </w:p>
+        </w:tc>
+        <w:tc>
+          <w:tcPr>
+            <w:tcW w:w="5527" w:type="dxa"/>
+          </w:tcPr>
+          <w:p>
+            <w:r>
+              <w:t>Connection string to access the storage. When tested locally this configuration is stored in “User Secrets” (Visual Studio).</w:t>
+            </w:r>
+          </w:p>
+        </w:tc>
+      </w:tr>
+    </w:tbl>
+    <w:p/>
+    <w:p/>
+    <w:p>
+      <w:pPr>
+        <w:rPr>
+          <w:b/>
+          <w:bCs/>
+          <w:u w:val="single"/>
+        </w:rPr>
+      </w:pPr>
+      <w:r>
+        <w:rPr>
+          <w:b/>
+          <w:bCs/>
+          <w:u w:val="single"/>
+        </w:rPr>
+        <w:t xml:space="preserve">Document </w:t>
+      </w:r>
+      <w:r>
+        <w:rPr>
+          <w:b/>
+          <w:bCs/>
+          <w:u w:val="single"/>
+        </w:rPr>
+        <w:t>Co</w:t>
+      </w:r>
+      <w:r>
+        <w:rPr>
+          <w:b/>
+          <w:bCs/>
+          <w:u w:val="single"/>
+        </w:rPr>
+        <w:t>n</w:t>
+      </w:r>
+      <w:r>
+        <w:rPr>
+          <w:b/>
+          <w:bCs/>
+          <w:u w:val="single"/>
+        </w:rPr>
+        <w:t xml:space="preserve">sumer </w:t>
+      </w:r>
+      <w:r>
+        <w:rPr>
+          <w:b/>
+          <w:bCs/>
+          <w:u w:val="single"/>
+        </w:rPr>
+        <w:t>(</w:t>
+      </w:r>
+      <w:r>
+        <w:rPr>
+          <w:b/>
+          <w:bCs/>
+          <w:u w:val="single"/>
+        </w:rPr>
+        <w:t>Azure Function</w:t>
+      </w:r>
+      <w:r>
+        <w:rPr>
+          <w:b/>
+          <w:bCs/>
+          <w:u w:val="single"/>
+        </w:rPr>
+        <w:t>)</w:t>
+      </w:r>
+      <w:r>
+        <w:rPr>
+          <w:b/>
+          <w:bCs/>
+          <w:u w:val="single"/>
+        </w:rPr>
+        <w:t xml:space="preserve"> - </w:t>
+      </w:r>
+    </w:p>
+    <w:tbl>
+      <w:tblPr>
+        <w:tblStyle w:val="Tabelacomgrade"/>
+        <w:tblW w:w="0" w:type="auto"/>
+        <w:tblLook w:val="04A0" w:firstRow="1" w:lastRow="0" w:firstColumn="1" w:lastColumn="0" w:noHBand="0" w:noVBand="1"/>
+      </w:tblPr>
+      <w:tblGrid>
+        <w:gridCol w:w="2689"/>
+        <w:gridCol w:w="1134"/>
+        <w:gridCol w:w="5527"/>
+      </w:tblGrid>
+      <w:tr>
+        <w:tc>
+          <w:tcPr>
+            <w:tcW w:w="2689" w:type="dxa"/>
+            <w:shd w:val="clear" w:color="auto" w:fill="C00000"/>
+          </w:tcPr>
+          <w:p>
+            <w:r>
+              <w:t>Parameter</w:t>
+            </w:r>
+          </w:p>
+        </w:tc>
+        <w:tc>
+          <w:tcPr>
+            <w:tcW w:w="1134" w:type="dxa"/>
+            <w:shd w:val="clear" w:color="auto" w:fill="C00000"/>
+          </w:tcPr>
+          <w:p>
+            <w:r>
+              <w:t>Type</w:t>
+            </w:r>
+          </w:p>
+        </w:tc>
+        <w:tc>
+          <w:tcPr>
+            <w:tcW w:w="5527" w:type="dxa"/>
+            <w:shd w:val="clear" w:color="auto" w:fill="C00000"/>
+          </w:tcPr>
+          <w:p>
+            <w:r>
+              <w:t>Description</w:t>
+            </w:r>
+          </w:p>
+        </w:tc>
+      </w:tr>
+      <w:tr>
+        <w:tc>
+          <w:tcPr>
+            <w:tcW w:w="2689" w:type="dxa"/>
+          </w:tcPr>
+          <w:p>
+            <w:proofErr w:type="spellStart"/>
+            <w:r>
+              <w:t>ApiConsumerUrl</w:t>
+            </w:r>
+            <w:proofErr w:type="spellEnd"/>
+          </w:p>
+        </w:tc>
+        <w:tc>
+          <w:tcPr>
+            <w:tcW w:w="1134" w:type="dxa"/>
+          </w:tcPr>
+          <w:p>
+            <w:r>
+              <w:t>URL</w:t>
+            </w:r>
+          </w:p>
+        </w:tc>
+        <w:tc>
+          <w:tcPr>
+            <w:tcW w:w="5527" w:type="dxa"/>
+          </w:tcPr>
+          <w:p>
+            <w:r>
+              <w:t>Consumer API URL end point.</w:t>
+            </w:r>
+          </w:p>
+          <w:p/>
+          <w:p>
+            <w:r>
+              <w:t xml:space="preserve">Example development environment : </w:t>
+            </w:r>
+            <w:r>
+              <w:t>https://localhost:44326/api/v1/</w:t>
+            </w:r>
+            <w:r>
+              <w:rPr>
+                <w:b/>
+                <w:bCs/>
+              </w:rPr>
+              <w:t>upload</w:t>
+            </w:r>
+          </w:p>
+        </w:tc>
+      </w:tr>
+    </w:tbl>
+    <w:p/>
+    <w:p/>
+    <w:p>
+      <w:pPr>
+        <w:rPr>
+          <w:b/>
+          <w:bCs/>
+          <w:u w:val="single"/>
+        </w:rPr>
+      </w:pPr>
+      <w:r>
+        <w:rPr>
+          <w:b/>
+          <w:bCs/>
+          <w:u w:val="single"/>
+        </w:rPr>
+        <w:lastRenderedPageBreak/>
+        <w:t>Connections String to the Storage</w:t>
+      </w:r>
+      <w:r>
+        <w:rPr>
+          <w:b/>
+          <w:bCs/>
+          <w:u w:val="single"/>
+        </w:rPr>
+        <w:t xml:space="preserve"> </w:t>
+      </w:r>
+      <w:r>
+        <w:rPr>
+          <w:b/>
+          <w:bCs/>
+          <w:u w:val="single"/>
+        </w:rPr>
+        <w:t xml:space="preserve"> - </w:t>
+      </w:r>
+      <w:r>
+        <w:rPr>
+          <w:b/>
+          <w:bCs/>
+          <w:highlight w:val="yellow"/>
+        </w:rPr>
+        <w:t>Development : User Secrets</w:t>
+      </w:r>
+      <w:r>
+        <w:rPr>
+          <w:b/>
+          <w:bCs/>
+          <w:highlight w:val="yellow"/>
+        </w:rPr>
+        <w:t xml:space="preserve"> </w:t>
+      </w:r>
+      <w:r>
+        <w:rPr>
+          <w:b/>
+          <w:bCs/>
+          <w:highlight w:val="yellow"/>
+        </w:rPr>
+        <w:t xml:space="preserve">or </w:t>
+      </w:r>
+      <w:proofErr w:type="spellStart"/>
+      <w:r>
+        <w:rPr>
+          <w:b/>
+          <w:bCs/>
+          <w:highlight w:val="yellow"/>
+        </w:rPr>
+        <w:t>appsettings.development.json</w:t>
+      </w:r>
+      <w:proofErr w:type="spellEnd"/>
+      <w:r>
+        <w:rPr>
+          <w:b/>
+          <w:bCs/>
+          <w:highlight w:val="yellow"/>
+        </w:rPr>
+        <w:t xml:space="preserve"> file</w:t>
+      </w:r>
+      <w:r>
+        <w:rPr>
+          <w:b/>
+          <w:bCs/>
+          <w:highlight w:val="yellow"/>
+        </w:rPr>
+        <w:t xml:space="preserve">; Production </w:t>
+      </w:r>
+      <w:r>
+        <w:rPr>
+          <w:b/>
+          <w:bCs/>
+          <w:highlight w:val="yellow"/>
+        </w:rPr>
+        <w:t xml:space="preserve">: </w:t>
+      </w:r>
+      <w:r>
+        <w:rPr>
+          <w:b/>
+          <w:bCs/>
+          <w:highlight w:val="yellow"/>
+        </w:rPr>
+        <w:t>Azure Connection Strings Settings</w:t>
+      </w:r>
+    </w:p>
+    <w:p/>
+    <w:p>
+      <w:r>
+        <w:t xml:space="preserve">The challenge in this project is there are two projects the Web </w:t>
+      </w:r>
+      <w:proofErr w:type="spellStart"/>
+      <w:r>
+        <w:t>Api</w:t>
+      </w:r>
+      <w:proofErr w:type="spellEnd"/>
+      <w:r>
+        <w:t xml:space="preserve"> </w:t>
+      </w:r>
+      <w:proofErr w:type="spellStart"/>
+      <w:r>
+        <w:t>DocumentUploader</w:t>
+      </w:r>
+      <w:proofErr w:type="spellEnd"/>
+      <w:r>
+        <w:t xml:space="preserve"> and the Azure Function </w:t>
+      </w:r>
+      <w:proofErr w:type="spellStart"/>
+      <w:r>
+        <w:t>DocumentConsummer</w:t>
+      </w:r>
+      <w:proofErr w:type="spellEnd"/>
+      <w:r>
+        <w:t xml:space="preserve"> both projects make use of the a common library </w:t>
+      </w:r>
+      <w:proofErr w:type="spellStart"/>
+      <w:r>
+        <w:t>StorageLibrary</w:t>
+      </w:r>
+      <w:proofErr w:type="spellEnd"/>
+      <w:r>
+        <w:t xml:space="preserve"> where can be find the classes responsible to operate the </w:t>
+      </w:r>
+      <w:proofErr w:type="spellStart"/>
+      <w:r>
+        <w:t>FileShare</w:t>
+      </w:r>
+      <w:proofErr w:type="spellEnd"/>
+      <w:r>
+        <w:t>, Storage Queue, and Storage Table.</w:t>
+      </w:r>
+    </w:p>
+    <w:p/>
+    <w:p>
+      <w:r>
+        <w:t xml:space="preserve">All of those make use of the Storage Connection String located at </w:t>
+      </w:r>
+    </w:p>
+    <w:p>
+      <w:pPr>
+        <w:shd w:val="clear" w:color="auto" w:fill="1E1E1E"/>
+        <w:tabs>
+          <w:tab w:val="left" w:pos="916"/>
+          <w:tab w:val="left" w:pos="1832"/>
+          <w:tab w:val="left" w:pos="2748"/>
+          <w:tab w:val="left" w:pos="3664"/>
+          <w:tab w:val="left" w:pos="4580"/>
+          <w:tab w:val="left" w:pos="5496"/>
+          <w:tab w:val="left" w:pos="6412"/>
+          <w:tab w:val="left" w:pos="7328"/>
+          <w:tab w:val="left" w:pos="8244"/>
+          <w:tab w:val="left" w:pos="9160"/>
+          <w:tab w:val="left" w:pos="10076"/>
+          <w:tab w:val="left" w:pos="10992"/>
+          <w:tab w:val="left" w:pos="11908"/>
+          <w:tab w:val="left" w:pos="12824"/>
+          <w:tab w:val="left" w:pos="13740"/>
+          <w:tab w:val="left" w:pos="14656"/>
+        </w:tabs>
+        <w:spacing w:after="0" w:line="240" w:lineRule="auto"/>
+        <w:rPr>
+          <w:rFonts w:ascii="Consolas" w:eastAsia="Times New Roman" w:hAnsi="Consolas" w:cs="Courier New"/>
+          <w:color w:val="B4B4B4"/>
+          <w:sz w:val="20"/>
+          <w:szCs w:val="20"/>
+          <w:lang w:eastAsia="pt-BR"/>
+        </w:rPr>
+      </w:pPr>
+      <w:r>
+        <w:rPr>
+          <w:rFonts w:ascii="Consolas" w:eastAsia="Times New Roman" w:hAnsi="Consolas" w:cs="Courier New"/>
+          <w:color w:val="D7BA7D"/>
+          <w:sz w:val="20"/>
+          <w:szCs w:val="20"/>
+          <w:lang w:eastAsia="pt-BR"/>
+        </w:rPr>
+        <w:t>"</w:t>
+      </w:r>
+      <w:proofErr w:type="spellStart"/>
+      <w:r>
+        <w:rPr>
+          <w:rFonts w:ascii="Consolas" w:eastAsia="Times New Roman" w:hAnsi="Consolas" w:cs="Courier New"/>
+          <w:color w:val="D7BA7D"/>
+          <w:sz w:val="20"/>
+          <w:szCs w:val="20"/>
+          <w:lang w:eastAsia="pt-BR"/>
+        </w:rPr>
+        <w:t>ConnectionStrings</w:t>
+      </w:r>
+      <w:proofErr w:type="spellEnd"/>
+      <w:r>
+        <w:rPr>
+          <w:rFonts w:ascii="Consolas" w:eastAsia="Times New Roman" w:hAnsi="Consolas" w:cs="Courier New"/>
+          <w:color w:val="D7BA7D"/>
+          <w:sz w:val="20"/>
+          <w:szCs w:val="20"/>
+          <w:lang w:eastAsia="pt-BR"/>
+        </w:rPr>
+        <w:t>"</w:t>
+      </w:r>
+      <w:r>
+        <w:rPr>
+          <w:rFonts w:ascii="Consolas" w:eastAsia="Times New Roman" w:hAnsi="Consolas" w:cs="Courier New"/>
+          <w:color w:val="B4B4B4"/>
+          <w:sz w:val="20"/>
+          <w:szCs w:val="20"/>
+          <w:lang w:eastAsia="pt-BR"/>
+        </w:rPr>
+        <w:t>:</w:t>
+      </w:r>
+      <w:r>
+        <w:rPr>
+          <w:rFonts w:ascii="Consolas" w:eastAsia="Times New Roman" w:hAnsi="Consolas" w:cs="Courier New"/>
+          <w:color w:val="DADADA"/>
+          <w:sz w:val="20"/>
+          <w:szCs w:val="20"/>
+          <w:lang w:eastAsia="pt-BR"/>
+        </w:rPr>
+        <w:t> </w:t>
+      </w:r>
+      <w:r>
+        <w:rPr>
+          <w:rFonts w:ascii="Consolas" w:eastAsia="Times New Roman" w:hAnsi="Consolas" w:cs="Courier New"/>
+          <w:color w:val="B4B4B4"/>
+          <w:sz w:val="20"/>
+          <w:szCs w:val="20"/>
+          <w:lang w:eastAsia="pt-BR"/>
+        </w:rPr>
+        <w:t>{</w:t>
+      </w:r>
+    </w:p>
+    <w:p>
+      <w:pPr>
+        <w:shd w:val="clear" w:color="auto" w:fill="1E1E1E"/>
+        <w:tabs>
+          <w:tab w:val="left" w:pos="916"/>
+          <w:tab w:val="left" w:pos="1832"/>
+          <w:tab w:val="left" w:pos="2748"/>
+          <w:tab w:val="left" w:pos="3664"/>
+          <w:tab w:val="left" w:pos="4580"/>
+          <w:tab w:val="left" w:pos="5496"/>
+          <w:tab w:val="left" w:pos="6412"/>
+          <w:tab w:val="left" w:pos="7328"/>
+          <w:tab w:val="left" w:pos="8244"/>
+          <w:tab w:val="left" w:pos="9160"/>
+          <w:tab w:val="left" w:pos="10076"/>
+          <w:tab w:val="left" w:pos="10992"/>
+          <w:tab w:val="left" w:pos="11908"/>
+          <w:tab w:val="left" w:pos="12824"/>
+          <w:tab w:val="left" w:pos="13740"/>
+          <w:tab w:val="left" w:pos="14656"/>
+        </w:tabs>
+        <w:spacing w:after="0" w:line="240" w:lineRule="auto"/>
+        <w:rPr>
+          <w:rFonts w:ascii="Consolas" w:eastAsia="Times New Roman" w:hAnsi="Consolas" w:cs="Courier New"/>
+          <w:color w:val="DADADA"/>
+          <w:sz w:val="20"/>
+          <w:szCs w:val="20"/>
+          <w:lang w:eastAsia="pt-BR"/>
+        </w:rPr>
+      </w:pPr>
+      <w:r>
+        <w:rPr>
+          <w:rFonts w:ascii="Consolas" w:eastAsia="Times New Roman" w:hAnsi="Consolas" w:cs="Courier New"/>
+          <w:color w:val="DADADA"/>
+          <w:sz w:val="20"/>
+          <w:szCs w:val="20"/>
+          <w:lang w:eastAsia="pt-BR"/>
+        </w:rPr>
+        <w:t>    </w:t>
+      </w:r>
+      <w:r>
+        <w:rPr>
+          <w:rFonts w:ascii="Consolas" w:eastAsia="Times New Roman" w:hAnsi="Consolas" w:cs="Courier New"/>
+          <w:color w:val="D7BA7D"/>
+          <w:sz w:val="20"/>
+          <w:szCs w:val="20"/>
+          <w:lang w:eastAsia="pt-BR"/>
+        </w:rPr>
+        <w:t>"DefaultStorageConnection"</w:t>
+      </w:r>
+      <w:r>
+        <w:rPr>
+          <w:rFonts w:ascii="Consolas" w:eastAsia="Times New Roman" w:hAnsi="Consolas" w:cs="Courier New"/>
+          <w:color w:val="B4B4B4"/>
+          <w:sz w:val="20"/>
+          <w:szCs w:val="20"/>
+          <w:lang w:eastAsia="pt-BR"/>
+        </w:rPr>
+        <w:t>:</w:t>
+      </w:r>
+      <w:r>
+        <w:rPr>
+          <w:rFonts w:ascii="Consolas" w:eastAsia="Times New Roman" w:hAnsi="Consolas" w:cs="Courier New"/>
+          <w:color w:val="DADADA"/>
+          <w:sz w:val="20"/>
+          <w:szCs w:val="20"/>
+          <w:lang w:eastAsia="pt-BR"/>
+        </w:rPr>
+        <w:t> </w:t>
+      </w:r>
+      <w:r>
+        <w:rPr>
+          <w:rFonts w:ascii="Consolas" w:eastAsia="Times New Roman" w:hAnsi="Consolas" w:cs="Courier New"/>
+          <w:color w:val="D69D85"/>
+          <w:sz w:val="20"/>
+          <w:szCs w:val="20"/>
+          <w:lang w:eastAsia="pt-BR"/>
+        </w:rPr>
+        <w:t>"DefaultEndpointsProtocol=https;AccountName=unistaddocumentssa;AccountKey=P5qz</w:t>
+      </w:r>
+      <w:r>
+        <w:rPr>
+          <w:rFonts w:ascii="Consolas" w:eastAsia="Times New Roman" w:hAnsi="Consolas" w:cs="Courier New"/>
+          <w:color w:val="D69D85"/>
+          <w:sz w:val="20"/>
+          <w:szCs w:val="20"/>
+          <w:lang w:eastAsia="pt-BR"/>
+        </w:rPr>
+        <w:t>…</w:t>
+      </w:r>
+      <w:r>
+        <w:rPr>
+          <w:rFonts w:ascii="Consolas" w:eastAsia="Times New Roman" w:hAnsi="Consolas" w:cs="Courier New"/>
+          <w:color w:val="D69D85"/>
+          <w:sz w:val="20"/>
+          <w:szCs w:val="20"/>
+          <w:lang w:eastAsia="pt-BR"/>
+        </w:rPr>
+        <w:t>gBFQ==;EndpointSuffix=core.windows.net"</w:t>
+      </w:r>
+    </w:p>
+    <w:p>
+      <w:pPr>
+        <w:shd w:val="clear" w:color="auto" w:fill="1E1E1E"/>
+        <w:tabs>
+          <w:tab w:val="left" w:pos="916"/>
+          <w:tab w:val="left" w:pos="1832"/>
+          <w:tab w:val="left" w:pos="2748"/>
+          <w:tab w:val="left" w:pos="3664"/>
+          <w:tab w:val="left" w:pos="4580"/>
+          <w:tab w:val="left" w:pos="5496"/>
+          <w:tab w:val="left" w:pos="6412"/>
+          <w:tab w:val="left" w:pos="7328"/>
+          <w:tab w:val="left" w:pos="8244"/>
+          <w:tab w:val="left" w:pos="9160"/>
+          <w:tab w:val="left" w:pos="10076"/>
+          <w:tab w:val="left" w:pos="10992"/>
+          <w:tab w:val="left" w:pos="11908"/>
+          <w:tab w:val="left" w:pos="12824"/>
+          <w:tab w:val="left" w:pos="13740"/>
+          <w:tab w:val="left" w:pos="14656"/>
+        </w:tabs>
+        <w:spacing w:after="0" w:line="240" w:lineRule="auto"/>
+        <w:rPr>
+          <w:rFonts w:ascii="Consolas" w:eastAsia="Times New Roman" w:hAnsi="Consolas" w:cs="Courier New"/>
+          <w:color w:val="DADADA"/>
+          <w:sz w:val="20"/>
+          <w:szCs w:val="20"/>
+          <w:lang w:eastAsia="pt-BR"/>
+        </w:rPr>
+      </w:pPr>
+      <w:r>
+        <w:rPr>
+          <w:rFonts w:ascii="Consolas" w:eastAsia="Times New Roman" w:hAnsi="Consolas" w:cs="Courier New"/>
+          <w:color w:val="B4B4B4"/>
+          <w:sz w:val="20"/>
+          <w:szCs w:val="20"/>
+          <w:lang w:eastAsia="pt-BR"/>
+        </w:rPr>
+        <w:t>}</w:t>
+      </w:r>
+    </w:p>
+    <w:p/>
+    <w:p>
+      <w:r>
+        <w:t xml:space="preserve">However, the Document Consumer Azure Function has a different approach on the way the configuration is stored, this gets complicated due to the fact the </w:t>
+      </w:r>
+      <w:proofErr w:type="spellStart"/>
+      <w:r>
+        <w:rPr>
+          <w:b/>
+          <w:bCs/>
+          <w:i/>
+          <w:iCs/>
+        </w:rPr>
+        <w:t>StorageLibrary</w:t>
+      </w:r>
+      <w:proofErr w:type="spellEnd"/>
+      <w:r>
+        <w:t xml:space="preserve"> </w:t>
+      </w:r>
+      <w:r>
+        <w:rPr>
+          <w:b/>
+          <w:bCs/>
+          <w:i/>
+          <w:iCs/>
+        </w:rPr>
+        <w:t>class</w:t>
+      </w:r>
+      <w:r>
+        <w:t xml:space="preserve"> is shared. The default location above is the correct place for the connection string in all project using the Storage, with just one exception, the Document Consumer function trigger connection is stored in the location: </w:t>
+      </w:r>
+      <w:proofErr w:type="spellStart"/>
+      <w:r>
+        <w:rPr>
+          <w:b/>
+          <w:bCs/>
+          <w:i/>
+          <w:iCs/>
+        </w:rPr>
+        <w:t>local.settings.json</w:t>
+      </w:r>
+      <w:proofErr w:type="spellEnd"/>
+      <w:r>
+        <w:rPr>
+          <w:b/>
+          <w:bCs/>
+          <w:i/>
+          <w:iCs/>
+        </w:rPr>
+        <w:t xml:space="preserve"> -&gt; Values : </w:t>
+      </w:r>
+      <w:proofErr w:type="spellStart"/>
+      <w:r>
+        <w:rPr>
+          <w:b/>
+          <w:bCs/>
+          <w:i/>
+          <w:iCs/>
+        </w:rPr>
+        <w:t>DefaultStorageConnection</w:t>
+      </w:r>
+      <w:proofErr w:type="spellEnd"/>
+      <w:r>
+        <w:t>.</w:t>
+      </w:r>
+    </w:p>
+    <w:p/>
+    <w:p>
+      <w:pPr>
+        <w:rPr>
+          <w:b/>
+          <w:bCs/>
+          <w:u w:val="single"/>
+        </w:rPr>
+      </w:pPr>
+      <w:proofErr w:type="spellStart"/>
+      <w:r>
+        <w:rPr>
+          <w:b/>
+          <w:bCs/>
+          <w:u w:val="single"/>
+        </w:rPr>
+        <w:t>ConfigurationLibrary</w:t>
+      </w:r>
+      <w:proofErr w:type="spellEnd"/>
+      <w:r>
+        <w:rPr>
+          <w:b/>
+          <w:bCs/>
+          <w:u w:val="single"/>
+        </w:rPr>
+        <w:t xml:space="preserve"> </w:t>
+      </w:r>
+      <w:r>
+        <w:rPr>
+          <w:b/>
+          <w:bCs/>
+          <w:u w:val="single"/>
+        </w:rPr>
+        <w:t>Project –</w:t>
+      </w:r>
+      <w:r>
+        <w:rPr>
+          <w:b/>
+          <w:bCs/>
+          <w:u w:val="single"/>
+        </w:rPr>
+        <w:t xml:space="preserve"> </w:t>
+      </w:r>
+      <w:proofErr w:type="spellStart"/>
+      <w:r>
+        <w:rPr>
+          <w:b/>
+          <w:bCs/>
+          <w:highlight w:val="yellow"/>
+          <w:u w:val="single"/>
+        </w:rPr>
+        <w:t>ConfigSettings.cs</w:t>
+      </w:r>
+      <w:proofErr w:type="spellEnd"/>
+      <w:r>
+        <w:rPr>
+          <w:b/>
+          <w:bCs/>
+          <w:highlight w:val="yellow"/>
+          <w:u w:val="single"/>
+        </w:rPr>
+        <w:t xml:space="preserve"> Class</w:t>
+      </w:r>
+    </w:p>
+    <w:p>
+      <w:pPr>
+        <w:rPr>
+          <w:b/>
+          <w:bCs/>
+          <w:u w:val="single"/>
+        </w:rPr>
+      </w:pPr>
+    </w:p>
+    <w:p>
+      <w:r>
+        <w:t>This class stores some constant variables used across all projects.</w:t>
+      </w:r>
+    </w:p>
+    <w:tbl>
+      <w:tblPr>
+        <w:tblStyle w:val="Tabelacomgrade"/>
+        <w:tblW w:w="0" w:type="auto"/>
+        <w:tblLook w:val="04A0" w:firstRow="1" w:lastRow="0" w:firstColumn="1" w:lastColumn="0" w:noHBand="0" w:noVBand="1"/>
+      </w:tblPr>
+      <w:tblGrid>
+        <w:gridCol w:w="3733"/>
+        <w:gridCol w:w="1820"/>
+        <w:gridCol w:w="3797"/>
+      </w:tblGrid>
+      <w:tr>
+        <w:tc>
+          <w:tcPr>
+            <w:tcW w:w="2689" w:type="dxa"/>
+            <w:shd w:val="clear" w:color="auto" w:fill="C00000"/>
+          </w:tcPr>
+          <w:p>
+            <w:r>
+              <w:t>Parameter</w:t>
+            </w:r>
+          </w:p>
+        </w:tc>
+        <w:tc>
+          <w:tcPr>
+            <w:tcW w:w="1134" w:type="dxa"/>
+            <w:shd w:val="clear" w:color="auto" w:fill="C00000"/>
+          </w:tcPr>
+          <w:p>
+            <w:r>
+              <w:t>Default Value</w:t>
+            </w:r>
+          </w:p>
+        </w:tc>
+        <w:tc>
+          <w:tcPr>
+            <w:tcW w:w="5527" w:type="dxa"/>
+            <w:shd w:val="clear" w:color="auto" w:fill="C00000"/>
+          </w:tcPr>
+          <w:p>
+            <w:r>
+              <w:t>Description</w:t>
+            </w:r>
+          </w:p>
+        </w:tc>
+      </w:tr>
+      <w:tr>
+        <w:tc>
+          <w:tcPr>
+            <w:tcW w:w="2689" w:type="dxa"/>
+          </w:tcPr>
+          <w:p>
+            <w:r>
+              <w:t>STORAGE_CONNECTIONSTRING_NAME</w:t>
+            </w:r>
+          </w:p>
+        </w:tc>
+        <w:tc>
+          <w:tcPr>
+            <w:tcW w:w="1134" w:type="dxa"/>
+          </w:tcPr>
+          <w:p>
+            <w:r>
+              <w:t>URL</w:t>
+            </w:r>
+          </w:p>
+        </w:tc>
+        <w:tc>
+          <w:tcPr>
+            <w:tcW w:w="5527" w:type="dxa"/>
+          </w:tcPr>
+          <w:p>
+            <w:r>
+              <w:t>Name of the storage connection string configuration</w:t>
+            </w:r>
+            <w:r>
+              <w:t xml:space="preserve"> used in the configuration files.</w:t>
+            </w:r>
+          </w:p>
+        </w:tc>
+      </w:tr>
+      <w:tr>
+        <w:tc>
+          <w:tcPr>
+            <w:tcW w:w="2689" w:type="dxa"/>
+          </w:tcPr>
+          <w:p>
+            <w:r>
+              <w:t>QUEUE_CONNECTIONSTRING_NAME</w:t>
+            </w:r>
+          </w:p>
+        </w:tc>
+        <w:tc>
+          <w:tcPr>
+            <w:tcW w:w="1134" w:type="dxa"/>
+          </w:tcPr>
+          <w:p/>
+        </w:tc>
+        <w:tc>
+          <w:tcPr>
+            <w:tcW w:w="5527" w:type="dxa"/>
+          </w:tcPr>
+          <w:p/>
+        </w:tc>
+      </w:tr>
+      <w:tr>
+        <w:tc>
+          <w:tcPr>
+            <w:tcW w:w="2689" w:type="dxa"/>
+          </w:tcPr>
+          <w:p>
+            <w:r>
+              <w:t>QUEUE_TOPROCESS_NAME</w:t>
+            </w:r>
+          </w:p>
+        </w:tc>
+        <w:tc>
+          <w:tcPr>
+            <w:tcW w:w="1134" w:type="dxa"/>
+          </w:tcPr>
+          <w:p/>
+        </w:tc>
+        <w:tc>
+          <w:tcPr>
+            <w:tcW w:w="5527" w:type="dxa"/>
+          </w:tcPr>
+          <w:p/>
+        </w:tc>
+      </w:tr>
+      <w:tr>
+        <w:tc>
+          <w:tcPr>
+            <w:tcW w:w="2689" w:type="dxa"/>
+          </w:tcPr>
+          <w:p>
+            <w:r>
+              <w:t>TABLE_JOBS_NAME</w:t>
+            </w:r>
+          </w:p>
+        </w:tc>
+        <w:tc>
+          <w:tcPr>
+            <w:tcW w:w="1134" w:type="dxa"/>
+          </w:tcPr>
+          <w:p>
+            <w:proofErr w:type="spellStart"/>
+            <w:r>
+              <w:t>unistadjobs</w:t>
+            </w:r>
+            <w:proofErr w:type="spellEnd"/>
+          </w:p>
+        </w:tc>
+        <w:tc>
+          <w:tcPr>
+            <w:tcW w:w="5527" w:type="dxa"/>
+          </w:tcPr>
+          <w:p>
+            <w:r>
+              <w:t>Name of the table used to store the job status</w:t>
+            </w:r>
+          </w:p>
+        </w:tc>
+      </w:tr>
+      <w:tr>
+        <w:tc>
+          <w:tcPr>
+            <w:tcW w:w="2689" w:type="dxa"/>
+          </w:tcPr>
+          <w:p>
+            <w:r>
+              <w:t>TABLE_PATITION_KEY</w:t>
+            </w:r>
+          </w:p>
+        </w:tc>
+        <w:tc>
+          <w:tcPr>
+            <w:tcW w:w="1134" w:type="dxa"/>
+          </w:tcPr>
+          <w:p>
+            <w:proofErr w:type="spellStart"/>
+            <w:r>
+              <w:t>unistad</w:t>
+            </w:r>
+            <w:proofErr w:type="spellEnd"/>
+          </w:p>
+        </w:tc>
+        <w:tc>
+          <w:tcPr>
+            <w:tcW w:w="5527" w:type="dxa"/>
+          </w:tcPr>
+          <w:p>
+            <w:r>
+              <w:t>Name of the table used to store the job status</w:t>
+            </w:r>
+          </w:p>
+        </w:tc>
+      </w:tr>
+      <w:tr>
+        <w:tc>
+          <w:tcPr>
+            <w:tcW w:w="2689" w:type="dxa"/>
+          </w:tcPr>
+          <w:p>
+            <w:pPr>
+              <w:jc w:val="center"/>
+            </w:pPr>
+            <w:r>
+              <w:t>FILE_SHARE_NAM</w:t>
+            </w:r>
+            <w:r>
+              <w:t>E</w:t>
+            </w:r>
+          </w:p>
+        </w:tc>
+        <w:tc>
+          <w:tcPr>
+            <w:tcW w:w="1134" w:type="dxa"/>
+          </w:tcPr>
+          <w:p>
+            <w:proofErr w:type="spellStart"/>
+            <w:r>
+              <w:t>unistad</w:t>
+            </w:r>
+            <w:proofErr w:type="spellEnd"/>
+            <w:r>
+              <w:t>-files</w:t>
+            </w:r>
+          </w:p>
+        </w:tc>
+        <w:tc>
+          <w:tcPr>
+            <w:tcW w:w="5527" w:type="dxa"/>
+          </w:tcPr>
+          <w:p>
+            <w:r>
+              <w:t>Name of the table used to store the job status</w:t>
+            </w:r>
+          </w:p>
+        </w:tc>
+      </w:tr>
+      <w:tr>
+        <w:tc>
+          <w:tcPr>
+            <w:tcW w:w="2689" w:type="dxa"/>
+          </w:tcPr>
+          <w:p>
+            <w:r>
+              <w:t>FILE_SHARE_UPLOADED_FOLDER</w:t>
+            </w:r>
+          </w:p>
+        </w:tc>
+        <w:tc>
+          <w:tcPr>
+            <w:tcW w:w="1134" w:type="dxa"/>
+          </w:tcPr>
+          <w:p>
+            <w:r>
+              <w:t>_</w:t>
+            </w:r>
+            <w:proofErr w:type="spellStart"/>
+            <w:r>
+              <w:t>jobs_uploaded</w:t>
+            </w:r>
+            <w:proofErr w:type="spellEnd"/>
+            <w:r>
+              <w:t>//</w:t>
+            </w:r>
+          </w:p>
+        </w:tc>
+        <w:tc>
+          <w:tcPr>
+            <w:tcW w:w="5527" w:type="dxa"/>
+          </w:tcPr>
+          <w:p>
+            <w:r>
+              <w:t>Bear in mind Azure File Share delimiter is //, however when testing using the File System uses \\.</w:t>
+            </w:r>
+          </w:p>
+        </w:tc>
+      </w:tr>
+      <w:tr>
+        <w:tc>
+          <w:tcPr>
+            <w:tcW w:w="2689" w:type="dxa"/>
+          </w:tcPr>
+          <w:p>
+            <w:r>
+              <w:t>FILE_SHARE_FAILED_FOLDER</w:t>
+            </w:r>
+          </w:p>
+        </w:tc>
+        <w:tc>
+          <w:tcPr>
+            <w:tcW w:w="1134" w:type="dxa"/>
+          </w:tcPr>
+          <w:p>
+            <w:r>
+              <w:t>_</w:t>
+            </w:r>
+            <w:proofErr w:type="spellStart"/>
+            <w:r>
+              <w:t>jobs_failed</w:t>
+            </w:r>
+            <w:proofErr w:type="spellEnd"/>
+            <w:r>
+              <w:t>//</w:t>
+            </w:r>
+          </w:p>
+        </w:tc>
+        <w:tc>
+          <w:tcPr>
+            <w:tcW w:w="5527" w:type="dxa"/>
+          </w:tcPr>
+          <w:p>
+            <w:r>
+              <w:t>Bear in mind Azure File Share delimiter is //, however when testing using the File System uses \\.</w:t>
+            </w:r>
+          </w:p>
+        </w:tc>
+      </w:tr>
+      <w:tr>
+        <w:tc>
+          <w:tcPr>
+            <w:tcW w:w="2689" w:type="dxa"/>
+          </w:tcPr>
+          <w:p>
+            <w:r>
+              <w:lastRenderedPageBreak/>
+              <w:t>FILE_SHARE_UNISTAD_FOLDER</w:t>
+            </w:r>
+          </w:p>
+        </w:tc>
+        <w:tc>
+          <w:tcPr>
+            <w:tcW w:w="1134" w:type="dxa"/>
+          </w:tcPr>
+          <w:p>
+            <w:proofErr w:type="spellStart"/>
+            <w:r>
+              <w:t>unistad</w:t>
+            </w:r>
+            <w:proofErr w:type="spellEnd"/>
+            <w:r>
+              <w:t>//</w:t>
+            </w:r>
+          </w:p>
+        </w:tc>
+        <w:tc>
+          <w:tcPr>
+            <w:tcW w:w="5527" w:type="dxa"/>
+          </w:tcPr>
+          <w:p>
+            <w:r>
+              <w:t>Bear in mind Azure File Share delimiter is //, however when testing using the File System uses \\.</w:t>
+            </w:r>
+          </w:p>
+        </w:tc>
+      </w:tr>
+      <w:tr>
+        <w:tc>
+          <w:tcPr>
+            <w:tcW w:w="2689" w:type="dxa"/>
+          </w:tcPr>
+          <w:p>
+            <w:r>
+              <w:t>APP_SETTINGS_SECTION</w:t>
+            </w:r>
+          </w:p>
+        </w:tc>
+        <w:tc>
+          <w:tcPr>
+            <w:tcW w:w="1134" w:type="dxa"/>
+          </w:tcPr>
+          <w:p/>
+        </w:tc>
+        <w:tc>
+          <w:tcPr>
+            <w:tcW w:w="5527" w:type="dxa"/>
+          </w:tcPr>
+          <w:p/>
+        </w:tc>
+      </w:tr>
+    </w:tbl>
+    <w:p/>
+    <w:p/>
     <w:p/>
     <w:p>
       <w:pPr>
@@ -4095,7 +7002,6 @@
                 <w:sz w:val="20"/>
                 <w:szCs w:val="20"/>
               </w:rPr>
-              <w:lastRenderedPageBreak/>
               <w:t xml:space="preserve">If the error is not tied to a specific parameter, then this value can be null </w:t>
             </w:r>
           </w:p>
@@ -4136,7 +7042,6 @@
                 <w:sz w:val="20"/>
                 <w:szCs w:val="20"/>
               </w:rPr>
-              <w:lastRenderedPageBreak/>
               <w:t>errorDescription</w:t>
             </w:r>
             <w:proofErr w:type="spellEnd"/>
@@ -4274,6 +7179,7 @@
         </w:numPr>
       </w:pPr>
       <w:r>
+        <w:lastRenderedPageBreak/>
         <w:t xml:space="preserve">API </w:t>
       </w:r>
       <w:r>
@@ -4896,7 +7802,6 @@
               <w:rPr>
                 <w:rFonts w:ascii="Consolas" w:hAnsi="Consolas"/>
               </w:rPr>
-              <w:lastRenderedPageBreak/>
               <w:t>22</w:t>
             </w:r>
           </w:p>
@@ -5075,13 +7980,9 @@
             <w:r>
               <w:t xml:space="preserve"> in the pdf. </w:t>
             </w:r>
-            <w:proofErr w:type="gramStart"/>
-            <w:r>
-              <w:t>Example :</w:t>
-            </w:r>
-            <w:proofErr w:type="gramEnd"/>
-            <w:r>
-              <w:t xml:space="preserve"> </w:t>
+            <w:r>
+              <w:lastRenderedPageBreak/>
+              <w:t xml:space="preserve">Example : </w:t>
             </w:r>
             <w:r>
               <w:t>SC-I60-CAB-ORD-DBF-IT-00102</w:t>
@@ -5104,6 +8005,7 @@
               <w:rPr>
                 <w:rFonts w:ascii="Consolas" w:hAnsi="Consolas"/>
               </w:rPr>
+              <w:lastRenderedPageBreak/>
               <w:t>25</w:t>
             </w:r>
           </w:p>
@@ -5244,23 +8146,7 @@
                 <w:sz w:val="20"/>
                 <w:szCs w:val="20"/>
               </w:rPr>
-              <w:t xml:space="preserve">When the file result already </w:t>
-            </w:r>
-            <w:proofErr w:type="gramStart"/>
-            <w:r>
-              <w:rPr>
-                <w:sz w:val="20"/>
-                <w:szCs w:val="20"/>
-              </w:rPr>
-              <w:t>exist</w:t>
-            </w:r>
-            <w:proofErr w:type="gramEnd"/>
-            <w:r>
-              <w:rPr>
-                <w:sz w:val="20"/>
-                <w:szCs w:val="20"/>
-              </w:rPr>
-              <w:t xml:space="preserve"> in the folder. </w:t>
+              <w:t xml:space="preserve">When the file result already exist in the folder. </w:t>
             </w:r>
           </w:p>
         </w:tc>
@@ -5278,28 +8164,17 @@
         </w:numPr>
       </w:pPr>
       <w:r>
-        <w:t xml:space="preserve">Log </w:t>
-      </w:r>
-      <w:r>
-        <w:t>Error Codes</w:t>
+        <w:t>Log Error Codes</w:t>
       </w:r>
     </w:p>
     <w:p/>
     <w:p>
       <w:r>
-        <w:t>This is the list of errors listed in the log</w:t>
-      </w:r>
-      <w:r>
-        <w:t>.</w:t>
-      </w:r>
-      <w:r>
-        <w:t xml:space="preserve"> The codes follow this </w:t>
-      </w:r>
-      <w:proofErr w:type="gramStart"/>
-      <w:r>
-        <w:t>pattern :</w:t>
-      </w:r>
-      <w:proofErr w:type="gramEnd"/>
+        <w:t>This is the list of errors listed in the log.</w:t>
+      </w:r>
+      <w:r>
+        <w:t xml:space="preserve"> The codes follow this pattern :</w:t>
+      </w:r>
     </w:p>
     <w:p>
       <w:r>
@@ -5349,19 +8224,7 @@
     </w:p>
     <w:p>
       <w:r>
-        <w:t>2</w:t>
-      </w:r>
-      <w:r>
-        <w:t>50</w:t>
-      </w:r>
-      <w:r>
-        <w:t>-2</w:t>
-      </w:r>
-      <w:r>
-        <w:t>99</w:t>
-      </w:r>
-      <w:r>
-        <w:t xml:space="preserve"> </w:t>
+        <w:t xml:space="preserve">250-299 </w:t>
       </w:r>
       <w:r>
         <w:tab/>
@@ -5421,16 +8284,7 @@
                 <w:szCs w:val="20"/>
               </w:rPr>
               <w:lastRenderedPageBreak/>
-              <w:t xml:space="preserve">Error </w:t>
-            </w:r>
-            <w:r>
-              <w:rPr>
-                <w:b/>
-                <w:bCs/>
-                <w:sz w:val="20"/>
-                <w:szCs w:val="20"/>
-              </w:rPr>
-              <w:t>Number</w:t>
+              <w:t>Error Number</w:t>
             </w:r>
           </w:p>
           <w:p>
@@ -5578,7 +8432,6 @@
               </w:rPr>
               <w:t xml:space="preserve"> </w:t>
             </w:r>
-            <w:proofErr w:type="gramStart"/>
             <w:r>
               <w:rPr>
                 <w:rFonts w:ascii="Consolas" w:hAnsi="Consolas"/>
@@ -5593,65 +8446,64 @@
                 <w:sz w:val="18"/>
                 <w:szCs w:val="18"/>
               </w:rPr>
-              <w:t xml:space="preserve"> :</w:t>
-            </w:r>
-            <w:proofErr w:type="gramEnd"/>
-            <w:r>
+              <w:t xml:space="preserve"> : </w:t>
+            </w:r>
+          </w:p>
+          <w:p>
+            <w:pPr>
               <w:rPr>
                 <w:rFonts w:ascii="Consolas" w:hAnsi="Consolas"/>
                 <w:sz w:val="18"/>
                 <w:szCs w:val="18"/>
               </w:rPr>
-              <w:t xml:space="preserve"> </w:t>
-            </w:r>
-          </w:p>
-          <w:p>
-            <w:pPr>
+            </w:pPr>
+            <w:proofErr w:type="spellStart"/>
+            <w:r>
               <w:rPr>
                 <w:rFonts w:ascii="Consolas" w:hAnsi="Consolas"/>
                 <w:sz w:val="18"/>
                 <w:szCs w:val="18"/>
               </w:rPr>
-            </w:pPr>
-            <w:proofErr w:type="spellStart"/>
+              <w:t>UnistadDocument</w:t>
+            </w:r>
+            <w:proofErr w:type="spellEnd"/>
             <w:r>
               <w:rPr>
                 <w:rFonts w:ascii="Consolas" w:hAnsi="Consolas"/>
                 <w:sz w:val="18"/>
                 <w:szCs w:val="18"/>
               </w:rPr>
-              <w:t>UnistadDocument</w:t>
-            </w:r>
-            <w:proofErr w:type="spellEnd"/>
-            <w:r>
+              <w:t xml:space="preserve"> Class</w:t>
+            </w:r>
+          </w:p>
+        </w:tc>
+        <w:tc>
+          <w:tcPr>
+            <w:tcW w:w="3527" w:type="dxa"/>
+          </w:tcPr>
+          <w:p>
+            <w:pPr>
               <w:rPr>
                 <w:rFonts w:ascii="Consolas" w:hAnsi="Consolas"/>
                 <w:sz w:val="18"/>
                 <w:szCs w:val="18"/>
               </w:rPr>
-              <w:t xml:space="preserve"> Class</w:t>
-            </w:r>
-          </w:p>
-        </w:tc>
-        <w:tc>
-          <w:tcPr>
-            <w:tcW w:w="3527" w:type="dxa"/>
-          </w:tcPr>
-          <w:p>
-            <w:pPr>
+            </w:pPr>
+            <w:r>
               <w:rPr>
                 <w:rFonts w:ascii="Consolas" w:hAnsi="Consolas"/>
                 <w:sz w:val="18"/>
                 <w:szCs w:val="18"/>
               </w:rPr>
-            </w:pPr>
+              <w:t>N</w:t>
+            </w:r>
             <w:r>
               <w:rPr>
                 <w:rFonts w:ascii="Consolas" w:hAnsi="Consolas"/>
                 <w:sz w:val="18"/>
                 <w:szCs w:val="18"/>
               </w:rPr>
-              <w:t>N</w:t>
+              <w:t>ot found in the pdf the following information: Stadium, Service, or Document Type.</w:t>
             </w:r>
             <w:r>
               <w:rPr>
@@ -5659,37 +8511,37 @@
                 <w:sz w:val="18"/>
                 <w:szCs w:val="18"/>
               </w:rPr>
-              <w:t>ot found in the pdf the following information: Stadium, Service, or Document Type.</w:t>
-            </w:r>
-            <w:r>
+              <w:t xml:space="preserve"> The application is not able to work out the document name.</w:t>
+            </w:r>
+          </w:p>
+        </w:tc>
+        <w:tc>
+          <w:tcPr>
+            <w:tcW w:w="3702" w:type="dxa"/>
+          </w:tcPr>
+          <w:p>
+            <w:pPr>
               <w:rPr>
                 <w:rFonts w:ascii="Consolas" w:hAnsi="Consolas"/>
                 <w:sz w:val="18"/>
                 <w:szCs w:val="18"/>
               </w:rPr>
-              <w:t xml:space="preserve"> The application is not able to work out the document name.</w:t>
-            </w:r>
-          </w:p>
-        </w:tc>
-        <w:tc>
-          <w:tcPr>
-            <w:tcW w:w="3702" w:type="dxa"/>
-          </w:tcPr>
-          <w:p>
-            <w:pPr>
+            </w:pPr>
+            <w:r>
               <w:rPr>
                 <w:rFonts w:ascii="Consolas" w:hAnsi="Consolas"/>
                 <w:sz w:val="18"/>
                 <w:szCs w:val="18"/>
               </w:rPr>
-            </w:pPr>
+              <w:t xml:space="preserve">Document is not an UNISTAD document </w:t>
+            </w:r>
             <w:r>
               <w:rPr>
                 <w:rFonts w:ascii="Consolas" w:hAnsi="Consolas"/>
                 <w:sz w:val="18"/>
                 <w:szCs w:val="18"/>
               </w:rPr>
-              <w:t xml:space="preserve">Document is not an UNISTAD document </w:t>
+              <w:t>managed by the application</w:t>
             </w:r>
             <w:r>
               <w:rPr>
@@ -5697,7 +8549,7 @@
                 <w:sz w:val="18"/>
                 <w:szCs w:val="18"/>
               </w:rPr>
-              <w:t>managed by the application</w:t>
+              <w:t>.</w:t>
             </w:r>
             <w:r>
               <w:rPr>
@@ -5705,34 +8557,35 @@
                 <w:sz w:val="18"/>
                 <w:szCs w:val="18"/>
               </w:rPr>
-              <w:t>.</w:t>
-            </w:r>
+              <w:t xml:space="preserve"> </w:t>
+            </w:r>
+            <w:proofErr w:type="spellStart"/>
             <w:r>
               <w:rPr>
                 <w:rFonts w:ascii="Consolas" w:hAnsi="Consolas"/>
                 <w:sz w:val="18"/>
                 <w:szCs w:val="18"/>
               </w:rPr>
-              <w:t xml:space="preserve"> </w:t>
-            </w:r>
-            <w:proofErr w:type="spellStart"/>
+              <w:t>Ex:PM</w:t>
+            </w:r>
+            <w:proofErr w:type="spellEnd"/>
             <w:r>
               <w:rPr>
                 <w:rFonts w:ascii="Consolas" w:hAnsi="Consolas"/>
                 <w:sz w:val="18"/>
                 <w:szCs w:val="18"/>
               </w:rPr>
-              <w:t>Ex:PM</w:t>
-            </w:r>
-            <w:proofErr w:type="spellEnd"/>
-            <w:r>
+              <w:t xml:space="preserve"> &amp; DM Plan.</w:t>
+            </w:r>
+          </w:p>
+          <w:p>
+            <w:pPr>
               <w:rPr>
                 <w:rFonts w:ascii="Consolas" w:hAnsi="Consolas"/>
                 <w:sz w:val="18"/>
                 <w:szCs w:val="18"/>
               </w:rPr>
-              <w:t xml:space="preserve"> &amp; DM Plan.</w:t>
-            </w:r>
+            </w:pPr>
           </w:p>
           <w:p>
             <w:pPr>
@@ -5742,35 +8595,24 @@
                 <w:szCs w:val="18"/>
               </w:rPr>
             </w:pPr>
-          </w:p>
-          <w:p>
-            <w:pPr>
+            <w:r>
               <w:rPr>
                 <w:rFonts w:ascii="Consolas" w:hAnsi="Consolas"/>
                 <w:sz w:val="18"/>
                 <w:szCs w:val="18"/>
               </w:rPr>
-            </w:pPr>
+              <w:t xml:space="preserve">Missing a configuration related to the mapping between value and code in the </w:t>
+            </w:r>
+            <w:proofErr w:type="spellStart"/>
             <w:r>
               <w:rPr>
                 <w:rFonts w:ascii="Consolas" w:hAnsi="Consolas"/>
                 <w:sz w:val="18"/>
                 <w:szCs w:val="18"/>
               </w:rPr>
-              <w:t xml:space="preserve">Missing a configuration related to the mapping between value and code in the </w:t>
-            </w:r>
-            <w:proofErr w:type="spellStart"/>
-            <w:proofErr w:type="gramStart"/>
-            <w:r>
-              <w:rPr>
-                <w:rFonts w:ascii="Consolas" w:hAnsi="Consolas"/>
-                <w:sz w:val="18"/>
-                <w:szCs w:val="18"/>
-              </w:rPr>
               <w:t>host.json</w:t>
             </w:r>
             <w:proofErr w:type="spellEnd"/>
-            <w:proofErr w:type="gramEnd"/>
             <w:r>
               <w:rPr>
                 <w:rFonts w:ascii="Consolas" w:hAnsi="Consolas"/>
@@ -5836,25 +8678,7 @@
                 <w:sz w:val="18"/>
                 <w:szCs w:val="18"/>
               </w:rPr>
-              <w:t xml:space="preserve"> Document </w:t>
-            </w:r>
-            <w:proofErr w:type="gramStart"/>
-            <w:r>
-              <w:rPr>
-                <w:rFonts w:ascii="Consolas" w:hAnsi="Consolas"/>
-                <w:sz w:val="18"/>
-                <w:szCs w:val="18"/>
-              </w:rPr>
-              <w:t>Library :</w:t>
-            </w:r>
-            <w:proofErr w:type="gramEnd"/>
-            <w:r>
-              <w:rPr>
-                <w:rFonts w:ascii="Consolas" w:hAnsi="Consolas"/>
-                <w:sz w:val="18"/>
-                <w:szCs w:val="18"/>
-              </w:rPr>
-              <w:t xml:space="preserve"> </w:t>
+              <w:t xml:space="preserve"> Document Library : </w:t>
             </w:r>
           </w:p>
           <w:p>
@@ -6038,7 +8862,6 @@
               </w:rPr>
             </w:pPr>
             <w:proofErr w:type="spellStart"/>
-            <w:proofErr w:type="gramStart"/>
             <w:r>
               <w:rPr>
                 <w:rFonts w:ascii="Consolas" w:hAnsi="Consolas"/>
@@ -6054,16 +8877,7 @@
                 <w:sz w:val="18"/>
                 <w:szCs w:val="18"/>
               </w:rPr>
-              <w:t xml:space="preserve"> :</w:t>
-            </w:r>
-            <w:proofErr w:type="gramEnd"/>
-            <w:r>
-              <w:rPr>
-                <w:rFonts w:ascii="Consolas" w:hAnsi="Consolas"/>
-                <w:sz w:val="18"/>
-                <w:szCs w:val="18"/>
-              </w:rPr>
-              <w:t xml:space="preserve"> </w:t>
+              <w:t xml:space="preserve"> : </w:t>
             </w:r>
             <w:proofErr w:type="spellStart"/>
             <w:r>
@@ -6186,7 +9000,6 @@
               </w:rPr>
             </w:pPr>
             <w:proofErr w:type="spellStart"/>
-            <w:proofErr w:type="gramStart"/>
             <w:r>
               <w:rPr>
                 <w:rFonts w:ascii="Consolas" w:hAnsi="Consolas"/>
@@ -6202,16 +9015,7 @@
                 <w:sz w:val="18"/>
                 <w:szCs w:val="18"/>
               </w:rPr>
-              <w:t xml:space="preserve"> :</w:t>
-            </w:r>
-            <w:proofErr w:type="gramEnd"/>
-            <w:r>
-              <w:rPr>
-                <w:rFonts w:ascii="Consolas" w:hAnsi="Consolas"/>
-                <w:sz w:val="18"/>
-                <w:szCs w:val="18"/>
-              </w:rPr>
-              <w:t xml:space="preserve"> </w:t>
+              <w:t xml:space="preserve"> : </w:t>
             </w:r>
             <w:proofErr w:type="spellStart"/>
             <w:r>
@@ -6391,7 +9195,6 @@
               </w:rPr>
             </w:pPr>
             <w:proofErr w:type="spellStart"/>
-            <w:proofErr w:type="gramStart"/>
             <w:r>
               <w:rPr>
                 <w:rFonts w:ascii="Consolas" w:hAnsi="Consolas"/>
@@ -6407,16 +9210,7 @@
                 <w:sz w:val="18"/>
                 <w:szCs w:val="18"/>
               </w:rPr>
-              <w:t xml:space="preserve"> :</w:t>
-            </w:r>
-            <w:proofErr w:type="gramEnd"/>
-            <w:r>
-              <w:rPr>
-                <w:rFonts w:ascii="Consolas" w:hAnsi="Consolas"/>
-                <w:sz w:val="18"/>
-                <w:szCs w:val="18"/>
-              </w:rPr>
-              <w:t xml:space="preserve"> Repositories. </w:t>
+              <w:t xml:space="preserve"> : Repositories. </w:t>
             </w:r>
             <w:proofErr w:type="spellStart"/>
             <w:r>
@@ -6644,7 +9438,6 @@
               </w:rPr>
             </w:pPr>
             <w:proofErr w:type="spellStart"/>
-            <w:proofErr w:type="gramStart"/>
             <w:r>
               <w:rPr>
                 <w:rFonts w:ascii="Consolas" w:hAnsi="Consolas"/>
@@ -6660,16 +9453,7 @@
                 <w:sz w:val="18"/>
                 <w:szCs w:val="18"/>
               </w:rPr>
-              <w:t xml:space="preserve"> :</w:t>
-            </w:r>
-            <w:proofErr w:type="gramEnd"/>
-            <w:r>
-              <w:rPr>
-                <w:rFonts w:ascii="Consolas" w:hAnsi="Consolas"/>
-                <w:sz w:val="18"/>
-                <w:szCs w:val="18"/>
-              </w:rPr>
-              <w:t xml:space="preserve"> Repositories. </w:t>
+              <w:t xml:space="preserve"> : Repositories. </w:t>
             </w:r>
             <w:proofErr w:type="spellStart"/>
             <w:r>
@@ -6939,7 +9723,7 @@
     <w:p/>
     <w:p/>
     <w:sectPr>
-      <w:footerReference w:type="default" r:id="rId17"/>
+      <w:footerReference w:type="default" r:id="rId18"/>
       <w:pgSz w:w="12240" w:h="15840"/>
       <w:pgMar w:top="1440" w:right="1440" w:bottom="1440" w:left="1440" w:header="720" w:footer="720" w:gutter="0"/>
       <w:cols w:space="720"/>
@@ -7017,6 +9801,13 @@
       <w:r>
         <w:continuationSeparator/>
       </w:r>
+    </w:p>
+  </w:endnote>
+  <w:endnote w:type="continuationNotice" w:id="1">
+    <w:p>
+      <w:pPr>
+        <w:spacing w:after="0" w:line="240" w:lineRule="auto"/>
+      </w:pPr>
     </w:p>
   </w:endnote>
 </w:endnotes>
@@ -7089,6 +9880,13 @@
       <w:r>
         <w:continuationSeparator/>
       </w:r>
+    </w:p>
+  </w:footnote>
+  <w:footnote w:type="continuationNotice" w:id="1">
+    <w:p>
+      <w:pPr>
+        <w:spacing w:after="0" w:line="240" w:lineRule="auto"/>
+      </w:pPr>
     </w:p>
   </w:footnote>
 </w:footnotes>

</xml_diff>

<commit_message>
Docker ok App and Uploader. Pending Azure Function.
</commit_message>
<xml_diff>
--- a/UNISTAD Document Manager - Specification.docx
+++ b/UNISTAD Document Manager - Specification.docx
@@ -3188,10 +3188,10 @@
             <v:path o:extrusionok="f" gradientshapeok="t" o:connecttype="rect"/>
             <o:lock v:ext="edit" aspectratio="t"/>
           </v:shapetype>
-          <v:shape id="_x0000_i1025" type="#_x0000_t75" style="width:77pt;height:50.05pt" o:ole="">
+          <v:shape id="_x0000_i1025" type="#_x0000_t75" style="width:77pt;height:49.95pt" o:ole="">
             <v:imagedata r:id="rId19" o:title=""/>
           </v:shape>
-          <o:OLEObject Type="Embed" ProgID="Package" ShapeID="_x0000_i1025" DrawAspect="Icon" ObjectID="_1692098974" r:id="rId20"/>
+          <o:OLEObject Type="Embed" ProgID="Package" ShapeID="_x0000_i1025" DrawAspect="Icon" ObjectID="_1693210253" r:id="rId20"/>
         </w:object>
       </w:r>
     </w:p>
@@ -5851,9 +5851,9 @@
         <w:tblLook w:val="04A0" w:firstRow="1" w:lastRow="0" w:firstColumn="1" w:lastColumn="0" w:noHBand="0" w:noVBand="1"/>
       </w:tblPr>
       <w:tblGrid>
-        <w:gridCol w:w="3293"/>
-        <w:gridCol w:w="1006"/>
-        <w:gridCol w:w="5051"/>
+        <w:gridCol w:w="3289"/>
+        <w:gridCol w:w="1007"/>
+        <w:gridCol w:w="5054"/>
       </w:tblGrid>
       <w:tr>
         <w:tc>
@@ -5949,10 +5949,10 @@
           <w:p>
             <w:r>
               <w:object w:dxaOrig="3076" w:dyaOrig="811" w14:anchorId="5B2C322F">
-                <v:shape id="_x0000_i1026" type="#_x0000_t75" style="width:153.65pt;height:40.45pt" o:ole="">
+                <v:shape id="_x0000_i1026" type="#_x0000_t75" style="width:153.7pt;height:40.55pt" o:ole="">
                   <v:imagedata r:id="rId23" o:title=""/>
                 </v:shape>
-                <o:OLEObject Type="Embed" ProgID="Package" ShapeID="_x0000_i1026" DrawAspect="Content" ObjectID="_1692098975" r:id="rId24"/>
+                <o:OLEObject Type="Embed" ProgID="Package" ShapeID="_x0000_i1026" DrawAspect="Content" ObjectID="_1693210254" r:id="rId24"/>
               </w:object>
             </w:r>
           </w:p>
@@ -10486,8 +10486,941 @@
     </w:p>
     <w:p/>
     <w:p/>
+    <w:p>
+      <w:pPr>
+        <w:pStyle w:val="Ttulo1"/>
+        <w:numPr>
+          <w:ilvl w:val="0"/>
+          <w:numId w:val="35"/>
+        </w:numPr>
+      </w:pPr>
+      <w:r>
+        <w:t>Deployment Troubleshooting</w:t>
+      </w:r>
+    </w:p>
+    <w:p>
+      <w:r>
+        <w:t>The list of problems faced to deploy the solution using Docker Containers.</w:t>
+      </w:r>
+    </w:p>
+    <w:tbl>
+      <w:tblPr>
+        <w:tblStyle w:val="Tabelacomgrade"/>
+        <w:tblW w:w="9889" w:type="dxa"/>
+        <w:tblInd w:w="-113" w:type="dxa"/>
+        <w:tblLayout w:type="fixed"/>
+        <w:tblLook w:val="04A0" w:firstRow="1" w:lastRow="0" w:firstColumn="1" w:lastColumn="0" w:noHBand="0" w:noVBand="1"/>
+      </w:tblPr>
+      <w:tblGrid>
+        <w:gridCol w:w="2518"/>
+        <w:gridCol w:w="3686"/>
+        <w:gridCol w:w="3685"/>
+      </w:tblGrid>
+      <w:tr>
+        <w:trPr>
+          <w:tblHeader/>
+        </w:trPr>
+        <w:tc>
+          <w:tcPr>
+            <w:tcW w:w="2518" w:type="dxa"/>
+            <w:shd w:val="clear" w:color="auto" w:fill="D9D9D9" w:themeFill="background1" w:themeFillShade="D9"/>
+          </w:tcPr>
+          <w:p>
+            <w:pPr>
+              <w:pStyle w:val="Default"/>
+              <w:rPr>
+                <w:b/>
+                <w:bCs/>
+                <w:sz w:val="20"/>
+                <w:szCs w:val="20"/>
+              </w:rPr>
+            </w:pPr>
+            <w:r>
+              <w:rPr>
+                <w:b/>
+                <w:bCs/>
+                <w:sz w:val="20"/>
+                <w:szCs w:val="20"/>
+              </w:rPr>
+              <w:lastRenderedPageBreak/>
+              <w:t>Issue</w:t>
+            </w:r>
+          </w:p>
+          <w:p>
+            <w:pPr>
+              <w:rPr>
+                <w:b/>
+                <w:bCs/>
+              </w:rPr>
+            </w:pPr>
+          </w:p>
+        </w:tc>
+        <w:tc>
+          <w:tcPr>
+            <w:tcW w:w="3686" w:type="dxa"/>
+            <w:shd w:val="clear" w:color="auto" w:fill="D9D9D9" w:themeFill="background1" w:themeFillShade="D9"/>
+          </w:tcPr>
+          <w:p>
+            <w:pPr>
+              <w:rPr>
+                <w:b/>
+                <w:bCs/>
+              </w:rPr>
+            </w:pPr>
+            <w:r>
+              <w:rPr>
+                <w:b/>
+                <w:bCs/>
+              </w:rPr>
+              <w:t>Solution</w:t>
+            </w:r>
+          </w:p>
+        </w:tc>
+        <w:tc>
+          <w:tcPr>
+            <w:tcW w:w="3685" w:type="dxa"/>
+            <w:shd w:val="clear" w:color="auto" w:fill="D9D9D9" w:themeFill="background1" w:themeFillShade="D9"/>
+          </w:tcPr>
+          <w:p>
+            <w:pPr>
+              <w:rPr>
+                <w:b/>
+                <w:bCs/>
+              </w:rPr>
+            </w:pPr>
+            <w:r>
+              <w:rPr>
+                <w:b/>
+                <w:bCs/>
+              </w:rPr>
+              <w:t>Reference</w:t>
+            </w:r>
+          </w:p>
+        </w:tc>
+      </w:tr>
+      <w:tr>
+        <w:trPr>
+          <w:tblHeader/>
+        </w:trPr>
+        <w:tc>
+          <w:tcPr>
+            <w:tcW w:w="2518" w:type="dxa"/>
+          </w:tcPr>
+          <w:p>
+            <w:pPr>
+              <w:rPr>
+                <w:rFonts w:ascii="Consolas" w:hAnsi="Consolas"/>
+                <w:sz w:val="18"/>
+                <w:szCs w:val="18"/>
+              </w:rPr>
+            </w:pPr>
+            <w:r>
+              <w:rPr>
+                <w:rFonts w:ascii="Consolas" w:hAnsi="Consolas"/>
+                <w:sz w:val="18"/>
+                <w:szCs w:val="18"/>
+              </w:rPr>
+              <w:t>Deploy both containers together.</w:t>
+            </w:r>
+          </w:p>
+        </w:tc>
+        <w:tc>
+          <w:tcPr>
+            <w:tcW w:w="3686" w:type="dxa"/>
+          </w:tcPr>
+          <w:p>
+            <w:pPr>
+              <w:rPr>
+                <w:rFonts w:ascii="Consolas" w:hAnsi="Consolas"/>
+                <w:sz w:val="18"/>
+                <w:szCs w:val="18"/>
+              </w:rPr>
+            </w:pPr>
+            <w:r>
+              <w:rPr>
+                <w:rFonts w:ascii="Consolas" w:hAnsi="Consolas"/>
+                <w:sz w:val="18"/>
+                <w:szCs w:val="18"/>
+              </w:rPr>
+              <w:t xml:space="preserve">Added docker-compose to the solution so Web App and Web </w:t>
+            </w:r>
+            <w:proofErr w:type="spellStart"/>
+            <w:r>
+              <w:rPr>
+                <w:rFonts w:ascii="Consolas" w:hAnsi="Consolas"/>
+                <w:sz w:val="18"/>
+                <w:szCs w:val="18"/>
+              </w:rPr>
+              <w:t>Api</w:t>
+            </w:r>
+            <w:proofErr w:type="spellEnd"/>
+            <w:r>
+              <w:rPr>
+                <w:rFonts w:ascii="Consolas" w:hAnsi="Consolas"/>
+                <w:sz w:val="18"/>
+                <w:szCs w:val="18"/>
+              </w:rPr>
+              <w:t xml:space="preserve"> could be deployed together using the same network in Docker.</w:t>
+            </w:r>
+          </w:p>
+        </w:tc>
+        <w:tc>
+          <w:tcPr>
+            <w:tcW w:w="3685" w:type="dxa"/>
+          </w:tcPr>
+          <w:p>
+            <w:pPr>
+              <w:rPr>
+                <w:rFonts w:ascii="Consolas" w:hAnsi="Consolas"/>
+                <w:sz w:val="18"/>
+                <w:szCs w:val="18"/>
+              </w:rPr>
+            </w:pPr>
+          </w:p>
+        </w:tc>
+      </w:tr>
+      <w:tr>
+        <w:trPr>
+          <w:tblHeader/>
+        </w:trPr>
+        <w:tc>
+          <w:tcPr>
+            <w:tcW w:w="2518" w:type="dxa"/>
+          </w:tcPr>
+          <w:p>
+            <w:pPr>
+              <w:rPr>
+                <w:rFonts w:ascii="Consolas" w:hAnsi="Consolas"/>
+                <w:sz w:val="18"/>
+                <w:szCs w:val="18"/>
+              </w:rPr>
+            </w:pPr>
+            <w:r>
+              <w:rPr>
+                <w:rFonts w:ascii="Consolas" w:hAnsi="Consolas"/>
+                <w:sz w:val="18"/>
+                <w:szCs w:val="18"/>
+              </w:rPr>
+              <w:t>Docker-composed raising error “</w:t>
+            </w:r>
+            <w:r>
+              <w:rPr>
+                <w:rFonts w:ascii="Consolas" w:hAnsi="Consolas"/>
+                <w:sz w:val="18"/>
+                <w:szCs w:val="18"/>
+              </w:rPr>
+              <w:t>duplicate mount point /root</w:t>
+            </w:r>
+            <w:proofErr w:type="gramStart"/>
+            <w:r>
+              <w:rPr>
+                <w:rFonts w:ascii="Consolas" w:hAnsi="Consolas"/>
+                <w:sz w:val="18"/>
+                <w:szCs w:val="18"/>
+              </w:rPr>
+              <w:t>/.</w:t>
+            </w:r>
+            <w:proofErr w:type="spellStart"/>
+            <w:r>
+              <w:rPr>
+                <w:rFonts w:ascii="Consolas" w:hAnsi="Consolas"/>
+                <w:sz w:val="18"/>
+                <w:szCs w:val="18"/>
+              </w:rPr>
+              <w:t>aspnet</w:t>
+            </w:r>
+            <w:proofErr w:type="spellEnd"/>
+            <w:proofErr w:type="gramEnd"/>
+            <w:r>
+              <w:rPr>
+                <w:rFonts w:ascii="Consolas" w:hAnsi="Consolas"/>
+                <w:sz w:val="18"/>
+                <w:szCs w:val="18"/>
+              </w:rPr>
+              <w:t>/https</w:t>
+            </w:r>
+            <w:r>
+              <w:rPr>
+                <w:rFonts w:ascii="Consolas" w:hAnsi="Consolas"/>
+                <w:sz w:val="18"/>
+                <w:szCs w:val="18"/>
+              </w:rPr>
+              <w:t>”</w:t>
+            </w:r>
+          </w:p>
+        </w:tc>
+        <w:tc>
+          <w:tcPr>
+            <w:tcW w:w="3686" w:type="dxa"/>
+          </w:tcPr>
+          <w:p>
+            <w:pPr>
+              <w:rPr>
+                <w:rFonts w:ascii="Consolas" w:hAnsi="Consolas"/>
+                <w:sz w:val="18"/>
+                <w:szCs w:val="18"/>
+              </w:rPr>
+            </w:pPr>
+            <w:r>
+              <w:rPr>
+                <w:rFonts w:ascii="Consolas" w:hAnsi="Consolas"/>
+                <w:sz w:val="18"/>
+                <w:szCs w:val="18"/>
+              </w:rPr>
+              <w:t>Docker Desktop settings enabled experimental features “User Docker Compose v2”</w:t>
+            </w:r>
+          </w:p>
+        </w:tc>
+        <w:tc>
+          <w:tcPr>
+            <w:tcW w:w="3685" w:type="dxa"/>
+          </w:tcPr>
+          <w:p>
+            <w:pPr>
+              <w:rPr>
+                <w:rFonts w:ascii="Consolas" w:hAnsi="Consolas"/>
+                <w:sz w:val="18"/>
+                <w:szCs w:val="18"/>
+              </w:rPr>
+            </w:pPr>
+            <w:r>
+              <w:rPr>
+                <w:rFonts w:ascii="Consolas" w:hAnsi="Consolas"/>
+                <w:sz w:val="18"/>
+                <w:szCs w:val="18"/>
+              </w:rPr>
+              <w:t>Workaround mentioned in this link</w:t>
+            </w:r>
+          </w:p>
+          <w:p>
+            <w:pPr>
+              <w:rPr>
+                <w:rFonts w:ascii="Consolas" w:hAnsi="Consolas"/>
+                <w:sz w:val="18"/>
+                <w:szCs w:val="18"/>
+              </w:rPr>
+            </w:pPr>
+          </w:p>
+          <w:p>
+            <w:pPr>
+              <w:rPr>
+                <w:rFonts w:ascii="Consolas" w:hAnsi="Consolas"/>
+                <w:sz w:val="18"/>
+                <w:szCs w:val="18"/>
+              </w:rPr>
+            </w:pPr>
+            <w:hyperlink r:id="rId25" w:history="1">
+              <w:r>
+                <w:rPr>
+                  <w:rStyle w:val="Hyperlink"/>
+                  <w:rFonts w:ascii="Consolas" w:hAnsi="Consolas"/>
+                  <w:sz w:val="18"/>
+                  <w:szCs w:val="18"/>
+                </w:rPr>
+                <w:t>https://github.com/docker/compose-cli/issues/1811</w:t>
+              </w:r>
+            </w:hyperlink>
+          </w:p>
+          <w:p>
+            <w:pPr>
+              <w:rPr>
+                <w:rFonts w:ascii="Consolas" w:hAnsi="Consolas"/>
+                <w:sz w:val="18"/>
+                <w:szCs w:val="18"/>
+              </w:rPr>
+            </w:pPr>
+          </w:p>
+        </w:tc>
+      </w:tr>
+      <w:tr>
+        <w:trPr>
+          <w:tblHeader/>
+        </w:trPr>
+        <w:tc>
+          <w:tcPr>
+            <w:tcW w:w="2518" w:type="dxa"/>
+          </w:tcPr>
+          <w:p>
+            <w:pPr>
+              <w:rPr>
+                <w:rFonts w:ascii="Consolas" w:hAnsi="Consolas"/>
+                <w:sz w:val="18"/>
+                <w:szCs w:val="18"/>
+              </w:rPr>
+            </w:pPr>
+            <w:r>
+              <w:rPr>
+                <w:rFonts w:ascii="Consolas" w:hAnsi="Consolas"/>
+                <w:sz w:val="18"/>
+                <w:szCs w:val="18"/>
+              </w:rPr>
+              <w:t xml:space="preserve">Not able to establish </w:t>
+            </w:r>
+            <w:proofErr w:type="spellStart"/>
+            <w:r>
+              <w:rPr>
+                <w:rFonts w:ascii="Consolas" w:hAnsi="Consolas"/>
+                <w:sz w:val="18"/>
+                <w:szCs w:val="18"/>
+              </w:rPr>
+              <w:t>ssl</w:t>
+            </w:r>
+            <w:proofErr w:type="spellEnd"/>
+            <w:r>
+              <w:rPr>
+                <w:rFonts w:ascii="Consolas" w:hAnsi="Consolas"/>
+                <w:sz w:val="18"/>
+                <w:szCs w:val="18"/>
+              </w:rPr>
+              <w:t xml:space="preserve"> connection when Web App calls the Web API in another container. “</w:t>
+            </w:r>
+            <w:r>
+              <w:rPr>
+                <w:rFonts w:ascii="Consolas" w:hAnsi="Consolas" w:cs="Consolas"/>
+                <w:color w:val="000000"/>
+                <w:sz w:val="19"/>
+                <w:szCs w:val="19"/>
+              </w:rPr>
+              <w:t>The SSL connection could not be established, see inner exception.</w:t>
+            </w:r>
+            <w:r>
+              <w:rPr>
+                <w:rFonts w:ascii="Consolas" w:hAnsi="Consolas" w:cs="Consolas"/>
+                <w:color w:val="000000"/>
+                <w:sz w:val="19"/>
+                <w:szCs w:val="19"/>
+              </w:rPr>
+              <w:t xml:space="preserve">” When deployed </w:t>
+            </w:r>
+            <w:proofErr w:type="gramStart"/>
+            <w:r>
+              <w:rPr>
+                <w:rFonts w:ascii="Consolas" w:hAnsi="Consolas" w:cs="Consolas"/>
+                <w:color w:val="000000"/>
+                <w:sz w:val="19"/>
+                <w:szCs w:val="19"/>
+              </w:rPr>
+              <w:t>using  traditional</w:t>
+            </w:r>
+            <w:proofErr w:type="gramEnd"/>
+            <w:r>
+              <w:rPr>
+                <w:rFonts w:ascii="Consolas" w:hAnsi="Consolas" w:cs="Consolas"/>
+                <w:color w:val="000000"/>
+                <w:sz w:val="19"/>
+                <w:szCs w:val="19"/>
+              </w:rPr>
+              <w:t xml:space="preserve"> approach under IIS or </w:t>
+            </w:r>
+            <w:proofErr w:type="spellStart"/>
+            <w:r>
+              <w:rPr>
+                <w:rFonts w:ascii="Consolas" w:hAnsi="Consolas" w:cs="Consolas"/>
+                <w:color w:val="000000"/>
+                <w:sz w:val="19"/>
+                <w:szCs w:val="19"/>
+              </w:rPr>
+              <w:t>Kerstel</w:t>
+            </w:r>
+            <w:proofErr w:type="spellEnd"/>
+            <w:r>
+              <w:rPr>
+                <w:rFonts w:ascii="Consolas" w:hAnsi="Consolas" w:cs="Consolas"/>
+                <w:color w:val="000000"/>
+                <w:sz w:val="19"/>
+                <w:szCs w:val="19"/>
+              </w:rPr>
+              <w:t xml:space="preserve"> works fine.</w:t>
+            </w:r>
+          </w:p>
+        </w:tc>
+        <w:tc>
+          <w:tcPr>
+            <w:tcW w:w="3686" w:type="dxa"/>
+          </w:tcPr>
+          <w:p>
+            <w:pPr>
+              <w:rPr>
+                <w:rFonts w:ascii="Consolas" w:hAnsi="Consolas"/>
+                <w:sz w:val="18"/>
+                <w:szCs w:val="18"/>
+              </w:rPr>
+            </w:pPr>
+          </w:p>
+        </w:tc>
+        <w:tc>
+          <w:tcPr>
+            <w:tcW w:w="3685" w:type="dxa"/>
+          </w:tcPr>
+          <w:p>
+            <w:pPr>
+              <w:pStyle w:val="Default"/>
+              <w:rPr>
+                <w:sz w:val="18"/>
+                <w:szCs w:val="18"/>
+              </w:rPr>
+            </w:pPr>
+            <w:hyperlink r:id="rId26" w:history="1">
+              <w:r>
+                <w:rPr>
+                  <w:rStyle w:val="Hyperlink"/>
+                  <w:sz w:val="18"/>
+                  <w:szCs w:val="18"/>
+                </w:rPr>
+                <w:t>https://github.com/dotnet/AspNetCore.Docs/issues/6199</w:t>
+              </w:r>
+            </w:hyperlink>
+          </w:p>
+          <w:p>
+            <w:pPr>
+              <w:pStyle w:val="Default"/>
+              <w:rPr>
+                <w:sz w:val="18"/>
+                <w:szCs w:val="18"/>
+              </w:rPr>
+            </w:pPr>
+          </w:p>
+          <w:p>
+            <w:pPr>
+              <w:pStyle w:val="Default"/>
+              <w:rPr>
+                <w:sz w:val="18"/>
+                <w:szCs w:val="18"/>
+              </w:rPr>
+            </w:pPr>
+            <w:hyperlink r:id="rId27" w:history="1">
+              <w:r>
+                <w:rPr>
+                  <w:rStyle w:val="Hyperlink"/>
+                  <w:sz w:val="18"/>
+                  <w:szCs w:val="18"/>
+                </w:rPr>
+                <w:t>https://github.com/dotnet/dotnet-docker/blob/main/samples/run-aspnetcore-https-development.md</w:t>
+              </w:r>
+            </w:hyperlink>
+          </w:p>
+          <w:p>
+            <w:pPr>
+              <w:pStyle w:val="Default"/>
+              <w:rPr>
+                <w:sz w:val="18"/>
+                <w:szCs w:val="18"/>
+              </w:rPr>
+            </w:pPr>
+          </w:p>
+          <w:p>
+            <w:pPr>
+              <w:pStyle w:val="Default"/>
+              <w:rPr>
+                <w:sz w:val="18"/>
+                <w:szCs w:val="18"/>
+              </w:rPr>
+            </w:pPr>
+            <w:hyperlink r:id="rId28" w:history="1">
+              <w:r>
+                <w:rPr>
+                  <w:rStyle w:val="Hyperlink"/>
+                  <w:sz w:val="18"/>
+                  <w:szCs w:val="18"/>
+                </w:rPr>
+                <w:t>https://stackoverflow.com/questions/62489718/openssl-verify-pfx-password-ok</w:t>
+              </w:r>
+            </w:hyperlink>
+          </w:p>
+          <w:p>
+            <w:pPr>
+              <w:pStyle w:val="Default"/>
+              <w:rPr>
+                <w:sz w:val="18"/>
+                <w:szCs w:val="18"/>
+              </w:rPr>
+            </w:pPr>
+          </w:p>
+        </w:tc>
+      </w:tr>
+      <w:tr>
+        <w:trPr>
+          <w:tblHeader/>
+        </w:trPr>
+        <w:tc>
+          <w:tcPr>
+            <w:tcW w:w="2518" w:type="dxa"/>
+          </w:tcPr>
+          <w:p>
+            <w:pPr>
+              <w:rPr>
+                <w:rFonts w:ascii="Consolas" w:hAnsi="Consolas"/>
+                <w:sz w:val="18"/>
+                <w:szCs w:val="18"/>
+              </w:rPr>
+            </w:pPr>
+            <w:r>
+              <w:rPr>
+                <w:rFonts w:ascii="Consolas" w:hAnsi="Consolas"/>
+                <w:sz w:val="18"/>
+                <w:szCs w:val="18"/>
+              </w:rPr>
+              <w:t>201</w:t>
+            </w:r>
+          </w:p>
+        </w:tc>
+        <w:tc>
+          <w:tcPr>
+            <w:tcW w:w="3686" w:type="dxa"/>
+          </w:tcPr>
+          <w:p>
+            <w:pPr>
+              <w:rPr>
+                <w:rFonts w:ascii="Consolas" w:hAnsi="Consolas"/>
+                <w:sz w:val="18"/>
+                <w:szCs w:val="18"/>
+                <w:u w:val="single"/>
+              </w:rPr>
+            </w:pPr>
+            <w:r>
+              <w:rPr>
+                <w:rFonts w:ascii="Consolas" w:hAnsi="Consolas"/>
+                <w:sz w:val="18"/>
+                <w:szCs w:val="18"/>
+              </w:rPr>
+              <w:t xml:space="preserve">When archiving the file at the target folder, a file with the same name already exists in the target folder. In this case the process fails, the file being processed is stored in the Failed folder, using the original name + 5 last GUID letters. </w:t>
+            </w:r>
+          </w:p>
+        </w:tc>
+        <w:tc>
+          <w:tcPr>
+            <w:tcW w:w="3685" w:type="dxa"/>
+          </w:tcPr>
+          <w:p>
+            <w:pPr>
+              <w:pStyle w:val="Default"/>
+              <w:tabs>
+                <w:tab w:val="center" w:pos="1609"/>
+              </w:tabs>
+              <w:rPr>
+                <w:sz w:val="18"/>
+                <w:szCs w:val="18"/>
+              </w:rPr>
+            </w:pPr>
+            <w:r>
+              <w:rPr>
+                <w:sz w:val="18"/>
+                <w:szCs w:val="18"/>
+              </w:rPr>
+              <w:t>Same file was already uploaded before.</w:t>
+            </w:r>
+          </w:p>
+          <w:p>
+            <w:pPr>
+              <w:pStyle w:val="Default"/>
+              <w:tabs>
+                <w:tab w:val="center" w:pos="1609"/>
+              </w:tabs>
+              <w:rPr>
+                <w:sz w:val="18"/>
+                <w:szCs w:val="18"/>
+              </w:rPr>
+            </w:pPr>
+          </w:p>
+          <w:p>
+            <w:pPr>
+              <w:pStyle w:val="Default"/>
+              <w:tabs>
+                <w:tab w:val="center" w:pos="1609"/>
+              </w:tabs>
+              <w:rPr>
+                <w:sz w:val="18"/>
+                <w:szCs w:val="18"/>
+              </w:rPr>
+            </w:pPr>
+            <w:r>
+              <w:rPr>
+                <w:sz w:val="18"/>
+                <w:szCs w:val="18"/>
+              </w:rPr>
+              <w:t>Application wasn’t able to define correctly the name of the file. Possible cause can be the version or service name.</w:t>
+            </w:r>
+          </w:p>
+        </w:tc>
+      </w:tr>
+      <w:tr>
+        <w:trPr>
+          <w:tblHeader/>
+        </w:trPr>
+        <w:tc>
+          <w:tcPr>
+            <w:tcW w:w="2518" w:type="dxa"/>
+          </w:tcPr>
+          <w:p>
+            <w:pPr>
+              <w:rPr>
+                <w:rFonts w:ascii="Consolas" w:hAnsi="Consolas"/>
+                <w:sz w:val="18"/>
+                <w:szCs w:val="18"/>
+              </w:rPr>
+            </w:pPr>
+            <w:r>
+              <w:rPr>
+                <w:rFonts w:ascii="Consolas" w:hAnsi="Consolas"/>
+                <w:sz w:val="18"/>
+                <w:szCs w:val="18"/>
+              </w:rPr>
+              <w:t>251</w:t>
+            </w:r>
+          </w:p>
+        </w:tc>
+        <w:tc>
+          <w:tcPr>
+            <w:tcW w:w="3686" w:type="dxa"/>
+          </w:tcPr>
+          <w:p>
+            <w:pPr>
+              <w:rPr>
+                <w:rFonts w:ascii="Consolas" w:hAnsi="Consolas"/>
+                <w:sz w:val="18"/>
+                <w:szCs w:val="18"/>
+              </w:rPr>
+            </w:pPr>
+            <w:r>
+              <w:rPr>
+                <w:rFonts w:ascii="Consolas" w:hAnsi="Consolas"/>
+                <w:sz w:val="18"/>
+                <w:szCs w:val="18"/>
+              </w:rPr>
+              <w:t xml:space="preserve">The file to be deleted </w:t>
+            </w:r>
+            <w:r>
+              <w:rPr>
+                <w:rFonts w:ascii="Consolas" w:hAnsi="Consolas"/>
+                <w:sz w:val="18"/>
+                <w:szCs w:val="18"/>
+              </w:rPr>
+              <w:t xml:space="preserve">or moved </w:t>
+            </w:r>
+            <w:r>
+              <w:rPr>
+                <w:rFonts w:ascii="Consolas" w:hAnsi="Consolas"/>
+                <w:sz w:val="18"/>
+                <w:szCs w:val="18"/>
+              </w:rPr>
+              <w:t>can’t be found.</w:t>
+            </w:r>
+          </w:p>
+          <w:p>
+            <w:pPr>
+              <w:rPr>
+                <w:rFonts w:ascii="Consolas" w:hAnsi="Consolas"/>
+                <w:sz w:val="18"/>
+                <w:szCs w:val="18"/>
+              </w:rPr>
+            </w:pPr>
+          </w:p>
+          <w:p>
+            <w:pPr>
+              <w:rPr>
+                <w:rFonts w:ascii="Consolas" w:hAnsi="Consolas"/>
+                <w:sz w:val="18"/>
+                <w:szCs w:val="18"/>
+              </w:rPr>
+            </w:pPr>
+            <w:r>
+              <w:rPr>
+                <w:rFonts w:ascii="Consolas" w:hAnsi="Consolas"/>
+                <w:sz w:val="18"/>
+                <w:szCs w:val="18"/>
+              </w:rPr>
+              <w:t xml:space="preserve">I don’t believe this error </w:t>
+            </w:r>
+            <w:r>
+              <w:rPr>
+                <w:rFonts w:ascii="Consolas" w:hAnsi="Consolas"/>
+                <w:sz w:val="18"/>
+                <w:szCs w:val="18"/>
+              </w:rPr>
+              <w:t>will</w:t>
+            </w:r>
+            <w:r>
+              <w:rPr>
+                <w:rFonts w:ascii="Consolas" w:hAnsi="Consolas"/>
+                <w:sz w:val="18"/>
+                <w:szCs w:val="18"/>
+              </w:rPr>
+              <w:t xml:space="preserve"> happen, but when removing the file from the Source Uploaded Folder after being process</w:t>
+            </w:r>
+            <w:r>
+              <w:rPr>
+                <w:rFonts w:ascii="Consolas" w:hAnsi="Consolas"/>
+                <w:sz w:val="18"/>
+                <w:szCs w:val="18"/>
+              </w:rPr>
+              <w:t>, the file wasn’t found.</w:t>
+            </w:r>
+          </w:p>
+        </w:tc>
+        <w:tc>
+          <w:tcPr>
+            <w:tcW w:w="3685" w:type="dxa"/>
+          </w:tcPr>
+          <w:p>
+            <w:pPr>
+              <w:pStyle w:val="Default"/>
+              <w:tabs>
+                <w:tab w:val="center" w:pos="1609"/>
+              </w:tabs>
+              <w:rPr>
+                <w:sz w:val="18"/>
+                <w:szCs w:val="18"/>
+              </w:rPr>
+            </w:pPr>
+            <w:r>
+              <w:rPr>
+                <w:sz w:val="18"/>
+                <w:szCs w:val="18"/>
+              </w:rPr>
+              <w:t>The file was removed by another process.</w:t>
+            </w:r>
+          </w:p>
+          <w:p>
+            <w:pPr>
+              <w:pStyle w:val="Default"/>
+              <w:tabs>
+                <w:tab w:val="center" w:pos="1609"/>
+              </w:tabs>
+              <w:rPr>
+                <w:sz w:val="18"/>
+                <w:szCs w:val="18"/>
+              </w:rPr>
+            </w:pPr>
+          </w:p>
+          <w:p>
+            <w:pPr>
+              <w:pStyle w:val="Default"/>
+              <w:tabs>
+                <w:tab w:val="center" w:pos="1609"/>
+              </w:tabs>
+              <w:rPr>
+                <w:sz w:val="18"/>
+                <w:szCs w:val="18"/>
+              </w:rPr>
+            </w:pPr>
+            <w:r>
+              <w:rPr>
+                <w:sz w:val="18"/>
+                <w:szCs w:val="18"/>
+              </w:rPr>
+              <w:t>The folder or file was renamed while file was being processed.</w:t>
+            </w:r>
+          </w:p>
+          <w:p>
+            <w:pPr>
+              <w:pStyle w:val="Default"/>
+              <w:tabs>
+                <w:tab w:val="center" w:pos="1609"/>
+              </w:tabs>
+              <w:rPr>
+                <w:sz w:val="18"/>
+                <w:szCs w:val="18"/>
+              </w:rPr>
+            </w:pPr>
+          </w:p>
+          <w:p>
+            <w:pPr>
+              <w:pStyle w:val="Default"/>
+              <w:tabs>
+                <w:tab w:val="center" w:pos="1609"/>
+              </w:tabs>
+              <w:rPr>
+                <w:sz w:val="18"/>
+                <w:szCs w:val="18"/>
+              </w:rPr>
+            </w:pPr>
+            <w:r>
+              <w:rPr>
+                <w:sz w:val="18"/>
+                <w:szCs w:val="18"/>
+              </w:rPr>
+              <w:t>Please analyze carefully as this error wouldn’t happen.</w:t>
+            </w:r>
+          </w:p>
+        </w:tc>
+      </w:tr>
+      <w:tr>
+        <w:trPr>
+          <w:tblHeader/>
+        </w:trPr>
+        <w:tc>
+          <w:tcPr>
+            <w:tcW w:w="2518" w:type="dxa"/>
+          </w:tcPr>
+          <w:p>
+            <w:pPr>
+              <w:rPr>
+                <w:rFonts w:ascii="Consolas" w:hAnsi="Consolas"/>
+                <w:sz w:val="18"/>
+                <w:szCs w:val="18"/>
+              </w:rPr>
+            </w:pPr>
+            <w:r>
+              <w:rPr>
+                <w:rFonts w:ascii="Consolas" w:hAnsi="Consolas"/>
+                <w:sz w:val="18"/>
+                <w:szCs w:val="18"/>
+              </w:rPr>
+              <w:t>253</w:t>
+            </w:r>
+          </w:p>
+        </w:tc>
+        <w:tc>
+          <w:tcPr>
+            <w:tcW w:w="3686" w:type="dxa"/>
+          </w:tcPr>
+          <w:p>
+            <w:pPr>
+              <w:rPr>
+                <w:rFonts w:ascii="Consolas" w:hAnsi="Consolas"/>
+                <w:sz w:val="18"/>
+                <w:szCs w:val="18"/>
+              </w:rPr>
+            </w:pPr>
+            <w:r>
+              <w:rPr>
+                <w:rFonts w:ascii="Consolas" w:hAnsi="Consolas"/>
+                <w:sz w:val="18"/>
+                <w:szCs w:val="18"/>
+              </w:rPr>
+              <w:t>Unknown error moving the file.</w:t>
+            </w:r>
+          </w:p>
+        </w:tc>
+        <w:tc>
+          <w:tcPr>
+            <w:tcW w:w="3685" w:type="dxa"/>
+          </w:tcPr>
+          <w:p>
+            <w:pPr>
+              <w:pStyle w:val="Default"/>
+              <w:tabs>
+                <w:tab w:val="center" w:pos="1609"/>
+              </w:tabs>
+              <w:rPr>
+                <w:sz w:val="18"/>
+                <w:szCs w:val="18"/>
+              </w:rPr>
+            </w:pPr>
+            <w:r>
+              <w:rPr>
+                <w:sz w:val="18"/>
+                <w:szCs w:val="18"/>
+              </w:rPr>
+              <w:t>Check error log for further details.</w:t>
+            </w:r>
+          </w:p>
+        </w:tc>
+      </w:tr>
+    </w:tbl>
+    <w:p/>
     <w:sectPr>
-      <w:footerReference w:type="default" r:id="rId25"/>
+      <w:footerReference w:type="default" r:id="rId29"/>
       <w:pgSz w:w="12240" w:h="15840"/>
       <w:pgMar w:top="1440" w:right="1440" w:bottom="1440" w:left="1440" w:header="720" w:footer="720" w:gutter="0"/>
       <w:cols w:space="720"/>
@@ -15219,6 +16152,10 @@
 </file>
 
 <file path=customXml/item1.xml><?xml version="1.0" encoding="utf-8"?>
+<b:Sources xmlns:b="http://schemas.openxmlformats.org/officeDocument/2006/bibliography" xmlns="http://schemas.openxmlformats.org/officeDocument/2006/bibliography" SelectedStyle="\APASixthEditionOfficeOnline.xsl" StyleName="APA" Version="6"/>
+</file>
+
+<file path=customXml/item2.xml><?xml version="1.0" encoding="utf-8"?>
 <p:properties xmlns:p="http://schemas.microsoft.com/office/2006/metadata/properties" xmlns:xsi="http://www.w3.org/2001/XMLSchema-instance" xmlns:pc="http://schemas.microsoft.com/office/infopath/2007/PartnerControls">
   <documentManagement>
     <APDescription xmlns="4873beb7-5857-4685-be1f-d57550cc96cc" xsi:nil="true"/>
@@ -15344,11 +16281,16 @@
 </p:properties>
 </file>
 
-<file path=customXml/item2.xml><?xml version="1.0" encoding="utf-8"?>
-<b:Sources xmlns:b="http://schemas.openxmlformats.org/officeDocument/2006/bibliography" xmlns="http://schemas.openxmlformats.org/officeDocument/2006/bibliography" SelectedStyle="\APASixthEditionOfficeOnline.xsl" StyleName="APA" Version="6"/>
+<file path=customXml/item3.xml><?xml version="1.0" encoding="utf-8"?>
+<?mso-contentType ?>
+<FormTemplates xmlns="http://schemas.microsoft.com/sharepoint/v3/contenttype/forms">
+  <Display>DocumentLibraryForm</Display>
+  <Edit>AssetEditForm</Edit>
+  <New>DocumentLibraryForm</New>
+</FormTemplates>
 </file>
 
-<file path=customXml/item3.xml><?xml version="1.0" encoding="utf-8"?>
+<file path=customXml/item4.xml><?xml version="1.0" encoding="utf-8"?>
 <ct:contentTypeSchema xmlns:ct="http://schemas.microsoft.com/office/2006/metadata/contentType" xmlns:ma="http://schemas.microsoft.com/office/2006/metadata/properties/metaAttributes" ct:_="" ma:_="" ma:contentTypeName="TemplateFile" ma:contentTypeID="0x0101006EDDDB5EE6D98C44930B742096920B300400F5B6D36B3EF94B4E9A635CDF2A18F5B8" ma:contentTypeVersion="72" ma:contentTypeDescription="Create a new document." ma:contentTypeScope="" ma:versionID="a23e56308344d904b51738559c3d67c9">
   <xsd:schema xmlns:xsd="http://www.w3.org/2001/XMLSchema" xmlns:xs="http://www.w3.org/2001/XMLSchema" xmlns:p="http://schemas.microsoft.com/office/2006/metadata/properties" xmlns:ns2="4873beb7-5857-4685-be1f-d57550cc96cc" targetNamespace="http://schemas.microsoft.com/office/2006/metadata/properties" ma:root="true" ma:fieldsID="cd0908cc4600e77bf5da051303e00c8d" ns2:_="">
     <xsd:import namespace="4873beb7-5857-4685-be1f-d57550cc96cc"/>
@@ -16388,16 +17330,15 @@
 </ct:contentTypeSchema>
 </file>
 
-<file path=customXml/item4.xml><?xml version="1.0" encoding="utf-8"?>
-<?mso-contentType ?>
-<FormTemplates xmlns="http://schemas.microsoft.com/sharepoint/v3/contenttype/forms">
-  <Display>DocumentLibraryForm</Display>
-  <Edit>AssetEditForm</Edit>
-  <New>DocumentLibraryForm</New>
-</FormTemplates>
+<file path=customXml/itemProps1.xml><?xml version="1.0" encoding="utf-8"?>
+<ds:datastoreItem xmlns:ds="http://schemas.openxmlformats.org/officeDocument/2006/customXml" ds:itemID="{F52EDA37-DB49-4FDD-8843-A1A90DA24345}">
+  <ds:schemaRefs>
+    <ds:schemaRef ds:uri="http://schemas.openxmlformats.org/officeDocument/2006/bibliography"/>
+  </ds:schemaRefs>
+</ds:datastoreItem>
 </file>
 
-<file path=customXml/itemProps1.xml><?xml version="1.0" encoding="utf-8"?>
+<file path=customXml/itemProps2.xml><?xml version="1.0" encoding="utf-8"?>
 <ds:datastoreItem xmlns:ds="http://schemas.openxmlformats.org/officeDocument/2006/customXml" ds:itemID="{63671810-3EF7-4C8E-BCBA-248ABE2BAB39}">
   <ds:schemaRefs>
     <ds:schemaRef ds:uri="http://schemas.microsoft.com/office/2006/metadata/properties"/>
@@ -16407,15 +17348,15 @@
 </ds:datastoreItem>
 </file>
 
-<file path=customXml/itemProps2.xml><?xml version="1.0" encoding="utf-8"?>
-<ds:datastoreItem xmlns:ds="http://schemas.openxmlformats.org/officeDocument/2006/customXml" ds:itemID="{F52EDA37-DB49-4FDD-8843-A1A90DA24345}">
+<file path=customXml/itemProps3.xml><?xml version="1.0" encoding="utf-8"?>
+<ds:datastoreItem xmlns:ds="http://schemas.openxmlformats.org/officeDocument/2006/customXml" ds:itemID="{499EA1EC-B023-4266-9865-E1EDA122A8C9}">
   <ds:schemaRefs>
-    <ds:schemaRef ds:uri="http://schemas.openxmlformats.org/officeDocument/2006/bibliography"/>
+    <ds:schemaRef ds:uri="http://schemas.microsoft.com/sharepoint/v3/contenttype/forms"/>
   </ds:schemaRefs>
 </ds:datastoreItem>
 </file>
 
-<file path=customXml/itemProps3.xml><?xml version="1.0" encoding="utf-8"?>
+<file path=customXml/itemProps4.xml><?xml version="1.0" encoding="utf-8"?>
 <ds:datastoreItem xmlns:ds="http://schemas.openxmlformats.org/officeDocument/2006/customXml" ds:itemID="{9332E30D-EFB4-40E8-AB8F-C2E02C2E75EB}">
   <ds:schemaRefs>
     <ds:schemaRef ds:uri="http://schemas.microsoft.com/office/2006/metadata/contentType"/>
@@ -16431,12 +17372,4 @@
     <ds:schemaRef ds:uri="http://schemas.microsoft.com/internal/obd"/>
   </ds:schemaRefs>
 </ds:datastoreItem>
-</file>
-
-<file path=customXml/itemProps4.xml><?xml version="1.0" encoding="utf-8"?>
-<ds:datastoreItem xmlns:ds="http://schemas.openxmlformats.org/officeDocument/2006/customXml" ds:itemID="{499EA1EC-B023-4266-9865-E1EDA122A8C9}">
-  <ds:schemaRefs>
-    <ds:schemaRef ds:uri="http://schemas.microsoft.com/sharepoint/v3/contenttype/forms"/>
-  </ds:schemaRefs>
-</ds:datastoreItem>
 </file>
</xml_diff>